<commit_message>
place report into template
</commit_message>
<xml_diff>
--- a/Interim report/B00415210_RustDriver_InterimReport.docx
+++ b/Interim report/B00415210_RustDriver_InterimReport.docx
@@ -736,7 +736,7 @@
               </w:rPr>
               <w:t>2. Literature Review</w:t>
               <w:tab/>
-              <w:t>3</w:t>
+              <w:t>4</w:t>
             </w:r>
           </w:hyperlink>
         </w:p>
@@ -756,7 +756,7 @@
               </w:rPr>
               <w:t>2.1 Rust</w:t>
               <w:tab/>
-              <w:t>3</w:t>
+              <w:t>4</w:t>
             </w:r>
           </w:hyperlink>
         </w:p>
@@ -776,7 +776,7 @@
               </w:rPr>
               <w:t>2.2 Memory Safety and Vulnerabilities</w:t>
               <w:tab/>
-              <w:t>3</w:t>
+              <w:t>5</w:t>
             </w:r>
           </w:hyperlink>
         </w:p>
@@ -796,7 +796,7 @@
               </w:rPr>
               <w:t>2.3 Previous works</w:t>
               <w:tab/>
-              <w:t>3</w:t>
+              <w:t>6</w:t>
             </w:r>
           </w:hyperlink>
         </w:p>
@@ -816,7 +816,7 @@
               </w:rPr>
               <w:t>2.3.1 Apple restructures Kernel extensions</w:t>
               <w:tab/>
-              <w:t>3</w:t>
+              <w:t>6</w:t>
             </w:r>
           </w:hyperlink>
         </w:p>
@@ -836,7 +836,7 @@
               </w:rPr>
               <w:t>2.3.2 Driver Frameworks</w:t>
               <w:tab/>
-              <w:t>3</w:t>
+              <w:t>6</w:t>
             </w:r>
           </w:hyperlink>
         </w:p>
@@ -855,7 +855,7 @@
               </w:rPr>
               <w:t>3. Preliminary Work</w:t>
               <w:tab/>
-              <w:t>3</w:t>
+              <w:t>7</w:t>
             </w:r>
           </w:hyperlink>
         </w:p>
@@ -874,7 +874,7 @@
               </w:rPr>
               <w:t>4. Current progress and Future work</w:t>
               <w:tab/>
-              <w:t>3</w:t>
+              <w:t>7</w:t>
             </w:r>
           </w:hyperlink>
         </w:p>
@@ -893,7 +893,7 @@
               </w:rPr>
               <w:t>References</w:t>
               <w:tab/>
-              <w:t>3</w:t>
+              <w:t>8</w:t>
             </w:r>
           </w:hyperlink>
           <w:r>
@@ -914,24 +914,301 @@
       <w:r>
         <w:rPr/>
       </w:r>
-      <w:r>
-        <w:br w:type="page"/>
-      </w:r>
-    </w:p>
-    <w:p>
-      <w:pPr>
-        <w:pStyle w:val="Normal"/>
-        <w:jc w:val="center"/>
-        <w:rPr/>
-      </w:pPr>
-      <w:r>
-        <w:rPr/>
-      </w:r>
-    </w:p>
-    <w:p>
-      <w:pPr>
-        <w:pStyle w:val="Normal"/>
-        <w:jc w:val="left"/>
+    </w:p>
+    <w:p>
+      <w:pPr>
+        <w:pStyle w:val="Normal"/>
+        <w:jc w:val="center"/>
+        <w:rPr/>
+      </w:pPr>
+      <w:r>
+        <w:rPr/>
+      </w:r>
+    </w:p>
+    <w:p>
+      <w:pPr>
+        <w:pStyle w:val="Normal"/>
+        <w:jc w:val="center"/>
+        <w:rPr/>
+      </w:pPr>
+      <w:r>
+        <w:rPr/>
+      </w:r>
+    </w:p>
+    <w:p>
+      <w:pPr>
+        <w:pStyle w:val="Normal"/>
+        <w:jc w:val="center"/>
+        <w:rPr/>
+      </w:pPr>
+      <w:r>
+        <w:rPr/>
+      </w:r>
+    </w:p>
+    <w:p>
+      <w:pPr>
+        <w:pStyle w:val="Normal"/>
+        <w:jc w:val="center"/>
+        <w:rPr/>
+      </w:pPr>
+      <w:r>
+        <w:rPr/>
+      </w:r>
+    </w:p>
+    <w:p>
+      <w:pPr>
+        <w:pStyle w:val="Normal"/>
+        <w:jc w:val="center"/>
+        <w:rPr/>
+      </w:pPr>
+      <w:r>
+        <w:rPr/>
+      </w:r>
+    </w:p>
+    <w:p>
+      <w:pPr>
+        <w:pStyle w:val="Normal"/>
+        <w:jc w:val="center"/>
+        <w:rPr/>
+      </w:pPr>
+      <w:r>
+        <w:rPr/>
+      </w:r>
+    </w:p>
+    <w:p>
+      <w:pPr>
+        <w:pStyle w:val="Normal"/>
+        <w:jc w:val="center"/>
+        <w:rPr/>
+      </w:pPr>
+      <w:r>
+        <w:rPr/>
+      </w:r>
+    </w:p>
+    <w:p>
+      <w:pPr>
+        <w:pStyle w:val="Normal"/>
+        <w:jc w:val="center"/>
+        <w:rPr/>
+      </w:pPr>
+      <w:r>
+        <w:rPr/>
+      </w:r>
+    </w:p>
+    <w:p>
+      <w:pPr>
+        <w:pStyle w:val="Normal"/>
+        <w:jc w:val="center"/>
+        <w:rPr/>
+      </w:pPr>
+      <w:r>
+        <w:rPr/>
+      </w:r>
+    </w:p>
+    <w:p>
+      <w:pPr>
+        <w:pStyle w:val="Normal"/>
+        <w:jc w:val="center"/>
+        <w:rPr/>
+      </w:pPr>
+      <w:r>
+        <w:rPr/>
+      </w:r>
+    </w:p>
+    <w:p>
+      <w:pPr>
+        <w:pStyle w:val="Normal"/>
+        <w:jc w:val="center"/>
+        <w:rPr/>
+      </w:pPr>
+      <w:r>
+        <w:rPr/>
+      </w:r>
+    </w:p>
+    <w:p>
+      <w:pPr>
+        <w:pStyle w:val="Normal"/>
+        <w:jc w:val="center"/>
+        <w:rPr/>
+      </w:pPr>
+      <w:r>
+        <w:rPr/>
+      </w:r>
+    </w:p>
+    <w:p>
+      <w:pPr>
+        <w:pStyle w:val="Normal"/>
+        <w:jc w:val="center"/>
+        <w:rPr/>
+      </w:pPr>
+      <w:r>
+        <w:rPr/>
+      </w:r>
+    </w:p>
+    <w:p>
+      <w:pPr>
+        <w:pStyle w:val="Normal"/>
+        <w:jc w:val="center"/>
+        <w:rPr/>
+      </w:pPr>
+      <w:r>
+        <w:rPr/>
+      </w:r>
+    </w:p>
+    <w:p>
+      <w:pPr>
+        <w:pStyle w:val="Normal"/>
+        <w:jc w:val="center"/>
+        <w:rPr/>
+      </w:pPr>
+      <w:r>
+        <w:rPr/>
+      </w:r>
+    </w:p>
+    <w:p>
+      <w:pPr>
+        <w:pStyle w:val="Normal"/>
+        <w:jc w:val="center"/>
+        <w:rPr/>
+      </w:pPr>
+      <w:r>
+        <w:rPr/>
+      </w:r>
+    </w:p>
+    <w:p>
+      <w:pPr>
+        <w:pStyle w:val="Normal"/>
+        <w:jc w:val="center"/>
+        <w:rPr/>
+      </w:pPr>
+      <w:r>
+        <w:rPr/>
+      </w:r>
+    </w:p>
+    <w:p>
+      <w:pPr>
+        <w:pStyle w:val="Normal"/>
+        <w:jc w:val="center"/>
+        <w:rPr/>
+      </w:pPr>
+      <w:r>
+        <w:rPr/>
+      </w:r>
+    </w:p>
+    <w:p>
+      <w:pPr>
+        <w:pStyle w:val="Normal"/>
+        <w:jc w:val="center"/>
+        <w:rPr/>
+      </w:pPr>
+      <w:r>
+        <w:rPr/>
+      </w:r>
+    </w:p>
+    <w:p>
+      <w:pPr>
+        <w:pStyle w:val="Normal"/>
+        <w:jc w:val="center"/>
+        <w:rPr/>
+      </w:pPr>
+      <w:r>
+        <w:rPr/>
+      </w:r>
+    </w:p>
+    <w:p>
+      <w:pPr>
+        <w:pStyle w:val="Normal"/>
+        <w:jc w:val="center"/>
+        <w:rPr/>
+      </w:pPr>
+      <w:r>
+        <w:rPr/>
+      </w:r>
+    </w:p>
+    <w:p>
+      <w:pPr>
+        <w:pStyle w:val="Normal"/>
+        <w:jc w:val="center"/>
+        <w:rPr/>
+      </w:pPr>
+      <w:r>
+        <w:rPr/>
+      </w:r>
+    </w:p>
+    <w:p>
+      <w:pPr>
+        <w:pStyle w:val="Normal"/>
+        <w:jc w:val="center"/>
+        <w:rPr/>
+      </w:pPr>
+      <w:r>
+        <w:rPr/>
+      </w:r>
+    </w:p>
+    <w:p>
+      <w:pPr>
+        <w:pStyle w:val="Normal"/>
+        <w:jc w:val="center"/>
+        <w:rPr/>
+      </w:pPr>
+      <w:r>
+        <w:rPr/>
+      </w:r>
+    </w:p>
+    <w:p>
+      <w:pPr>
+        <w:pStyle w:val="Normal"/>
+        <w:jc w:val="center"/>
+        <w:rPr/>
+      </w:pPr>
+      <w:r>
+        <w:rPr/>
+      </w:r>
+    </w:p>
+    <w:p>
+      <w:pPr>
+        <w:pStyle w:val="Normal"/>
+        <w:jc w:val="center"/>
+        <w:rPr/>
+      </w:pPr>
+      <w:r>
+        <w:rPr/>
+      </w:r>
+    </w:p>
+    <w:p>
+      <w:pPr>
+        <w:pStyle w:val="Normal"/>
+        <w:jc w:val="center"/>
+        <w:rPr/>
+      </w:pPr>
+      <w:r>
+        <w:rPr/>
+      </w:r>
+    </w:p>
+    <w:p>
+      <w:pPr>
+        <w:pStyle w:val="Normal"/>
+        <w:jc w:val="center"/>
+        <w:rPr/>
+      </w:pPr>
+      <w:r>
+        <w:rPr/>
+      </w:r>
+    </w:p>
+    <w:p>
+      <w:pPr>
+        <w:pStyle w:val="Normal"/>
+        <w:jc w:val="center"/>
+        <w:rPr/>
+      </w:pPr>
+      <w:r>
+        <w:rPr/>
+      </w:r>
+    </w:p>
+    <w:p>
+      <w:pPr>
+        <w:pStyle w:val="Normal"/>
+        <w:jc w:val="center"/>
         <w:rPr/>
       </w:pPr>
       <w:r>
@@ -961,15 +1238,67 @@
       </w:pPr>
       <w:r>
         <w:rPr/>
-      </w:r>
-    </w:p>
-    <w:p>
-      <w:pPr>
-        <w:pStyle w:val="TextBody"/>
-        <w:rPr/>
-      </w:pPr>
-      <w:r>
-        <w:rPr/>
+        <w:t>Device drivers are a vital component of Operating Systems and facilitate the use of common peripheral devices, interaction with hardware as well as providing a multitude of extensions to an Operating System in its file system(s), network protocol, anti-virus capability and more (Ball et al, 2006). Drivers can also be described as the "software layer that lies between applications and physical devices" (Corbet et al, 2005.). While drivers are a clear necessity within an Operating System, they suffer from a range of issues that have various consequences.</w:t>
+      </w:r>
+    </w:p>
+    <w:p>
+      <w:pPr>
+        <w:pStyle w:val="TextBody"/>
+        <w:rPr/>
+      </w:pPr>
+      <w:r>
+        <w:rPr/>
+        <w:t>First of all, drivers continue to be programmed with the C programming language. C was first developed at Bell Labs between 1969 and 1973, alongside early development of Unix (Ritchie, M. D, 1993). It was designed as a "system implementation language for the nascent Unix operating system" (Ritchie, M. D, 1993). C, C++ and Assembly have the potential to be memory unsafe (Gaynor, 2019) which can then lead to critical vulnerabilities as observed by several organisations over the years (Thomas and Gaynor, 2019).</w:t>
+      </w:r>
+    </w:p>
+    <w:p>
+      <w:pPr>
+        <w:pStyle w:val="TextBody"/>
+        <w:rPr/>
+      </w:pPr>
+      <w:r>
+        <w:rPr/>
+        <w:t>Memory safety is an attribute of select programming langages that prevents developers from introducing certain bugs that strongly relate to memory management (Prossimo, 2022) Issues with memory safety usually lead to security problems with typical vulnerabilities being Out-of-bounds reads, out-of-bounds writes and use-after-frees (Gaynor, 2019).</w:t>
+      </w:r>
+    </w:p>
+    <w:p>
+      <w:pPr>
+        <w:pStyle w:val="TextBody"/>
+        <w:rPr/>
+      </w:pPr>
+      <w:r>
+        <w:rPr/>
+        <w:t xml:space="preserve">Next, Drivers have seen little to no change within the last two decades. Evidence pointing to this can be found in Linux Device Drivers 3,  a book written for Linux Kernel 2.6 (Corbet et al, 2005), where its code examples can compile and succesfully run on more recent kernel versions with little to no change. Further evidence supports this point as even online tutorials from 2014 (Karthik M, 2014) continue to compile and run on recent kernel versions. </w:t>
+      </w:r>
+    </w:p>
+    <w:p>
+      <w:pPr>
+        <w:pStyle w:val="TextBody"/>
+        <w:rPr/>
+      </w:pPr>
+      <w:r>
+        <w:rPr/>
+        <w:t xml:space="preserve">Such examples have been built and executed on a small collection of Linux distributions that utilise more recent kernel versions, specifically 4.19.0-17-amd64, 5.15.0-52-generic and 5.15.67-v7l+. </w:t>
+      </w:r>
+    </w:p>
+    <w:p>
+      <w:pPr>
+        <w:pStyle w:val="TextBody"/>
+        <w:rPr/>
+      </w:pPr>
+      <w:r>
+        <w:rPr/>
+        <w:t>Figures 1 and 2 demonstrate execution of a character driver from the Linux Device Drivers Training series by YouTube Channel 'Karthik M' (Karthik M, 2014). Figure 3 demonstrates the compilation of a Hello World example available in Linux Device Drivers 3 (Corbet et al, 2005). It is clear that Drivers, especially Linux Kernel Modules, have not evolved in any major way as code which targets Linux Kernel versions from over a decade ago continues to run on more recent versions.</w:t>
+      </w:r>
+    </w:p>
+    <w:p>
+      <w:pPr>
+        <w:pStyle w:val="TextBody"/>
+        <w:rPr/>
+      </w:pPr>
+      <w:r>
+        <w:rPr/>
+        <w:t>The goal of this project is to develop a Linux Driver in Rust. It is a relatively young language with several benefits and features that aim to improve memory safety. It continues to spread through industry as it was recently incorporated into the Linux Kernel version 6.1 (Vaughan-Nichols, 2022) and there have been public calls from developers for Rust to be utilised more. An example of this being Microsoft Azure CTO, Mark Russinovich, urging the industry (regarding to C and C++) 'For the sake of security and reliability, the industry should declare those languages as deprecated.' (Claburn, 2022)</w:t>
       </w:r>
     </w:p>
     <w:p>
@@ -991,6 +1320,10 @@
     <w:p>
       <w:pPr>
         <w:pStyle w:val="Heading2"/>
+        <w:numPr>
+          <w:ilvl w:val="1"/>
+          <w:numId w:val="1"/>
+        </w:numPr>
         <w:rPr/>
       </w:pPr>
       <w:bookmarkStart w:id="2" w:name="__RefHeading___Toc540_280035510"/>
@@ -1007,11 +1340,128 @@
       </w:pPr>
       <w:r>
         <w:rPr/>
+        <w:t xml:space="preserve">Rust is a "compiled, concurrent, safe, systems programming language" (Klabnik, 2016) which released in 2015. It was originally invented by Graydon Hoare, an employee at Mozilla, who started the project in 2006 which was then adopted by Mozilla in 2010. Rust has several features which are highly attractive especially with regards to drivers and memory safety. </w:t>
+      </w:r>
+    </w:p>
+    <w:p>
+      <w:pPr>
+        <w:pStyle w:val="TextBody"/>
+        <w:rPr/>
+      </w:pPr>
+      <w:r>
+        <w:rPr/>
+        <w:t xml:space="preserve">Cargo is the build tool and package manager for the Rust language and is reponsible for managing dependencies within a project while also allowing users to create their own packages (Rust Community, n.d.). Rust projects typically include a .toml configuration file which cargo uses to read dependencies. This way cargo can automatically download and install dependencies. If necessary it will also manage dependencies of dependencies and is therefore a highly convenient tool for developers. Cargo is supplemented by 'Crates.io' which is an open-source repository (or registry) that holds all public crates or libraries. </w:t>
+      </w:r>
+    </w:p>
+    <w:p>
+      <w:pPr>
+        <w:pStyle w:val="TextBody"/>
+        <w:rPr/>
+      </w:pPr>
+      <w:r>
+        <w:rPr/>
+        <w:t>Rust is accompanied by a powerful compiler that makes use of a strong type system and enforces good practices in code. It checks code at compile time so errors can be detected before code is deployed (Li et al, 2019).  Therefore, the compiler is also used to highlight errors and prevent developers from making common mistakes (Klabnik, 2016) as it gives clear feedback on errors and how they may be solved (Oatman, 2022). This is critically important, especially within drivers, as it was previously established that writing device drivers is no easy task. Developers previously struggled with the Windows XP driver API (Ball et al, 2006) and it has been highlighted that writing C code for the kernel is difficult (Renzelmann and Swift, 2009). The compiler also disallows unused variables and enforces correct concurrency (Oatman, 2022). If a variable is sent to be owned by a thread or channel, it can no longer be read, and a compiler error occurs if an attempt to read is made (Oatman, 2022). The compiler also forces the developer to handle errors (Oatman, 2022).</w:t>
+      </w:r>
+    </w:p>
+    <w:p>
+      <w:pPr>
+        <w:pStyle w:val="TextBody"/>
+        <w:rPr/>
+      </w:pPr>
+      <w:r>
+        <w:rPr/>
+        <w:t xml:space="preserve">Rust code is immediatley reliable as code will always be backwards compatible with old code always able to compile with new versions of the language (Oatman, 2022). This means that old code will benefit from optimisations made to the rust toolchain, code of all ages will improve and speed up alongside the language itself. The added benefit of this is a small revolution in code maintenance, some of the most popular crates can be considered 'complete'. In some cases, they have not been updated in a long time, as the code has no issues and is less likely to rot. </w:t>
+      </w:r>
+    </w:p>
+    <w:p>
+      <w:pPr>
+        <w:pStyle w:val="TextBody"/>
+        <w:rPr/>
+      </w:pPr>
+      <w:r>
+        <w:rPr/>
+        <w:t xml:space="preserve">Rust has no defined memory model thus has simple memory structures compared to that of JVM and Go. As there is no garbage collection there is no generational memory or complex substructures. Memory is managed as part of execution, applying the Ownership model during runtime (Sasidharan, 2020). </w:t>
+      </w:r>
+    </w:p>
+    <w:p>
+      <w:pPr>
+        <w:pStyle w:val="TextBody"/>
+        <w:rPr/>
+      </w:pPr>
+      <w:r>
+        <w:rPr/>
+        <w:t xml:space="preserve">Rust, of course, implements a Stack and Dynamic Heap within programs. Typically all variables are placed on the stack with the following exceptions; A manually created box and when the variable size is unknown or grows over time. In these cases, the variable is then allocated to the heap with a pointer to the data placed on the Stack. A box is an abstraction that represents a heap-allocated value. In order to manage memory, Rust uses a system of Ownership upheld by three rules which are applied both the stack and heap; </w:t>
+      </w:r>
+    </w:p>
+    <w:p>
+      <w:pPr>
+        <w:pStyle w:val="TextBody"/>
+        <w:numPr>
+          <w:ilvl w:val="0"/>
+          <w:numId w:val="3"/>
+        </w:numPr>
+        <w:rPr/>
+      </w:pPr>
+      <w:r>
+        <w:rPr/>
+        <w:t>Each value must be owned by a variable</w:t>
+      </w:r>
+    </w:p>
+    <w:p>
+      <w:pPr>
+        <w:pStyle w:val="TextBody"/>
+        <w:numPr>
+          <w:ilvl w:val="0"/>
+          <w:numId w:val="3"/>
+        </w:numPr>
+        <w:rPr/>
+      </w:pPr>
+      <w:r>
+        <w:rPr/>
+        <w:t>There must always be a single owner for a variable at any time</w:t>
+      </w:r>
+    </w:p>
+    <w:p>
+      <w:pPr>
+        <w:pStyle w:val="TextBody"/>
+        <w:numPr>
+          <w:ilvl w:val="0"/>
+          <w:numId w:val="3"/>
+        </w:numPr>
+        <w:rPr/>
+      </w:pPr>
+      <w:r>
+        <w:rPr/>
+        <w:t>When the owner goes out of scope, the value is dropped</w:t>
+      </w:r>
+    </w:p>
+    <w:p>
+      <w:pPr>
+        <w:pStyle w:val="TextBody"/>
+        <w:rPr/>
+      </w:pPr>
+      <w:r>
+        <w:rPr/>
+        <w:t>These rules are checked at compile-time, memory management is conducted at runtime with execution, this means there is no cost to performance or further overhead. Ownership can be changed with the `move`  function. This is performed automatically when a variable is passed to a function or when the variable is re-assigned, `copy` is instead used for static primitives. Rust utilises RAIL - Resource Acquisition is Initialisation - which is enforced when a value is initialised. Under RAIL, the variable owns its related resources with its destructor called when the variable goes out of scope, which reduces the need for manual memory management. This concept is borrowed from C++. Rust also implements a system of borrowing where a variable which can be used rather than taking ownership of the variable, a borrow-checker enforces ownership rules (Sasidharan, 2020).</w:t>
+      </w:r>
+    </w:p>
+    <w:p>
+      <w:pPr>
+        <w:pStyle w:val="TextBody"/>
+        <w:rPr/>
+      </w:pPr>
+      <w:r>
+        <w:rPr/>
+        <w:t xml:space="preserve">Variables have lifetimes which is important for the functionality of the ownership system . A variables lifetime begins at initialisation and ends when it is closed or destroyed. This should not be considered variable scope. The borrow-checker uses this concept at compile time to ensure that all references to an object are valid. It is clear that the implementation of memory management of Rust will help in ensuring memory safety, an important factor for the application of Rust within drivers. </w:t>
       </w:r>
     </w:p>
     <w:p>
       <w:pPr>
         <w:pStyle w:val="Heading2"/>
+        <w:numPr>
+          <w:ilvl w:val="1"/>
+          <w:numId w:val="1"/>
+        </w:numPr>
         <w:rPr/>
       </w:pPr>
       <w:bookmarkStart w:id="3" w:name="__RefHeading___Toc542_280035510"/>
@@ -1028,11 +1478,26 @@
       </w:pPr>
       <w:r>
         <w:rPr/>
+        <w:t xml:space="preserve">Memory unsafe languages allow programmers to potentially access memory which is supposed to be outside the bounds of a given data structure (Gaynor, 2019). In the case of data structures, memory unsafe languages allow programmers to access memory which is supposed to outside the bounds of a given data structure. For instance, an array is able to access an element that doesn't exist. This then means that the program fetches whatever happens to be at that position in memory. When this is the case in a memory safe language, an error is thrown which forces the program to crash. </w:t>
+      </w:r>
+    </w:p>
+    <w:p>
+      <w:pPr>
+        <w:pStyle w:val="TextBody"/>
+        <w:rPr/>
+      </w:pPr>
+      <w:r>
+        <w:rPr/>
+        <w:t>As an example, we can consider a program that manages to-do lists for several users. If implemented in a memory unsafe language, it is possible for the programs data structure to both access negative elements and positive elements that don't exist thus the data structure can access data which is outside of its bounds. This can lead to users having the ability to read each others lists which would then be a security vulnerability in the program, this is known as an 'out-of-bounds read'. If users were able to change elements in other users lists, this is known as an 'out-of-bounds write'. If a to-do list is deleted and later requested then a memory unsafe language has the ability to fetch the memory that it was previously finished with. Within the program, this space might now contain another users list, this is known as a 'user-after-free' vulnerability.</w:t>
       </w:r>
     </w:p>
     <w:p>
       <w:pPr>
         <w:pStyle w:val="Heading2"/>
+        <w:numPr>
+          <w:ilvl w:val="1"/>
+          <w:numId w:val="1"/>
+        </w:numPr>
         <w:rPr/>
       </w:pPr>
       <w:bookmarkStart w:id="4" w:name="__RefHeading___Toc544_280035510"/>
@@ -1045,6 +1510,10 @@
     <w:p>
       <w:pPr>
         <w:pStyle w:val="Heading3"/>
+        <w:numPr>
+          <w:ilvl w:val="2"/>
+          <w:numId w:val="1"/>
+        </w:numPr>
         <w:rPr/>
       </w:pPr>
       <w:bookmarkStart w:id="5" w:name="__RefHeading___Toc546_280035510"/>
@@ -1066,6 +1535,10 @@
     <w:p>
       <w:pPr>
         <w:pStyle w:val="Heading3"/>
+        <w:numPr>
+          <w:ilvl w:val="2"/>
+          <w:numId w:val="1"/>
+        </w:numPr>
         <w:rPr/>
       </w:pPr>
       <w:bookmarkStart w:id="6" w:name="__RefHeading___Toc548_280035510"/>
@@ -1073,6 +1546,213 @@
       <w:r>
         <w:rPr/>
         <w:t>2.3.2 Driver Frameworks</w:t>
+      </w:r>
+    </w:p>
+    <w:p>
+      <w:pPr>
+        <w:pStyle w:val="TextBody"/>
+        <w:rPr/>
+      </w:pPr>
+      <w:r>
+        <w:rPr/>
+      </w:r>
+    </w:p>
+    <w:p>
+      <w:pPr>
+        <w:pStyle w:val="TextBody"/>
+        <w:rPr/>
+      </w:pPr>
+      <w:r>
+        <w:rPr/>
+      </w:r>
+    </w:p>
+    <w:p>
+      <w:pPr>
+        <w:pStyle w:val="TextBody"/>
+        <w:rPr/>
+      </w:pPr>
+      <w:r>
+        <w:rPr/>
+      </w:r>
+    </w:p>
+    <w:p>
+      <w:pPr>
+        <w:pStyle w:val="TextBody"/>
+        <w:rPr/>
+      </w:pPr>
+      <w:r>
+        <w:rPr/>
+      </w:r>
+    </w:p>
+    <w:p>
+      <w:pPr>
+        <w:pStyle w:val="TextBody"/>
+        <w:rPr/>
+      </w:pPr>
+      <w:r>
+        <w:rPr/>
+      </w:r>
+    </w:p>
+    <w:p>
+      <w:pPr>
+        <w:pStyle w:val="TextBody"/>
+        <w:rPr/>
+      </w:pPr>
+      <w:r>
+        <w:rPr/>
+      </w:r>
+    </w:p>
+    <w:p>
+      <w:pPr>
+        <w:pStyle w:val="TextBody"/>
+        <w:rPr/>
+      </w:pPr>
+      <w:r>
+        <w:rPr/>
+      </w:r>
+    </w:p>
+    <w:p>
+      <w:pPr>
+        <w:pStyle w:val="TextBody"/>
+        <w:rPr/>
+      </w:pPr>
+      <w:r>
+        <w:rPr/>
+      </w:r>
+    </w:p>
+    <w:p>
+      <w:pPr>
+        <w:pStyle w:val="TextBody"/>
+        <w:rPr/>
+      </w:pPr>
+      <w:r>
+        <w:rPr/>
+      </w:r>
+    </w:p>
+    <w:p>
+      <w:pPr>
+        <w:pStyle w:val="TextBody"/>
+        <w:rPr/>
+      </w:pPr>
+      <w:r>
+        <w:rPr/>
+      </w:r>
+    </w:p>
+    <w:p>
+      <w:pPr>
+        <w:pStyle w:val="TextBody"/>
+        <w:rPr/>
+      </w:pPr>
+      <w:r>
+        <w:rPr/>
+      </w:r>
+    </w:p>
+    <w:p>
+      <w:pPr>
+        <w:pStyle w:val="TextBody"/>
+        <w:rPr/>
+      </w:pPr>
+      <w:r>
+        <w:rPr/>
+      </w:r>
+    </w:p>
+    <w:p>
+      <w:pPr>
+        <w:pStyle w:val="TextBody"/>
+        <w:rPr/>
+      </w:pPr>
+      <w:r>
+        <w:rPr/>
+      </w:r>
+    </w:p>
+    <w:p>
+      <w:pPr>
+        <w:pStyle w:val="TextBody"/>
+        <w:rPr/>
+      </w:pPr>
+      <w:r>
+        <w:rPr/>
+      </w:r>
+    </w:p>
+    <w:p>
+      <w:pPr>
+        <w:pStyle w:val="TextBody"/>
+        <w:rPr/>
+      </w:pPr>
+      <w:r>
+        <w:rPr/>
+      </w:r>
+    </w:p>
+    <w:p>
+      <w:pPr>
+        <w:pStyle w:val="TextBody"/>
+        <w:rPr/>
+      </w:pPr>
+      <w:r>
+        <w:rPr/>
+      </w:r>
+    </w:p>
+    <w:p>
+      <w:pPr>
+        <w:pStyle w:val="TextBody"/>
+        <w:rPr/>
+      </w:pPr>
+      <w:r>
+        <w:rPr/>
+      </w:r>
+    </w:p>
+    <w:p>
+      <w:pPr>
+        <w:pStyle w:val="TextBody"/>
+        <w:rPr/>
+      </w:pPr>
+      <w:r>
+        <w:rPr/>
+      </w:r>
+    </w:p>
+    <w:p>
+      <w:pPr>
+        <w:pStyle w:val="TextBody"/>
+        <w:rPr/>
+      </w:pPr>
+      <w:r>
+        <w:rPr/>
+      </w:r>
+    </w:p>
+    <w:p>
+      <w:pPr>
+        <w:pStyle w:val="TextBody"/>
+        <w:rPr/>
+      </w:pPr>
+      <w:r>
+        <w:rPr/>
+      </w:r>
+    </w:p>
+    <w:p>
+      <w:pPr>
+        <w:pStyle w:val="TextBody"/>
+        <w:rPr/>
+      </w:pPr>
+      <w:r>
+        <w:rPr/>
+      </w:r>
+    </w:p>
+    <w:p>
+      <w:pPr>
+        <w:pStyle w:val="TextBody"/>
+        <w:rPr/>
+      </w:pPr>
+      <w:r>
+        <w:rPr/>
+      </w:r>
+    </w:p>
+    <w:p>
+      <w:pPr>
+        <w:pStyle w:val="TextBody"/>
+        <w:rPr/>
+      </w:pPr>
+      <w:r>
+        <w:rPr/>
       </w:r>
     </w:p>
     <w:p>
@@ -1107,15 +1787,37 @@
       </w:pPr>
       <w:r>
         <w:rPr/>
-      </w:r>
-    </w:p>
-    <w:p>
-      <w:pPr>
-        <w:pStyle w:val="TextBody"/>
-        <w:rPr/>
-      </w:pPr>
-      <w:r>
-        <w:rPr/>
+        <w:t xml:space="preserve">Work on this project began before the start of the academic year during July and initially continued the plan of the previously written research proposal; 'Investigation into improving performance and reliability of modern device drivers'. A GitHub repository was privately opened in order to store my work, make it available to others and to act as a backup in the case that my workstation broke down. Work began by conducting research into Linux Device Drivers and quantifying findings from the research proposal. Following this, research then continued by exploring the potential application of the Rust programmming language within Device Drivers of a range of Operating Systems including Windows, Linux and Apple products. </w:t>
+      </w:r>
+    </w:p>
+    <w:p>
+      <w:pPr>
+        <w:pStyle w:val="TextBody"/>
+        <w:rPr/>
+      </w:pPr>
+      <w:r>
+        <w:rPr/>
+        <w:t xml:space="preserve">At this time, the Rust programming language was studied both in theory and practise, a small collection of programs were written to learn Rust on both Linux and Windows machines, one such example being a BMI Calculator program. This allowed for the learning of basic and fundamental Rust concepts including variable assignment, standard library functions and so on. The study of Linux kernel modules continued which lead to a fundamental understanding in how drivers may be written for an Operating System, especially for Linux. It was possible to learn about how drivers are compiled, how they are written, what libraries are used and how exactly driver software differs from standard application software. Various resources were used from textbooks to online tutorials. </w:t>
+      </w:r>
+    </w:p>
+    <w:p>
+      <w:pPr>
+        <w:pStyle w:val="TextBody"/>
+        <w:rPr/>
+      </w:pPr>
+      <w:r>
+        <w:rPr/>
+        <w:t>Between August and September 2022, research was continued on relevant literature alongside the previously mentioned studying. From August 19th 2022, regular diaries were kept explained the work carried out, thoughts/notes on the work or topic and anything else which was relevant. These diaries have been upkept throughout the project, this will continue for the entirety of the project to provide an in-depth record of work carried out, thoughts, theses, notes, justifications and so on. During this time, I also reached out to my supervisor to discuss the project and request their supervision.</w:t>
+      </w:r>
+    </w:p>
+    <w:p>
+      <w:pPr>
+        <w:pStyle w:val="TextBody"/>
+        <w:rPr/>
+      </w:pPr>
+      <w:r>
+        <w:rPr/>
+        <w:t xml:space="preserve">Before the University term had commenced, A basic knowledge in the Rust programming language and Linux kernel modules written in Rust was gained. A supervisor had been informally agreed. Research had been conducted on a multitude of papers and topics including Rust driver frameworks, differences in drivers between various Operating Systems, exokernels, writing a device driver using Rust and static analysis tools. Prominent figures in Game development and Software Engineering were contacted who gave their thoughts, best wishes and potential resources. </w:t>
       </w:r>
     </w:p>
     <w:p>
@@ -1432,7 +2134,7 @@
     </w:r>
     <w:r>
       <w:rPr/>
-      <w:t>4</w:t>
+      <w:t>8</w:t>
     </w:r>
     <w:r>
       <w:rPr/>
@@ -1456,7 +2158,7 @@
     </w:r>
     <w:r>
       <w:rPr/>
-      <w:t>4</w:t>
+      <w:t>8</w:t>
     </w:r>
     <w:r>
       <w:rPr/>
@@ -1502,10 +2204,10 @@
         </w:tabs>
         <w:ind w:left="0" w:hanging="0"/>
       </w:pPr>
+      <w:rPr/>
     </w:lvl>
     <w:lvl w:ilvl="1">
       <w:start w:val="1"/>
-      <w:pStyle w:val="Heading2"/>
       <w:numFmt w:val="none"/>
       <w:suff w:val="nothing"/>
       <w:lvlText w:val=""/>
@@ -1516,10 +2218,10 @@
         </w:tabs>
         <w:ind w:left="0" w:hanging="0"/>
       </w:pPr>
+      <w:rPr/>
     </w:lvl>
     <w:lvl w:ilvl="2">
       <w:start w:val="1"/>
-      <w:pStyle w:val="Heading3"/>
       <w:numFmt w:val="none"/>
       <w:suff w:val="nothing"/>
       <w:lvlText w:val=""/>
@@ -1530,6 +2232,7 @@
         </w:tabs>
         <w:ind w:left="0" w:hanging="0"/>
       </w:pPr>
+      <w:rPr/>
     </w:lvl>
     <w:lvl w:ilvl="3">
       <w:start w:val="1"/>
@@ -1543,6 +2246,7 @@
         </w:tabs>
         <w:ind w:left="0" w:hanging="0"/>
       </w:pPr>
+      <w:rPr/>
     </w:lvl>
     <w:lvl w:ilvl="4">
       <w:start w:val="1"/>
@@ -1556,6 +2260,7 @@
         </w:tabs>
         <w:ind w:left="0" w:hanging="0"/>
       </w:pPr>
+      <w:rPr/>
     </w:lvl>
     <w:lvl w:ilvl="5">
       <w:start w:val="1"/>
@@ -1569,6 +2274,7 @@
         </w:tabs>
         <w:ind w:left="0" w:hanging="0"/>
       </w:pPr>
+      <w:rPr/>
     </w:lvl>
     <w:lvl w:ilvl="6">
       <w:start w:val="1"/>
@@ -1582,6 +2288,7 @@
         </w:tabs>
         <w:ind w:left="0" w:hanging="0"/>
       </w:pPr>
+      <w:rPr/>
     </w:lvl>
     <w:lvl w:ilvl="7">
       <w:start w:val="1"/>
@@ -1595,6 +2302,7 @@
         </w:tabs>
         <w:ind w:left="0" w:hanging="0"/>
       </w:pPr>
+      <w:rPr/>
     </w:lvl>
     <w:lvl w:ilvl="8">
       <w:start w:val="1"/>
@@ -1608,6 +2316,7 @@
         </w:tabs>
         <w:ind w:left="0" w:hanging="0"/>
       </w:pPr>
+      <w:rPr/>
     </w:lvl>
   </w:abstractNum>
   <w:abstractNum w:abstractNumId="2">
@@ -1738,11 +2447,255 @@
       <w:rPr/>
     </w:lvl>
   </w:abstractNum>
+  <w:abstractNum w:abstractNumId="3">
+    <w:lvl w:ilvl="0">
+      <w:start w:val="1"/>
+      <w:numFmt w:val="decimal"/>
+      <w:lvlText w:val="%1."/>
+      <w:lvlJc w:val="left"/>
+      <w:pPr>
+        <w:tabs>
+          <w:tab w:val="num" w:pos="720"/>
+        </w:tabs>
+        <w:ind w:left="720" w:hanging="360"/>
+      </w:pPr>
+      <w:rPr/>
+    </w:lvl>
+    <w:lvl w:ilvl="1">
+      <w:start w:val="1"/>
+      <w:numFmt w:val="decimal"/>
+      <w:lvlText w:val="%2."/>
+      <w:lvlJc w:val="left"/>
+      <w:pPr>
+        <w:tabs>
+          <w:tab w:val="num" w:pos="1080"/>
+        </w:tabs>
+        <w:ind w:left="1080" w:hanging="360"/>
+      </w:pPr>
+      <w:rPr/>
+    </w:lvl>
+    <w:lvl w:ilvl="2">
+      <w:start w:val="1"/>
+      <w:numFmt w:val="decimal"/>
+      <w:lvlText w:val="%3."/>
+      <w:lvlJc w:val="left"/>
+      <w:pPr>
+        <w:tabs>
+          <w:tab w:val="num" w:pos="1440"/>
+        </w:tabs>
+        <w:ind w:left="1440" w:hanging="360"/>
+      </w:pPr>
+      <w:rPr/>
+    </w:lvl>
+    <w:lvl w:ilvl="3">
+      <w:start w:val="1"/>
+      <w:numFmt w:val="decimal"/>
+      <w:lvlText w:val="%4."/>
+      <w:lvlJc w:val="left"/>
+      <w:pPr>
+        <w:tabs>
+          <w:tab w:val="num" w:pos="1800"/>
+        </w:tabs>
+        <w:ind w:left="1800" w:hanging="360"/>
+      </w:pPr>
+      <w:rPr/>
+    </w:lvl>
+    <w:lvl w:ilvl="4">
+      <w:start w:val="1"/>
+      <w:numFmt w:val="decimal"/>
+      <w:lvlText w:val="%5."/>
+      <w:lvlJc w:val="left"/>
+      <w:pPr>
+        <w:tabs>
+          <w:tab w:val="num" w:pos="2160"/>
+        </w:tabs>
+        <w:ind w:left="2160" w:hanging="360"/>
+      </w:pPr>
+      <w:rPr/>
+    </w:lvl>
+    <w:lvl w:ilvl="5">
+      <w:start w:val="1"/>
+      <w:numFmt w:val="decimal"/>
+      <w:lvlText w:val="%6."/>
+      <w:lvlJc w:val="left"/>
+      <w:pPr>
+        <w:tabs>
+          <w:tab w:val="num" w:pos="2520"/>
+        </w:tabs>
+        <w:ind w:left="2520" w:hanging="360"/>
+      </w:pPr>
+      <w:rPr/>
+    </w:lvl>
+    <w:lvl w:ilvl="6">
+      <w:start w:val="1"/>
+      <w:numFmt w:val="decimal"/>
+      <w:lvlText w:val="%7."/>
+      <w:lvlJc w:val="left"/>
+      <w:pPr>
+        <w:tabs>
+          <w:tab w:val="num" w:pos="2880"/>
+        </w:tabs>
+        <w:ind w:left="2880" w:hanging="360"/>
+      </w:pPr>
+      <w:rPr/>
+    </w:lvl>
+    <w:lvl w:ilvl="7">
+      <w:start w:val="1"/>
+      <w:numFmt w:val="decimal"/>
+      <w:lvlText w:val="%8."/>
+      <w:lvlJc w:val="left"/>
+      <w:pPr>
+        <w:tabs>
+          <w:tab w:val="num" w:pos="3240"/>
+        </w:tabs>
+        <w:ind w:left="3240" w:hanging="360"/>
+      </w:pPr>
+      <w:rPr/>
+    </w:lvl>
+    <w:lvl w:ilvl="8">
+      <w:start w:val="1"/>
+      <w:numFmt w:val="decimal"/>
+      <w:lvlText w:val="%9."/>
+      <w:lvlJc w:val="left"/>
+      <w:pPr>
+        <w:tabs>
+          <w:tab w:val="num" w:pos="3600"/>
+        </w:tabs>
+        <w:ind w:left="3600" w:hanging="360"/>
+      </w:pPr>
+      <w:rPr/>
+    </w:lvl>
+  </w:abstractNum>
+  <w:abstractNum w:abstractNumId="4">
+    <w:lvl w:ilvl="0">
+      <w:start w:val="1"/>
+      <w:numFmt w:val="none"/>
+      <w:suff w:val="nothing"/>
+      <w:lvlText w:val=""/>
+      <w:lvlJc w:val="left"/>
+      <w:pPr>
+        <w:tabs>
+          <w:tab w:val="num" w:pos="0"/>
+        </w:tabs>
+        <w:ind w:left="0" w:hanging="0"/>
+      </w:pPr>
+    </w:lvl>
+    <w:lvl w:ilvl="1">
+      <w:start w:val="1"/>
+      <w:numFmt w:val="none"/>
+      <w:suff w:val="nothing"/>
+      <w:lvlText w:val=""/>
+      <w:lvlJc w:val="left"/>
+      <w:pPr>
+        <w:tabs>
+          <w:tab w:val="num" w:pos="0"/>
+        </w:tabs>
+        <w:ind w:left="0" w:hanging="0"/>
+      </w:pPr>
+    </w:lvl>
+    <w:lvl w:ilvl="2">
+      <w:start w:val="1"/>
+      <w:numFmt w:val="none"/>
+      <w:suff w:val="nothing"/>
+      <w:lvlText w:val=""/>
+      <w:lvlJc w:val="left"/>
+      <w:pPr>
+        <w:tabs>
+          <w:tab w:val="num" w:pos="0"/>
+        </w:tabs>
+        <w:ind w:left="0" w:hanging="0"/>
+      </w:pPr>
+    </w:lvl>
+    <w:lvl w:ilvl="3">
+      <w:start w:val="1"/>
+      <w:numFmt w:val="none"/>
+      <w:suff w:val="nothing"/>
+      <w:lvlText w:val=""/>
+      <w:lvlJc w:val="left"/>
+      <w:pPr>
+        <w:tabs>
+          <w:tab w:val="num" w:pos="0"/>
+        </w:tabs>
+        <w:ind w:left="0" w:hanging="0"/>
+      </w:pPr>
+    </w:lvl>
+    <w:lvl w:ilvl="4">
+      <w:start w:val="1"/>
+      <w:numFmt w:val="none"/>
+      <w:suff w:val="nothing"/>
+      <w:lvlText w:val=""/>
+      <w:lvlJc w:val="left"/>
+      <w:pPr>
+        <w:tabs>
+          <w:tab w:val="num" w:pos="0"/>
+        </w:tabs>
+        <w:ind w:left="0" w:hanging="0"/>
+      </w:pPr>
+    </w:lvl>
+    <w:lvl w:ilvl="5">
+      <w:start w:val="1"/>
+      <w:numFmt w:val="none"/>
+      <w:suff w:val="nothing"/>
+      <w:lvlText w:val=""/>
+      <w:lvlJc w:val="left"/>
+      <w:pPr>
+        <w:tabs>
+          <w:tab w:val="num" w:pos="0"/>
+        </w:tabs>
+        <w:ind w:left="0" w:hanging="0"/>
+      </w:pPr>
+    </w:lvl>
+    <w:lvl w:ilvl="6">
+      <w:start w:val="1"/>
+      <w:numFmt w:val="none"/>
+      <w:suff w:val="nothing"/>
+      <w:lvlText w:val=""/>
+      <w:lvlJc w:val="left"/>
+      <w:pPr>
+        <w:tabs>
+          <w:tab w:val="num" w:pos="0"/>
+        </w:tabs>
+        <w:ind w:left="0" w:hanging="0"/>
+      </w:pPr>
+    </w:lvl>
+    <w:lvl w:ilvl="7">
+      <w:start w:val="1"/>
+      <w:numFmt w:val="none"/>
+      <w:suff w:val="nothing"/>
+      <w:lvlText w:val=""/>
+      <w:lvlJc w:val="left"/>
+      <w:pPr>
+        <w:tabs>
+          <w:tab w:val="num" w:pos="0"/>
+        </w:tabs>
+        <w:ind w:left="0" w:hanging="0"/>
+      </w:pPr>
+    </w:lvl>
+    <w:lvl w:ilvl="8">
+      <w:start w:val="1"/>
+      <w:numFmt w:val="none"/>
+      <w:suff w:val="nothing"/>
+      <w:lvlText w:val=""/>
+      <w:lvlJc w:val="left"/>
+      <w:pPr>
+        <w:tabs>
+          <w:tab w:val="num" w:pos="0"/>
+        </w:tabs>
+        <w:ind w:left="0" w:hanging="0"/>
+      </w:pPr>
+    </w:lvl>
+  </w:abstractNum>
   <w:num w:numId="1">
     <w:abstractNumId w:val="1"/>
   </w:num>
   <w:num w:numId="2">
     <w:abstractNumId w:val="2"/>
+  </w:num>
+  <w:num w:numId="3">
+    <w:abstractNumId w:val="3"/>
+  </w:num>
+  <w:num w:numId="4">
+    <w:abstractNumId w:val="4"/>
   </w:num>
 </w:numbering>
 </file>

</xml_diff>

<commit_message>
add figures to report
</commit_message>
<xml_diff>
--- a/Interim report/B00415210_RustDriver_InterimReport.docx
+++ b/Interim report/B00415210_RustDriver_InterimReport.docx
@@ -690,9 +690,6 @@
         <w:p>
           <w:pPr>
             <w:pStyle w:val="Contents1"/>
-            <w:tabs>
-              <w:tab w:val="right" w:pos="9638" w:leader="dot"/>
-            </w:tabs>
             <w:rPr/>
           </w:pPr>
           <w:r>
@@ -717,16 +714,13 @@
               </w:rPr>
               <w:t>1. Overview</w:t>
               <w:tab/>
-              <w:t>3</w:t>
+              <w:t>2</w:t>
             </w:r>
           </w:hyperlink>
         </w:p>
         <w:p>
           <w:pPr>
             <w:pStyle w:val="Contents1"/>
-            <w:tabs>
-              <w:tab w:val="right" w:pos="9638" w:leader="dot"/>
-            </w:tabs>
             <w:rPr/>
           </w:pPr>
           <w:hyperlink w:anchor="__RefHeading___Toc538_280035510">
@@ -782,70 +776,7 @@
         </w:p>
         <w:p>
           <w:pPr>
-            <w:pStyle w:val="Contents2"/>
-            <w:tabs>
-              <w:tab w:val="clear" w:pos="9355"/>
-              <w:tab w:val="right" w:pos="9638" w:leader="dot"/>
-            </w:tabs>
-            <w:rPr/>
-          </w:pPr>
-          <w:hyperlink w:anchor="__RefHeading___Toc544_280035510">
-            <w:r>
-              <w:rPr>
-                <w:rStyle w:val="IndexLink"/>
-              </w:rPr>
-              <w:t>2.3 Previous works</w:t>
-              <w:tab/>
-              <w:t>6</w:t>
-            </w:r>
-          </w:hyperlink>
-        </w:p>
-        <w:p>
-          <w:pPr>
-            <w:pStyle w:val="Contents3"/>
-            <w:tabs>
-              <w:tab w:val="clear" w:pos="9071"/>
-              <w:tab w:val="right" w:pos="9638" w:leader="dot"/>
-            </w:tabs>
-            <w:rPr/>
-          </w:pPr>
-          <w:hyperlink w:anchor="__RefHeading___Toc546_280035510">
-            <w:r>
-              <w:rPr>
-                <w:rStyle w:val="IndexLink"/>
-              </w:rPr>
-              <w:t>2.3.1 Apple restructures Kernel extensions</w:t>
-              <w:tab/>
-              <w:t>6</w:t>
-            </w:r>
-          </w:hyperlink>
-        </w:p>
-        <w:p>
-          <w:pPr>
-            <w:pStyle w:val="Contents3"/>
-            <w:tabs>
-              <w:tab w:val="clear" w:pos="9071"/>
-              <w:tab w:val="right" w:pos="9638" w:leader="dot"/>
-            </w:tabs>
-            <w:rPr/>
-          </w:pPr>
-          <w:hyperlink w:anchor="__RefHeading___Toc548_280035510">
-            <w:r>
-              <w:rPr>
-                <w:rStyle w:val="IndexLink"/>
-              </w:rPr>
-              <w:t>2.3.2 Driver Frameworks</w:t>
-              <w:tab/>
-              <w:t>6</w:t>
-            </w:r>
-          </w:hyperlink>
-        </w:p>
-        <w:p>
-          <w:pPr>
             <w:pStyle w:val="Contents1"/>
-            <w:tabs>
-              <w:tab w:val="right" w:pos="9638" w:leader="dot"/>
-            </w:tabs>
             <w:rPr/>
           </w:pPr>
           <w:hyperlink w:anchor="__RefHeading___Toc550_280035510">
@@ -855,16 +786,13 @@
               </w:rPr>
               <w:t>3. Preliminary Work</w:t>
               <w:tab/>
-              <w:t>7</w:t>
+              <w:t>6</w:t>
             </w:r>
           </w:hyperlink>
         </w:p>
         <w:p>
           <w:pPr>
             <w:pStyle w:val="Contents1"/>
-            <w:tabs>
-              <w:tab w:val="right" w:pos="9638" w:leader="dot"/>
-            </w:tabs>
             <w:rPr/>
           </w:pPr>
           <w:hyperlink w:anchor="__RefHeading___Toc552_280035510">
@@ -881,9 +809,6 @@
         <w:p>
           <w:pPr>
             <w:pStyle w:val="Contents1"/>
-            <w:tabs>
-              <w:tab w:val="right" w:pos="9638" w:leader="dot"/>
-            </w:tabs>
             <w:rPr/>
           </w:pPr>
           <w:hyperlink w:anchor="__RefHeading___Toc554_280035510">
@@ -893,7 +818,7 @@
               </w:rPr>
               <w:t>References</w:t>
               <w:tab/>
-              <w:t>8</w:t>
+              <w:t>7</w:t>
             </w:r>
           </w:hyperlink>
           <w:r>
@@ -1217,6 +1142,26 @@
     </w:p>
     <w:p>
       <w:pPr>
+        <w:pStyle w:val="Normal"/>
+        <w:jc w:val="center"/>
+        <w:rPr/>
+      </w:pPr>
+      <w:r>
+        <w:rPr/>
+      </w:r>
+    </w:p>
+    <w:p>
+      <w:pPr>
+        <w:pStyle w:val="Normal"/>
+        <w:jc w:val="center"/>
+        <w:rPr/>
+      </w:pPr>
+      <w:r>
+        <w:rPr/>
+      </w:r>
+    </w:p>
+    <w:p>
+      <w:pPr>
         <w:pStyle w:val="Heading1"/>
         <w:numPr>
           <w:ilvl w:val="0"/>
@@ -1234,6 +1179,7 @@
     <w:p>
       <w:pPr>
         <w:pStyle w:val="TextBody"/>
+        <w:jc w:val="both"/>
         <w:rPr/>
       </w:pPr>
       <w:r>
@@ -1244,6 +1190,7 @@
     <w:p>
       <w:pPr>
         <w:pStyle w:val="TextBody"/>
+        <w:jc w:val="both"/>
         <w:rPr/>
       </w:pPr>
       <w:r>
@@ -1254,6 +1201,7 @@
     <w:p>
       <w:pPr>
         <w:pStyle w:val="TextBody"/>
+        <w:jc w:val="both"/>
         <w:rPr/>
       </w:pPr>
       <w:r>
@@ -1264,6 +1212,7 @@
     <w:p>
       <w:pPr>
         <w:pStyle w:val="TextBody"/>
+        <w:jc w:val="both"/>
         <w:rPr/>
       </w:pPr>
       <w:r>
@@ -1274,6 +1223,7 @@
     <w:p>
       <w:pPr>
         <w:pStyle w:val="TextBody"/>
+        <w:jc w:val="both"/>
         <w:rPr/>
       </w:pPr>
       <w:r>
@@ -1284,6 +1234,120 @@
     <w:p>
       <w:pPr>
         <w:pStyle w:val="TextBody"/>
+        <w:jc w:val="both"/>
+        <w:rPr/>
+      </w:pPr>
+      <w:r>
+        <w:drawing>
+          <wp:anchor behindDoc="0" distT="0" distB="0" distL="0" distR="0" simplePos="0" locked="0" layoutInCell="0" allowOverlap="1" relativeHeight="3">
+            <wp:simplePos x="0" y="0"/>
+            <wp:positionH relativeFrom="column">
+              <wp:align>center</wp:align>
+            </wp:positionH>
+            <wp:positionV relativeFrom="paragraph">
+              <wp:posOffset>635</wp:posOffset>
+            </wp:positionV>
+            <wp:extent cx="6120130" cy="1069340"/>
+            <wp:effectExtent l="0" t="0" r="0" b="0"/>
+            <wp:wrapSquare wrapText="largest"/>
+            <wp:docPr id="2" name="Image2" descr=""/>
+            <wp:cNvGraphicFramePr>
+              <a:graphicFrameLocks xmlns:a="http://schemas.openxmlformats.org/drawingml/2006/main" noChangeAspect="1"/>
+            </wp:cNvGraphicFramePr>
+            <a:graphic xmlns:a="http://schemas.openxmlformats.org/drawingml/2006/main">
+              <a:graphicData uri="http://schemas.openxmlformats.org/drawingml/2006/picture">
+                <pic:pic xmlns:pic="http://schemas.openxmlformats.org/drawingml/2006/picture">
+                  <pic:nvPicPr>
+                    <pic:cNvPr id="2" name="Image2" descr=""/>
+                    <pic:cNvPicPr>
+                      <a:picLocks noChangeAspect="1" noChangeArrowheads="1"/>
+                    </pic:cNvPicPr>
+                  </pic:nvPicPr>
+                  <pic:blipFill>
+                    <a:blip r:embed="rId3"/>
+                    <a:stretch>
+                      <a:fillRect/>
+                    </a:stretch>
+                  </pic:blipFill>
+                  <pic:spPr bwMode="auto">
+                    <a:xfrm>
+                      <a:off x="0" y="0"/>
+                      <a:ext cx="6120130" cy="1069340"/>
+                    </a:xfrm>
+                    <a:prstGeom prst="rect">
+                      <a:avLst/>
+                    </a:prstGeom>
+                  </pic:spPr>
+                </pic:pic>
+              </a:graphicData>
+            </a:graphic>
+          </wp:anchor>
+        </w:drawing>
+      </w:r>
+      <w:r>
+        <w:rPr/>
+        <w:t xml:space="preserve"> </w:t>
+      </w:r>
+    </w:p>
+    <w:p>
+      <w:pPr>
+        <w:pStyle w:val="TextBody"/>
+        <w:jc w:val="both"/>
+        <w:rPr/>
+      </w:pPr>
+      <w:r>
+        <w:rPr/>
+        <w:drawing>
+          <wp:anchor behindDoc="0" distT="0" distB="0" distL="0" distR="0" simplePos="0" locked="0" layoutInCell="0" allowOverlap="1" relativeHeight="4">
+            <wp:simplePos x="0" y="0"/>
+            <wp:positionH relativeFrom="column">
+              <wp:align>center</wp:align>
+            </wp:positionH>
+            <wp:positionV relativeFrom="paragraph">
+              <wp:posOffset>635</wp:posOffset>
+            </wp:positionV>
+            <wp:extent cx="6120130" cy="1268730"/>
+            <wp:effectExtent l="0" t="0" r="0" b="0"/>
+            <wp:wrapSquare wrapText="largest"/>
+            <wp:docPr id="3" name="Image3" descr=""/>
+            <wp:cNvGraphicFramePr>
+              <a:graphicFrameLocks xmlns:a="http://schemas.openxmlformats.org/drawingml/2006/main" noChangeAspect="1"/>
+            </wp:cNvGraphicFramePr>
+            <a:graphic xmlns:a="http://schemas.openxmlformats.org/drawingml/2006/main">
+              <a:graphicData uri="http://schemas.openxmlformats.org/drawingml/2006/picture">
+                <pic:pic xmlns:pic="http://schemas.openxmlformats.org/drawingml/2006/picture">
+                  <pic:nvPicPr>
+                    <pic:cNvPr id="3" name="Image3" descr=""/>
+                    <pic:cNvPicPr>
+                      <a:picLocks noChangeAspect="1" noChangeArrowheads="1"/>
+                    </pic:cNvPicPr>
+                  </pic:nvPicPr>
+                  <pic:blipFill>
+                    <a:blip r:embed="rId4"/>
+                    <a:stretch>
+                      <a:fillRect/>
+                    </a:stretch>
+                  </pic:blipFill>
+                  <pic:spPr bwMode="auto">
+                    <a:xfrm>
+                      <a:off x="0" y="0"/>
+                      <a:ext cx="6120130" cy="1268730"/>
+                    </a:xfrm>
+                    <a:prstGeom prst="rect">
+                      <a:avLst/>
+                    </a:prstGeom>
+                  </pic:spPr>
+                </pic:pic>
+              </a:graphicData>
+            </a:graphic>
+          </wp:anchor>
+        </w:drawing>
+      </w:r>
+    </w:p>
+    <w:p>
+      <w:pPr>
+        <w:pStyle w:val="TextBody"/>
+        <w:jc w:val="both"/>
         <w:rPr/>
       </w:pPr>
       <w:r>
@@ -1294,11 +1358,12 @@
     <w:p>
       <w:pPr>
         <w:pStyle w:val="TextBody"/>
-        <w:rPr/>
-      </w:pPr>
-      <w:r>
-        <w:rPr/>
-        <w:t>The goal of this project is to develop a Linux Driver in Rust. It is a relatively young language with several benefits and features that aim to improve memory safety. It continues to spread through industry as it was recently incorporated into the Linux Kernel version 6.1 (Vaughan-Nichols, 2022) and there have been public calls from developers for Rust to be utilised more. An example of this being Microsoft Azure CTO, Mark Russinovich, urging the industry (regarding to C and C++) 'For the sake of security and reliability, the industry should declare those languages as deprecated.' (Claburn, 2022)</w:t>
+        <w:jc w:val="both"/>
+        <w:rPr/>
+      </w:pPr>
+      <w:r>
+        <w:rPr/>
+        <w:t>The goal of this project is to develop a Linux Driver in Rust. It is a relatively young language with several benefits and features that aim to improve memory safety. It continues to spread through industry as it was recently incorporated into the Linux Kernel version 6.1 (Vaughan-Nichols, 2022) and there have been public calls from developers for Rust to be utilised more. An example of this being Microsoft Azure CTO, Mark Russinovich, urging the industry (regarding to C and C++) 'For the sake of security and reliability, the industry should declare those languages as deprecated.' (Claburn, 2022).</w:t>
       </w:r>
     </w:p>
     <w:p>
@@ -1336,6 +1401,7 @@
     <w:p>
       <w:pPr>
         <w:pStyle w:val="TextBody"/>
+        <w:jc w:val="both"/>
         <w:rPr/>
       </w:pPr>
       <w:r>
@@ -1346,6 +1412,7 @@
     <w:p>
       <w:pPr>
         <w:pStyle w:val="TextBody"/>
+        <w:jc w:val="both"/>
         <w:rPr/>
       </w:pPr>
       <w:r>
@@ -1356,6 +1423,7 @@
     <w:p>
       <w:pPr>
         <w:pStyle w:val="TextBody"/>
+        <w:jc w:val="both"/>
         <w:rPr/>
       </w:pPr>
       <w:r>
@@ -1366,6 +1434,7 @@
     <w:p>
       <w:pPr>
         <w:pStyle w:val="TextBody"/>
+        <w:jc w:val="both"/>
         <w:rPr/>
       </w:pPr>
       <w:r>
@@ -1376,6 +1445,7 @@
     <w:p>
       <w:pPr>
         <w:pStyle w:val="TextBody"/>
+        <w:jc w:val="both"/>
         <w:rPr/>
       </w:pPr>
       <w:r>
@@ -1386,6 +1456,62 @@
     <w:p>
       <w:pPr>
         <w:pStyle w:val="TextBody"/>
+        <w:jc w:val="both"/>
+        <w:rPr/>
+      </w:pPr>
+      <w:r>
+        <w:rPr/>
+        <w:drawing>
+          <wp:anchor behindDoc="0" distT="0" distB="0" distL="0" distR="0" simplePos="0" locked="0" layoutInCell="0" allowOverlap="1" relativeHeight="5">
+            <wp:simplePos x="0" y="0"/>
+            <wp:positionH relativeFrom="column">
+              <wp:align>center</wp:align>
+            </wp:positionH>
+            <wp:positionV relativeFrom="paragraph">
+              <wp:posOffset>635</wp:posOffset>
+            </wp:positionV>
+            <wp:extent cx="6120130" cy="3138170"/>
+            <wp:effectExtent l="0" t="0" r="0" b="0"/>
+            <wp:wrapSquare wrapText="largest"/>
+            <wp:docPr id="4" name="Image4" descr=""/>
+            <wp:cNvGraphicFramePr>
+              <a:graphicFrameLocks xmlns:a="http://schemas.openxmlformats.org/drawingml/2006/main" noChangeAspect="1"/>
+            </wp:cNvGraphicFramePr>
+            <a:graphic xmlns:a="http://schemas.openxmlformats.org/drawingml/2006/main">
+              <a:graphicData uri="http://schemas.openxmlformats.org/drawingml/2006/picture">
+                <pic:pic xmlns:pic="http://schemas.openxmlformats.org/drawingml/2006/picture">
+                  <pic:nvPicPr>
+                    <pic:cNvPr id="4" name="Image4" descr=""/>
+                    <pic:cNvPicPr>
+                      <a:picLocks noChangeAspect="1" noChangeArrowheads="1"/>
+                    </pic:cNvPicPr>
+                  </pic:nvPicPr>
+                  <pic:blipFill>
+                    <a:blip r:embed="rId5"/>
+                    <a:stretch>
+                      <a:fillRect/>
+                    </a:stretch>
+                  </pic:blipFill>
+                  <pic:spPr bwMode="auto">
+                    <a:xfrm>
+                      <a:off x="0" y="0"/>
+                      <a:ext cx="6120130" cy="3138170"/>
+                    </a:xfrm>
+                    <a:prstGeom prst="rect">
+                      <a:avLst/>
+                    </a:prstGeom>
+                  </pic:spPr>
+                </pic:pic>
+              </a:graphicData>
+            </a:graphic>
+          </wp:anchor>
+        </w:drawing>
+      </w:r>
+    </w:p>
+    <w:p>
+      <w:pPr>
+        <w:pStyle w:val="TextBody"/>
+        <w:jc w:val="both"/>
         <w:rPr/>
       </w:pPr>
       <w:r>
@@ -1400,6 +1526,7 @@
           <w:ilvl w:val="0"/>
           <w:numId w:val="3"/>
         </w:numPr>
+        <w:jc w:val="both"/>
         <w:rPr/>
       </w:pPr>
       <w:r>
@@ -1414,6 +1541,7 @@
           <w:ilvl w:val="0"/>
           <w:numId w:val="3"/>
         </w:numPr>
+        <w:jc w:val="both"/>
         <w:rPr/>
       </w:pPr>
       <w:r>
@@ -1428,6 +1556,7 @@
           <w:ilvl w:val="0"/>
           <w:numId w:val="3"/>
         </w:numPr>
+        <w:jc w:val="both"/>
         <w:rPr/>
       </w:pPr>
       <w:r>
@@ -1438,6 +1567,7 @@
     <w:p>
       <w:pPr>
         <w:pStyle w:val="TextBody"/>
+        <w:jc w:val="both"/>
         <w:rPr/>
       </w:pPr>
       <w:r>
@@ -1448,6 +1578,7 @@
     <w:p>
       <w:pPr>
         <w:pStyle w:val="TextBody"/>
+        <w:jc w:val="both"/>
         <w:rPr/>
       </w:pPr>
       <w:r>
@@ -1474,6 +1605,7 @@
     <w:p>
       <w:pPr>
         <w:pStyle w:val="TextBody"/>
+        <w:jc w:val="both"/>
         <w:rPr/>
       </w:pPr>
       <w:r>
@@ -1484,284 +1616,12 @@
     <w:p>
       <w:pPr>
         <w:pStyle w:val="TextBody"/>
+        <w:jc w:val="both"/>
         <w:rPr/>
       </w:pPr>
       <w:r>
         <w:rPr/>
         <w:t>As an example, we can consider a program that manages to-do lists for several users. If implemented in a memory unsafe language, it is possible for the programs data structure to both access negative elements and positive elements that don't exist thus the data structure can access data which is outside of its bounds. This can lead to users having the ability to read each others lists which would then be a security vulnerability in the program, this is known as an 'out-of-bounds read'. If users were able to change elements in other users lists, this is known as an 'out-of-bounds write'. If a to-do list is deleted and later requested then a memory unsafe language has the ability to fetch the memory that it was previously finished with. Within the program, this space might now contain another users list, this is known as a 'user-after-free' vulnerability.</w:t>
-      </w:r>
-    </w:p>
-    <w:p>
-      <w:pPr>
-        <w:pStyle w:val="Heading2"/>
-        <w:numPr>
-          <w:ilvl w:val="1"/>
-          <w:numId w:val="1"/>
-        </w:numPr>
-        <w:rPr/>
-      </w:pPr>
-      <w:bookmarkStart w:id="4" w:name="__RefHeading___Toc544_280035510"/>
-      <w:bookmarkEnd w:id="4"/>
-      <w:r>
-        <w:rPr/>
-        <w:t>2.3 Previous works</w:t>
-      </w:r>
-    </w:p>
-    <w:p>
-      <w:pPr>
-        <w:pStyle w:val="Heading3"/>
-        <w:numPr>
-          <w:ilvl w:val="2"/>
-          <w:numId w:val="1"/>
-        </w:numPr>
-        <w:rPr/>
-      </w:pPr>
-      <w:bookmarkStart w:id="5" w:name="__RefHeading___Toc546_280035510"/>
-      <w:bookmarkEnd w:id="5"/>
-      <w:r>
-        <w:rPr/>
-        <w:t>2.3.1 Apple restructures Kernel extensions</w:t>
-      </w:r>
-    </w:p>
-    <w:p>
-      <w:pPr>
-        <w:pStyle w:val="TextBody"/>
-        <w:rPr/>
-      </w:pPr>
-      <w:r>
-        <w:rPr/>
-      </w:r>
-    </w:p>
-    <w:p>
-      <w:pPr>
-        <w:pStyle w:val="Heading3"/>
-        <w:numPr>
-          <w:ilvl w:val="2"/>
-          <w:numId w:val="1"/>
-        </w:numPr>
-        <w:rPr/>
-      </w:pPr>
-      <w:bookmarkStart w:id="6" w:name="__RefHeading___Toc548_280035510"/>
-      <w:bookmarkEnd w:id="6"/>
-      <w:r>
-        <w:rPr/>
-        <w:t>2.3.2 Driver Frameworks</w:t>
-      </w:r>
-    </w:p>
-    <w:p>
-      <w:pPr>
-        <w:pStyle w:val="TextBody"/>
-        <w:rPr/>
-      </w:pPr>
-      <w:r>
-        <w:rPr/>
-      </w:r>
-    </w:p>
-    <w:p>
-      <w:pPr>
-        <w:pStyle w:val="TextBody"/>
-        <w:rPr/>
-      </w:pPr>
-      <w:r>
-        <w:rPr/>
-      </w:r>
-    </w:p>
-    <w:p>
-      <w:pPr>
-        <w:pStyle w:val="TextBody"/>
-        <w:rPr/>
-      </w:pPr>
-      <w:r>
-        <w:rPr/>
-      </w:r>
-    </w:p>
-    <w:p>
-      <w:pPr>
-        <w:pStyle w:val="TextBody"/>
-        <w:rPr/>
-      </w:pPr>
-      <w:r>
-        <w:rPr/>
-      </w:r>
-    </w:p>
-    <w:p>
-      <w:pPr>
-        <w:pStyle w:val="TextBody"/>
-        <w:rPr/>
-      </w:pPr>
-      <w:r>
-        <w:rPr/>
-      </w:r>
-    </w:p>
-    <w:p>
-      <w:pPr>
-        <w:pStyle w:val="TextBody"/>
-        <w:rPr/>
-      </w:pPr>
-      <w:r>
-        <w:rPr/>
-      </w:r>
-    </w:p>
-    <w:p>
-      <w:pPr>
-        <w:pStyle w:val="TextBody"/>
-        <w:rPr/>
-      </w:pPr>
-      <w:r>
-        <w:rPr/>
-      </w:r>
-    </w:p>
-    <w:p>
-      <w:pPr>
-        <w:pStyle w:val="TextBody"/>
-        <w:rPr/>
-      </w:pPr>
-      <w:r>
-        <w:rPr/>
-      </w:r>
-    </w:p>
-    <w:p>
-      <w:pPr>
-        <w:pStyle w:val="TextBody"/>
-        <w:rPr/>
-      </w:pPr>
-      <w:r>
-        <w:rPr/>
-      </w:r>
-    </w:p>
-    <w:p>
-      <w:pPr>
-        <w:pStyle w:val="TextBody"/>
-        <w:rPr/>
-      </w:pPr>
-      <w:r>
-        <w:rPr/>
-      </w:r>
-    </w:p>
-    <w:p>
-      <w:pPr>
-        <w:pStyle w:val="TextBody"/>
-        <w:rPr/>
-      </w:pPr>
-      <w:r>
-        <w:rPr/>
-      </w:r>
-    </w:p>
-    <w:p>
-      <w:pPr>
-        <w:pStyle w:val="TextBody"/>
-        <w:rPr/>
-      </w:pPr>
-      <w:r>
-        <w:rPr/>
-      </w:r>
-    </w:p>
-    <w:p>
-      <w:pPr>
-        <w:pStyle w:val="TextBody"/>
-        <w:rPr/>
-      </w:pPr>
-      <w:r>
-        <w:rPr/>
-      </w:r>
-    </w:p>
-    <w:p>
-      <w:pPr>
-        <w:pStyle w:val="TextBody"/>
-        <w:rPr/>
-      </w:pPr>
-      <w:r>
-        <w:rPr/>
-      </w:r>
-    </w:p>
-    <w:p>
-      <w:pPr>
-        <w:pStyle w:val="TextBody"/>
-        <w:rPr/>
-      </w:pPr>
-      <w:r>
-        <w:rPr/>
-      </w:r>
-    </w:p>
-    <w:p>
-      <w:pPr>
-        <w:pStyle w:val="TextBody"/>
-        <w:rPr/>
-      </w:pPr>
-      <w:r>
-        <w:rPr/>
-      </w:r>
-    </w:p>
-    <w:p>
-      <w:pPr>
-        <w:pStyle w:val="TextBody"/>
-        <w:rPr/>
-      </w:pPr>
-      <w:r>
-        <w:rPr/>
-      </w:r>
-    </w:p>
-    <w:p>
-      <w:pPr>
-        <w:pStyle w:val="TextBody"/>
-        <w:rPr/>
-      </w:pPr>
-      <w:r>
-        <w:rPr/>
-      </w:r>
-    </w:p>
-    <w:p>
-      <w:pPr>
-        <w:pStyle w:val="TextBody"/>
-        <w:rPr/>
-      </w:pPr>
-      <w:r>
-        <w:rPr/>
-      </w:r>
-    </w:p>
-    <w:p>
-      <w:pPr>
-        <w:pStyle w:val="TextBody"/>
-        <w:rPr/>
-      </w:pPr>
-      <w:r>
-        <w:rPr/>
-      </w:r>
-    </w:p>
-    <w:p>
-      <w:pPr>
-        <w:pStyle w:val="TextBody"/>
-        <w:rPr/>
-      </w:pPr>
-      <w:r>
-        <w:rPr/>
-      </w:r>
-    </w:p>
-    <w:p>
-      <w:pPr>
-        <w:pStyle w:val="TextBody"/>
-        <w:rPr/>
-      </w:pPr>
-      <w:r>
-        <w:rPr/>
-      </w:r>
-    </w:p>
-    <w:p>
-      <w:pPr>
-        <w:pStyle w:val="TextBody"/>
-        <w:rPr/>
-      </w:pPr>
-      <w:r>
-        <w:rPr/>
-      </w:r>
-    </w:p>
-    <w:p>
-      <w:pPr>
-        <w:pStyle w:val="TextBody"/>
-        <w:rPr/>
-      </w:pPr>
-      <w:r>
-        <w:rPr/>
       </w:r>
     </w:p>
     <w:p>
@@ -1773,8 +1633,8 @@
         </w:numPr>
         <w:rPr/>
       </w:pPr>
-      <w:bookmarkStart w:id="7" w:name="__RefHeading___Toc550_280035510"/>
-      <w:bookmarkEnd w:id="7"/>
+      <w:bookmarkStart w:id="4" w:name="__RefHeading___Toc550_280035510"/>
+      <w:bookmarkEnd w:id="4"/>
       <w:r>
         <w:rPr/>
         <w:t>3. Preliminary Work</w:t>
@@ -1783,6 +1643,7 @@
     <w:p>
       <w:pPr>
         <w:pStyle w:val="TextBody"/>
+        <w:jc w:val="both"/>
         <w:rPr/>
       </w:pPr>
       <w:r>
@@ -1793,6 +1654,74 @@
     <w:p>
       <w:pPr>
         <w:pStyle w:val="TextBody"/>
+        <w:jc w:val="both"/>
+        <w:rPr/>
+      </w:pPr>
+      <w:r>
+        <w:rPr/>
+      </w:r>
+    </w:p>
+    <w:p>
+      <w:pPr>
+        <w:pStyle w:val="TextBody"/>
+        <w:jc w:val="both"/>
+        <w:rPr/>
+      </w:pPr>
+      <w:r>
+        <w:rPr/>
+        <w:drawing>
+          <wp:inline distT="0" distB="0" distL="0" distR="0">
+            <wp:extent cx="4956175" cy="7529830"/>
+            <wp:effectExtent l="0" t="0" r="0" b="0"/>
+            <wp:docPr id="5" name="Image5" descr=""/>
+            <wp:cNvGraphicFramePr>
+              <a:graphicFrameLocks xmlns:a="http://schemas.openxmlformats.org/drawingml/2006/main" noChangeAspect="1"/>
+            </wp:cNvGraphicFramePr>
+            <a:graphic xmlns:a="http://schemas.openxmlformats.org/drawingml/2006/main">
+              <a:graphicData uri="http://schemas.openxmlformats.org/drawingml/2006/picture">
+                <pic:pic xmlns:pic="http://schemas.openxmlformats.org/drawingml/2006/picture">
+                  <pic:nvPicPr>
+                    <pic:cNvPr id="5" name="Image5" descr=""/>
+                    <pic:cNvPicPr>
+                      <a:picLocks noChangeAspect="1" noChangeArrowheads="1"/>
+                    </pic:cNvPicPr>
+                  </pic:nvPicPr>
+                  <pic:blipFill>
+                    <a:blip r:embed="rId6"/>
+                    <a:stretch>
+                      <a:fillRect/>
+                    </a:stretch>
+                  </pic:blipFill>
+                  <pic:spPr bwMode="auto">
+                    <a:xfrm>
+                      <a:off x="0" y="0"/>
+                      <a:ext cx="4956175" cy="7529830"/>
+                    </a:xfrm>
+                    <a:prstGeom prst="rect">
+                      <a:avLst/>
+                    </a:prstGeom>
+                  </pic:spPr>
+                </pic:pic>
+              </a:graphicData>
+            </a:graphic>
+          </wp:inline>
+        </w:drawing>
+      </w:r>
+    </w:p>
+    <w:p>
+      <w:pPr>
+        <w:pStyle w:val="TextBody"/>
+        <w:jc w:val="both"/>
+        <w:rPr/>
+      </w:pPr>
+      <w:r>
+        <w:rPr/>
+      </w:r>
+    </w:p>
+    <w:p>
+      <w:pPr>
+        <w:pStyle w:val="TextBody"/>
+        <w:jc w:val="both"/>
         <w:rPr/>
       </w:pPr>
       <w:r>
@@ -1803,6 +1732,62 @@
     <w:p>
       <w:pPr>
         <w:pStyle w:val="TextBody"/>
+        <w:jc w:val="both"/>
+        <w:rPr/>
+      </w:pPr>
+      <w:r>
+        <w:rPr/>
+        <w:drawing>
+          <wp:anchor behindDoc="0" distT="0" distB="0" distL="0" distR="0" simplePos="0" locked="0" layoutInCell="0" allowOverlap="1" relativeHeight="7">
+            <wp:simplePos x="0" y="0"/>
+            <wp:positionH relativeFrom="column">
+              <wp:align>center</wp:align>
+            </wp:positionH>
+            <wp:positionV relativeFrom="paragraph">
+              <wp:posOffset>635</wp:posOffset>
+            </wp:positionV>
+            <wp:extent cx="6120130" cy="3586480"/>
+            <wp:effectExtent l="0" t="0" r="0" b="0"/>
+            <wp:wrapSquare wrapText="largest"/>
+            <wp:docPr id="6" name="Image6" descr=""/>
+            <wp:cNvGraphicFramePr>
+              <a:graphicFrameLocks xmlns:a="http://schemas.openxmlformats.org/drawingml/2006/main" noChangeAspect="1"/>
+            </wp:cNvGraphicFramePr>
+            <a:graphic xmlns:a="http://schemas.openxmlformats.org/drawingml/2006/main">
+              <a:graphicData uri="http://schemas.openxmlformats.org/drawingml/2006/picture">
+                <pic:pic xmlns:pic="http://schemas.openxmlformats.org/drawingml/2006/picture">
+                  <pic:nvPicPr>
+                    <pic:cNvPr id="6" name="Image6" descr=""/>
+                    <pic:cNvPicPr>
+                      <a:picLocks noChangeAspect="1" noChangeArrowheads="1"/>
+                    </pic:cNvPicPr>
+                  </pic:nvPicPr>
+                  <pic:blipFill>
+                    <a:blip r:embed="rId7"/>
+                    <a:stretch>
+                      <a:fillRect/>
+                    </a:stretch>
+                  </pic:blipFill>
+                  <pic:spPr bwMode="auto">
+                    <a:xfrm>
+                      <a:off x="0" y="0"/>
+                      <a:ext cx="6120130" cy="3586480"/>
+                    </a:xfrm>
+                    <a:prstGeom prst="rect">
+                      <a:avLst/>
+                    </a:prstGeom>
+                  </pic:spPr>
+                </pic:pic>
+              </a:graphicData>
+            </a:graphic>
+          </wp:anchor>
+        </w:drawing>
+      </w:r>
+    </w:p>
+    <w:p>
+      <w:pPr>
+        <w:pStyle w:val="TextBody"/>
+        <w:jc w:val="both"/>
         <w:rPr/>
       </w:pPr>
       <w:r>
@@ -1813,6 +1798,152 @@
     <w:p>
       <w:pPr>
         <w:pStyle w:val="TextBody"/>
+        <w:jc w:val="both"/>
+        <w:rPr/>
+      </w:pPr>
+      <w:r>
+        <w:rPr/>
+      </w:r>
+    </w:p>
+    <w:p>
+      <w:pPr>
+        <w:pStyle w:val="TextBody"/>
+        <w:jc w:val="both"/>
+        <w:rPr/>
+      </w:pPr>
+      <w:r>
+        <w:rPr/>
+      </w:r>
+    </w:p>
+    <w:p>
+      <w:pPr>
+        <w:pStyle w:val="TextBody"/>
+        <w:jc w:val="both"/>
+        <w:rPr/>
+      </w:pPr>
+      <w:r>
+        <w:rPr/>
+      </w:r>
+    </w:p>
+    <w:p>
+      <w:pPr>
+        <w:pStyle w:val="TextBody"/>
+        <w:jc w:val="both"/>
+        <w:rPr/>
+      </w:pPr>
+      <w:r>
+        <w:rPr/>
+      </w:r>
+    </w:p>
+    <w:p>
+      <w:pPr>
+        <w:pStyle w:val="TextBody"/>
+        <w:jc w:val="both"/>
+        <w:rPr/>
+      </w:pPr>
+      <w:r>
+        <w:rPr/>
+        <w:drawing>
+          <wp:anchor behindDoc="0" distT="0" distB="0" distL="0" distR="0" simplePos="0" locked="0" layoutInCell="0" allowOverlap="1" relativeHeight="8">
+            <wp:simplePos x="0" y="0"/>
+            <wp:positionH relativeFrom="column">
+              <wp:align>center</wp:align>
+            </wp:positionH>
+            <wp:positionV relativeFrom="paragraph">
+              <wp:posOffset>635</wp:posOffset>
+            </wp:positionV>
+            <wp:extent cx="6120130" cy="6301740"/>
+            <wp:effectExtent l="0" t="0" r="0" b="0"/>
+            <wp:wrapSquare wrapText="largest"/>
+            <wp:docPr id="7" name="Image7" descr=""/>
+            <wp:cNvGraphicFramePr>
+              <a:graphicFrameLocks xmlns:a="http://schemas.openxmlformats.org/drawingml/2006/main" noChangeAspect="1"/>
+            </wp:cNvGraphicFramePr>
+            <a:graphic xmlns:a="http://schemas.openxmlformats.org/drawingml/2006/main">
+              <a:graphicData uri="http://schemas.openxmlformats.org/drawingml/2006/picture">
+                <pic:pic xmlns:pic="http://schemas.openxmlformats.org/drawingml/2006/picture">
+                  <pic:nvPicPr>
+                    <pic:cNvPr id="7" name="Image7" descr=""/>
+                    <pic:cNvPicPr>
+                      <a:picLocks noChangeAspect="1" noChangeArrowheads="1"/>
+                    </pic:cNvPicPr>
+                  </pic:nvPicPr>
+                  <pic:blipFill>
+                    <a:blip r:embed="rId8"/>
+                    <a:stretch>
+                      <a:fillRect/>
+                    </a:stretch>
+                  </pic:blipFill>
+                  <pic:spPr bwMode="auto">
+                    <a:xfrm>
+                      <a:off x="0" y="0"/>
+                      <a:ext cx="6120130" cy="6301740"/>
+                    </a:xfrm>
+                    <a:prstGeom prst="rect">
+                      <a:avLst/>
+                    </a:prstGeom>
+                  </pic:spPr>
+                </pic:pic>
+              </a:graphicData>
+            </a:graphic>
+          </wp:anchor>
+        </w:drawing>
+      </w:r>
+    </w:p>
+    <w:p>
+      <w:pPr>
+        <w:pStyle w:val="TextBody"/>
+        <w:jc w:val="both"/>
+        <w:rPr/>
+      </w:pPr>
+      <w:r>
+        <w:rPr/>
+      </w:r>
+    </w:p>
+    <w:p>
+      <w:pPr>
+        <w:pStyle w:val="TextBody"/>
+        <w:jc w:val="both"/>
+        <w:rPr/>
+      </w:pPr>
+      <w:r>
+        <w:rPr/>
+      </w:r>
+    </w:p>
+    <w:p>
+      <w:pPr>
+        <w:pStyle w:val="TextBody"/>
+        <w:jc w:val="both"/>
+        <w:rPr/>
+      </w:pPr>
+      <w:r>
+        <w:rPr/>
+      </w:r>
+    </w:p>
+    <w:p>
+      <w:pPr>
+        <w:pStyle w:val="TextBody"/>
+        <w:jc w:val="both"/>
+        <w:rPr/>
+      </w:pPr>
+      <w:r>
+        <w:rPr/>
+      </w:r>
+    </w:p>
+    <w:p>
+      <w:pPr>
+        <w:pStyle w:val="TextBody"/>
+        <w:jc w:val="both"/>
+        <w:rPr/>
+      </w:pPr>
+      <w:r>
+        <w:rPr/>
+      </w:r>
+    </w:p>
+    <w:p>
+      <w:pPr>
+        <w:pStyle w:val="TextBody"/>
+        <w:jc w:val="both"/>
         <w:rPr/>
       </w:pPr>
       <w:r>
@@ -1838,11 +1969,497 @@
         </w:numPr>
         <w:rPr/>
       </w:pPr>
-      <w:bookmarkStart w:id="8" w:name="__RefHeading___Toc552_280035510"/>
-      <w:bookmarkEnd w:id="8"/>
+      <w:bookmarkStart w:id="5" w:name="__RefHeading___Toc552_280035510"/>
+      <w:bookmarkEnd w:id="5"/>
       <w:r>
         <w:rPr/>
         <w:t>4. Current progress and Future work</w:t>
+      </w:r>
+    </w:p>
+    <w:p>
+      <w:pPr>
+        <w:pStyle w:val="TextBody"/>
+        <w:jc w:val="both"/>
+        <w:rPr/>
+      </w:pPr>
+      <w:r>
+        <w:rPr/>
+        <w:t>From the start of the academic year, the previously mentioned work was continued. A Raspberry Pi 400 was obtained intended to be used as a driver development workstation with an external hard drive also purchased to extend the Pi's storage capability. This Raspberry Pi machine was configured for Driver Development and previous C drivers were built and tested.</w:t>
+      </w:r>
+    </w:p>
+    <w:p>
+      <w:pPr>
+        <w:pStyle w:val="TextBody"/>
+        <w:jc w:val="both"/>
+        <w:rPr/>
+      </w:pPr>
+      <w:r>
+        <w:rPr/>
+        <w:drawing>
+          <wp:anchor behindDoc="0" distT="0" distB="0" distL="0" distR="0" simplePos="0" locked="0" layoutInCell="0" allowOverlap="1" relativeHeight="9">
+            <wp:simplePos x="0" y="0"/>
+            <wp:positionH relativeFrom="column">
+              <wp:align>center</wp:align>
+            </wp:positionH>
+            <wp:positionV relativeFrom="paragraph">
+              <wp:posOffset>635</wp:posOffset>
+            </wp:positionV>
+            <wp:extent cx="6120130" cy="3442335"/>
+            <wp:effectExtent l="0" t="0" r="0" b="0"/>
+            <wp:wrapSquare wrapText="largest"/>
+            <wp:docPr id="8" name="Image8" descr=""/>
+            <wp:cNvGraphicFramePr>
+              <a:graphicFrameLocks xmlns:a="http://schemas.openxmlformats.org/drawingml/2006/main" noChangeAspect="1"/>
+            </wp:cNvGraphicFramePr>
+            <a:graphic xmlns:a="http://schemas.openxmlformats.org/drawingml/2006/main">
+              <a:graphicData uri="http://schemas.openxmlformats.org/drawingml/2006/picture">
+                <pic:pic xmlns:pic="http://schemas.openxmlformats.org/drawingml/2006/picture">
+                  <pic:nvPicPr>
+                    <pic:cNvPr id="8" name="Image8" descr=""/>
+                    <pic:cNvPicPr>
+                      <a:picLocks noChangeAspect="1" noChangeArrowheads="1"/>
+                    </pic:cNvPicPr>
+                  </pic:nvPicPr>
+                  <pic:blipFill>
+                    <a:blip r:embed="rId9"/>
+                    <a:stretch>
+                      <a:fillRect/>
+                    </a:stretch>
+                  </pic:blipFill>
+                  <pic:spPr bwMode="auto">
+                    <a:xfrm>
+                      <a:off x="0" y="0"/>
+                      <a:ext cx="6120130" cy="3442335"/>
+                    </a:xfrm>
+                    <a:prstGeom prst="rect">
+                      <a:avLst/>
+                    </a:prstGeom>
+                  </pic:spPr>
+                </pic:pic>
+              </a:graphicData>
+            </a:graphic>
+          </wp:anchor>
+        </w:drawing>
+      </w:r>
+    </w:p>
+    <w:p>
+      <w:pPr>
+        <w:pStyle w:val="TextBody"/>
+        <w:jc w:val="both"/>
+        <w:rPr/>
+      </w:pPr>
+      <w:r>
+        <w:rPr/>
+        <w:t>Most recently, research has been conducted into using Rust in Linux kernel modules. Several projects have attempted to combine Rust and Drivers but none have been as successful as the Rust for Linux project, which provided the foundation for Rust to be incorporated into the Linux kernel alongside C (Wikipedia, 2022) in Linux kernel 6.1 (Vaughan-Nichols, 2022). With this, research was continued with a focus on the Rust for Linux project. As a result of this, a Linux virtual machine was developed which runs a custom kernel developed by the Rust for Linux team alongside BusyBox. This virtual machine was used to successfully test both a Hello World driver and 'Char' driver which were completely written in Rust.</w:t>
+      </w:r>
+    </w:p>
+    <w:p>
+      <w:pPr>
+        <w:pStyle w:val="TextBody"/>
+        <w:jc w:val="both"/>
+        <w:rPr/>
+      </w:pPr>
+      <w:r>
+        <w:rPr/>
+      </w:r>
+    </w:p>
+    <w:p>
+      <w:pPr>
+        <w:pStyle w:val="TextBody"/>
+        <w:jc w:val="both"/>
+        <w:rPr/>
+      </w:pPr>
+      <w:r>
+        <w:rPr/>
+        <w:drawing>
+          <wp:anchor behindDoc="0" distT="0" distB="0" distL="0" distR="0" simplePos="0" locked="0" layoutInCell="0" allowOverlap="1" relativeHeight="10">
+            <wp:simplePos x="0" y="0"/>
+            <wp:positionH relativeFrom="column">
+              <wp:align>center</wp:align>
+            </wp:positionH>
+            <wp:positionV relativeFrom="paragraph">
+              <wp:posOffset>635</wp:posOffset>
+            </wp:positionV>
+            <wp:extent cx="6120130" cy="2990850"/>
+            <wp:effectExtent l="0" t="0" r="0" b="0"/>
+            <wp:wrapSquare wrapText="largest"/>
+            <wp:docPr id="9" name="Image9" descr=""/>
+            <wp:cNvGraphicFramePr>
+              <a:graphicFrameLocks xmlns:a="http://schemas.openxmlformats.org/drawingml/2006/main" noChangeAspect="1"/>
+            </wp:cNvGraphicFramePr>
+            <a:graphic xmlns:a="http://schemas.openxmlformats.org/drawingml/2006/main">
+              <a:graphicData uri="http://schemas.openxmlformats.org/drawingml/2006/picture">
+                <pic:pic xmlns:pic="http://schemas.openxmlformats.org/drawingml/2006/picture">
+                  <pic:nvPicPr>
+                    <pic:cNvPr id="9" name="Image9" descr=""/>
+                    <pic:cNvPicPr>
+                      <a:picLocks noChangeAspect="1" noChangeArrowheads="1"/>
+                    </pic:cNvPicPr>
+                  </pic:nvPicPr>
+                  <pic:blipFill>
+                    <a:blip r:embed="rId10"/>
+                    <a:stretch>
+                      <a:fillRect/>
+                    </a:stretch>
+                  </pic:blipFill>
+                  <pic:spPr bwMode="auto">
+                    <a:xfrm>
+                      <a:off x="0" y="0"/>
+                      <a:ext cx="6120130" cy="2990850"/>
+                    </a:xfrm>
+                    <a:prstGeom prst="rect">
+                      <a:avLst/>
+                    </a:prstGeom>
+                  </pic:spPr>
+                </pic:pic>
+              </a:graphicData>
+            </a:graphic>
+          </wp:anchor>
+        </w:drawing>
+      </w:r>
+    </w:p>
+    <w:p>
+      <w:pPr>
+        <w:pStyle w:val="TextBody"/>
+        <w:jc w:val="both"/>
+        <w:rPr/>
+      </w:pPr>
+      <w:r>
+        <w:rPr/>
+      </w:r>
+    </w:p>
+    <w:p>
+      <w:pPr>
+        <w:pStyle w:val="TextBody"/>
+        <w:jc w:val="both"/>
+        <w:rPr/>
+      </w:pPr>
+      <w:r>
+        <w:rPr/>
+      </w:r>
+    </w:p>
+    <w:p>
+      <w:pPr>
+        <w:pStyle w:val="TextBody"/>
+        <w:jc w:val="both"/>
+        <w:rPr/>
+      </w:pPr>
+      <w:r>
+        <w:rPr/>
+        <w:drawing>
+          <wp:anchor behindDoc="0" distT="0" distB="0" distL="0" distR="0" simplePos="0" locked="0" layoutInCell="0" allowOverlap="1" relativeHeight="11">
+            <wp:simplePos x="0" y="0"/>
+            <wp:positionH relativeFrom="column">
+              <wp:align>center</wp:align>
+            </wp:positionH>
+            <wp:positionV relativeFrom="paragraph">
+              <wp:posOffset>-89535</wp:posOffset>
+            </wp:positionV>
+            <wp:extent cx="6120130" cy="3402330"/>
+            <wp:effectExtent l="0" t="0" r="0" b="0"/>
+            <wp:wrapSquare wrapText="largest"/>
+            <wp:docPr id="10" name="Image10" descr=""/>
+            <wp:cNvGraphicFramePr>
+              <a:graphicFrameLocks xmlns:a="http://schemas.openxmlformats.org/drawingml/2006/main" noChangeAspect="1"/>
+            </wp:cNvGraphicFramePr>
+            <a:graphic xmlns:a="http://schemas.openxmlformats.org/drawingml/2006/main">
+              <a:graphicData uri="http://schemas.openxmlformats.org/drawingml/2006/picture">
+                <pic:pic xmlns:pic="http://schemas.openxmlformats.org/drawingml/2006/picture">
+                  <pic:nvPicPr>
+                    <pic:cNvPr id="10" name="Image10" descr=""/>
+                    <pic:cNvPicPr>
+                      <a:picLocks noChangeAspect="1" noChangeArrowheads="1"/>
+                    </pic:cNvPicPr>
+                  </pic:nvPicPr>
+                  <pic:blipFill>
+                    <a:blip r:embed="rId11"/>
+                    <a:stretch>
+                      <a:fillRect/>
+                    </a:stretch>
+                  </pic:blipFill>
+                  <pic:spPr bwMode="auto">
+                    <a:xfrm>
+                      <a:off x="0" y="0"/>
+                      <a:ext cx="6120130" cy="3402330"/>
+                    </a:xfrm>
+                    <a:prstGeom prst="rect">
+                      <a:avLst/>
+                    </a:prstGeom>
+                  </pic:spPr>
+                </pic:pic>
+              </a:graphicData>
+            </a:graphic>
+          </wp:anchor>
+        </w:drawing>
+      </w:r>
+    </w:p>
+    <w:p>
+      <w:pPr>
+        <w:pStyle w:val="TextBody"/>
+        <w:jc w:val="both"/>
+        <w:rPr/>
+      </w:pPr>
+      <w:r>
+        <w:rPr/>
+        <w:t xml:space="preserve">After the successes of this Virtual Machine, it was decided that it would be suitable to install this custom kernel to the Raspberry Pi. In order to safeguard the Pi, a test installation was carried out on a Debian Virtual Machine via VirtualBox where the Linux 6.1-rc3 Kernel was compiled, built and installed. It was believed that the official release candidate would be more suitable for the project as it is part of the official Linux kernel. This test installation was used as an opportunity to learn about compiling and installing a Linux kernel while also acting as an additional test in using Rust within Kernel modules. </w:t>
+      </w:r>
+    </w:p>
+    <w:p>
+      <w:pPr>
+        <w:pStyle w:val="TextBody"/>
+        <w:jc w:val="both"/>
+        <w:rPr/>
+      </w:pPr>
+      <w:r>
+        <w:rPr/>
+        <w:drawing>
+          <wp:anchor behindDoc="0" distT="0" distB="0" distL="0" distR="0" simplePos="0" locked="0" layoutInCell="0" allowOverlap="1" relativeHeight="12">
+            <wp:simplePos x="0" y="0"/>
+            <wp:positionH relativeFrom="column">
+              <wp:align>center</wp:align>
+            </wp:positionH>
+            <wp:positionV relativeFrom="paragraph">
+              <wp:posOffset>635</wp:posOffset>
+            </wp:positionV>
+            <wp:extent cx="6120130" cy="5201920"/>
+            <wp:effectExtent l="0" t="0" r="0" b="0"/>
+            <wp:wrapSquare wrapText="largest"/>
+            <wp:docPr id="11" name="Image11" descr=""/>
+            <wp:cNvGraphicFramePr>
+              <a:graphicFrameLocks xmlns:a="http://schemas.openxmlformats.org/drawingml/2006/main" noChangeAspect="1"/>
+            </wp:cNvGraphicFramePr>
+            <a:graphic xmlns:a="http://schemas.openxmlformats.org/drawingml/2006/main">
+              <a:graphicData uri="http://schemas.openxmlformats.org/drawingml/2006/picture">
+                <pic:pic xmlns:pic="http://schemas.openxmlformats.org/drawingml/2006/picture">
+                  <pic:nvPicPr>
+                    <pic:cNvPr id="11" name="Image11" descr=""/>
+                    <pic:cNvPicPr>
+                      <a:picLocks noChangeAspect="1" noChangeArrowheads="1"/>
+                    </pic:cNvPicPr>
+                  </pic:nvPicPr>
+                  <pic:blipFill>
+                    <a:blip r:embed="rId12"/>
+                    <a:stretch>
+                      <a:fillRect/>
+                    </a:stretch>
+                  </pic:blipFill>
+                  <pic:spPr bwMode="auto">
+                    <a:xfrm>
+                      <a:off x="0" y="0"/>
+                      <a:ext cx="6120130" cy="5201920"/>
+                    </a:xfrm>
+                    <a:prstGeom prst="rect">
+                      <a:avLst/>
+                    </a:prstGeom>
+                  </pic:spPr>
+                </pic:pic>
+              </a:graphicData>
+            </a:graphic>
+          </wp:anchor>
+        </w:drawing>
+      </w:r>
+    </w:p>
+    <w:p>
+      <w:pPr>
+        <w:pStyle w:val="TextBody"/>
+        <w:jc w:val="both"/>
+        <w:rPr/>
+      </w:pPr>
+      <w:r>
+        <w:rPr/>
+        <w:t>This test has been less successful and is currently where the project lies. While the 6.1 kernel was successfully installed, this machine is (as of writing) yet to successfully build and compile a Rust kernel module. The main reason behind this is an issue with the driver build system and Rust. It has been verified that C kernel modules can build and run with no issue but Rust kernel modules cannot build if a specific file is missing.</w:t>
+      </w:r>
+    </w:p>
+    <w:p>
+      <w:pPr>
+        <w:pStyle w:val="TextBody"/>
+        <w:jc w:val="both"/>
+        <w:rPr/>
+      </w:pPr>
+      <w:r>
+        <w:rPr/>
+      </w:r>
+    </w:p>
+    <w:p>
+      <w:pPr>
+        <w:pStyle w:val="TextBody"/>
+        <w:jc w:val="both"/>
+        <w:rPr/>
+      </w:pPr>
+      <w:r>
+        <w:rPr/>
+        <w:drawing>
+          <wp:anchor behindDoc="0" distT="0" distB="0" distL="0" distR="0" simplePos="0" locked="0" layoutInCell="0" allowOverlap="1" relativeHeight="13">
+            <wp:simplePos x="0" y="0"/>
+            <wp:positionH relativeFrom="column">
+              <wp:align>center</wp:align>
+            </wp:positionH>
+            <wp:positionV relativeFrom="paragraph">
+              <wp:posOffset>635</wp:posOffset>
+            </wp:positionV>
+            <wp:extent cx="6120130" cy="5201920"/>
+            <wp:effectExtent l="0" t="0" r="0" b="0"/>
+            <wp:wrapSquare wrapText="largest"/>
+            <wp:docPr id="12" name="Image12" descr=""/>
+            <wp:cNvGraphicFramePr>
+              <a:graphicFrameLocks xmlns:a="http://schemas.openxmlformats.org/drawingml/2006/main" noChangeAspect="1"/>
+            </wp:cNvGraphicFramePr>
+            <a:graphic xmlns:a="http://schemas.openxmlformats.org/drawingml/2006/main">
+              <a:graphicData uri="http://schemas.openxmlformats.org/drawingml/2006/picture">
+                <pic:pic xmlns:pic="http://schemas.openxmlformats.org/drawingml/2006/picture">
+                  <pic:nvPicPr>
+                    <pic:cNvPr id="12" name="Image12" descr=""/>
+                    <pic:cNvPicPr>
+                      <a:picLocks noChangeAspect="1" noChangeArrowheads="1"/>
+                    </pic:cNvPicPr>
+                  </pic:nvPicPr>
+                  <pic:blipFill>
+                    <a:blip r:embed="rId13"/>
+                    <a:stretch>
+                      <a:fillRect/>
+                    </a:stretch>
+                  </pic:blipFill>
+                  <pic:spPr bwMode="auto">
+                    <a:xfrm>
+                      <a:off x="0" y="0"/>
+                      <a:ext cx="6120130" cy="5201920"/>
+                    </a:xfrm>
+                    <a:prstGeom prst="rect">
+                      <a:avLst/>
+                    </a:prstGeom>
+                  </pic:spPr>
+                </pic:pic>
+              </a:graphicData>
+            </a:graphic>
+          </wp:anchor>
+        </w:drawing>
+      </w:r>
+    </w:p>
+    <w:p>
+      <w:pPr>
+        <w:pStyle w:val="TextBody"/>
+        <w:jc w:val="both"/>
+        <w:rPr/>
+      </w:pPr>
+      <w:r>
+        <w:rPr/>
+        <w:t xml:space="preserve">To elaborate, as part of the Rust toolchain for drivers, rust-analyzer is used to act as a language server. The main use for this server lies in IDEs. In the case of visual studio code (and its open source counterpart, 'vscodium' ) it is possible to install the rust-analyzer extension. When installed, this server allows the IDE to read documentation which is inlined to the rust kernel code as comments. This means that the developer can easily read relevant documentation from within the IDE and does not need to refer to an external document or attempt to read through code comments. In order to facilitate this, rust-analyzer relies on a JSON file which is typically produced via make but on the Debian machine this JSON file cannot be produced. The rust-analyzer alongside 'rustdoc' and rust tests are not able to run or build via make and attempting to do so results in errors. </w:t>
+      </w:r>
+    </w:p>
+    <w:p>
+      <w:pPr>
+        <w:pStyle w:val="TextBody"/>
+        <w:jc w:val="both"/>
+        <w:rPr/>
+      </w:pPr>
+      <w:r>
+        <w:rPr/>
+      </w:r>
+    </w:p>
+    <w:p>
+      <w:pPr>
+        <w:pStyle w:val="TextBody"/>
+        <w:jc w:val="both"/>
+        <w:rPr/>
+      </w:pPr>
+      <w:r>
+        <w:rPr/>
+      </w:r>
+    </w:p>
+    <w:p>
+      <w:pPr>
+        <w:pStyle w:val="TextBody"/>
+        <w:jc w:val="both"/>
+        <w:rPr/>
+      </w:pPr>
+      <w:r>
+        <w:rPr/>
+      </w:r>
+    </w:p>
+    <w:p>
+      <w:pPr>
+        <w:pStyle w:val="TextBody"/>
+        <w:jc w:val="both"/>
+        <w:rPr/>
+      </w:pPr>
+      <w:r>
+        <w:rPr/>
+        <w:drawing>
+          <wp:anchor behindDoc="0" distT="0" distB="0" distL="0" distR="0" simplePos="0" locked="0" layoutInCell="0" allowOverlap="1" relativeHeight="14">
+            <wp:simplePos x="0" y="0"/>
+            <wp:positionH relativeFrom="column">
+              <wp:align>center</wp:align>
+            </wp:positionH>
+            <wp:positionV relativeFrom="paragraph">
+              <wp:posOffset>635</wp:posOffset>
+            </wp:positionV>
+            <wp:extent cx="6120130" cy="5201920"/>
+            <wp:effectExtent l="0" t="0" r="0" b="0"/>
+            <wp:wrapSquare wrapText="largest"/>
+            <wp:docPr id="13" name="Image13" descr=""/>
+            <wp:cNvGraphicFramePr>
+              <a:graphicFrameLocks xmlns:a="http://schemas.openxmlformats.org/drawingml/2006/main" noChangeAspect="1"/>
+            </wp:cNvGraphicFramePr>
+            <a:graphic xmlns:a="http://schemas.openxmlformats.org/drawingml/2006/main">
+              <a:graphicData uri="http://schemas.openxmlformats.org/drawingml/2006/picture">
+                <pic:pic xmlns:pic="http://schemas.openxmlformats.org/drawingml/2006/picture">
+                  <pic:nvPicPr>
+                    <pic:cNvPr id="13" name="Image13" descr=""/>
+                    <pic:cNvPicPr>
+                      <a:picLocks noChangeAspect="1" noChangeArrowheads="1"/>
+                    </pic:cNvPicPr>
+                  </pic:nvPicPr>
+                  <pic:blipFill>
+                    <a:blip r:embed="rId14"/>
+                    <a:stretch>
+                      <a:fillRect/>
+                    </a:stretch>
+                  </pic:blipFill>
+                  <pic:spPr bwMode="auto">
+                    <a:xfrm>
+                      <a:off x="0" y="0"/>
+                      <a:ext cx="6120130" cy="5201920"/>
+                    </a:xfrm>
+                    <a:prstGeom prst="rect">
+                      <a:avLst/>
+                    </a:prstGeom>
+                  </pic:spPr>
+                </pic:pic>
+              </a:graphicData>
+            </a:graphic>
+          </wp:anchor>
+        </w:drawing>
+      </w:r>
+    </w:p>
+    <w:p>
+      <w:pPr>
+        <w:pStyle w:val="TextBody"/>
+        <w:jc w:val="both"/>
+        <w:rPr/>
+      </w:pPr>
+      <w:r>
+        <w:rPr/>
+        <w:t xml:space="preserve">As a result of the rust-analyzer problem the driver build system won't allow rust drivers to build as the JSON file does not exist. For this reason, it has not been possible to test Rust on this machine. Various solutions have been attempted to solve the issue and these are ongoing as of writing. Due to this problem, the building of Linux 6.1 on the Raspberry Pi has been delayed so a solution can be quickly applied if this issue also arises on the physical machine. </w:t>
+      </w:r>
+    </w:p>
+    <w:p>
+      <w:pPr>
+        <w:pStyle w:val="TextBody"/>
+        <w:jc w:val="both"/>
+        <w:rPr/>
+      </w:pPr>
+      <w:r>
+        <w:rPr/>
+        <w:t>In future, after applying a new kernel, it is planned to use the Raspberry Pi to develop a Rust driver. The specific driver has not yet been decided but there is hope that a driver for a physical device (such as a mouse, USB stick and so on) may be written. It should be noted that in the event that the Pi can't be used or Rust in the 6.1 kernel continues to be problematic, it is planned to simply use the working BusyBox Virtual Machine and develop drivers for 'virtual' devices similar to that of 'Scull' (an example contained within Linux Device Drivers 3). Regardless, as part of this work, it will be necessary to conduct research into the various libraries currently provided by the Linux kernel, and how they are utilised within a device driver.</w:t>
+      </w:r>
+    </w:p>
+    <w:p>
+      <w:pPr>
+        <w:pStyle w:val="TextBody"/>
+        <w:rPr/>
+      </w:pPr>
+      <w:r>
+        <w:rPr/>
       </w:r>
     </w:p>
     <w:p>
@@ -1872,8 +2489,8 @@
         </w:numPr>
         <w:rPr/>
       </w:pPr>
-      <w:bookmarkStart w:id="9" w:name="__RefHeading___Toc554_280035510"/>
-      <w:bookmarkEnd w:id="9"/>
+      <w:bookmarkStart w:id="6" w:name="__RefHeading___Toc554_280035510"/>
+      <w:bookmarkEnd w:id="6"/>
       <w:r>
         <w:rPr/>
         <w:t>References</w:t>
@@ -2088,8 +2705,8 @@
       </w:r>
     </w:p>
     <w:sectPr>
-      <w:headerReference w:type="default" r:id="rId3"/>
-      <w:footerReference w:type="default" r:id="rId4"/>
+      <w:headerReference w:type="default" r:id="rId15"/>
+      <w:footerReference w:type="default" r:id="rId16"/>
       <w:type w:val="nextPage"/>
       <w:pgSz w:w="11906" w:h="16838"/>
       <w:pgMar w:left="1134" w:right="1134" w:gutter="0" w:header="1134" w:top="1693" w:footer="1134" w:bottom="1969"/>
@@ -2134,7 +2751,7 @@
     </w:r>
     <w:r>
       <w:rPr/>
-      <w:t>8</w:t>
+      <w:t>15</w:t>
     </w:r>
     <w:r>
       <w:rPr/>
@@ -2158,7 +2775,7 @@
     </w:r>
     <w:r>
       <w:rPr/>
-      <w:t>8</w:t>
+      <w:t>15</w:t>
     </w:r>
     <w:r>
       <w:rPr/>

</xml_diff>

<commit_message>
finalise report and export to pdf
</commit_message>
<xml_diff>
--- a/Interim report/B00415210_RustDriver_InterimReport.docx
+++ b/Interim report/B00415210_RustDriver_InterimReport.docx
@@ -19,7 +19,7 @@
           <w:u w:val="single"/>
         </w:rPr>
         <w:drawing>
-          <wp:anchor behindDoc="0" distT="0" distB="0" distL="0" distR="0" simplePos="0" locked="0" layoutInCell="0" allowOverlap="1" relativeHeight="2">
+          <wp:anchor behindDoc="0" distT="0" distB="0" distL="0" distR="0" simplePos="0" locked="0" layoutInCell="0" allowOverlap="1" relativeHeight="3">
             <wp:simplePos x="0" y="0"/>
             <wp:positionH relativeFrom="column">
               <wp:align>center</wp:align>
@@ -690,6 +690,9 @@
         <w:p>
           <w:pPr>
             <w:pStyle w:val="Contents1"/>
+            <w:tabs>
+              <w:tab w:val="right" w:pos="9638" w:leader="dot"/>
+            </w:tabs>
             <w:rPr/>
           </w:pPr>
           <w:r>
@@ -714,13 +717,16 @@
               </w:rPr>
               <w:t>1. Overview</w:t>
               <w:tab/>
-              <w:t>2</w:t>
+              <w:t>3</w:t>
             </w:r>
           </w:hyperlink>
         </w:p>
         <w:p>
           <w:pPr>
             <w:pStyle w:val="Contents1"/>
+            <w:tabs>
+              <w:tab w:val="right" w:pos="9638" w:leader="dot"/>
+            </w:tabs>
             <w:rPr/>
           </w:pPr>
           <w:hyperlink w:anchor="__RefHeading___Toc538_280035510">
@@ -770,13 +776,16 @@
               </w:rPr>
               <w:t>2.2 Memory Safety and Vulnerabilities</w:t>
               <w:tab/>
-              <w:t>5</w:t>
+              <w:t>7</w:t>
             </w:r>
           </w:hyperlink>
         </w:p>
         <w:p>
           <w:pPr>
             <w:pStyle w:val="Contents1"/>
+            <w:tabs>
+              <w:tab w:val="right" w:pos="9638" w:leader="dot"/>
+            </w:tabs>
             <w:rPr/>
           </w:pPr>
           <w:hyperlink w:anchor="__RefHeading___Toc550_280035510">
@@ -786,13 +795,16 @@
               </w:rPr>
               <w:t>3. Preliminary Work</w:t>
               <w:tab/>
-              <w:t>6</w:t>
+              <w:t>7</w:t>
             </w:r>
           </w:hyperlink>
         </w:p>
         <w:p>
           <w:pPr>
             <w:pStyle w:val="Contents1"/>
+            <w:tabs>
+              <w:tab w:val="right" w:pos="9638" w:leader="dot"/>
+            </w:tabs>
             <w:rPr/>
           </w:pPr>
           <w:hyperlink w:anchor="__RefHeading___Toc552_280035510">
@@ -802,13 +814,16 @@
               </w:rPr>
               <w:t>4. Current progress and Future work</w:t>
               <w:tab/>
-              <w:t>7</w:t>
+              <w:t>10</w:t>
             </w:r>
           </w:hyperlink>
         </w:p>
         <w:p>
           <w:pPr>
             <w:pStyle w:val="Contents1"/>
+            <w:tabs>
+              <w:tab w:val="right" w:pos="9638" w:leader="dot"/>
+            </w:tabs>
             <w:rPr/>
           </w:pPr>
           <w:hyperlink w:anchor="__RefHeading___Toc554_280035510">
@@ -818,7 +833,7 @@
               </w:rPr>
               <w:t>References</w:t>
               <w:tab/>
-              <w:t>7</w:t>
+              <w:t>16</w:t>
             </w:r>
           </w:hyperlink>
           <w:r>
@@ -842,162 +857,261 @@
     </w:p>
     <w:p>
       <w:pPr>
-        <w:pStyle w:val="Normal"/>
-        <w:jc w:val="center"/>
-        <w:rPr/>
-      </w:pPr>
-      <w:r>
-        <w:rPr/>
-      </w:r>
-    </w:p>
-    <w:p>
-      <w:pPr>
-        <w:pStyle w:val="Normal"/>
-        <w:jc w:val="center"/>
-        <w:rPr/>
-      </w:pPr>
-      <w:r>
-        <w:rPr/>
-      </w:r>
-    </w:p>
-    <w:p>
-      <w:pPr>
-        <w:pStyle w:val="Normal"/>
-        <w:jc w:val="center"/>
-        <w:rPr/>
-      </w:pPr>
-      <w:r>
-        <w:rPr/>
-      </w:r>
-    </w:p>
-    <w:p>
-      <w:pPr>
-        <w:pStyle w:val="Normal"/>
-        <w:jc w:val="center"/>
-        <w:rPr/>
-      </w:pPr>
-      <w:r>
-        <w:rPr/>
-      </w:r>
-    </w:p>
-    <w:p>
-      <w:pPr>
-        <w:pStyle w:val="Normal"/>
-        <w:jc w:val="center"/>
-        <w:rPr/>
-      </w:pPr>
-      <w:r>
-        <w:rPr/>
-      </w:r>
-    </w:p>
-    <w:p>
-      <w:pPr>
-        <w:pStyle w:val="Normal"/>
-        <w:jc w:val="center"/>
-        <w:rPr/>
-      </w:pPr>
-      <w:r>
-        <w:rPr/>
-      </w:r>
-    </w:p>
-    <w:p>
-      <w:pPr>
-        <w:pStyle w:val="Normal"/>
-        <w:jc w:val="center"/>
-        <w:rPr/>
-      </w:pPr>
-      <w:r>
-        <w:rPr/>
-      </w:r>
-    </w:p>
-    <w:p>
-      <w:pPr>
-        <w:pStyle w:val="Normal"/>
-        <w:jc w:val="center"/>
-        <w:rPr/>
-      </w:pPr>
-      <w:r>
-        <w:rPr/>
-      </w:r>
-    </w:p>
-    <w:p>
-      <w:pPr>
-        <w:pStyle w:val="Normal"/>
-        <w:jc w:val="center"/>
-        <w:rPr/>
-      </w:pPr>
-      <w:r>
-        <w:rPr/>
-      </w:r>
-    </w:p>
-    <w:p>
-      <w:pPr>
-        <w:pStyle w:val="Normal"/>
-        <w:jc w:val="center"/>
-        <w:rPr/>
-      </w:pPr>
-      <w:r>
-        <w:rPr/>
-      </w:r>
-    </w:p>
-    <w:p>
-      <w:pPr>
-        <w:pStyle w:val="Normal"/>
-        <w:jc w:val="center"/>
-        <w:rPr/>
-      </w:pPr>
-      <w:r>
-        <w:rPr/>
-      </w:r>
-    </w:p>
-    <w:p>
-      <w:pPr>
-        <w:pStyle w:val="Normal"/>
-        <w:jc w:val="center"/>
-        <w:rPr/>
-      </w:pPr>
-      <w:r>
-        <w:rPr/>
-      </w:r>
-    </w:p>
-    <w:p>
-      <w:pPr>
-        <w:pStyle w:val="Normal"/>
-        <w:jc w:val="center"/>
-        <w:rPr/>
-      </w:pPr>
-      <w:r>
-        <w:rPr/>
-      </w:r>
-    </w:p>
-    <w:p>
-      <w:pPr>
-        <w:pStyle w:val="Normal"/>
-        <w:jc w:val="center"/>
-        <w:rPr/>
-      </w:pPr>
-      <w:r>
-        <w:rPr/>
-      </w:r>
-    </w:p>
-    <w:p>
-      <w:pPr>
-        <w:pStyle w:val="Normal"/>
-        <w:jc w:val="center"/>
-        <w:rPr/>
-      </w:pPr>
-      <w:r>
-        <w:rPr/>
-      </w:r>
-    </w:p>
-    <w:p>
-      <w:pPr>
-        <w:pStyle w:val="Normal"/>
-        <w:jc w:val="center"/>
-        <w:rPr/>
-      </w:pPr>
-      <w:r>
-        <w:rPr/>
+        <w:pStyle w:val="FigureIndexHeading"/>
+        <w:rPr/>
+      </w:pPr>
+      <w:r>
+        <w:rPr/>
+        <w:t>Table of Figures</w:t>
+      </w:r>
+    </w:p>
+    <w:p>
+      <w:pPr>
+        <w:pStyle w:val="FigureIndex1"/>
+        <w:tabs>
+          <w:tab w:val="right" w:pos="9638" w:leader="dot"/>
+        </w:tabs>
+        <w:rPr/>
+      </w:pPr>
+      <w:r>
+        <w:fldChar w:fldCharType="begin"/>
+      </w:r>
+      <w:r>
+        <w:rPr>
+          <w:rStyle w:val="IndexLink"/>
+        </w:rPr>
+        <w:instrText xml:space="preserve"> TOC \c "Figure" </w:instrText>
+      </w:r>
+      <w:r>
+        <w:rPr>
+          <w:rStyle w:val="IndexLink"/>
+        </w:rPr>
+        <w:fldChar w:fldCharType="separate"/>
+      </w:r>
+      <w:hyperlink w:anchor="Figure!0|sequence">
+        <w:r>
+          <w:rPr>
+            <w:rStyle w:val="IndexLink"/>
+          </w:rPr>
+          <w:t>Figure 1: Debian Virtual Machine with Linux kernel 4.19.0-17-amd64 running character driver from Karthik M tutorials.</w:t>
+          <w:tab/>
+          <w:t>3</w:t>
+        </w:r>
+      </w:hyperlink>
+    </w:p>
+    <w:p>
+      <w:pPr>
+        <w:pStyle w:val="FigureIndex1"/>
+        <w:tabs>
+          <w:tab w:val="right" w:pos="9638" w:leader="dot"/>
+        </w:tabs>
+        <w:rPr/>
+      </w:pPr>
+      <w:hyperlink w:anchor="Figure!1|sequence">
+        <w:r>
+          <w:rPr>
+            <w:rStyle w:val="IndexLink"/>
+          </w:rPr>
+          <w:t>Figure 2: Ubuntu Workstation with Linux Kernel 5.15.0-52-generic compiling Hello World driver example from Linux Device Drivers 3</w:t>
+          <w:tab/>
+          <w:t>4</w:t>
+        </w:r>
+      </w:hyperlink>
+    </w:p>
+    <w:p>
+      <w:pPr>
+        <w:pStyle w:val="FigureIndex1"/>
+        <w:tabs>
+          <w:tab w:val="right" w:pos="9638" w:leader="dot"/>
+        </w:tabs>
+        <w:rPr/>
+      </w:pPr>
+      <w:hyperlink w:anchor="Figure!11|sequence">
+        <w:r>
+          <w:rPr>
+            <w:rStyle w:val="IndexLink"/>
+          </w:rPr>
+          <w:t>Figure 3: Social media logo for the Rust programming language (Mozilla, n.d.)</w:t>
+          <w:tab/>
+          <w:t>5</w:t>
+        </w:r>
+      </w:hyperlink>
+    </w:p>
+    <w:p>
+      <w:pPr>
+        <w:pStyle w:val="FigureIndex1"/>
+        <w:tabs>
+          <w:tab w:val="right" w:pos="9638" w:leader="dot"/>
+        </w:tabs>
+        <w:rPr/>
+      </w:pPr>
+      <w:hyperlink w:anchor="Figure!10|sequence">
+        <w:r>
+          <w:rPr>
+            <w:rStyle w:val="IndexLink"/>
+          </w:rPr>
+          <w:t>Figure 4: Rust process memory layout (Sasidharan, 2020)</w:t>
+          <w:tab/>
+          <w:t>6</w:t>
+        </w:r>
+      </w:hyperlink>
+    </w:p>
+    <w:p>
+      <w:pPr>
+        <w:pStyle w:val="FigureIndex1"/>
+        <w:tabs>
+          <w:tab w:val="right" w:pos="9638" w:leader="dot"/>
+        </w:tabs>
+        <w:rPr/>
+      </w:pPr>
+      <w:hyperlink w:anchor="Figure!9|sequence">
+        <w:r>
+          <w:rPr>
+            <w:rStyle w:val="IndexLink"/>
+          </w:rPr>
+          <w:t>Figure 5: C Code for a 'Hello World' kernel module.</w:t>
+          <w:tab/>
+          <w:t>8</w:t>
+        </w:r>
+      </w:hyperlink>
+    </w:p>
+    <w:p>
+      <w:pPr>
+        <w:pStyle w:val="FigureIndex1"/>
+        <w:tabs>
+          <w:tab w:val="right" w:pos="9638" w:leader="dot"/>
+        </w:tabs>
+        <w:rPr/>
+      </w:pPr>
+      <w:hyperlink w:anchor="Figure!8|sequence">
+        <w:r>
+          <w:rPr>
+            <w:rStyle w:val="IndexLink"/>
+          </w:rPr>
+          <w:t>Figure 6: First written Diary produced for project.</w:t>
+          <w:tab/>
+          <w:t>9</w:t>
+        </w:r>
+      </w:hyperlink>
+    </w:p>
+    <w:p>
+      <w:pPr>
+        <w:pStyle w:val="FigureIndex1"/>
+        <w:tabs>
+          <w:tab w:val="right" w:pos="9638" w:leader="dot"/>
+        </w:tabs>
+        <w:rPr/>
+      </w:pPr>
+      <w:hyperlink w:anchor="Figure!2|sequence">
+        <w:r>
+          <w:rPr>
+            <w:rStyle w:val="IndexLink"/>
+          </w:rPr>
+          <w:t>Figure 7: Raspberry Pi with Linux Kernel 5.15.76 v7l+ running character driver from Karthik M tutorials.</w:t>
+          <w:tab/>
+          <w:t>10</w:t>
+        </w:r>
+      </w:hyperlink>
+    </w:p>
+    <w:p>
+      <w:pPr>
+        <w:pStyle w:val="FigureIndex1"/>
+        <w:tabs>
+          <w:tab w:val="right" w:pos="9638" w:leader="dot"/>
+        </w:tabs>
+        <w:rPr/>
+      </w:pPr>
+      <w:hyperlink w:anchor="Figure!3|sequence">
+        <w:r>
+          <w:rPr>
+            <w:rStyle w:val="IndexLink"/>
+          </w:rPr>
+          <w:t>Figure 8: Rust code for file operations of character driver alongside the driver running in a Virtual Machine instance.</w:t>
+          <w:tab/>
+          <w:t>11</w:t>
+        </w:r>
+      </w:hyperlink>
+    </w:p>
+    <w:p>
+      <w:pPr>
+        <w:pStyle w:val="FigureIndex1"/>
+        <w:tabs>
+          <w:tab w:val="right" w:pos="9638" w:leader="dot"/>
+        </w:tabs>
+        <w:rPr/>
+      </w:pPr>
+      <w:hyperlink w:anchor="Figure!4|sequence">
+        <w:r>
+          <w:rPr>
+            <w:rStyle w:val="IndexLink"/>
+          </w:rPr>
+          <w:t>Figure 9: Rust Hello World kernel module.</w:t>
+          <w:tab/>
+          <w:t>12</w:t>
+        </w:r>
+      </w:hyperlink>
+    </w:p>
+    <w:p>
+      <w:pPr>
+        <w:pStyle w:val="FigureIndex1"/>
+        <w:tabs>
+          <w:tab w:val="right" w:pos="9638" w:leader="dot"/>
+        </w:tabs>
+        <w:rPr/>
+      </w:pPr>
+      <w:hyperlink w:anchor="Figure!5|sequence">
+        <w:r>
+          <w:rPr>
+            <w:rStyle w:val="IndexLink"/>
+          </w:rPr>
+          <w:t>Figure 10: Linux Kernel 6.1-rc3 compiling on Debian Virtual Machine.</w:t>
+          <w:tab/>
+          <w:t>13</w:t>
+        </w:r>
+      </w:hyperlink>
+    </w:p>
+    <w:p>
+      <w:pPr>
+        <w:pStyle w:val="FigureIndex1"/>
+        <w:tabs>
+          <w:tab w:val="right" w:pos="9638" w:leader="dot"/>
+        </w:tabs>
+        <w:rPr/>
+      </w:pPr>
+      <w:hyperlink w:anchor="Figure!6|sequence">
+        <w:r>
+          <w:rPr>
+            <w:rStyle w:val="IndexLink"/>
+          </w:rPr>
+          <w:t>Figure 11: Dmesg utility showing Hello World C driver running on Debian test machine.</w:t>
+          <w:tab/>
+          <w:t>14</w:t>
+        </w:r>
+      </w:hyperlink>
+    </w:p>
+    <w:p>
+      <w:pPr>
+        <w:pStyle w:val="FigureIndex1"/>
+        <w:tabs>
+          <w:tab w:val="right" w:pos="9638" w:leader="dot"/>
+        </w:tabs>
+        <w:rPr/>
+      </w:pPr>
+      <w:hyperlink w:anchor="Figure!7|sequence">
+        <w:r>
+          <w:rPr>
+            <w:rStyle w:val="IndexLink"/>
+          </w:rPr>
+          <w:t>Figure 12: Make throwing error as rust-analyzer file doesn't exist.</w:t>
+          <w:tab/>
+          <w:t>15</w:t>
+        </w:r>
+      </w:hyperlink>
+      <w:r>
+        <w:rPr>
+          <w:rStyle w:val="IndexLink"/>
+        </w:rPr>
+        <w:fldChar w:fldCharType="end"/>
       </w:r>
     </w:p>
     <w:p>
@@ -1238,19 +1352,1131 @@
         <w:rPr/>
       </w:pPr>
       <w:r>
+        <w:rPr/>
+        <w:t xml:space="preserve"> </w:t>
+      </w:r>
+      <w:r>
+        <mc:AlternateContent>
+          <mc:Choice Requires="wps">
+            <w:drawing>
+              <wp:anchor behindDoc="0" distT="0" distB="0" distL="0" distR="0" simplePos="0" locked="0" layoutInCell="0" allowOverlap="1" relativeHeight="4">
+                <wp:simplePos x="0" y="0"/>
+                <wp:positionH relativeFrom="column">
+                  <wp:align>center</wp:align>
+                </wp:positionH>
+                <wp:positionV relativeFrom="paragraph">
+                  <wp:posOffset>635</wp:posOffset>
+                </wp:positionV>
+                <wp:extent cx="6120130" cy="1572260"/>
+                <wp:effectExtent l="0" t="0" r="0" b="0"/>
+                <wp:wrapSquare wrapText="largest"/>
+                <wp:docPr id="2" name="Frame1"/>
+                <a:graphic xmlns:a="http://schemas.openxmlformats.org/drawingml/2006/main">
+                  <a:graphicData uri="http://schemas.microsoft.com/office/word/2010/wordprocessingShape">
+                    <wps:wsp>
+                      <wps:cNvSpPr txBox="1"/>
+                      <wps:spPr>
+                        <a:xfrm>
+                          <a:off x="0" y="0"/>
+                          <a:ext cx="6120130" cy="1572260"/>
+                        </a:xfrm>
+                        <a:prstGeom prst="rect"/>
+                        <a:solidFill>
+                          <a:srgbClr val="FFFFFF"/>
+                        </a:solidFill>
+                      </wps:spPr>
+                      <wps:txbx>
+                        <w:txbxContent>
+                          <w:p>
+                            <w:pPr>
+                              <w:pStyle w:val="Figure"/>
+                              <w:spacing w:before="120" w:after="120"/>
+                              <w:rPr/>
+                            </w:pPr>
+                            <w:r>
+                              <w:rPr/>
+                              <w:drawing>
+                                <wp:inline distT="0" distB="0" distL="0" distR="0">
+                                  <wp:extent cx="6120130" cy="1069340"/>
+                                  <wp:effectExtent l="0" t="0" r="0" b="0"/>
+                                  <wp:docPr id="3" name="Image2" descr=""/>
+                                  <wp:cNvGraphicFramePr>
+                                    <a:graphicFrameLocks xmlns:a="http://schemas.openxmlformats.org/drawingml/2006/main" noChangeAspect="1"/>
+                                  </wp:cNvGraphicFramePr>
+                                  <a:graphic xmlns:a="http://schemas.openxmlformats.org/drawingml/2006/main">
+                                    <a:graphicData uri="http://schemas.openxmlformats.org/drawingml/2006/picture">
+                                      <pic:pic xmlns:pic="http://schemas.openxmlformats.org/drawingml/2006/picture">
+                                        <pic:nvPicPr>
+                                          <pic:cNvPr id="3" name="Image2" descr=""/>
+                                          <pic:cNvPicPr>
+                                            <a:picLocks noChangeAspect="1" noChangeArrowheads="1"/>
+                                          </pic:cNvPicPr>
+                                        </pic:nvPicPr>
+                                        <pic:blipFill>
+                                          <a:blip r:embed="rId3"/>
+                                          <a:stretch>
+                                            <a:fillRect/>
+                                          </a:stretch>
+                                        </pic:blipFill>
+                                        <pic:spPr bwMode="auto">
+                                          <a:xfrm>
+                                            <a:off x="0" y="0"/>
+                                            <a:ext cx="6120130" cy="1069340"/>
+                                          </a:xfrm>
+                                          <a:prstGeom prst="rect">
+                                            <a:avLst/>
+                                          </a:prstGeom>
+                                        </pic:spPr>
+                                      </pic:pic>
+                                    </a:graphicData>
+                                  </a:graphic>
+                                </wp:inline>
+                              </w:drawing>
+                              <w:t xml:space="preserve">Figure </w:t>
+                            </w:r>
+                            <w:r>
+                              <w:rPr/>
+                              <w:fldChar w:fldCharType="begin"/>
+                            </w:r>
+                            <w:r>
+                              <w:rPr/>
+                              <w:instrText xml:space="preserve"> SEQ Figure \* ARABIC </w:instrText>
+                            </w:r>
+                            <w:r>
+                              <w:rPr/>
+                              <w:fldChar w:fldCharType="separate"/>
+                            </w:r>
+                            <w:r>
+                              <w:rPr/>
+                              <w:t>1</w:t>
+                            </w:r>
+                            <w:r>
+                              <w:rPr/>
+                              <w:fldChar w:fldCharType="end"/>
+                            </w:r>
+                            <w:r>
+                              <w:rPr/>
+                              <w:t>: Debian Virtual Machine with Linux kernel 4.19.0-17-amd64 running character driver from Karthik M tutorials.</w:t>
+                            </w:r>
+                          </w:p>
+                        </w:txbxContent>
+                      </wps:txbx>
+                      <wps:bodyPr anchor="t" lIns="0" tIns="0" rIns="0" bIns="0">
+                        <a:noAutofit/>
+                      </wps:bodyPr>
+                    </wps:wsp>
+                  </a:graphicData>
+                </a:graphic>
+              </wp:anchor>
+            </w:drawing>
+          </mc:Choice>
+          <mc:Fallback>
+            <w:pict>
+              <v:rect style="position:absolute;rotation:-0;width:481.9pt;height:123.8pt;mso-wrap-distance-left:0pt;mso-wrap-distance-right:0pt;mso-wrap-distance-top:0pt;mso-wrap-distance-bottom:0pt;margin-top:0.05pt;mso-position-vertical-relative:text;margin-left:0pt;mso-position-horizontal:center;mso-position-horizontal-relative:text">
+                <v:textbox inset="0in,0in,0in,0in">
+                  <w:txbxContent>
+                    <w:p>
+                      <w:pPr>
+                        <w:pStyle w:val="Figure"/>
+                        <w:spacing w:before="120" w:after="120"/>
+                        <w:rPr/>
+                      </w:pPr>
+                      <w:r>
+                        <w:rPr/>
+                        <w:drawing>
+                          <wp:inline distT="0" distB="0" distL="0" distR="0">
+                            <wp:extent cx="6120130" cy="1069340"/>
+                            <wp:effectExtent l="0" t="0" r="0" b="0"/>
+                            <wp:docPr id="4" name="Image2" descr=""/>
+                            <wp:cNvGraphicFramePr>
+                              <a:graphicFrameLocks xmlns:a="http://schemas.openxmlformats.org/drawingml/2006/main" noChangeAspect="1"/>
+                            </wp:cNvGraphicFramePr>
+                            <a:graphic xmlns:a="http://schemas.openxmlformats.org/drawingml/2006/main">
+                              <a:graphicData uri="http://schemas.openxmlformats.org/drawingml/2006/picture">
+                                <pic:pic xmlns:pic="http://schemas.openxmlformats.org/drawingml/2006/picture">
+                                  <pic:nvPicPr>
+                                    <pic:cNvPr id="4" name="Image2" descr=""/>
+                                    <pic:cNvPicPr>
+                                      <a:picLocks noChangeAspect="1" noChangeArrowheads="1"/>
+                                    </pic:cNvPicPr>
+                                  </pic:nvPicPr>
+                                  <pic:blipFill>
+                                    <a:blip r:embed="rId4"/>
+                                    <a:stretch>
+                                      <a:fillRect/>
+                                    </a:stretch>
+                                  </pic:blipFill>
+                                  <pic:spPr bwMode="auto">
+                                    <a:xfrm>
+                                      <a:off x="0" y="0"/>
+                                      <a:ext cx="6120130" cy="1069340"/>
+                                    </a:xfrm>
+                                    <a:prstGeom prst="rect">
+                                      <a:avLst/>
+                                    </a:prstGeom>
+                                  </pic:spPr>
+                                </pic:pic>
+                              </a:graphicData>
+                            </a:graphic>
+                          </wp:inline>
+                        </w:drawing>
+                        <w:t xml:space="preserve">Figure </w:t>
+                      </w:r>
+                      <w:r>
+                        <w:rPr/>
+                        <w:fldChar w:fldCharType="begin"/>
+                      </w:r>
+                      <w:r>
+                        <w:rPr/>
+                        <w:instrText xml:space="preserve"> SEQ Figure \* ARABIC </w:instrText>
+                      </w:r>
+                      <w:r>
+                        <w:rPr/>
+                        <w:fldChar w:fldCharType="separate"/>
+                      </w:r>
+                      <w:r>
+                        <w:rPr/>
+                        <w:t>1</w:t>
+                      </w:r>
+                      <w:r>
+                        <w:rPr/>
+                        <w:fldChar w:fldCharType="end"/>
+                      </w:r>
+                      <w:r>
+                        <w:rPr/>
+                        <w:t>: Debian Virtual Machine with Linux kernel 4.19.0-17-amd64 running character driver from Karthik M tutorials.</w:t>
+                      </w:r>
+                    </w:p>
+                  </w:txbxContent>
+                </v:textbox>
+                <w10:wrap type="square" side="largest"/>
+              </v:rect>
+            </w:pict>
+          </mc:Fallback>
+        </mc:AlternateContent>
+      </w:r>
+    </w:p>
+    <w:p>
+      <w:pPr>
+        <w:pStyle w:val="TextBody"/>
+        <w:jc w:val="both"/>
+        <w:rPr/>
+      </w:pPr>
+      <w:r>
+        <w:rPr/>
+      </w:r>
+      <w:r>
+        <mc:AlternateContent>
+          <mc:Choice Requires="wps">
+            <w:drawing>
+              <wp:anchor behindDoc="0" distT="0" distB="0" distL="0" distR="0" simplePos="0" locked="0" layoutInCell="0" allowOverlap="1" relativeHeight="6">
+                <wp:simplePos x="0" y="0"/>
+                <wp:positionH relativeFrom="column">
+                  <wp:align>center</wp:align>
+                </wp:positionH>
+                <wp:positionV relativeFrom="paragraph">
+                  <wp:posOffset>635</wp:posOffset>
+                </wp:positionV>
+                <wp:extent cx="6120130" cy="1771650"/>
+                <wp:effectExtent l="0" t="0" r="0" b="0"/>
+                <wp:wrapSquare wrapText="largest"/>
+                <wp:docPr id="5" name="Frame2"/>
+                <a:graphic xmlns:a="http://schemas.openxmlformats.org/drawingml/2006/main">
+                  <a:graphicData uri="http://schemas.microsoft.com/office/word/2010/wordprocessingShape">
+                    <wps:wsp>
+                      <wps:cNvSpPr txBox="1"/>
+                      <wps:spPr>
+                        <a:xfrm>
+                          <a:off x="0" y="0"/>
+                          <a:ext cx="6120130" cy="1771650"/>
+                        </a:xfrm>
+                        <a:prstGeom prst="rect"/>
+                        <a:solidFill>
+                          <a:srgbClr val="FFFFFF"/>
+                        </a:solidFill>
+                      </wps:spPr>
+                      <wps:txbx>
+                        <w:txbxContent>
+                          <w:p>
+                            <w:pPr>
+                              <w:pStyle w:val="Figure"/>
+                              <w:spacing w:before="120" w:after="120"/>
+                              <w:rPr/>
+                            </w:pPr>
+                            <w:r>
+                              <w:rPr/>
+                              <w:drawing>
+                                <wp:inline distT="0" distB="0" distL="0" distR="0">
+                                  <wp:extent cx="6120130" cy="1268730"/>
+                                  <wp:effectExtent l="0" t="0" r="0" b="0"/>
+                                  <wp:docPr id="6" name="Image3" descr=""/>
+                                  <wp:cNvGraphicFramePr>
+                                    <a:graphicFrameLocks xmlns:a="http://schemas.openxmlformats.org/drawingml/2006/main" noChangeAspect="1"/>
+                                  </wp:cNvGraphicFramePr>
+                                  <a:graphic xmlns:a="http://schemas.openxmlformats.org/drawingml/2006/main">
+                                    <a:graphicData uri="http://schemas.openxmlformats.org/drawingml/2006/picture">
+                                      <pic:pic xmlns:pic="http://schemas.openxmlformats.org/drawingml/2006/picture">
+                                        <pic:nvPicPr>
+                                          <pic:cNvPr id="6" name="Image3" descr=""/>
+                                          <pic:cNvPicPr>
+                                            <a:picLocks noChangeAspect="1" noChangeArrowheads="1"/>
+                                          </pic:cNvPicPr>
+                                        </pic:nvPicPr>
+                                        <pic:blipFill>
+                                          <a:blip r:embed="rId5"/>
+                                          <a:stretch>
+                                            <a:fillRect/>
+                                          </a:stretch>
+                                        </pic:blipFill>
+                                        <pic:spPr bwMode="auto">
+                                          <a:xfrm>
+                                            <a:off x="0" y="0"/>
+                                            <a:ext cx="6120130" cy="1268730"/>
+                                          </a:xfrm>
+                                          <a:prstGeom prst="rect">
+                                            <a:avLst/>
+                                          </a:prstGeom>
+                                        </pic:spPr>
+                                      </pic:pic>
+                                    </a:graphicData>
+                                  </a:graphic>
+                                </wp:inline>
+                              </w:drawing>
+                              <w:t xml:space="preserve">Figure </w:t>
+                            </w:r>
+                            <w:r>
+                              <w:rPr/>
+                              <w:fldChar w:fldCharType="begin"/>
+                            </w:r>
+                            <w:r>
+                              <w:rPr/>
+                              <w:instrText xml:space="preserve"> SEQ Figure \* ARABIC </w:instrText>
+                            </w:r>
+                            <w:r>
+                              <w:rPr/>
+                              <w:fldChar w:fldCharType="separate"/>
+                            </w:r>
+                            <w:r>
+                              <w:rPr/>
+                              <w:t>2</w:t>
+                            </w:r>
+                            <w:r>
+                              <w:rPr/>
+                              <w:fldChar w:fldCharType="end"/>
+                            </w:r>
+                            <w:r>
+                              <w:rPr/>
+                              <w:t>: Ubuntu Workstation with Linux Kernel 5.15.0-52-generic compiling Hello World driver example from Linux Device Drivers 3</w:t>
+                            </w:r>
+                          </w:p>
+                        </w:txbxContent>
+                      </wps:txbx>
+                      <wps:bodyPr anchor="t" lIns="0" tIns="0" rIns="0" bIns="0">
+                        <a:noAutofit/>
+                      </wps:bodyPr>
+                    </wps:wsp>
+                  </a:graphicData>
+                </a:graphic>
+              </wp:anchor>
+            </w:drawing>
+          </mc:Choice>
+          <mc:Fallback>
+            <w:pict>
+              <v:rect style="position:absolute;rotation:-0;width:481.9pt;height:139.5pt;mso-wrap-distance-left:0pt;mso-wrap-distance-right:0pt;mso-wrap-distance-top:0pt;mso-wrap-distance-bottom:0pt;margin-top:0.05pt;mso-position-vertical-relative:text;margin-left:0pt;mso-position-horizontal:center;mso-position-horizontal-relative:text">
+                <v:textbox inset="0in,0in,0in,0in">
+                  <w:txbxContent>
+                    <w:p>
+                      <w:pPr>
+                        <w:pStyle w:val="Figure"/>
+                        <w:spacing w:before="120" w:after="120"/>
+                        <w:rPr/>
+                      </w:pPr>
+                      <w:r>
+                        <w:rPr/>
+                        <w:drawing>
+                          <wp:inline distT="0" distB="0" distL="0" distR="0">
+                            <wp:extent cx="6120130" cy="1268730"/>
+                            <wp:effectExtent l="0" t="0" r="0" b="0"/>
+                            <wp:docPr id="7" name="Image3" descr=""/>
+                            <wp:cNvGraphicFramePr>
+                              <a:graphicFrameLocks xmlns:a="http://schemas.openxmlformats.org/drawingml/2006/main" noChangeAspect="1"/>
+                            </wp:cNvGraphicFramePr>
+                            <a:graphic xmlns:a="http://schemas.openxmlformats.org/drawingml/2006/main">
+                              <a:graphicData uri="http://schemas.openxmlformats.org/drawingml/2006/picture">
+                                <pic:pic xmlns:pic="http://schemas.openxmlformats.org/drawingml/2006/picture">
+                                  <pic:nvPicPr>
+                                    <pic:cNvPr id="7" name="Image3" descr=""/>
+                                    <pic:cNvPicPr>
+                                      <a:picLocks noChangeAspect="1" noChangeArrowheads="1"/>
+                                    </pic:cNvPicPr>
+                                  </pic:nvPicPr>
+                                  <pic:blipFill>
+                                    <a:blip r:embed="rId6"/>
+                                    <a:stretch>
+                                      <a:fillRect/>
+                                    </a:stretch>
+                                  </pic:blipFill>
+                                  <pic:spPr bwMode="auto">
+                                    <a:xfrm>
+                                      <a:off x="0" y="0"/>
+                                      <a:ext cx="6120130" cy="1268730"/>
+                                    </a:xfrm>
+                                    <a:prstGeom prst="rect">
+                                      <a:avLst/>
+                                    </a:prstGeom>
+                                  </pic:spPr>
+                                </pic:pic>
+                              </a:graphicData>
+                            </a:graphic>
+                          </wp:inline>
+                        </w:drawing>
+                        <w:t xml:space="preserve">Figure </w:t>
+                      </w:r>
+                      <w:r>
+                        <w:rPr/>
+                        <w:fldChar w:fldCharType="begin"/>
+                      </w:r>
+                      <w:r>
+                        <w:rPr/>
+                        <w:instrText xml:space="preserve"> SEQ Figure \* ARABIC </w:instrText>
+                      </w:r>
+                      <w:r>
+                        <w:rPr/>
+                        <w:fldChar w:fldCharType="separate"/>
+                      </w:r>
+                      <w:r>
+                        <w:rPr/>
+                        <w:t>2</w:t>
+                      </w:r>
+                      <w:r>
+                        <w:rPr/>
+                        <w:fldChar w:fldCharType="end"/>
+                      </w:r>
+                      <w:r>
+                        <w:rPr/>
+                        <w:t>: Ubuntu Workstation with Linux Kernel 5.15.0-52-generic compiling Hello World driver example from Linux Device Drivers 3</w:t>
+                      </w:r>
+                    </w:p>
+                  </w:txbxContent>
+                </v:textbox>
+                <w10:wrap type="square" side="largest"/>
+              </v:rect>
+            </w:pict>
+          </mc:Fallback>
+        </mc:AlternateContent>
+      </w:r>
+    </w:p>
+    <w:p>
+      <w:pPr>
+        <w:pStyle w:val="TextBody"/>
+        <w:jc w:val="both"/>
+        <w:rPr/>
+      </w:pPr>
+      <w:r>
+        <w:rPr/>
+        <w:t>Figure 1 demonstrate</w:t>
+      </w:r>
+      <w:r>
+        <w:rPr/>
+        <w:t>s</w:t>
+      </w:r>
+      <w:r>
+        <w:rPr/>
+        <w:t xml:space="preserve"> execution of a character driver from the Linux Device Drivers Training series by YouTube Channel 'Karthik M' (Karthik M, 2014). Figure </w:t>
+      </w:r>
+      <w:r>
+        <w:rPr/>
+        <w:t>2</w:t>
+      </w:r>
+      <w:r>
+        <w:rPr/>
+        <w:t xml:space="preserve"> demonstrates the compilation of a Hello World example available in Linux Device Drivers 3 (Corbet et al, 2005). It is clear that Drivers, especially Linux Kernel Modules, have not evolved in any major way as code which targets Linux Kernel versions from over a decade ago continues to run on more recent versions.</w:t>
+      </w:r>
+    </w:p>
+    <w:p>
+      <w:pPr>
+        <w:pStyle w:val="TextBody"/>
+        <w:jc w:val="both"/>
+        <w:rPr/>
+      </w:pPr>
+      <w:r>
+        <w:rPr/>
+        <w:t>The goal of this project is to develop a Linux Driver in Rust. It is a relatively young language with several benefits and features that aim to improve memory safety. It continues to spread through industry as it was recently incorporated into the Linux Kernel version 6.1 (Vaughan-Nichols, 2022) and there have been public calls from developers for Rust to be utilised more. An example of this being Microsoft Azure CTO, Mark Russinovich, urging the industry (regarding to C and C++) 'For the sake of security and reliability, the industry should declare those languages as deprecated.' (Claburn, 2022).</w:t>
+      </w:r>
+    </w:p>
+    <w:p>
+      <w:pPr>
+        <w:pStyle w:val="Heading1"/>
+        <w:numPr>
+          <w:ilvl w:val="0"/>
+          <w:numId w:val="2"/>
+        </w:numPr>
+        <w:rPr/>
+      </w:pPr>
+      <w:bookmarkStart w:id="1" w:name="__RefHeading___Toc538_280035510"/>
+      <w:bookmarkEnd w:id="1"/>
+      <w:r>
+        <w:rPr/>
+        <w:t>2. Literature Review</w:t>
+      </w:r>
+    </w:p>
+    <w:p>
+      <w:pPr>
+        <w:pStyle w:val="Heading2"/>
+        <w:numPr>
+          <w:ilvl w:val="1"/>
+          <w:numId w:val="1"/>
+        </w:numPr>
+        <w:rPr/>
+      </w:pPr>
+      <w:bookmarkStart w:id="2" w:name="__RefHeading___Toc540_280035510"/>
+      <w:bookmarkEnd w:id="2"/>
+      <w:r>
+        <w:rPr/>
+        <w:t>2.1 Rust</w:t>
+      </w:r>
+    </w:p>
+    <w:p>
+      <w:pPr>
+        <w:pStyle w:val="TextBody"/>
+        <w:jc w:val="both"/>
+        <w:rPr/>
+      </w:pPr>
+      <w:r>
+        <w:rPr/>
+        <w:t xml:space="preserve">Rust is a "compiled, concurrent, safe, systems programming language" (Klabnik, 2016) which released in 2015. It was originally invented by Graydon Hoare, an employee at Mozilla, who started the project in 2006 which was then adopted by Mozilla in 2010. Rust has several features which are highly attractive especially with regards to drivers and memory safety. </w:t>
+      </w:r>
+    </w:p>
+    <w:p>
+      <w:pPr>
+        <w:pStyle w:val="TextBody"/>
+        <w:jc w:val="both"/>
+        <w:rPr/>
+      </w:pPr>
+      <w:r>
+        <w:rPr/>
+      </w:r>
+      <w:r>
+        <mc:AlternateContent>
+          <mc:Choice Requires="wps">
+            <w:drawing>
+              <wp:anchor behindDoc="0" distT="0" distB="0" distL="0" distR="0" simplePos="0" locked="0" layoutInCell="0" allowOverlap="1" relativeHeight="26">
+                <wp:simplePos x="0" y="0"/>
+                <wp:positionH relativeFrom="column">
+                  <wp:align>center</wp:align>
+                </wp:positionH>
+                <wp:positionV relativeFrom="paragraph">
+                  <wp:posOffset>635</wp:posOffset>
+                </wp:positionV>
+                <wp:extent cx="6120130" cy="3387725"/>
+                <wp:effectExtent l="0" t="0" r="0" b="0"/>
+                <wp:wrapSquare wrapText="largest"/>
+                <wp:docPr id="8" name="Frame12"/>
+                <a:graphic xmlns:a="http://schemas.openxmlformats.org/drawingml/2006/main">
+                  <a:graphicData uri="http://schemas.microsoft.com/office/word/2010/wordprocessingShape">
+                    <wps:wsp>
+                      <wps:cNvSpPr txBox="1"/>
+                      <wps:spPr>
+                        <a:xfrm>
+                          <a:off x="0" y="0"/>
+                          <a:ext cx="6120130" cy="3387725"/>
+                        </a:xfrm>
+                        <a:prstGeom prst="rect"/>
+                        <a:solidFill>
+                          <a:srgbClr val="FFFFFF"/>
+                        </a:solidFill>
+                      </wps:spPr>
+                      <wps:txbx>
+                        <w:txbxContent>
+                          <w:p>
+                            <w:pPr>
+                              <w:pStyle w:val="Figure"/>
+                              <w:spacing w:before="120" w:after="120"/>
+                              <w:rPr/>
+                            </w:pPr>
+                            <w:r>
+                              <w:rPr/>
+                              <w:drawing>
+                                <wp:inline distT="0" distB="0" distL="0" distR="0">
+                                  <wp:extent cx="6120130" cy="3060065"/>
+                                  <wp:effectExtent l="0" t="0" r="0" b="0"/>
+                                  <wp:docPr id="9" name="Image14" descr=""/>
+                                  <wp:cNvGraphicFramePr>
+                                    <a:graphicFrameLocks xmlns:a="http://schemas.openxmlformats.org/drawingml/2006/main" noChangeAspect="1"/>
+                                  </wp:cNvGraphicFramePr>
+                                  <a:graphic xmlns:a="http://schemas.openxmlformats.org/drawingml/2006/main">
+                                    <a:graphicData uri="http://schemas.openxmlformats.org/drawingml/2006/picture">
+                                      <pic:pic xmlns:pic="http://schemas.openxmlformats.org/drawingml/2006/picture">
+                                        <pic:nvPicPr>
+                                          <pic:cNvPr id="9" name="Image14" descr=""/>
+                                          <pic:cNvPicPr>
+                                            <a:picLocks noChangeAspect="1" noChangeArrowheads="1"/>
+                                          </pic:cNvPicPr>
+                                        </pic:nvPicPr>
+                                        <pic:blipFill>
+                                          <a:blip r:embed="rId7"/>
+                                          <a:stretch>
+                                            <a:fillRect/>
+                                          </a:stretch>
+                                        </pic:blipFill>
+                                        <pic:spPr bwMode="auto">
+                                          <a:xfrm>
+                                            <a:off x="0" y="0"/>
+                                            <a:ext cx="6120130" cy="3060065"/>
+                                          </a:xfrm>
+                                          <a:prstGeom prst="rect">
+                                            <a:avLst/>
+                                          </a:prstGeom>
+                                        </pic:spPr>
+                                      </pic:pic>
+                                    </a:graphicData>
+                                  </a:graphic>
+                                </wp:inline>
+                              </w:drawing>
+                              <w:t xml:space="preserve">Figure </w:t>
+                            </w:r>
+                            <w:r>
+                              <w:rPr/>
+                              <w:fldChar w:fldCharType="begin"/>
+                            </w:r>
+                            <w:r>
+                              <w:rPr/>
+                              <w:instrText xml:space="preserve"> SEQ Figure \* ARABIC </w:instrText>
+                            </w:r>
+                            <w:r>
+                              <w:rPr/>
+                              <w:fldChar w:fldCharType="separate"/>
+                            </w:r>
+                            <w:r>
+                              <w:rPr/>
+                              <w:t>3</w:t>
+                            </w:r>
+                            <w:r>
+                              <w:rPr/>
+                              <w:fldChar w:fldCharType="end"/>
+                            </w:r>
+                            <w:r>
+                              <w:rPr/>
+                              <w:t>: Social media logo for the Rust programming language (Mozilla, n.d.)</w:t>
+                            </w:r>
+                          </w:p>
+                        </w:txbxContent>
+                      </wps:txbx>
+                      <wps:bodyPr anchor="t" lIns="0" tIns="0" rIns="0" bIns="0">
+                        <a:noAutofit/>
+                      </wps:bodyPr>
+                    </wps:wsp>
+                  </a:graphicData>
+                </a:graphic>
+              </wp:anchor>
+            </w:drawing>
+          </mc:Choice>
+          <mc:Fallback>
+            <w:pict>
+              <v:rect style="position:absolute;rotation:-0;width:481.9pt;height:266.75pt;mso-wrap-distance-left:0pt;mso-wrap-distance-right:0pt;mso-wrap-distance-top:0pt;mso-wrap-distance-bottom:0pt;margin-top:0pt;mso-position-vertical:top;mso-position-vertical-relative:text;margin-left:0pt;mso-position-horizontal:center;mso-position-horizontal-relative:text">
+                <v:textbox inset="0in,0in,0in,0in">
+                  <w:txbxContent>
+                    <w:p>
+                      <w:pPr>
+                        <w:pStyle w:val="Figure"/>
+                        <w:spacing w:before="120" w:after="120"/>
+                        <w:rPr/>
+                      </w:pPr>
+                      <w:r>
+                        <w:rPr/>
+                        <w:drawing>
+                          <wp:inline distT="0" distB="0" distL="0" distR="0">
+                            <wp:extent cx="6120130" cy="3060065"/>
+                            <wp:effectExtent l="0" t="0" r="0" b="0"/>
+                            <wp:docPr id="10" name="Image14" descr=""/>
+                            <wp:cNvGraphicFramePr>
+                              <a:graphicFrameLocks xmlns:a="http://schemas.openxmlformats.org/drawingml/2006/main" noChangeAspect="1"/>
+                            </wp:cNvGraphicFramePr>
+                            <a:graphic xmlns:a="http://schemas.openxmlformats.org/drawingml/2006/main">
+                              <a:graphicData uri="http://schemas.openxmlformats.org/drawingml/2006/picture">
+                                <pic:pic xmlns:pic="http://schemas.openxmlformats.org/drawingml/2006/picture">
+                                  <pic:nvPicPr>
+                                    <pic:cNvPr id="10" name="Image14" descr=""/>
+                                    <pic:cNvPicPr>
+                                      <a:picLocks noChangeAspect="1" noChangeArrowheads="1"/>
+                                    </pic:cNvPicPr>
+                                  </pic:nvPicPr>
+                                  <pic:blipFill>
+                                    <a:blip r:embed="rId8"/>
+                                    <a:stretch>
+                                      <a:fillRect/>
+                                    </a:stretch>
+                                  </pic:blipFill>
+                                  <pic:spPr bwMode="auto">
+                                    <a:xfrm>
+                                      <a:off x="0" y="0"/>
+                                      <a:ext cx="6120130" cy="3060065"/>
+                                    </a:xfrm>
+                                    <a:prstGeom prst="rect">
+                                      <a:avLst/>
+                                    </a:prstGeom>
+                                  </pic:spPr>
+                                </pic:pic>
+                              </a:graphicData>
+                            </a:graphic>
+                          </wp:inline>
+                        </w:drawing>
+                        <w:t xml:space="preserve">Figure </w:t>
+                      </w:r>
+                      <w:r>
+                        <w:rPr/>
+                        <w:fldChar w:fldCharType="begin"/>
+                      </w:r>
+                      <w:r>
+                        <w:rPr/>
+                        <w:instrText xml:space="preserve"> SEQ Figure \* ARABIC </w:instrText>
+                      </w:r>
+                      <w:r>
+                        <w:rPr/>
+                        <w:fldChar w:fldCharType="separate"/>
+                      </w:r>
+                      <w:r>
+                        <w:rPr/>
+                        <w:t>3</w:t>
+                      </w:r>
+                      <w:r>
+                        <w:rPr/>
+                        <w:fldChar w:fldCharType="end"/>
+                      </w:r>
+                      <w:r>
+                        <w:rPr/>
+                        <w:t>: Social media logo for the Rust programming language (Mozilla, n.d.)</w:t>
+                      </w:r>
+                    </w:p>
+                  </w:txbxContent>
+                </v:textbox>
+                <w10:wrap type="square" side="largest"/>
+              </v:rect>
+            </w:pict>
+          </mc:Fallback>
+        </mc:AlternateContent>
+      </w:r>
+    </w:p>
+    <w:p>
+      <w:pPr>
+        <w:pStyle w:val="TextBody"/>
+        <w:jc w:val="both"/>
+        <w:rPr/>
+      </w:pPr>
+      <w:r>
+        <w:rPr/>
+        <w:t xml:space="preserve">Cargo is the build tool and package manager for the Rust language and is responsible for managing dependencies within a project while also allowing users to create their own packages (Rust Community, n.d.). Rust projects typically include a .toml configuration file which cargo uses to read dependencies. This way cargo can automatically download and install dependencies. If necessary it will also manage dependencies of dependencies and is therefore a highly convenient tool for developers. Cargo is supplemented by 'Crates.io' which is an open-source repository (or registry) that holds all public crates or libraries. </w:t>
+      </w:r>
+    </w:p>
+    <w:p>
+      <w:pPr>
+        <w:pStyle w:val="TextBody"/>
+        <w:jc w:val="both"/>
+        <w:rPr/>
+      </w:pPr>
+      <w:r>
+        <w:rPr/>
+        <w:t>Rust is accompanied by a powerful compiler that makes use of a strong type system and enforces good practices in code. It checks code at compile time so errors can be detected before code is deployed (Li et al, 2019).  Therefore, the compiler is also used to highlight errors and prevent developers from making common mistakes (Klabnik, 2016) as it gives clear feedback on errors and how they may be solved (Oatman, 2022). This is critically important, especially within drivers, as it was previously established that writing device drivers is no easy task. Developers previously struggled with the Windows XP driver API (Ball et al, 2006) and it has been highlighted that writing C code for the kernel is difficult (Renzelmann and Swift, 2009). The compiler also disallows unused variables and enforces correct concurrency (Oatman, 2022). If a variable is sent to be owned by a thread or channel, it can no longer be read, and a compiler error occurs if an attempt to read is made (Oatman, 2022). The compiler also forces the developer to handle errors (Oatman, 2022).</w:t>
+      </w:r>
+    </w:p>
+    <w:p>
+      <w:pPr>
+        <w:pStyle w:val="TextBody"/>
+        <w:jc w:val="both"/>
+        <w:rPr/>
+      </w:pPr>
+      <w:r>
+        <w:rPr/>
+        <w:t xml:space="preserve">Rust code is immediatley reliable as code will always be backwards compatible with old code always able to compile with new versions of the language (Oatman, 2022). This means that old code will benefit from optimisations made to the rust toolchain, code of all ages will improve and speed up alongside the language itself. The added benefit of this is a small revolution in code maintenance, some of the most popular crates can be considered 'complete'. In some cases, they have not been updated in a long time, as the code has no issues and is less likely to rot. </w:t>
+      </w:r>
+    </w:p>
+    <w:p>
+      <w:pPr>
+        <w:pStyle w:val="TextBody"/>
+        <w:jc w:val="both"/>
+        <w:rPr/>
+      </w:pPr>
+      <w:r>
+        <w:rPr/>
+        <w:t xml:space="preserve">Rust has no defined memory model thus has simple memory structures compared to that of JVM and Go. As there is no garbage collection there is no generational memory or complex substructures. Memory is managed as part of execution, applying the Ownership model during runtime (Sasidharan, 2020). </w:t>
+      </w:r>
+    </w:p>
+    <w:p>
+      <w:pPr>
+        <w:pStyle w:val="TextBody"/>
+        <w:jc w:val="both"/>
+        <w:rPr/>
+      </w:pPr>
+      <w:r>
+        <w:rPr/>
+      </w:r>
+      <w:r>
+        <mc:AlternateContent>
+          <mc:Choice Requires="wps">
+            <w:drawing>
+              <wp:anchor behindDoc="0" distT="0" distB="0" distL="0" distR="0" simplePos="0" locked="0" layoutInCell="0" allowOverlap="1" relativeHeight="8">
+                <wp:simplePos x="0" y="0"/>
+                <wp:positionH relativeFrom="column">
+                  <wp:align>center</wp:align>
+                </wp:positionH>
+                <wp:positionV relativeFrom="paragraph">
+                  <wp:posOffset>635</wp:posOffset>
+                </wp:positionV>
+                <wp:extent cx="6120130" cy="3465830"/>
+                <wp:effectExtent l="0" t="0" r="0" b="0"/>
+                <wp:wrapSquare wrapText="largest"/>
+                <wp:docPr id="11" name="Frame11"/>
+                <a:graphic xmlns:a="http://schemas.openxmlformats.org/drawingml/2006/main">
+                  <a:graphicData uri="http://schemas.microsoft.com/office/word/2010/wordprocessingShape">
+                    <wps:wsp>
+                      <wps:cNvSpPr txBox="1"/>
+                      <wps:spPr>
+                        <a:xfrm>
+                          <a:off x="0" y="0"/>
+                          <a:ext cx="6120130" cy="3465830"/>
+                        </a:xfrm>
+                        <a:prstGeom prst="rect"/>
+                        <a:solidFill>
+                          <a:srgbClr val="FFFFFF"/>
+                        </a:solidFill>
+                      </wps:spPr>
+                      <wps:txbx>
+                        <w:txbxContent>
+                          <w:p>
+                            <w:pPr>
+                              <w:pStyle w:val="Figure"/>
+                              <w:spacing w:before="120" w:after="120"/>
+                              <w:rPr/>
+                            </w:pPr>
+                            <w:r>
+                              <w:rPr/>
+                              <w:drawing>
+                                <wp:inline distT="0" distB="0" distL="0" distR="0">
+                                  <wp:extent cx="6120130" cy="3138170"/>
+                                  <wp:effectExtent l="0" t="0" r="0" b="0"/>
+                                  <wp:docPr id="12" name="Image4" descr=""/>
+                                  <wp:cNvGraphicFramePr>
+                                    <a:graphicFrameLocks xmlns:a="http://schemas.openxmlformats.org/drawingml/2006/main" noChangeAspect="1"/>
+                                  </wp:cNvGraphicFramePr>
+                                  <a:graphic xmlns:a="http://schemas.openxmlformats.org/drawingml/2006/main">
+                                    <a:graphicData uri="http://schemas.openxmlformats.org/drawingml/2006/picture">
+                                      <pic:pic xmlns:pic="http://schemas.openxmlformats.org/drawingml/2006/picture">
+                                        <pic:nvPicPr>
+                                          <pic:cNvPr id="12" name="Image4" descr=""/>
+                                          <pic:cNvPicPr>
+                                            <a:picLocks noChangeAspect="1" noChangeArrowheads="1"/>
+                                          </pic:cNvPicPr>
+                                        </pic:nvPicPr>
+                                        <pic:blipFill>
+                                          <a:blip r:embed="rId9"/>
+                                          <a:stretch>
+                                            <a:fillRect/>
+                                          </a:stretch>
+                                        </pic:blipFill>
+                                        <pic:spPr bwMode="auto">
+                                          <a:xfrm>
+                                            <a:off x="0" y="0"/>
+                                            <a:ext cx="6120130" cy="3138170"/>
+                                          </a:xfrm>
+                                          <a:prstGeom prst="rect">
+                                            <a:avLst/>
+                                          </a:prstGeom>
+                                        </pic:spPr>
+                                      </pic:pic>
+                                    </a:graphicData>
+                                  </a:graphic>
+                                </wp:inline>
+                              </w:drawing>
+                              <w:t xml:space="preserve">Figure </w:t>
+                            </w:r>
+                            <w:r>
+                              <w:rPr/>
+                              <w:fldChar w:fldCharType="begin"/>
+                            </w:r>
+                            <w:r>
+                              <w:rPr/>
+                              <w:instrText xml:space="preserve"> SEQ Figure \* ARABIC </w:instrText>
+                            </w:r>
+                            <w:r>
+                              <w:rPr/>
+                              <w:fldChar w:fldCharType="separate"/>
+                            </w:r>
+                            <w:r>
+                              <w:rPr/>
+                              <w:t>4</w:t>
+                            </w:r>
+                            <w:r>
+                              <w:rPr/>
+                              <w:fldChar w:fldCharType="end"/>
+                            </w:r>
+                            <w:r>
+                              <w:rPr/>
+                              <w:t>: Rust process memory layout (Sasidharan, 2020)</w:t>
+                            </w:r>
+                          </w:p>
+                        </w:txbxContent>
+                      </wps:txbx>
+                      <wps:bodyPr anchor="t" lIns="0" tIns="0" rIns="0" bIns="0">
+                        <a:noAutofit/>
+                      </wps:bodyPr>
+                    </wps:wsp>
+                  </a:graphicData>
+                </a:graphic>
+              </wp:anchor>
+            </w:drawing>
+          </mc:Choice>
+          <mc:Fallback>
+            <w:pict>
+              <v:rect style="position:absolute;rotation:-0;width:481.9pt;height:272.9pt;mso-wrap-distance-left:0pt;mso-wrap-distance-right:0pt;mso-wrap-distance-top:0pt;mso-wrap-distance-bottom:0pt;margin-top:0.05pt;mso-position-vertical-relative:text;margin-left:0pt;mso-position-horizontal:center;mso-position-horizontal-relative:text">
+                <v:textbox inset="0in,0in,0in,0in">
+                  <w:txbxContent>
+                    <w:p>
+                      <w:pPr>
+                        <w:pStyle w:val="Figure"/>
+                        <w:spacing w:before="120" w:after="120"/>
+                        <w:rPr/>
+                      </w:pPr>
+                      <w:r>
+                        <w:rPr/>
+                        <w:drawing>
+                          <wp:inline distT="0" distB="0" distL="0" distR="0">
+                            <wp:extent cx="6120130" cy="3138170"/>
+                            <wp:effectExtent l="0" t="0" r="0" b="0"/>
+                            <wp:docPr id="13" name="Image4" descr=""/>
+                            <wp:cNvGraphicFramePr>
+                              <a:graphicFrameLocks xmlns:a="http://schemas.openxmlformats.org/drawingml/2006/main" noChangeAspect="1"/>
+                            </wp:cNvGraphicFramePr>
+                            <a:graphic xmlns:a="http://schemas.openxmlformats.org/drawingml/2006/main">
+                              <a:graphicData uri="http://schemas.openxmlformats.org/drawingml/2006/picture">
+                                <pic:pic xmlns:pic="http://schemas.openxmlformats.org/drawingml/2006/picture">
+                                  <pic:nvPicPr>
+                                    <pic:cNvPr id="13" name="Image4" descr=""/>
+                                    <pic:cNvPicPr>
+                                      <a:picLocks noChangeAspect="1" noChangeArrowheads="1"/>
+                                    </pic:cNvPicPr>
+                                  </pic:nvPicPr>
+                                  <pic:blipFill>
+                                    <a:blip r:embed="rId10"/>
+                                    <a:stretch>
+                                      <a:fillRect/>
+                                    </a:stretch>
+                                  </pic:blipFill>
+                                  <pic:spPr bwMode="auto">
+                                    <a:xfrm>
+                                      <a:off x="0" y="0"/>
+                                      <a:ext cx="6120130" cy="3138170"/>
+                                    </a:xfrm>
+                                    <a:prstGeom prst="rect">
+                                      <a:avLst/>
+                                    </a:prstGeom>
+                                  </pic:spPr>
+                                </pic:pic>
+                              </a:graphicData>
+                            </a:graphic>
+                          </wp:inline>
+                        </w:drawing>
+                        <w:t xml:space="preserve">Figure </w:t>
+                      </w:r>
+                      <w:r>
+                        <w:rPr/>
+                        <w:fldChar w:fldCharType="begin"/>
+                      </w:r>
+                      <w:r>
+                        <w:rPr/>
+                        <w:instrText xml:space="preserve"> SEQ Figure \* ARABIC </w:instrText>
+                      </w:r>
+                      <w:r>
+                        <w:rPr/>
+                        <w:fldChar w:fldCharType="separate"/>
+                      </w:r>
+                      <w:r>
+                        <w:rPr/>
+                        <w:t>4</w:t>
+                      </w:r>
+                      <w:r>
+                        <w:rPr/>
+                        <w:fldChar w:fldCharType="end"/>
+                      </w:r>
+                      <w:r>
+                        <w:rPr/>
+                        <w:t>: Rust process memory layout (Sasidharan, 2020)</w:t>
+                      </w:r>
+                    </w:p>
+                  </w:txbxContent>
+                </v:textbox>
+                <w10:wrap type="square" side="largest"/>
+              </v:rect>
+            </w:pict>
+          </mc:Fallback>
+        </mc:AlternateContent>
+      </w:r>
+    </w:p>
+    <w:p>
+      <w:pPr>
+        <w:pStyle w:val="TextBody"/>
+        <w:jc w:val="both"/>
+        <w:rPr/>
+      </w:pPr>
+      <w:r>
+        <w:rPr/>
+        <w:t xml:space="preserve">Rust, of course, implements a Stack and Dynamic Heap within programs. Typically all variables are placed on the stack with the following exceptions; A manually created box and when the variable size is unknown or grows over time. In these cases, the variable is then allocated to the heap with a pointer to the data placed on the Stack. A box is an abstraction that represents a heap-allocated value. In order to manage memory, Rust uses a system of Ownership upheld by three rules which are applied both the stack and heap; </w:t>
+      </w:r>
+    </w:p>
+    <w:p>
+      <w:pPr>
+        <w:pStyle w:val="TextBody"/>
+        <w:numPr>
+          <w:ilvl w:val="0"/>
+          <w:numId w:val="3"/>
+        </w:numPr>
+        <w:jc w:val="both"/>
+        <w:rPr/>
+      </w:pPr>
+      <w:r>
+        <w:rPr/>
+        <w:t>Each value must be owned by a variable</w:t>
+      </w:r>
+    </w:p>
+    <w:p>
+      <w:pPr>
+        <w:pStyle w:val="TextBody"/>
+        <w:numPr>
+          <w:ilvl w:val="0"/>
+          <w:numId w:val="3"/>
+        </w:numPr>
+        <w:jc w:val="both"/>
+        <w:rPr/>
+      </w:pPr>
+      <w:r>
+        <w:rPr/>
+        <w:t>There must always be a single owner for a variable at any time</w:t>
+      </w:r>
+    </w:p>
+    <w:p>
+      <w:pPr>
+        <w:pStyle w:val="TextBody"/>
+        <w:numPr>
+          <w:ilvl w:val="0"/>
+          <w:numId w:val="3"/>
+        </w:numPr>
+        <w:jc w:val="both"/>
+        <w:rPr/>
+      </w:pPr>
+      <w:r>
+        <w:rPr/>
+        <w:t>When the owner goes out of scope, the value is dropped</w:t>
+      </w:r>
+    </w:p>
+    <w:p>
+      <w:pPr>
+        <w:pStyle w:val="TextBody"/>
+        <w:jc w:val="both"/>
+        <w:rPr/>
+      </w:pPr>
+      <w:r>
+        <w:rPr/>
+        <w:t>These rules are checked at compile-time, memory management is conducted at runtime with execution, this means there is no cost to performance or further overhead. Ownership can be changed with the `move`  function. This is performed automatically when a variable is passed to a function or when the variable is re-assigned, `copy` is instead used for static primitives. Rust utilises RAIL - Resource Acquisition is Initialisation - which is enforced when a value is initialised. Under RAIL, the variable owns its related resources with its destructor called when the variable goes out of scope, which reduces the need for manual memory management. This concept is borrowed from C++. Rust also implements a system of borrowing where a variable which can be used rather than taking ownership of the variable, a borrow-checker enforces ownership rules (Sasidharan, 2020).</w:t>
+      </w:r>
+    </w:p>
+    <w:p>
+      <w:pPr>
+        <w:pStyle w:val="TextBody"/>
+        <w:jc w:val="both"/>
+        <w:rPr/>
+      </w:pPr>
+      <w:r>
+        <w:rPr/>
+        <w:t xml:space="preserve">Variables have lifetimes which is important for the functionality of the ownership system . A variables lifetime begins at initialisation and ends when it is closed or destroyed. This should not be considered variable scope. The borrow-checker uses this concept at compile time to ensure that all references to an object are valid. It is clear that the implementation of memory management of Rust will help in ensuring memory safety, an important factor for the application of Rust within drivers. </w:t>
+      </w:r>
+    </w:p>
+    <w:p>
+      <w:pPr>
+        <w:pStyle w:val="Heading2"/>
+        <w:numPr>
+          <w:ilvl w:val="1"/>
+          <w:numId w:val="1"/>
+        </w:numPr>
+        <w:rPr/>
+      </w:pPr>
+      <w:bookmarkStart w:id="3" w:name="__RefHeading___Toc542_280035510"/>
+      <w:bookmarkEnd w:id="3"/>
+      <w:r>
+        <w:rPr/>
+        <w:t>2.2 Memory Safety and Vulnerabilities</w:t>
+      </w:r>
+    </w:p>
+    <w:p>
+      <w:pPr>
+        <w:pStyle w:val="TextBody"/>
+        <w:jc w:val="both"/>
+        <w:rPr/>
+      </w:pPr>
+      <w:r>
+        <w:rPr/>
+        <w:t xml:space="preserve">Memory unsafe languages allow programmers to potentially access memory which is supposed to be outside the bounds of a given data structure (Gaynor, 2019). In the case of data structures, memory unsafe languages allow programmers to access memory which is supposed to outside the bounds of a given data structure. For instance, an array is able to access an element that doesn't exist. This then means that the program fetches whatever happens to be at that position in memory. When this is the case in a memory safe language, an error is thrown which forces the program to crash. </w:t>
+      </w:r>
+    </w:p>
+    <w:p>
+      <w:pPr>
+        <w:pStyle w:val="TextBody"/>
+        <w:jc w:val="both"/>
+        <w:rPr/>
+      </w:pPr>
+      <w:r>
+        <w:rPr/>
+        <w:t>As an example, we can consider a program that manages to-do lists for several users. If implemented in a memory unsafe language, it is possible for the programs data structure to both access negative elements and positive elements that don't exist thus the data structure can access data which is outside of its bounds. This can lead to users having the ability to read each others lists which would then be a security vulnerability in the program, this is known as an 'out-of-bounds read'. If users were able to change elements in other users lists, this is known as an 'out-of-bounds write'. If a to-do list is deleted and later requested then a memory unsafe language has the ability to fetch the memory that it was previously finished with. Within the program, this space might now contain another users list, this is known as a 'user-after-free' vulnerability.</w:t>
+      </w:r>
+    </w:p>
+    <w:p>
+      <w:pPr>
+        <w:pStyle w:val="Heading1"/>
+        <w:numPr>
+          <w:ilvl w:val="0"/>
+          <w:numId w:val="2"/>
+        </w:numPr>
+        <w:rPr/>
+      </w:pPr>
+      <w:bookmarkStart w:id="4" w:name="__RefHeading___Toc550_280035510"/>
+      <w:bookmarkEnd w:id="4"/>
+      <w:r>
+        <w:rPr/>
+        <w:t>3. Preliminary Work</w:t>
+      </w:r>
+    </w:p>
+    <w:p>
+      <w:pPr>
+        <w:pStyle w:val="TextBody"/>
+        <w:jc w:val="both"/>
+        <w:rPr/>
+      </w:pPr>
+      <w:r>
+        <w:rPr/>
+        <w:t xml:space="preserve">Work on this project began before the start of the academic year during July and initially continued the plan of the previously written research proposal; 'Investigation into improving performance and reliability of modern device drivers'. A GitHub repository was privately opened in order to store my work, make it available to others and to act as a backup in the case that my workstation broke down. Work began by conducting research into Linux Device Drivers and quantifying findings from the research proposal. Following this, research then continued by exploring the potential application of the Rust programmming language within Device Drivers of a range of Operating Systems including Windows, Linux and Apple products. </w:t>
+      </w:r>
+    </w:p>
+    <w:p>
+      <w:pPr>
+        <w:pStyle w:val="TextBody"/>
+        <w:jc w:val="both"/>
+        <w:rPr/>
+      </w:pPr>
+      <w:r>
+        <w:rPr/>
+      </w:r>
+    </w:p>
+    <w:p>
+      <w:pPr>
+        <w:pStyle w:val="TextBody"/>
+        <w:jc w:val="both"/>
+        <w:rPr/>
+      </w:pPr>
+      <w:r>
+        <w:rPr/>
         <w:drawing>
-          <wp:anchor behindDoc="0" distT="0" distB="0" distL="0" distR="0" simplePos="0" locked="0" layoutInCell="0" allowOverlap="1" relativeHeight="3">
-            <wp:simplePos x="0" y="0"/>
-            <wp:positionH relativeFrom="column">
-              <wp:align>center</wp:align>
-            </wp:positionH>
-            <wp:positionV relativeFrom="paragraph">
-              <wp:posOffset>635</wp:posOffset>
-            </wp:positionV>
-            <wp:extent cx="6120130" cy="1069340"/>
+          <wp:inline distT="0" distB="0" distL="0" distR="0">
+            <wp:extent cx="4956175" cy="7529830"/>
             <wp:effectExtent l="0" t="0" r="0" b="0"/>
-            <wp:wrapSquare wrapText="largest"/>
-            <wp:docPr id="2" name="Image2" descr=""/>
+            <wp:docPr id="14" name="Image5" descr=""/>
             <wp:cNvGraphicFramePr>
               <a:graphicFrameLocks xmlns:a="http://schemas.openxmlformats.org/drawingml/2006/main" noChangeAspect="1"/>
             </wp:cNvGraphicFramePr>
@@ -1258,436 +2484,13 @@
               <a:graphicData uri="http://schemas.openxmlformats.org/drawingml/2006/picture">
                 <pic:pic xmlns:pic="http://schemas.openxmlformats.org/drawingml/2006/picture">
                   <pic:nvPicPr>
-                    <pic:cNvPr id="2" name="Image2" descr=""/>
+                    <pic:cNvPr id="14" name="Image5" descr=""/>
                     <pic:cNvPicPr>
                       <a:picLocks noChangeAspect="1" noChangeArrowheads="1"/>
                     </pic:cNvPicPr>
                   </pic:nvPicPr>
                   <pic:blipFill>
-                    <a:blip r:embed="rId3"/>
-                    <a:stretch>
-                      <a:fillRect/>
-                    </a:stretch>
-                  </pic:blipFill>
-                  <pic:spPr bwMode="auto">
-                    <a:xfrm>
-                      <a:off x="0" y="0"/>
-                      <a:ext cx="6120130" cy="1069340"/>
-                    </a:xfrm>
-                    <a:prstGeom prst="rect">
-                      <a:avLst/>
-                    </a:prstGeom>
-                  </pic:spPr>
-                </pic:pic>
-              </a:graphicData>
-            </a:graphic>
-          </wp:anchor>
-        </w:drawing>
-      </w:r>
-      <w:r>
-        <w:rPr/>
-        <w:t xml:space="preserve"> </w:t>
-      </w:r>
-    </w:p>
-    <w:p>
-      <w:pPr>
-        <w:pStyle w:val="TextBody"/>
-        <w:jc w:val="both"/>
-        <w:rPr/>
-      </w:pPr>
-      <w:r>
-        <w:rPr/>
-        <w:drawing>
-          <wp:anchor behindDoc="0" distT="0" distB="0" distL="0" distR="0" simplePos="0" locked="0" layoutInCell="0" allowOverlap="1" relativeHeight="4">
-            <wp:simplePos x="0" y="0"/>
-            <wp:positionH relativeFrom="column">
-              <wp:align>center</wp:align>
-            </wp:positionH>
-            <wp:positionV relativeFrom="paragraph">
-              <wp:posOffset>635</wp:posOffset>
-            </wp:positionV>
-            <wp:extent cx="6120130" cy="1268730"/>
-            <wp:effectExtent l="0" t="0" r="0" b="0"/>
-            <wp:wrapSquare wrapText="largest"/>
-            <wp:docPr id="3" name="Image3" descr=""/>
-            <wp:cNvGraphicFramePr>
-              <a:graphicFrameLocks xmlns:a="http://schemas.openxmlformats.org/drawingml/2006/main" noChangeAspect="1"/>
-            </wp:cNvGraphicFramePr>
-            <a:graphic xmlns:a="http://schemas.openxmlformats.org/drawingml/2006/main">
-              <a:graphicData uri="http://schemas.openxmlformats.org/drawingml/2006/picture">
-                <pic:pic xmlns:pic="http://schemas.openxmlformats.org/drawingml/2006/picture">
-                  <pic:nvPicPr>
-                    <pic:cNvPr id="3" name="Image3" descr=""/>
-                    <pic:cNvPicPr>
-                      <a:picLocks noChangeAspect="1" noChangeArrowheads="1"/>
-                    </pic:cNvPicPr>
-                  </pic:nvPicPr>
-                  <pic:blipFill>
-                    <a:blip r:embed="rId4"/>
-                    <a:stretch>
-                      <a:fillRect/>
-                    </a:stretch>
-                  </pic:blipFill>
-                  <pic:spPr bwMode="auto">
-                    <a:xfrm>
-                      <a:off x="0" y="0"/>
-                      <a:ext cx="6120130" cy="1268730"/>
-                    </a:xfrm>
-                    <a:prstGeom prst="rect">
-                      <a:avLst/>
-                    </a:prstGeom>
-                  </pic:spPr>
-                </pic:pic>
-              </a:graphicData>
-            </a:graphic>
-          </wp:anchor>
-        </w:drawing>
-      </w:r>
-    </w:p>
-    <w:p>
-      <w:pPr>
-        <w:pStyle w:val="TextBody"/>
-        <w:jc w:val="both"/>
-        <w:rPr/>
-      </w:pPr>
-      <w:r>
-        <w:rPr/>
-        <w:t>Figures 1 and 2 demonstrate execution of a character driver from the Linux Device Drivers Training series by YouTube Channel 'Karthik M' (Karthik M, 2014). Figure 3 demonstrates the compilation of a Hello World example available in Linux Device Drivers 3 (Corbet et al, 2005). It is clear that Drivers, especially Linux Kernel Modules, have not evolved in any major way as code which targets Linux Kernel versions from over a decade ago continues to run on more recent versions.</w:t>
-      </w:r>
-    </w:p>
-    <w:p>
-      <w:pPr>
-        <w:pStyle w:val="TextBody"/>
-        <w:jc w:val="both"/>
-        <w:rPr/>
-      </w:pPr>
-      <w:r>
-        <w:rPr/>
-        <w:t>The goal of this project is to develop a Linux Driver in Rust. It is a relatively young language with several benefits and features that aim to improve memory safety. It continues to spread through industry as it was recently incorporated into the Linux Kernel version 6.1 (Vaughan-Nichols, 2022) and there have been public calls from developers for Rust to be utilised more. An example of this being Microsoft Azure CTO, Mark Russinovich, urging the industry (regarding to C and C++) 'For the sake of security and reliability, the industry should declare those languages as deprecated.' (Claburn, 2022).</w:t>
-      </w:r>
-    </w:p>
-    <w:p>
-      <w:pPr>
-        <w:pStyle w:val="Heading1"/>
-        <w:numPr>
-          <w:ilvl w:val="0"/>
-          <w:numId w:val="2"/>
-        </w:numPr>
-        <w:rPr/>
-      </w:pPr>
-      <w:bookmarkStart w:id="1" w:name="__RefHeading___Toc538_280035510"/>
-      <w:bookmarkEnd w:id="1"/>
-      <w:r>
-        <w:rPr/>
-        <w:t>2. Literature Review</w:t>
-      </w:r>
-    </w:p>
-    <w:p>
-      <w:pPr>
-        <w:pStyle w:val="Heading2"/>
-        <w:numPr>
-          <w:ilvl w:val="1"/>
-          <w:numId w:val="1"/>
-        </w:numPr>
-        <w:rPr/>
-      </w:pPr>
-      <w:bookmarkStart w:id="2" w:name="__RefHeading___Toc540_280035510"/>
-      <w:bookmarkEnd w:id="2"/>
-      <w:r>
-        <w:rPr/>
-        <w:t>2.1 Rust</w:t>
-      </w:r>
-    </w:p>
-    <w:p>
-      <w:pPr>
-        <w:pStyle w:val="TextBody"/>
-        <w:jc w:val="both"/>
-        <w:rPr/>
-      </w:pPr>
-      <w:r>
-        <w:rPr/>
-        <w:t xml:space="preserve">Rust is a "compiled, concurrent, safe, systems programming language" (Klabnik, 2016) which released in 2015. It was originally invented by Graydon Hoare, an employee at Mozilla, who started the project in 2006 which was then adopted by Mozilla in 2010. Rust has several features which are highly attractive especially with regards to drivers and memory safety. </w:t>
-      </w:r>
-    </w:p>
-    <w:p>
-      <w:pPr>
-        <w:pStyle w:val="TextBody"/>
-        <w:jc w:val="both"/>
-        <w:rPr/>
-      </w:pPr>
-      <w:r>
-        <w:rPr/>
-        <w:t xml:space="preserve">Cargo is the build tool and package manager for the Rust language and is reponsible for managing dependencies within a project while also allowing users to create their own packages (Rust Community, n.d.). Rust projects typically include a .toml configuration file which cargo uses to read dependencies. This way cargo can automatically download and install dependencies. If necessary it will also manage dependencies of dependencies and is therefore a highly convenient tool for developers. Cargo is supplemented by 'Crates.io' which is an open-source repository (or registry) that holds all public crates or libraries. </w:t>
-      </w:r>
-    </w:p>
-    <w:p>
-      <w:pPr>
-        <w:pStyle w:val="TextBody"/>
-        <w:jc w:val="both"/>
-        <w:rPr/>
-      </w:pPr>
-      <w:r>
-        <w:rPr/>
-        <w:t>Rust is accompanied by a powerful compiler that makes use of a strong type system and enforces good practices in code. It checks code at compile time so errors can be detected before code is deployed (Li et al, 2019).  Therefore, the compiler is also used to highlight errors and prevent developers from making common mistakes (Klabnik, 2016) as it gives clear feedback on errors and how they may be solved (Oatman, 2022). This is critically important, especially within drivers, as it was previously established that writing device drivers is no easy task. Developers previously struggled with the Windows XP driver API (Ball et al, 2006) and it has been highlighted that writing C code for the kernel is difficult (Renzelmann and Swift, 2009). The compiler also disallows unused variables and enforces correct concurrency (Oatman, 2022). If a variable is sent to be owned by a thread or channel, it can no longer be read, and a compiler error occurs if an attempt to read is made (Oatman, 2022). The compiler also forces the developer to handle errors (Oatman, 2022).</w:t>
-      </w:r>
-    </w:p>
-    <w:p>
-      <w:pPr>
-        <w:pStyle w:val="TextBody"/>
-        <w:jc w:val="both"/>
-        <w:rPr/>
-      </w:pPr>
-      <w:r>
-        <w:rPr/>
-        <w:t xml:space="preserve">Rust code is immediatley reliable as code will always be backwards compatible with old code always able to compile with new versions of the language (Oatman, 2022). This means that old code will benefit from optimisations made to the rust toolchain, code of all ages will improve and speed up alongside the language itself. The added benefit of this is a small revolution in code maintenance, some of the most popular crates can be considered 'complete'. In some cases, they have not been updated in a long time, as the code has no issues and is less likely to rot. </w:t>
-      </w:r>
-    </w:p>
-    <w:p>
-      <w:pPr>
-        <w:pStyle w:val="TextBody"/>
-        <w:jc w:val="both"/>
-        <w:rPr/>
-      </w:pPr>
-      <w:r>
-        <w:rPr/>
-        <w:t xml:space="preserve">Rust has no defined memory model thus has simple memory structures compared to that of JVM and Go. As there is no garbage collection there is no generational memory or complex substructures. Memory is managed as part of execution, applying the Ownership model during runtime (Sasidharan, 2020). </w:t>
-      </w:r>
-    </w:p>
-    <w:p>
-      <w:pPr>
-        <w:pStyle w:val="TextBody"/>
-        <w:jc w:val="both"/>
-        <w:rPr/>
-      </w:pPr>
-      <w:r>
-        <w:rPr/>
-        <w:drawing>
-          <wp:anchor behindDoc="0" distT="0" distB="0" distL="0" distR="0" simplePos="0" locked="0" layoutInCell="0" allowOverlap="1" relativeHeight="5">
-            <wp:simplePos x="0" y="0"/>
-            <wp:positionH relativeFrom="column">
-              <wp:align>center</wp:align>
-            </wp:positionH>
-            <wp:positionV relativeFrom="paragraph">
-              <wp:posOffset>635</wp:posOffset>
-            </wp:positionV>
-            <wp:extent cx="6120130" cy="3138170"/>
-            <wp:effectExtent l="0" t="0" r="0" b="0"/>
-            <wp:wrapSquare wrapText="largest"/>
-            <wp:docPr id="4" name="Image4" descr=""/>
-            <wp:cNvGraphicFramePr>
-              <a:graphicFrameLocks xmlns:a="http://schemas.openxmlformats.org/drawingml/2006/main" noChangeAspect="1"/>
-            </wp:cNvGraphicFramePr>
-            <a:graphic xmlns:a="http://schemas.openxmlformats.org/drawingml/2006/main">
-              <a:graphicData uri="http://schemas.openxmlformats.org/drawingml/2006/picture">
-                <pic:pic xmlns:pic="http://schemas.openxmlformats.org/drawingml/2006/picture">
-                  <pic:nvPicPr>
-                    <pic:cNvPr id="4" name="Image4" descr=""/>
-                    <pic:cNvPicPr>
-                      <a:picLocks noChangeAspect="1" noChangeArrowheads="1"/>
-                    </pic:cNvPicPr>
-                  </pic:nvPicPr>
-                  <pic:blipFill>
-                    <a:blip r:embed="rId5"/>
-                    <a:stretch>
-                      <a:fillRect/>
-                    </a:stretch>
-                  </pic:blipFill>
-                  <pic:spPr bwMode="auto">
-                    <a:xfrm>
-                      <a:off x="0" y="0"/>
-                      <a:ext cx="6120130" cy="3138170"/>
-                    </a:xfrm>
-                    <a:prstGeom prst="rect">
-                      <a:avLst/>
-                    </a:prstGeom>
-                  </pic:spPr>
-                </pic:pic>
-              </a:graphicData>
-            </a:graphic>
-          </wp:anchor>
-        </w:drawing>
-      </w:r>
-    </w:p>
-    <w:p>
-      <w:pPr>
-        <w:pStyle w:val="TextBody"/>
-        <w:jc w:val="both"/>
-        <w:rPr/>
-      </w:pPr>
-      <w:r>
-        <w:rPr/>
-        <w:t xml:space="preserve">Rust, of course, implements a Stack and Dynamic Heap within programs. Typically all variables are placed on the stack with the following exceptions; A manually created box and when the variable size is unknown or grows over time. In these cases, the variable is then allocated to the heap with a pointer to the data placed on the Stack. A box is an abstraction that represents a heap-allocated value. In order to manage memory, Rust uses a system of Ownership upheld by three rules which are applied both the stack and heap; </w:t>
-      </w:r>
-    </w:p>
-    <w:p>
-      <w:pPr>
-        <w:pStyle w:val="TextBody"/>
-        <w:numPr>
-          <w:ilvl w:val="0"/>
-          <w:numId w:val="3"/>
-        </w:numPr>
-        <w:jc w:val="both"/>
-        <w:rPr/>
-      </w:pPr>
-      <w:r>
-        <w:rPr/>
-        <w:t>Each value must be owned by a variable</w:t>
-      </w:r>
-    </w:p>
-    <w:p>
-      <w:pPr>
-        <w:pStyle w:val="TextBody"/>
-        <w:numPr>
-          <w:ilvl w:val="0"/>
-          <w:numId w:val="3"/>
-        </w:numPr>
-        <w:jc w:val="both"/>
-        <w:rPr/>
-      </w:pPr>
-      <w:r>
-        <w:rPr/>
-        <w:t>There must always be a single owner for a variable at any time</w:t>
-      </w:r>
-    </w:p>
-    <w:p>
-      <w:pPr>
-        <w:pStyle w:val="TextBody"/>
-        <w:numPr>
-          <w:ilvl w:val="0"/>
-          <w:numId w:val="3"/>
-        </w:numPr>
-        <w:jc w:val="both"/>
-        <w:rPr/>
-      </w:pPr>
-      <w:r>
-        <w:rPr/>
-        <w:t>When the owner goes out of scope, the value is dropped</w:t>
-      </w:r>
-    </w:p>
-    <w:p>
-      <w:pPr>
-        <w:pStyle w:val="TextBody"/>
-        <w:jc w:val="both"/>
-        <w:rPr/>
-      </w:pPr>
-      <w:r>
-        <w:rPr/>
-        <w:t>These rules are checked at compile-time, memory management is conducted at runtime with execution, this means there is no cost to performance or further overhead. Ownership can be changed with the `move`  function. This is performed automatically when a variable is passed to a function or when the variable is re-assigned, `copy` is instead used for static primitives. Rust utilises RAIL - Resource Acquisition is Initialisation - which is enforced when a value is initialised. Under RAIL, the variable owns its related resources with its destructor called when the variable goes out of scope, which reduces the need for manual memory management. This concept is borrowed from C++. Rust also implements a system of borrowing where a variable which can be used rather than taking ownership of the variable, a borrow-checker enforces ownership rules (Sasidharan, 2020).</w:t>
-      </w:r>
-    </w:p>
-    <w:p>
-      <w:pPr>
-        <w:pStyle w:val="TextBody"/>
-        <w:jc w:val="both"/>
-        <w:rPr/>
-      </w:pPr>
-      <w:r>
-        <w:rPr/>
-        <w:t xml:space="preserve">Variables have lifetimes which is important for the functionality of the ownership system . A variables lifetime begins at initialisation and ends when it is closed or destroyed. This should not be considered variable scope. The borrow-checker uses this concept at compile time to ensure that all references to an object are valid. It is clear that the implementation of memory management of Rust will help in ensuring memory safety, an important factor for the application of Rust within drivers. </w:t>
-      </w:r>
-    </w:p>
-    <w:p>
-      <w:pPr>
-        <w:pStyle w:val="Heading2"/>
-        <w:numPr>
-          <w:ilvl w:val="1"/>
-          <w:numId w:val="1"/>
-        </w:numPr>
-        <w:rPr/>
-      </w:pPr>
-      <w:bookmarkStart w:id="3" w:name="__RefHeading___Toc542_280035510"/>
-      <w:bookmarkEnd w:id="3"/>
-      <w:r>
-        <w:rPr/>
-        <w:t>2.2 Memory Safety and Vulnerabilities</w:t>
-      </w:r>
-    </w:p>
-    <w:p>
-      <w:pPr>
-        <w:pStyle w:val="TextBody"/>
-        <w:jc w:val="both"/>
-        <w:rPr/>
-      </w:pPr>
-      <w:r>
-        <w:rPr/>
-        <w:t xml:space="preserve">Memory unsafe languages allow programmers to potentially access memory which is supposed to be outside the bounds of a given data structure (Gaynor, 2019). In the case of data structures, memory unsafe languages allow programmers to access memory which is supposed to outside the bounds of a given data structure. For instance, an array is able to access an element that doesn't exist. This then means that the program fetches whatever happens to be at that position in memory. When this is the case in a memory safe language, an error is thrown which forces the program to crash. </w:t>
-      </w:r>
-    </w:p>
-    <w:p>
-      <w:pPr>
-        <w:pStyle w:val="TextBody"/>
-        <w:jc w:val="both"/>
-        <w:rPr/>
-      </w:pPr>
-      <w:r>
-        <w:rPr/>
-        <w:t>As an example, we can consider a program that manages to-do lists for several users. If implemented in a memory unsafe language, it is possible for the programs data structure to both access negative elements and positive elements that don't exist thus the data structure can access data which is outside of its bounds. This can lead to users having the ability to read each others lists which would then be a security vulnerability in the program, this is known as an 'out-of-bounds read'. If users were able to change elements in other users lists, this is known as an 'out-of-bounds write'. If a to-do list is deleted and later requested then a memory unsafe language has the ability to fetch the memory that it was previously finished with. Within the program, this space might now contain another users list, this is known as a 'user-after-free' vulnerability.</w:t>
-      </w:r>
-    </w:p>
-    <w:p>
-      <w:pPr>
-        <w:pStyle w:val="Heading1"/>
-        <w:numPr>
-          <w:ilvl w:val="0"/>
-          <w:numId w:val="2"/>
-        </w:numPr>
-        <w:rPr/>
-      </w:pPr>
-      <w:bookmarkStart w:id="4" w:name="__RefHeading___Toc550_280035510"/>
-      <w:bookmarkEnd w:id="4"/>
-      <w:r>
-        <w:rPr/>
-        <w:t>3. Preliminary Work</w:t>
-      </w:r>
-    </w:p>
-    <w:p>
-      <w:pPr>
-        <w:pStyle w:val="TextBody"/>
-        <w:jc w:val="both"/>
-        <w:rPr/>
-      </w:pPr>
-      <w:r>
-        <w:rPr/>
-        <w:t xml:space="preserve">Work on this project began before the start of the academic year during July and initially continued the plan of the previously written research proposal; 'Investigation into improving performance and reliability of modern device drivers'. A GitHub repository was privately opened in order to store my work, make it available to others and to act as a backup in the case that my workstation broke down. Work began by conducting research into Linux Device Drivers and quantifying findings from the research proposal. Following this, research then continued by exploring the potential application of the Rust programmming language within Device Drivers of a range of Operating Systems including Windows, Linux and Apple products. </w:t>
-      </w:r>
-    </w:p>
-    <w:p>
-      <w:pPr>
-        <w:pStyle w:val="TextBody"/>
-        <w:jc w:val="both"/>
-        <w:rPr/>
-      </w:pPr>
-      <w:r>
-        <w:rPr/>
-      </w:r>
-    </w:p>
-    <w:p>
-      <w:pPr>
-        <w:pStyle w:val="TextBody"/>
-        <w:jc w:val="both"/>
-        <w:rPr/>
-      </w:pPr>
-      <w:r>
-        <w:rPr/>
-        <w:drawing>
-          <wp:inline distT="0" distB="0" distL="0" distR="0">
-            <wp:extent cx="4956175" cy="7529830"/>
-            <wp:effectExtent l="0" t="0" r="0" b="0"/>
-            <wp:docPr id="5" name="Image5" descr=""/>
-            <wp:cNvGraphicFramePr>
-              <a:graphicFrameLocks xmlns:a="http://schemas.openxmlformats.org/drawingml/2006/main" noChangeAspect="1"/>
-            </wp:cNvGraphicFramePr>
-            <a:graphic xmlns:a="http://schemas.openxmlformats.org/drawingml/2006/main">
-              <a:graphicData uri="http://schemas.openxmlformats.org/drawingml/2006/picture">
-                <pic:pic xmlns:pic="http://schemas.openxmlformats.org/drawingml/2006/picture">
-                  <pic:nvPicPr>
-                    <pic:cNvPr id="5" name="Image5" descr=""/>
-                    <pic:cNvPicPr>
-                      <a:picLocks noChangeAspect="1" noChangeArrowheads="1"/>
-                    </pic:cNvPicPr>
-                  </pic:nvPicPr>
-                  <pic:blipFill>
-                    <a:blip r:embed="rId6"/>
+                    <a:blip r:embed="rId11"/>
                     <a:stretch>
                       <a:fillRect/>
                     </a:stretch>
@@ -1737,51 +2540,206 @@
       </w:pPr>
       <w:r>
         <w:rPr/>
-        <w:drawing>
-          <wp:anchor behindDoc="0" distT="0" distB="0" distL="0" distR="0" simplePos="0" locked="0" layoutInCell="0" allowOverlap="1" relativeHeight="7">
-            <wp:simplePos x="0" y="0"/>
-            <wp:positionH relativeFrom="column">
-              <wp:align>center</wp:align>
-            </wp:positionH>
-            <wp:positionV relativeFrom="paragraph">
-              <wp:posOffset>635</wp:posOffset>
-            </wp:positionV>
-            <wp:extent cx="6120130" cy="3586480"/>
-            <wp:effectExtent l="0" t="0" r="0" b="0"/>
-            <wp:wrapSquare wrapText="largest"/>
-            <wp:docPr id="6" name="Image6" descr=""/>
-            <wp:cNvGraphicFramePr>
-              <a:graphicFrameLocks xmlns:a="http://schemas.openxmlformats.org/drawingml/2006/main" noChangeAspect="1"/>
-            </wp:cNvGraphicFramePr>
-            <a:graphic xmlns:a="http://schemas.openxmlformats.org/drawingml/2006/main">
-              <a:graphicData uri="http://schemas.openxmlformats.org/drawingml/2006/picture">
-                <pic:pic xmlns:pic="http://schemas.openxmlformats.org/drawingml/2006/picture">
-                  <pic:nvPicPr>
-                    <pic:cNvPr id="6" name="Image6" descr=""/>
-                    <pic:cNvPicPr>
-                      <a:picLocks noChangeAspect="1" noChangeArrowheads="1"/>
-                    </pic:cNvPicPr>
-                  </pic:nvPicPr>
-                  <pic:blipFill>
-                    <a:blip r:embed="rId7"/>
-                    <a:stretch>
-                      <a:fillRect/>
-                    </a:stretch>
-                  </pic:blipFill>
-                  <pic:spPr bwMode="auto">
-                    <a:xfrm>
-                      <a:off x="0" y="0"/>
-                      <a:ext cx="6120130" cy="3586480"/>
-                    </a:xfrm>
-                    <a:prstGeom prst="rect">
-                      <a:avLst/>
-                    </a:prstGeom>
-                  </pic:spPr>
-                </pic:pic>
-              </a:graphicData>
-            </a:graphic>
-          </wp:anchor>
-        </w:drawing>
+      </w:r>
+      <w:r>
+        <mc:AlternateContent>
+          <mc:Choice Requires="wps">
+            <w:drawing>
+              <wp:anchor behindDoc="0" distT="0" distB="0" distL="0" distR="0" simplePos="0" locked="0" layoutInCell="0" allowOverlap="1" relativeHeight="10">
+                <wp:simplePos x="0" y="0"/>
+                <wp:positionH relativeFrom="column">
+                  <wp:align>center</wp:align>
+                </wp:positionH>
+                <wp:positionV relativeFrom="paragraph">
+                  <wp:posOffset>635</wp:posOffset>
+                </wp:positionV>
+                <wp:extent cx="6120130" cy="3914140"/>
+                <wp:effectExtent l="0" t="0" r="0" b="0"/>
+                <wp:wrapSquare wrapText="largest"/>
+                <wp:docPr id="15" name="Frame10"/>
+                <a:graphic xmlns:a="http://schemas.openxmlformats.org/drawingml/2006/main">
+                  <a:graphicData uri="http://schemas.microsoft.com/office/word/2010/wordprocessingShape">
+                    <wps:wsp>
+                      <wps:cNvSpPr txBox="1"/>
+                      <wps:spPr>
+                        <a:xfrm>
+                          <a:off x="0" y="0"/>
+                          <a:ext cx="6120130" cy="3914140"/>
+                        </a:xfrm>
+                        <a:prstGeom prst="rect"/>
+                        <a:solidFill>
+                          <a:srgbClr val="FFFFFF"/>
+                        </a:solidFill>
+                      </wps:spPr>
+                      <wps:txbx>
+                        <w:txbxContent>
+                          <w:p>
+                            <w:pPr>
+                              <w:pStyle w:val="Figure"/>
+                              <w:spacing w:before="120" w:after="120"/>
+                              <w:rPr/>
+                            </w:pPr>
+                            <w:r>
+                              <w:rPr/>
+                              <w:drawing>
+                                <wp:inline distT="0" distB="0" distL="0" distR="0">
+                                  <wp:extent cx="6120130" cy="3586480"/>
+                                  <wp:effectExtent l="0" t="0" r="0" b="0"/>
+                                  <wp:docPr id="16" name="Image6" descr=""/>
+                                  <wp:cNvGraphicFramePr>
+                                    <a:graphicFrameLocks xmlns:a="http://schemas.openxmlformats.org/drawingml/2006/main" noChangeAspect="1"/>
+                                  </wp:cNvGraphicFramePr>
+                                  <a:graphic xmlns:a="http://schemas.openxmlformats.org/drawingml/2006/main">
+                                    <a:graphicData uri="http://schemas.openxmlformats.org/drawingml/2006/picture">
+                                      <pic:pic xmlns:pic="http://schemas.openxmlformats.org/drawingml/2006/picture">
+                                        <pic:nvPicPr>
+                                          <pic:cNvPr id="16" name="Image6" descr=""/>
+                                          <pic:cNvPicPr>
+                                            <a:picLocks noChangeAspect="1" noChangeArrowheads="1"/>
+                                          </pic:cNvPicPr>
+                                        </pic:nvPicPr>
+                                        <pic:blipFill>
+                                          <a:blip r:embed="rId12"/>
+                                          <a:stretch>
+                                            <a:fillRect/>
+                                          </a:stretch>
+                                        </pic:blipFill>
+                                        <pic:spPr bwMode="auto">
+                                          <a:xfrm>
+                                            <a:off x="0" y="0"/>
+                                            <a:ext cx="6120130" cy="3586480"/>
+                                          </a:xfrm>
+                                          <a:prstGeom prst="rect">
+                                            <a:avLst/>
+                                          </a:prstGeom>
+                                        </pic:spPr>
+                                      </pic:pic>
+                                    </a:graphicData>
+                                  </a:graphic>
+                                </wp:inline>
+                              </w:drawing>
+                              <w:t xml:space="preserve">Figure </w:t>
+                            </w:r>
+                            <w:r>
+                              <w:rPr/>
+                              <w:fldChar w:fldCharType="begin"/>
+                            </w:r>
+                            <w:r>
+                              <w:rPr/>
+                              <w:instrText xml:space="preserve"> SEQ Figure \* ARABIC </w:instrText>
+                            </w:r>
+                            <w:r>
+                              <w:rPr/>
+                              <w:fldChar w:fldCharType="separate"/>
+                            </w:r>
+                            <w:r>
+                              <w:rPr/>
+                              <w:t>5</w:t>
+                            </w:r>
+                            <w:r>
+                              <w:rPr/>
+                              <w:fldChar w:fldCharType="end"/>
+                            </w:r>
+                            <w:r>
+                              <w:rPr/>
+                              <w:t xml:space="preserve">: C Code for a 'Hello World' kernel module. </w:t>
+                            </w:r>
+                          </w:p>
+                        </w:txbxContent>
+                      </wps:txbx>
+                      <wps:bodyPr anchor="t" lIns="0" tIns="0" rIns="0" bIns="0">
+                        <a:noAutofit/>
+                      </wps:bodyPr>
+                    </wps:wsp>
+                  </a:graphicData>
+                </a:graphic>
+              </wp:anchor>
+            </w:drawing>
+          </mc:Choice>
+          <mc:Fallback>
+            <w:pict>
+              <v:rect style="position:absolute;rotation:-0;width:481.9pt;height:308.2pt;mso-wrap-distance-left:0pt;mso-wrap-distance-right:0pt;mso-wrap-distance-top:0pt;mso-wrap-distance-bottom:0pt;margin-top:0.05pt;mso-position-vertical-relative:text;margin-left:0pt;mso-position-horizontal:center;mso-position-horizontal-relative:text">
+                <v:textbox inset="0in,0in,0in,0in">
+                  <w:txbxContent>
+                    <w:p>
+                      <w:pPr>
+                        <w:pStyle w:val="Figure"/>
+                        <w:spacing w:before="120" w:after="120"/>
+                        <w:rPr/>
+                      </w:pPr>
+                      <w:r>
+                        <w:rPr/>
+                        <w:drawing>
+                          <wp:inline distT="0" distB="0" distL="0" distR="0">
+                            <wp:extent cx="6120130" cy="3586480"/>
+                            <wp:effectExtent l="0" t="0" r="0" b="0"/>
+                            <wp:docPr id="17" name="Image6" descr=""/>
+                            <wp:cNvGraphicFramePr>
+                              <a:graphicFrameLocks xmlns:a="http://schemas.openxmlformats.org/drawingml/2006/main" noChangeAspect="1"/>
+                            </wp:cNvGraphicFramePr>
+                            <a:graphic xmlns:a="http://schemas.openxmlformats.org/drawingml/2006/main">
+                              <a:graphicData uri="http://schemas.openxmlformats.org/drawingml/2006/picture">
+                                <pic:pic xmlns:pic="http://schemas.openxmlformats.org/drawingml/2006/picture">
+                                  <pic:nvPicPr>
+                                    <pic:cNvPr id="17" name="Image6" descr=""/>
+                                    <pic:cNvPicPr>
+                                      <a:picLocks noChangeAspect="1" noChangeArrowheads="1"/>
+                                    </pic:cNvPicPr>
+                                  </pic:nvPicPr>
+                                  <pic:blipFill>
+                                    <a:blip r:embed="rId13"/>
+                                    <a:stretch>
+                                      <a:fillRect/>
+                                    </a:stretch>
+                                  </pic:blipFill>
+                                  <pic:spPr bwMode="auto">
+                                    <a:xfrm>
+                                      <a:off x="0" y="0"/>
+                                      <a:ext cx="6120130" cy="3586480"/>
+                                    </a:xfrm>
+                                    <a:prstGeom prst="rect">
+                                      <a:avLst/>
+                                    </a:prstGeom>
+                                  </pic:spPr>
+                                </pic:pic>
+                              </a:graphicData>
+                            </a:graphic>
+                          </wp:inline>
+                        </w:drawing>
+                        <w:t xml:space="preserve">Figure </w:t>
+                      </w:r>
+                      <w:r>
+                        <w:rPr/>
+                        <w:fldChar w:fldCharType="begin"/>
+                      </w:r>
+                      <w:r>
+                        <w:rPr/>
+                        <w:instrText xml:space="preserve"> SEQ Figure \* ARABIC </w:instrText>
+                      </w:r>
+                      <w:r>
+                        <w:rPr/>
+                        <w:fldChar w:fldCharType="separate"/>
+                      </w:r>
+                      <w:r>
+                        <w:rPr/>
+                        <w:t>5</w:t>
+                      </w:r>
+                      <w:r>
+                        <w:rPr/>
+                        <w:fldChar w:fldCharType="end"/>
+                      </w:r>
+                      <w:r>
+                        <w:rPr/>
+                        <w:t xml:space="preserve">: C Code for a 'Hello World' kernel module. </w:t>
+                      </w:r>
+                    </w:p>
+                  </w:txbxContent>
+                </v:textbox>
+                <w10:wrap type="square" side="largest"/>
+              </v:rect>
+            </w:pict>
+          </mc:Fallback>
+        </mc:AlternateContent>
       </w:r>
     </w:p>
     <w:p>
@@ -1843,101 +2801,206 @@
       </w:pPr>
       <w:r>
         <w:rPr/>
-        <w:drawing>
-          <wp:anchor behindDoc="0" distT="0" distB="0" distL="0" distR="0" simplePos="0" locked="0" layoutInCell="0" allowOverlap="1" relativeHeight="8">
-            <wp:simplePos x="0" y="0"/>
-            <wp:positionH relativeFrom="column">
-              <wp:align>center</wp:align>
-            </wp:positionH>
-            <wp:positionV relativeFrom="paragraph">
-              <wp:posOffset>635</wp:posOffset>
-            </wp:positionV>
-            <wp:extent cx="6120130" cy="6301740"/>
-            <wp:effectExtent l="0" t="0" r="0" b="0"/>
-            <wp:wrapSquare wrapText="largest"/>
-            <wp:docPr id="7" name="Image7" descr=""/>
-            <wp:cNvGraphicFramePr>
-              <a:graphicFrameLocks xmlns:a="http://schemas.openxmlformats.org/drawingml/2006/main" noChangeAspect="1"/>
-            </wp:cNvGraphicFramePr>
-            <a:graphic xmlns:a="http://schemas.openxmlformats.org/drawingml/2006/main">
-              <a:graphicData uri="http://schemas.openxmlformats.org/drawingml/2006/picture">
-                <pic:pic xmlns:pic="http://schemas.openxmlformats.org/drawingml/2006/picture">
-                  <pic:nvPicPr>
-                    <pic:cNvPr id="7" name="Image7" descr=""/>
-                    <pic:cNvPicPr>
-                      <a:picLocks noChangeAspect="1" noChangeArrowheads="1"/>
-                    </pic:cNvPicPr>
-                  </pic:nvPicPr>
-                  <pic:blipFill>
-                    <a:blip r:embed="rId8"/>
-                    <a:stretch>
-                      <a:fillRect/>
-                    </a:stretch>
-                  </pic:blipFill>
-                  <pic:spPr bwMode="auto">
-                    <a:xfrm>
-                      <a:off x="0" y="0"/>
-                      <a:ext cx="6120130" cy="6301740"/>
-                    </a:xfrm>
-                    <a:prstGeom prst="rect">
-                      <a:avLst/>
-                    </a:prstGeom>
-                  </pic:spPr>
-                </pic:pic>
-              </a:graphicData>
-            </a:graphic>
-          </wp:anchor>
-        </w:drawing>
-      </w:r>
-    </w:p>
-    <w:p>
-      <w:pPr>
-        <w:pStyle w:val="TextBody"/>
-        <w:jc w:val="both"/>
-        <w:rPr/>
-      </w:pPr>
-      <w:r>
-        <w:rPr/>
-      </w:r>
-    </w:p>
-    <w:p>
-      <w:pPr>
-        <w:pStyle w:val="TextBody"/>
-        <w:jc w:val="both"/>
-        <w:rPr/>
-      </w:pPr>
-      <w:r>
-        <w:rPr/>
-      </w:r>
-    </w:p>
-    <w:p>
-      <w:pPr>
-        <w:pStyle w:val="TextBody"/>
-        <w:jc w:val="both"/>
-        <w:rPr/>
-      </w:pPr>
-      <w:r>
-        <w:rPr/>
-      </w:r>
-    </w:p>
-    <w:p>
-      <w:pPr>
-        <w:pStyle w:val="TextBody"/>
-        <w:jc w:val="both"/>
-        <w:rPr/>
-      </w:pPr>
-      <w:r>
-        <w:rPr/>
-      </w:r>
-    </w:p>
-    <w:p>
-      <w:pPr>
-        <w:pStyle w:val="TextBody"/>
-        <w:jc w:val="both"/>
-        <w:rPr/>
-      </w:pPr>
-      <w:r>
-        <w:rPr/>
+      </w:r>
+      <w:r>
+        <mc:AlternateContent>
+          <mc:Choice Requires="wps">
+            <w:drawing>
+              <wp:anchor behindDoc="0" distT="0" distB="0" distL="0" distR="0" simplePos="0" locked="0" layoutInCell="0" allowOverlap="1" relativeHeight="12">
+                <wp:simplePos x="0" y="0"/>
+                <wp:positionH relativeFrom="column">
+                  <wp:align>center</wp:align>
+                </wp:positionH>
+                <wp:positionV relativeFrom="paragraph">
+                  <wp:posOffset>635</wp:posOffset>
+                </wp:positionV>
+                <wp:extent cx="6120130" cy="6629400"/>
+                <wp:effectExtent l="0" t="0" r="0" b="0"/>
+                <wp:wrapSquare wrapText="largest"/>
+                <wp:docPr id="18" name="Frame9"/>
+                <a:graphic xmlns:a="http://schemas.openxmlformats.org/drawingml/2006/main">
+                  <a:graphicData uri="http://schemas.microsoft.com/office/word/2010/wordprocessingShape">
+                    <wps:wsp>
+                      <wps:cNvSpPr txBox="1"/>
+                      <wps:spPr>
+                        <a:xfrm>
+                          <a:off x="0" y="0"/>
+                          <a:ext cx="6120130" cy="6629400"/>
+                        </a:xfrm>
+                        <a:prstGeom prst="rect"/>
+                        <a:solidFill>
+                          <a:srgbClr val="FFFFFF"/>
+                        </a:solidFill>
+                      </wps:spPr>
+                      <wps:txbx>
+                        <w:txbxContent>
+                          <w:p>
+                            <w:pPr>
+                              <w:pStyle w:val="Figure"/>
+                              <w:spacing w:before="120" w:after="120"/>
+                              <w:rPr/>
+                            </w:pPr>
+                            <w:r>
+                              <w:rPr/>
+                              <w:drawing>
+                                <wp:inline distT="0" distB="0" distL="0" distR="0">
+                                  <wp:extent cx="6120130" cy="6301740"/>
+                                  <wp:effectExtent l="0" t="0" r="0" b="0"/>
+                                  <wp:docPr id="19" name="Image7" descr=""/>
+                                  <wp:cNvGraphicFramePr>
+                                    <a:graphicFrameLocks xmlns:a="http://schemas.openxmlformats.org/drawingml/2006/main" noChangeAspect="1"/>
+                                  </wp:cNvGraphicFramePr>
+                                  <a:graphic xmlns:a="http://schemas.openxmlformats.org/drawingml/2006/main">
+                                    <a:graphicData uri="http://schemas.openxmlformats.org/drawingml/2006/picture">
+                                      <pic:pic xmlns:pic="http://schemas.openxmlformats.org/drawingml/2006/picture">
+                                        <pic:nvPicPr>
+                                          <pic:cNvPr id="19" name="Image7" descr=""/>
+                                          <pic:cNvPicPr>
+                                            <a:picLocks noChangeAspect="1" noChangeArrowheads="1"/>
+                                          </pic:cNvPicPr>
+                                        </pic:nvPicPr>
+                                        <pic:blipFill>
+                                          <a:blip r:embed="rId14"/>
+                                          <a:stretch>
+                                            <a:fillRect/>
+                                          </a:stretch>
+                                        </pic:blipFill>
+                                        <pic:spPr bwMode="auto">
+                                          <a:xfrm>
+                                            <a:off x="0" y="0"/>
+                                            <a:ext cx="6120130" cy="6301740"/>
+                                          </a:xfrm>
+                                          <a:prstGeom prst="rect">
+                                            <a:avLst/>
+                                          </a:prstGeom>
+                                        </pic:spPr>
+                                      </pic:pic>
+                                    </a:graphicData>
+                                  </a:graphic>
+                                </wp:inline>
+                              </w:drawing>
+                              <w:t xml:space="preserve">Figure </w:t>
+                            </w:r>
+                            <w:r>
+                              <w:rPr/>
+                              <w:fldChar w:fldCharType="begin"/>
+                            </w:r>
+                            <w:r>
+                              <w:rPr/>
+                              <w:instrText xml:space="preserve"> SEQ Figure \* ARABIC </w:instrText>
+                            </w:r>
+                            <w:r>
+                              <w:rPr/>
+                              <w:fldChar w:fldCharType="separate"/>
+                            </w:r>
+                            <w:r>
+                              <w:rPr/>
+                              <w:t>6</w:t>
+                            </w:r>
+                            <w:r>
+                              <w:rPr/>
+                              <w:fldChar w:fldCharType="end"/>
+                            </w:r>
+                            <w:r>
+                              <w:rPr/>
+                              <w:t>: First written Diary produced for project.</w:t>
+                            </w:r>
+                          </w:p>
+                        </w:txbxContent>
+                      </wps:txbx>
+                      <wps:bodyPr anchor="t" lIns="0" tIns="0" rIns="0" bIns="0">
+                        <a:noAutofit/>
+                      </wps:bodyPr>
+                    </wps:wsp>
+                  </a:graphicData>
+                </a:graphic>
+              </wp:anchor>
+            </w:drawing>
+          </mc:Choice>
+          <mc:Fallback>
+            <w:pict>
+              <v:rect style="position:absolute;rotation:-0;width:481.9pt;height:522pt;mso-wrap-distance-left:0pt;mso-wrap-distance-right:0pt;mso-wrap-distance-top:0pt;mso-wrap-distance-bottom:0pt;margin-top:0.05pt;mso-position-vertical-relative:text;margin-left:0pt;mso-position-horizontal:center;mso-position-horizontal-relative:text">
+                <v:textbox inset="0in,0in,0in,0in">
+                  <w:txbxContent>
+                    <w:p>
+                      <w:pPr>
+                        <w:pStyle w:val="Figure"/>
+                        <w:spacing w:before="120" w:after="120"/>
+                        <w:rPr/>
+                      </w:pPr>
+                      <w:r>
+                        <w:rPr/>
+                        <w:drawing>
+                          <wp:inline distT="0" distB="0" distL="0" distR="0">
+                            <wp:extent cx="6120130" cy="6301740"/>
+                            <wp:effectExtent l="0" t="0" r="0" b="0"/>
+                            <wp:docPr id="20" name="Image7" descr=""/>
+                            <wp:cNvGraphicFramePr>
+                              <a:graphicFrameLocks xmlns:a="http://schemas.openxmlformats.org/drawingml/2006/main" noChangeAspect="1"/>
+                            </wp:cNvGraphicFramePr>
+                            <a:graphic xmlns:a="http://schemas.openxmlformats.org/drawingml/2006/main">
+                              <a:graphicData uri="http://schemas.openxmlformats.org/drawingml/2006/picture">
+                                <pic:pic xmlns:pic="http://schemas.openxmlformats.org/drawingml/2006/picture">
+                                  <pic:nvPicPr>
+                                    <pic:cNvPr id="20" name="Image7" descr=""/>
+                                    <pic:cNvPicPr>
+                                      <a:picLocks noChangeAspect="1" noChangeArrowheads="1"/>
+                                    </pic:cNvPicPr>
+                                  </pic:nvPicPr>
+                                  <pic:blipFill>
+                                    <a:blip r:embed="rId15"/>
+                                    <a:stretch>
+                                      <a:fillRect/>
+                                    </a:stretch>
+                                  </pic:blipFill>
+                                  <pic:spPr bwMode="auto">
+                                    <a:xfrm>
+                                      <a:off x="0" y="0"/>
+                                      <a:ext cx="6120130" cy="6301740"/>
+                                    </a:xfrm>
+                                    <a:prstGeom prst="rect">
+                                      <a:avLst/>
+                                    </a:prstGeom>
+                                  </pic:spPr>
+                                </pic:pic>
+                              </a:graphicData>
+                            </a:graphic>
+                          </wp:inline>
+                        </w:drawing>
+                        <w:t xml:space="preserve">Figure </w:t>
+                      </w:r>
+                      <w:r>
+                        <w:rPr/>
+                        <w:fldChar w:fldCharType="begin"/>
+                      </w:r>
+                      <w:r>
+                        <w:rPr/>
+                        <w:instrText xml:space="preserve"> SEQ Figure \* ARABIC </w:instrText>
+                      </w:r>
+                      <w:r>
+                        <w:rPr/>
+                        <w:fldChar w:fldCharType="separate"/>
+                      </w:r>
+                      <w:r>
+                        <w:rPr/>
+                        <w:t>6</w:t>
+                      </w:r>
+                      <w:r>
+                        <w:rPr/>
+                        <w:fldChar w:fldCharType="end"/>
+                      </w:r>
+                      <w:r>
+                        <w:rPr/>
+                        <w:t>: First written Diary produced for project.</w:t>
+                      </w:r>
+                    </w:p>
+                  </w:txbxContent>
+                </v:textbox>
+                <w10:wrap type="square" side="largest"/>
+              </v:rect>
+            </w:pict>
+          </mc:Fallback>
+        </mc:AlternateContent>
       </w:r>
     </w:p>
     <w:p>
@@ -1995,51 +3058,206 @@
       </w:pPr>
       <w:r>
         <w:rPr/>
-        <w:drawing>
-          <wp:anchor behindDoc="0" distT="0" distB="0" distL="0" distR="0" simplePos="0" locked="0" layoutInCell="0" allowOverlap="1" relativeHeight="9">
-            <wp:simplePos x="0" y="0"/>
-            <wp:positionH relativeFrom="column">
-              <wp:align>center</wp:align>
-            </wp:positionH>
-            <wp:positionV relativeFrom="paragraph">
-              <wp:posOffset>635</wp:posOffset>
-            </wp:positionV>
-            <wp:extent cx="6120130" cy="3442335"/>
-            <wp:effectExtent l="0" t="0" r="0" b="0"/>
-            <wp:wrapSquare wrapText="largest"/>
-            <wp:docPr id="8" name="Image8" descr=""/>
-            <wp:cNvGraphicFramePr>
-              <a:graphicFrameLocks xmlns:a="http://schemas.openxmlformats.org/drawingml/2006/main" noChangeAspect="1"/>
-            </wp:cNvGraphicFramePr>
-            <a:graphic xmlns:a="http://schemas.openxmlformats.org/drawingml/2006/main">
-              <a:graphicData uri="http://schemas.openxmlformats.org/drawingml/2006/picture">
-                <pic:pic xmlns:pic="http://schemas.openxmlformats.org/drawingml/2006/picture">
-                  <pic:nvPicPr>
-                    <pic:cNvPr id="8" name="Image8" descr=""/>
-                    <pic:cNvPicPr>
-                      <a:picLocks noChangeAspect="1" noChangeArrowheads="1"/>
-                    </pic:cNvPicPr>
-                  </pic:nvPicPr>
-                  <pic:blipFill>
-                    <a:blip r:embed="rId9"/>
-                    <a:stretch>
-                      <a:fillRect/>
-                    </a:stretch>
-                  </pic:blipFill>
-                  <pic:spPr bwMode="auto">
-                    <a:xfrm>
-                      <a:off x="0" y="0"/>
-                      <a:ext cx="6120130" cy="3442335"/>
-                    </a:xfrm>
-                    <a:prstGeom prst="rect">
-                      <a:avLst/>
-                    </a:prstGeom>
-                  </pic:spPr>
-                </pic:pic>
-              </a:graphicData>
-            </a:graphic>
-          </wp:anchor>
-        </w:drawing>
+      </w:r>
+      <w:r>
+        <mc:AlternateContent>
+          <mc:Choice Requires="wps">
+            <w:drawing>
+              <wp:anchor behindDoc="0" distT="0" distB="0" distL="0" distR="0" simplePos="0" locked="0" layoutInCell="0" allowOverlap="1" relativeHeight="14">
+                <wp:simplePos x="0" y="0"/>
+                <wp:positionH relativeFrom="column">
+                  <wp:align>center</wp:align>
+                </wp:positionH>
+                <wp:positionV relativeFrom="paragraph">
+                  <wp:posOffset>635</wp:posOffset>
+                </wp:positionV>
+                <wp:extent cx="6120130" cy="3945255"/>
+                <wp:effectExtent l="0" t="0" r="0" b="0"/>
+                <wp:wrapSquare wrapText="largest"/>
+                <wp:docPr id="21" name="Frame3"/>
+                <a:graphic xmlns:a="http://schemas.openxmlformats.org/drawingml/2006/main">
+                  <a:graphicData uri="http://schemas.microsoft.com/office/word/2010/wordprocessingShape">
+                    <wps:wsp>
+                      <wps:cNvSpPr txBox="1"/>
+                      <wps:spPr>
+                        <a:xfrm>
+                          <a:off x="0" y="0"/>
+                          <a:ext cx="6120130" cy="3945255"/>
+                        </a:xfrm>
+                        <a:prstGeom prst="rect"/>
+                        <a:solidFill>
+                          <a:srgbClr val="FFFFFF"/>
+                        </a:solidFill>
+                      </wps:spPr>
+                      <wps:txbx>
+                        <w:txbxContent>
+                          <w:p>
+                            <w:pPr>
+                              <w:pStyle w:val="Figure"/>
+                              <w:spacing w:before="120" w:after="120"/>
+                              <w:rPr/>
+                            </w:pPr>
+                            <w:r>
+                              <w:rPr/>
+                              <w:drawing>
+                                <wp:inline distT="0" distB="0" distL="0" distR="0">
+                                  <wp:extent cx="6120130" cy="3442335"/>
+                                  <wp:effectExtent l="0" t="0" r="0" b="0"/>
+                                  <wp:docPr id="22" name="Image8" descr=""/>
+                                  <wp:cNvGraphicFramePr>
+                                    <a:graphicFrameLocks xmlns:a="http://schemas.openxmlformats.org/drawingml/2006/main" noChangeAspect="1"/>
+                                  </wp:cNvGraphicFramePr>
+                                  <a:graphic xmlns:a="http://schemas.openxmlformats.org/drawingml/2006/main">
+                                    <a:graphicData uri="http://schemas.openxmlformats.org/drawingml/2006/picture">
+                                      <pic:pic xmlns:pic="http://schemas.openxmlformats.org/drawingml/2006/picture">
+                                        <pic:nvPicPr>
+                                          <pic:cNvPr id="22" name="Image8" descr=""/>
+                                          <pic:cNvPicPr>
+                                            <a:picLocks noChangeAspect="1" noChangeArrowheads="1"/>
+                                          </pic:cNvPicPr>
+                                        </pic:nvPicPr>
+                                        <pic:blipFill>
+                                          <a:blip r:embed="rId16"/>
+                                          <a:stretch>
+                                            <a:fillRect/>
+                                          </a:stretch>
+                                        </pic:blipFill>
+                                        <pic:spPr bwMode="auto">
+                                          <a:xfrm>
+                                            <a:off x="0" y="0"/>
+                                            <a:ext cx="6120130" cy="3442335"/>
+                                          </a:xfrm>
+                                          <a:prstGeom prst="rect">
+                                            <a:avLst/>
+                                          </a:prstGeom>
+                                        </pic:spPr>
+                                      </pic:pic>
+                                    </a:graphicData>
+                                  </a:graphic>
+                                </wp:inline>
+                              </w:drawing>
+                              <w:t xml:space="preserve">Figure </w:t>
+                            </w:r>
+                            <w:r>
+                              <w:rPr/>
+                              <w:fldChar w:fldCharType="begin"/>
+                            </w:r>
+                            <w:r>
+                              <w:rPr/>
+                              <w:instrText xml:space="preserve"> SEQ Figure \* ARABIC </w:instrText>
+                            </w:r>
+                            <w:r>
+                              <w:rPr/>
+                              <w:fldChar w:fldCharType="separate"/>
+                            </w:r>
+                            <w:r>
+                              <w:rPr/>
+                              <w:t>7</w:t>
+                            </w:r>
+                            <w:r>
+                              <w:rPr/>
+                              <w:fldChar w:fldCharType="end"/>
+                            </w:r>
+                            <w:r>
+                              <w:rPr/>
+                              <w:t>: Raspberry Pi with Linux Kernel 5.15.76 v7l+ running character driver from Karthik M tutorials.</w:t>
+                            </w:r>
+                          </w:p>
+                        </w:txbxContent>
+                      </wps:txbx>
+                      <wps:bodyPr anchor="t" lIns="0" tIns="0" rIns="0" bIns="0">
+                        <a:noAutofit/>
+                      </wps:bodyPr>
+                    </wps:wsp>
+                  </a:graphicData>
+                </a:graphic>
+              </wp:anchor>
+            </w:drawing>
+          </mc:Choice>
+          <mc:Fallback>
+            <w:pict>
+              <v:rect style="position:absolute;rotation:-0;width:481.9pt;height:310.65pt;mso-wrap-distance-left:0pt;mso-wrap-distance-right:0pt;mso-wrap-distance-top:0pt;mso-wrap-distance-bottom:0pt;margin-top:0.05pt;mso-position-vertical-relative:text;margin-left:0pt;mso-position-horizontal:center;mso-position-horizontal-relative:text">
+                <v:textbox inset="0in,0in,0in,0in">
+                  <w:txbxContent>
+                    <w:p>
+                      <w:pPr>
+                        <w:pStyle w:val="Figure"/>
+                        <w:spacing w:before="120" w:after="120"/>
+                        <w:rPr/>
+                      </w:pPr>
+                      <w:r>
+                        <w:rPr/>
+                        <w:drawing>
+                          <wp:inline distT="0" distB="0" distL="0" distR="0">
+                            <wp:extent cx="6120130" cy="3442335"/>
+                            <wp:effectExtent l="0" t="0" r="0" b="0"/>
+                            <wp:docPr id="23" name="Image8" descr=""/>
+                            <wp:cNvGraphicFramePr>
+                              <a:graphicFrameLocks xmlns:a="http://schemas.openxmlformats.org/drawingml/2006/main" noChangeAspect="1"/>
+                            </wp:cNvGraphicFramePr>
+                            <a:graphic xmlns:a="http://schemas.openxmlformats.org/drawingml/2006/main">
+                              <a:graphicData uri="http://schemas.openxmlformats.org/drawingml/2006/picture">
+                                <pic:pic xmlns:pic="http://schemas.openxmlformats.org/drawingml/2006/picture">
+                                  <pic:nvPicPr>
+                                    <pic:cNvPr id="23" name="Image8" descr=""/>
+                                    <pic:cNvPicPr>
+                                      <a:picLocks noChangeAspect="1" noChangeArrowheads="1"/>
+                                    </pic:cNvPicPr>
+                                  </pic:nvPicPr>
+                                  <pic:blipFill>
+                                    <a:blip r:embed="rId17"/>
+                                    <a:stretch>
+                                      <a:fillRect/>
+                                    </a:stretch>
+                                  </pic:blipFill>
+                                  <pic:spPr bwMode="auto">
+                                    <a:xfrm>
+                                      <a:off x="0" y="0"/>
+                                      <a:ext cx="6120130" cy="3442335"/>
+                                    </a:xfrm>
+                                    <a:prstGeom prst="rect">
+                                      <a:avLst/>
+                                    </a:prstGeom>
+                                  </pic:spPr>
+                                </pic:pic>
+                              </a:graphicData>
+                            </a:graphic>
+                          </wp:inline>
+                        </w:drawing>
+                        <w:t xml:space="preserve">Figure </w:t>
+                      </w:r>
+                      <w:r>
+                        <w:rPr/>
+                        <w:fldChar w:fldCharType="begin"/>
+                      </w:r>
+                      <w:r>
+                        <w:rPr/>
+                        <w:instrText xml:space="preserve"> SEQ Figure \* ARABIC </w:instrText>
+                      </w:r>
+                      <w:r>
+                        <w:rPr/>
+                        <w:fldChar w:fldCharType="separate"/>
+                      </w:r>
+                      <w:r>
+                        <w:rPr/>
+                        <w:t>7</w:t>
+                      </w:r>
+                      <w:r>
+                        <w:rPr/>
+                        <w:fldChar w:fldCharType="end"/>
+                      </w:r>
+                      <w:r>
+                        <w:rPr/>
+                        <w:t>: Raspberry Pi with Linux Kernel 5.15.76 v7l+ running character driver from Karthik M tutorials.</w:t>
+                      </w:r>
+                    </w:p>
+                  </w:txbxContent>
+                </v:textbox>
+                <w10:wrap type="square" side="largest"/>
+              </v:rect>
+            </w:pict>
+          </mc:Fallback>
+        </mc:AlternateContent>
       </w:r>
     </w:p>
     <w:p>
@@ -2062,135 +3280,435 @@
       <w:r>
         <w:rPr/>
       </w:r>
-    </w:p>
-    <w:p>
-      <w:pPr>
-        <w:pStyle w:val="TextBody"/>
-        <w:jc w:val="both"/>
-        <w:rPr/>
-      </w:pPr>
-      <w:r>
-        <w:rPr/>
-        <w:drawing>
-          <wp:anchor behindDoc="0" distT="0" distB="0" distL="0" distR="0" simplePos="0" locked="0" layoutInCell="0" allowOverlap="1" relativeHeight="10">
-            <wp:simplePos x="0" y="0"/>
-            <wp:positionH relativeFrom="column">
-              <wp:align>center</wp:align>
-            </wp:positionH>
-            <wp:positionV relativeFrom="paragraph">
-              <wp:posOffset>635</wp:posOffset>
-            </wp:positionV>
-            <wp:extent cx="6120130" cy="2990850"/>
-            <wp:effectExtent l="0" t="0" r="0" b="0"/>
-            <wp:wrapSquare wrapText="largest"/>
-            <wp:docPr id="9" name="Image9" descr=""/>
-            <wp:cNvGraphicFramePr>
-              <a:graphicFrameLocks xmlns:a="http://schemas.openxmlformats.org/drawingml/2006/main" noChangeAspect="1"/>
-            </wp:cNvGraphicFramePr>
-            <a:graphic xmlns:a="http://schemas.openxmlformats.org/drawingml/2006/main">
-              <a:graphicData uri="http://schemas.openxmlformats.org/drawingml/2006/picture">
-                <pic:pic xmlns:pic="http://schemas.openxmlformats.org/drawingml/2006/picture">
-                  <pic:nvPicPr>
-                    <pic:cNvPr id="9" name="Image9" descr=""/>
-                    <pic:cNvPicPr>
-                      <a:picLocks noChangeAspect="1" noChangeArrowheads="1"/>
-                    </pic:cNvPicPr>
-                  </pic:nvPicPr>
-                  <pic:blipFill>
-                    <a:blip r:embed="rId10"/>
-                    <a:stretch>
-                      <a:fillRect/>
-                    </a:stretch>
-                  </pic:blipFill>
-                  <pic:spPr bwMode="auto">
-                    <a:xfrm>
-                      <a:off x="0" y="0"/>
-                      <a:ext cx="6120130" cy="2990850"/>
-                    </a:xfrm>
-                    <a:prstGeom prst="rect">
-                      <a:avLst/>
-                    </a:prstGeom>
-                  </pic:spPr>
-                </pic:pic>
-              </a:graphicData>
-            </a:graphic>
-          </wp:anchor>
-        </w:drawing>
-      </w:r>
-    </w:p>
-    <w:p>
-      <w:pPr>
-        <w:pStyle w:val="TextBody"/>
-        <w:jc w:val="both"/>
-        <w:rPr/>
-      </w:pPr>
-      <w:r>
-        <w:rPr/>
-      </w:r>
-    </w:p>
-    <w:p>
-      <w:pPr>
-        <w:pStyle w:val="TextBody"/>
-        <w:jc w:val="both"/>
-        <w:rPr/>
-      </w:pPr>
-      <w:r>
-        <w:rPr/>
-      </w:r>
-    </w:p>
-    <w:p>
-      <w:pPr>
-        <w:pStyle w:val="TextBody"/>
-        <w:jc w:val="both"/>
-        <w:rPr/>
-      </w:pPr>
-      <w:r>
-        <w:rPr/>
-        <w:drawing>
-          <wp:anchor behindDoc="0" distT="0" distB="0" distL="0" distR="0" simplePos="0" locked="0" layoutInCell="0" allowOverlap="1" relativeHeight="11">
-            <wp:simplePos x="0" y="0"/>
-            <wp:positionH relativeFrom="column">
-              <wp:align>center</wp:align>
-            </wp:positionH>
-            <wp:positionV relativeFrom="paragraph">
-              <wp:posOffset>-89535</wp:posOffset>
-            </wp:positionV>
-            <wp:extent cx="6120130" cy="3402330"/>
-            <wp:effectExtent l="0" t="0" r="0" b="0"/>
-            <wp:wrapSquare wrapText="largest"/>
-            <wp:docPr id="10" name="Image10" descr=""/>
-            <wp:cNvGraphicFramePr>
-              <a:graphicFrameLocks xmlns:a="http://schemas.openxmlformats.org/drawingml/2006/main" noChangeAspect="1"/>
-            </wp:cNvGraphicFramePr>
-            <a:graphic xmlns:a="http://schemas.openxmlformats.org/drawingml/2006/main">
-              <a:graphicData uri="http://schemas.openxmlformats.org/drawingml/2006/picture">
-                <pic:pic xmlns:pic="http://schemas.openxmlformats.org/drawingml/2006/picture">
-                  <pic:nvPicPr>
-                    <pic:cNvPr id="10" name="Image10" descr=""/>
-                    <pic:cNvPicPr>
-                      <a:picLocks noChangeAspect="1" noChangeArrowheads="1"/>
-                    </pic:cNvPicPr>
-                  </pic:nvPicPr>
-                  <pic:blipFill>
-                    <a:blip r:embed="rId11"/>
-                    <a:stretch>
-                      <a:fillRect/>
-                    </a:stretch>
-                  </pic:blipFill>
-                  <pic:spPr bwMode="auto">
-                    <a:xfrm>
-                      <a:off x="0" y="0"/>
-                      <a:ext cx="6120130" cy="3402330"/>
-                    </a:xfrm>
-                    <a:prstGeom prst="rect">
-                      <a:avLst/>
-                    </a:prstGeom>
-                  </pic:spPr>
-                </pic:pic>
-              </a:graphicData>
-            </a:graphic>
-          </wp:anchor>
-        </w:drawing>
+      <w:r>
+        <mc:AlternateContent>
+          <mc:Choice Requires="wps">
+            <w:drawing>
+              <wp:anchor behindDoc="0" distT="0" distB="0" distL="0" distR="0" simplePos="0" locked="0" layoutInCell="0" allowOverlap="1" relativeHeight="16">
+                <wp:simplePos x="0" y="0"/>
+                <wp:positionH relativeFrom="column">
+                  <wp:align>center</wp:align>
+                </wp:positionH>
+                <wp:positionV relativeFrom="paragraph">
+                  <wp:posOffset>635</wp:posOffset>
+                </wp:positionV>
+                <wp:extent cx="6120130" cy="3493770"/>
+                <wp:effectExtent l="0" t="0" r="0" b="0"/>
+                <wp:wrapSquare wrapText="largest"/>
+                <wp:docPr id="24" name="Frame4"/>
+                <a:graphic xmlns:a="http://schemas.openxmlformats.org/drawingml/2006/main">
+                  <a:graphicData uri="http://schemas.microsoft.com/office/word/2010/wordprocessingShape">
+                    <wps:wsp>
+                      <wps:cNvSpPr txBox="1"/>
+                      <wps:spPr>
+                        <a:xfrm>
+                          <a:off x="0" y="0"/>
+                          <a:ext cx="6120130" cy="3493770"/>
+                        </a:xfrm>
+                        <a:prstGeom prst="rect"/>
+                        <a:solidFill>
+                          <a:srgbClr val="FFFFFF"/>
+                        </a:solidFill>
+                      </wps:spPr>
+                      <wps:txbx>
+                        <w:txbxContent>
+                          <w:p>
+                            <w:pPr>
+                              <w:pStyle w:val="Figure"/>
+                              <w:spacing w:before="120" w:after="120"/>
+                              <w:rPr/>
+                            </w:pPr>
+                            <w:r>
+                              <w:rPr/>
+                              <w:drawing>
+                                <wp:inline distT="0" distB="0" distL="0" distR="0">
+                                  <wp:extent cx="6120130" cy="2990850"/>
+                                  <wp:effectExtent l="0" t="0" r="0" b="0"/>
+                                  <wp:docPr id="25" name="Image9" descr=""/>
+                                  <wp:cNvGraphicFramePr>
+                                    <a:graphicFrameLocks xmlns:a="http://schemas.openxmlformats.org/drawingml/2006/main" noChangeAspect="1"/>
+                                  </wp:cNvGraphicFramePr>
+                                  <a:graphic xmlns:a="http://schemas.openxmlformats.org/drawingml/2006/main">
+                                    <a:graphicData uri="http://schemas.openxmlformats.org/drawingml/2006/picture">
+                                      <pic:pic xmlns:pic="http://schemas.openxmlformats.org/drawingml/2006/picture">
+                                        <pic:nvPicPr>
+                                          <pic:cNvPr id="25" name="Image9" descr=""/>
+                                          <pic:cNvPicPr>
+                                            <a:picLocks noChangeAspect="1" noChangeArrowheads="1"/>
+                                          </pic:cNvPicPr>
+                                        </pic:nvPicPr>
+                                        <pic:blipFill>
+                                          <a:blip r:embed="rId18"/>
+                                          <a:stretch>
+                                            <a:fillRect/>
+                                          </a:stretch>
+                                        </pic:blipFill>
+                                        <pic:spPr bwMode="auto">
+                                          <a:xfrm>
+                                            <a:off x="0" y="0"/>
+                                            <a:ext cx="6120130" cy="2990850"/>
+                                          </a:xfrm>
+                                          <a:prstGeom prst="rect">
+                                            <a:avLst/>
+                                          </a:prstGeom>
+                                        </pic:spPr>
+                                      </pic:pic>
+                                    </a:graphicData>
+                                  </a:graphic>
+                                </wp:inline>
+                              </w:drawing>
+                              <w:t xml:space="preserve">Figure </w:t>
+                            </w:r>
+                            <w:r>
+                              <w:rPr/>
+                              <w:fldChar w:fldCharType="begin"/>
+                            </w:r>
+                            <w:r>
+                              <w:rPr/>
+                              <w:instrText xml:space="preserve"> SEQ Figure \* ARABIC </w:instrText>
+                            </w:r>
+                            <w:r>
+                              <w:rPr/>
+                              <w:fldChar w:fldCharType="separate"/>
+                            </w:r>
+                            <w:r>
+                              <w:rPr/>
+                              <w:t>8</w:t>
+                            </w:r>
+                            <w:r>
+                              <w:rPr/>
+                              <w:fldChar w:fldCharType="end"/>
+                            </w:r>
+                            <w:r>
+                              <w:rPr/>
+                              <w:t>: Rust code for file operations of character driver alongside the driver running in a Virtual Machine instance.</w:t>
+                            </w:r>
+                          </w:p>
+                        </w:txbxContent>
+                      </wps:txbx>
+                      <wps:bodyPr anchor="t" lIns="0" tIns="0" rIns="0" bIns="0">
+                        <a:noAutofit/>
+                      </wps:bodyPr>
+                    </wps:wsp>
+                  </a:graphicData>
+                </a:graphic>
+              </wp:anchor>
+            </w:drawing>
+          </mc:Choice>
+          <mc:Fallback>
+            <w:pict>
+              <v:rect style="position:absolute;rotation:-0;width:481.9pt;height:275.1pt;mso-wrap-distance-left:0pt;mso-wrap-distance-right:0pt;mso-wrap-distance-top:0pt;mso-wrap-distance-bottom:0pt;margin-top:0.05pt;mso-position-vertical-relative:text;margin-left:0pt;mso-position-horizontal:center;mso-position-horizontal-relative:text">
+                <v:textbox inset="0in,0in,0in,0in">
+                  <w:txbxContent>
+                    <w:p>
+                      <w:pPr>
+                        <w:pStyle w:val="Figure"/>
+                        <w:spacing w:before="120" w:after="120"/>
+                        <w:rPr/>
+                      </w:pPr>
+                      <w:r>
+                        <w:rPr/>
+                        <w:drawing>
+                          <wp:inline distT="0" distB="0" distL="0" distR="0">
+                            <wp:extent cx="6120130" cy="2990850"/>
+                            <wp:effectExtent l="0" t="0" r="0" b="0"/>
+                            <wp:docPr id="26" name="Image9" descr=""/>
+                            <wp:cNvGraphicFramePr>
+                              <a:graphicFrameLocks xmlns:a="http://schemas.openxmlformats.org/drawingml/2006/main" noChangeAspect="1"/>
+                            </wp:cNvGraphicFramePr>
+                            <a:graphic xmlns:a="http://schemas.openxmlformats.org/drawingml/2006/main">
+                              <a:graphicData uri="http://schemas.openxmlformats.org/drawingml/2006/picture">
+                                <pic:pic xmlns:pic="http://schemas.openxmlformats.org/drawingml/2006/picture">
+                                  <pic:nvPicPr>
+                                    <pic:cNvPr id="26" name="Image9" descr=""/>
+                                    <pic:cNvPicPr>
+                                      <a:picLocks noChangeAspect="1" noChangeArrowheads="1"/>
+                                    </pic:cNvPicPr>
+                                  </pic:nvPicPr>
+                                  <pic:blipFill>
+                                    <a:blip r:embed="rId19"/>
+                                    <a:stretch>
+                                      <a:fillRect/>
+                                    </a:stretch>
+                                  </pic:blipFill>
+                                  <pic:spPr bwMode="auto">
+                                    <a:xfrm>
+                                      <a:off x="0" y="0"/>
+                                      <a:ext cx="6120130" cy="2990850"/>
+                                    </a:xfrm>
+                                    <a:prstGeom prst="rect">
+                                      <a:avLst/>
+                                    </a:prstGeom>
+                                  </pic:spPr>
+                                </pic:pic>
+                              </a:graphicData>
+                            </a:graphic>
+                          </wp:inline>
+                        </w:drawing>
+                        <w:t xml:space="preserve">Figure </w:t>
+                      </w:r>
+                      <w:r>
+                        <w:rPr/>
+                        <w:fldChar w:fldCharType="begin"/>
+                      </w:r>
+                      <w:r>
+                        <w:rPr/>
+                        <w:instrText xml:space="preserve"> SEQ Figure \* ARABIC </w:instrText>
+                      </w:r>
+                      <w:r>
+                        <w:rPr/>
+                        <w:fldChar w:fldCharType="separate"/>
+                      </w:r>
+                      <w:r>
+                        <w:rPr/>
+                        <w:t>8</w:t>
+                      </w:r>
+                      <w:r>
+                        <w:rPr/>
+                        <w:fldChar w:fldCharType="end"/>
+                      </w:r>
+                      <w:r>
+                        <w:rPr/>
+                        <w:t>: Rust code for file operations of character driver alongside the driver running in a Virtual Machine instance.</w:t>
+                      </w:r>
+                    </w:p>
+                  </w:txbxContent>
+                </v:textbox>
+                <w10:wrap type="square" side="largest"/>
+              </v:rect>
+            </w:pict>
+          </mc:Fallback>
+        </mc:AlternateContent>
+      </w:r>
+    </w:p>
+    <w:p>
+      <w:pPr>
+        <w:pStyle w:val="TextBody"/>
+        <w:jc w:val="both"/>
+        <w:rPr/>
+      </w:pPr>
+      <w:r>
+        <w:rPr/>
+      </w:r>
+    </w:p>
+    <w:p>
+      <w:pPr>
+        <w:pStyle w:val="TextBody"/>
+        <w:jc w:val="both"/>
+        <w:rPr/>
+      </w:pPr>
+      <w:r>
+        <w:rPr/>
+      </w:r>
+    </w:p>
+    <w:p>
+      <w:pPr>
+        <w:pStyle w:val="TextBody"/>
+        <w:jc w:val="both"/>
+        <w:rPr/>
+      </w:pPr>
+      <w:r>
+        <w:rPr/>
+      </w:r>
+      <w:r>
+        <mc:AlternateContent>
+          <mc:Choice Requires="wps">
+            <w:drawing>
+              <wp:anchor behindDoc="0" distT="0" distB="0" distL="0" distR="0" simplePos="0" locked="0" layoutInCell="0" allowOverlap="1" relativeHeight="18">
+                <wp:simplePos x="0" y="0"/>
+                <wp:positionH relativeFrom="column">
+                  <wp:align>center</wp:align>
+                </wp:positionH>
+                <wp:positionV relativeFrom="paragraph">
+                  <wp:posOffset>-89535</wp:posOffset>
+                </wp:positionV>
+                <wp:extent cx="6120130" cy="3729990"/>
+                <wp:effectExtent l="0" t="0" r="0" b="0"/>
+                <wp:wrapSquare wrapText="largest"/>
+                <wp:docPr id="27" name="Frame5"/>
+                <a:graphic xmlns:a="http://schemas.openxmlformats.org/drawingml/2006/main">
+                  <a:graphicData uri="http://schemas.microsoft.com/office/word/2010/wordprocessingShape">
+                    <wps:wsp>
+                      <wps:cNvSpPr txBox="1"/>
+                      <wps:spPr>
+                        <a:xfrm>
+                          <a:off x="0" y="0"/>
+                          <a:ext cx="6120130" cy="3729990"/>
+                        </a:xfrm>
+                        <a:prstGeom prst="rect"/>
+                        <a:solidFill>
+                          <a:srgbClr val="FFFFFF"/>
+                        </a:solidFill>
+                      </wps:spPr>
+                      <wps:txbx>
+                        <w:txbxContent>
+                          <w:p>
+                            <w:pPr>
+                              <w:pStyle w:val="Figure"/>
+                              <w:spacing w:before="120" w:after="120"/>
+                              <w:rPr/>
+                            </w:pPr>
+                            <w:r>
+                              <w:rPr/>
+                              <w:drawing>
+                                <wp:inline distT="0" distB="0" distL="0" distR="0">
+                                  <wp:extent cx="6120130" cy="3402330"/>
+                                  <wp:effectExtent l="0" t="0" r="0" b="0"/>
+                                  <wp:docPr id="28" name="Image10" descr=""/>
+                                  <wp:cNvGraphicFramePr>
+                                    <a:graphicFrameLocks xmlns:a="http://schemas.openxmlformats.org/drawingml/2006/main" noChangeAspect="1"/>
+                                  </wp:cNvGraphicFramePr>
+                                  <a:graphic xmlns:a="http://schemas.openxmlformats.org/drawingml/2006/main">
+                                    <a:graphicData uri="http://schemas.openxmlformats.org/drawingml/2006/picture">
+                                      <pic:pic xmlns:pic="http://schemas.openxmlformats.org/drawingml/2006/picture">
+                                        <pic:nvPicPr>
+                                          <pic:cNvPr id="28" name="Image10" descr=""/>
+                                          <pic:cNvPicPr>
+                                            <a:picLocks noChangeAspect="1" noChangeArrowheads="1"/>
+                                          </pic:cNvPicPr>
+                                        </pic:nvPicPr>
+                                        <pic:blipFill>
+                                          <a:blip r:embed="rId20"/>
+                                          <a:stretch>
+                                            <a:fillRect/>
+                                          </a:stretch>
+                                        </pic:blipFill>
+                                        <pic:spPr bwMode="auto">
+                                          <a:xfrm>
+                                            <a:off x="0" y="0"/>
+                                            <a:ext cx="6120130" cy="3402330"/>
+                                          </a:xfrm>
+                                          <a:prstGeom prst="rect">
+                                            <a:avLst/>
+                                          </a:prstGeom>
+                                        </pic:spPr>
+                                      </pic:pic>
+                                    </a:graphicData>
+                                  </a:graphic>
+                                </wp:inline>
+                              </w:drawing>
+                              <w:t xml:space="preserve">Figure </w:t>
+                            </w:r>
+                            <w:r>
+                              <w:rPr/>
+                              <w:fldChar w:fldCharType="begin"/>
+                            </w:r>
+                            <w:r>
+                              <w:rPr/>
+                              <w:instrText xml:space="preserve"> SEQ Figure \* ARABIC </w:instrText>
+                            </w:r>
+                            <w:r>
+                              <w:rPr/>
+                              <w:fldChar w:fldCharType="separate"/>
+                            </w:r>
+                            <w:r>
+                              <w:rPr/>
+                              <w:t>9</w:t>
+                            </w:r>
+                            <w:r>
+                              <w:rPr/>
+                              <w:fldChar w:fldCharType="end"/>
+                            </w:r>
+                            <w:r>
+                              <w:rPr/>
+                              <w:t>: Rust Hello World kernel module.</w:t>
+                            </w:r>
+                          </w:p>
+                        </w:txbxContent>
+                      </wps:txbx>
+                      <wps:bodyPr anchor="t" lIns="0" tIns="0" rIns="0" bIns="0">
+                        <a:noAutofit/>
+                      </wps:bodyPr>
+                    </wps:wsp>
+                  </a:graphicData>
+                </a:graphic>
+              </wp:anchor>
+            </w:drawing>
+          </mc:Choice>
+          <mc:Fallback>
+            <w:pict>
+              <v:rect style="position:absolute;rotation:-0;width:481.9pt;height:293.7pt;mso-wrap-distance-left:0pt;mso-wrap-distance-right:0pt;mso-wrap-distance-top:0pt;mso-wrap-distance-bottom:0pt;margin-top:-7.05pt;mso-position-vertical-relative:text;margin-left:0pt;mso-position-horizontal:center;mso-position-horizontal-relative:text">
+                <v:textbox inset="0in,0in,0in,0in">
+                  <w:txbxContent>
+                    <w:p>
+                      <w:pPr>
+                        <w:pStyle w:val="Figure"/>
+                        <w:spacing w:before="120" w:after="120"/>
+                        <w:rPr/>
+                      </w:pPr>
+                      <w:r>
+                        <w:rPr/>
+                        <w:drawing>
+                          <wp:inline distT="0" distB="0" distL="0" distR="0">
+                            <wp:extent cx="6120130" cy="3402330"/>
+                            <wp:effectExtent l="0" t="0" r="0" b="0"/>
+                            <wp:docPr id="29" name="Image10" descr=""/>
+                            <wp:cNvGraphicFramePr>
+                              <a:graphicFrameLocks xmlns:a="http://schemas.openxmlformats.org/drawingml/2006/main" noChangeAspect="1"/>
+                            </wp:cNvGraphicFramePr>
+                            <a:graphic xmlns:a="http://schemas.openxmlformats.org/drawingml/2006/main">
+                              <a:graphicData uri="http://schemas.openxmlformats.org/drawingml/2006/picture">
+                                <pic:pic xmlns:pic="http://schemas.openxmlformats.org/drawingml/2006/picture">
+                                  <pic:nvPicPr>
+                                    <pic:cNvPr id="29" name="Image10" descr=""/>
+                                    <pic:cNvPicPr>
+                                      <a:picLocks noChangeAspect="1" noChangeArrowheads="1"/>
+                                    </pic:cNvPicPr>
+                                  </pic:nvPicPr>
+                                  <pic:blipFill>
+                                    <a:blip r:embed="rId21"/>
+                                    <a:stretch>
+                                      <a:fillRect/>
+                                    </a:stretch>
+                                  </pic:blipFill>
+                                  <pic:spPr bwMode="auto">
+                                    <a:xfrm>
+                                      <a:off x="0" y="0"/>
+                                      <a:ext cx="6120130" cy="3402330"/>
+                                    </a:xfrm>
+                                    <a:prstGeom prst="rect">
+                                      <a:avLst/>
+                                    </a:prstGeom>
+                                  </pic:spPr>
+                                </pic:pic>
+                              </a:graphicData>
+                            </a:graphic>
+                          </wp:inline>
+                        </w:drawing>
+                        <w:t xml:space="preserve">Figure </w:t>
+                      </w:r>
+                      <w:r>
+                        <w:rPr/>
+                        <w:fldChar w:fldCharType="begin"/>
+                      </w:r>
+                      <w:r>
+                        <w:rPr/>
+                        <w:instrText xml:space="preserve"> SEQ Figure \* ARABIC </w:instrText>
+                      </w:r>
+                      <w:r>
+                        <w:rPr/>
+                        <w:fldChar w:fldCharType="separate"/>
+                      </w:r>
+                      <w:r>
+                        <w:rPr/>
+                        <w:t>9</w:t>
+                      </w:r>
+                      <w:r>
+                        <w:rPr/>
+                        <w:fldChar w:fldCharType="end"/>
+                      </w:r>
+                      <w:r>
+                        <w:rPr/>
+                        <w:t>: Rust Hello World kernel module.</w:t>
+                      </w:r>
+                    </w:p>
+                  </w:txbxContent>
+                </v:textbox>
+                <w10:wrap type="square" side="largest"/>
+              </v:rect>
+            </w:pict>
+          </mc:Fallback>
+        </mc:AlternateContent>
       </w:r>
     </w:p>
     <w:p>
@@ -2212,51 +3730,206 @@
       </w:pPr>
       <w:r>
         <w:rPr/>
-        <w:drawing>
-          <wp:anchor behindDoc="0" distT="0" distB="0" distL="0" distR="0" simplePos="0" locked="0" layoutInCell="0" allowOverlap="1" relativeHeight="12">
-            <wp:simplePos x="0" y="0"/>
-            <wp:positionH relativeFrom="column">
-              <wp:align>center</wp:align>
-            </wp:positionH>
-            <wp:positionV relativeFrom="paragraph">
-              <wp:posOffset>635</wp:posOffset>
-            </wp:positionV>
-            <wp:extent cx="6120130" cy="5201920"/>
-            <wp:effectExtent l="0" t="0" r="0" b="0"/>
-            <wp:wrapSquare wrapText="largest"/>
-            <wp:docPr id="11" name="Image11" descr=""/>
-            <wp:cNvGraphicFramePr>
-              <a:graphicFrameLocks xmlns:a="http://schemas.openxmlformats.org/drawingml/2006/main" noChangeAspect="1"/>
-            </wp:cNvGraphicFramePr>
-            <a:graphic xmlns:a="http://schemas.openxmlformats.org/drawingml/2006/main">
-              <a:graphicData uri="http://schemas.openxmlformats.org/drawingml/2006/picture">
-                <pic:pic xmlns:pic="http://schemas.openxmlformats.org/drawingml/2006/picture">
-                  <pic:nvPicPr>
-                    <pic:cNvPr id="11" name="Image11" descr=""/>
-                    <pic:cNvPicPr>
-                      <a:picLocks noChangeAspect="1" noChangeArrowheads="1"/>
-                    </pic:cNvPicPr>
-                  </pic:nvPicPr>
-                  <pic:blipFill>
-                    <a:blip r:embed="rId12"/>
-                    <a:stretch>
-                      <a:fillRect/>
-                    </a:stretch>
-                  </pic:blipFill>
-                  <pic:spPr bwMode="auto">
-                    <a:xfrm>
-                      <a:off x="0" y="0"/>
-                      <a:ext cx="6120130" cy="5201920"/>
-                    </a:xfrm>
-                    <a:prstGeom prst="rect">
-                      <a:avLst/>
-                    </a:prstGeom>
-                  </pic:spPr>
-                </pic:pic>
-              </a:graphicData>
-            </a:graphic>
-          </wp:anchor>
-        </w:drawing>
+      </w:r>
+      <w:r>
+        <mc:AlternateContent>
+          <mc:Choice Requires="wps">
+            <w:drawing>
+              <wp:anchor behindDoc="0" distT="0" distB="0" distL="0" distR="0" simplePos="0" locked="0" layoutInCell="0" allowOverlap="1" relativeHeight="20">
+                <wp:simplePos x="0" y="0"/>
+                <wp:positionH relativeFrom="column">
+                  <wp:align>center</wp:align>
+                </wp:positionH>
+                <wp:positionV relativeFrom="paragraph">
+                  <wp:posOffset>635</wp:posOffset>
+                </wp:positionV>
+                <wp:extent cx="6120130" cy="5529580"/>
+                <wp:effectExtent l="0" t="0" r="0" b="0"/>
+                <wp:wrapSquare wrapText="largest"/>
+                <wp:docPr id="30" name="Frame6"/>
+                <a:graphic xmlns:a="http://schemas.openxmlformats.org/drawingml/2006/main">
+                  <a:graphicData uri="http://schemas.microsoft.com/office/word/2010/wordprocessingShape">
+                    <wps:wsp>
+                      <wps:cNvSpPr txBox="1"/>
+                      <wps:spPr>
+                        <a:xfrm>
+                          <a:off x="0" y="0"/>
+                          <a:ext cx="6120130" cy="5529580"/>
+                        </a:xfrm>
+                        <a:prstGeom prst="rect"/>
+                        <a:solidFill>
+                          <a:srgbClr val="FFFFFF"/>
+                        </a:solidFill>
+                      </wps:spPr>
+                      <wps:txbx>
+                        <w:txbxContent>
+                          <w:p>
+                            <w:pPr>
+                              <w:pStyle w:val="Figure"/>
+                              <w:spacing w:before="120" w:after="120"/>
+                              <w:rPr/>
+                            </w:pPr>
+                            <w:r>
+                              <w:rPr/>
+                              <w:drawing>
+                                <wp:inline distT="0" distB="0" distL="0" distR="0">
+                                  <wp:extent cx="6120130" cy="5201920"/>
+                                  <wp:effectExtent l="0" t="0" r="0" b="0"/>
+                                  <wp:docPr id="31" name="Image11" descr=""/>
+                                  <wp:cNvGraphicFramePr>
+                                    <a:graphicFrameLocks xmlns:a="http://schemas.openxmlformats.org/drawingml/2006/main" noChangeAspect="1"/>
+                                  </wp:cNvGraphicFramePr>
+                                  <a:graphic xmlns:a="http://schemas.openxmlformats.org/drawingml/2006/main">
+                                    <a:graphicData uri="http://schemas.openxmlformats.org/drawingml/2006/picture">
+                                      <pic:pic xmlns:pic="http://schemas.openxmlformats.org/drawingml/2006/picture">
+                                        <pic:nvPicPr>
+                                          <pic:cNvPr id="31" name="Image11" descr=""/>
+                                          <pic:cNvPicPr>
+                                            <a:picLocks noChangeAspect="1" noChangeArrowheads="1"/>
+                                          </pic:cNvPicPr>
+                                        </pic:nvPicPr>
+                                        <pic:blipFill>
+                                          <a:blip r:embed="rId22"/>
+                                          <a:stretch>
+                                            <a:fillRect/>
+                                          </a:stretch>
+                                        </pic:blipFill>
+                                        <pic:spPr bwMode="auto">
+                                          <a:xfrm>
+                                            <a:off x="0" y="0"/>
+                                            <a:ext cx="6120130" cy="5201920"/>
+                                          </a:xfrm>
+                                          <a:prstGeom prst="rect">
+                                            <a:avLst/>
+                                          </a:prstGeom>
+                                        </pic:spPr>
+                                      </pic:pic>
+                                    </a:graphicData>
+                                  </a:graphic>
+                                </wp:inline>
+                              </w:drawing>
+                              <w:t xml:space="preserve">Figure </w:t>
+                            </w:r>
+                            <w:r>
+                              <w:rPr/>
+                              <w:fldChar w:fldCharType="begin"/>
+                            </w:r>
+                            <w:r>
+                              <w:rPr/>
+                              <w:instrText xml:space="preserve"> SEQ Figure \* ARABIC </w:instrText>
+                            </w:r>
+                            <w:r>
+                              <w:rPr/>
+                              <w:fldChar w:fldCharType="separate"/>
+                            </w:r>
+                            <w:r>
+                              <w:rPr/>
+                              <w:t>10</w:t>
+                            </w:r>
+                            <w:r>
+                              <w:rPr/>
+                              <w:fldChar w:fldCharType="end"/>
+                            </w:r>
+                            <w:r>
+                              <w:rPr/>
+                              <w:t>: Linux Kernel 6.1-rc3 compiling on Debian Virtual Machine.</w:t>
+                            </w:r>
+                          </w:p>
+                        </w:txbxContent>
+                      </wps:txbx>
+                      <wps:bodyPr anchor="t" lIns="0" tIns="0" rIns="0" bIns="0">
+                        <a:noAutofit/>
+                      </wps:bodyPr>
+                    </wps:wsp>
+                  </a:graphicData>
+                </a:graphic>
+              </wp:anchor>
+            </w:drawing>
+          </mc:Choice>
+          <mc:Fallback>
+            <w:pict>
+              <v:rect style="position:absolute;rotation:-0;width:481.9pt;height:435.4pt;mso-wrap-distance-left:0pt;mso-wrap-distance-right:0pt;mso-wrap-distance-top:0pt;mso-wrap-distance-bottom:0pt;margin-top:0.05pt;mso-position-vertical-relative:text;margin-left:0pt;mso-position-horizontal:center;mso-position-horizontal-relative:text">
+                <v:textbox inset="0in,0in,0in,0in">
+                  <w:txbxContent>
+                    <w:p>
+                      <w:pPr>
+                        <w:pStyle w:val="Figure"/>
+                        <w:spacing w:before="120" w:after="120"/>
+                        <w:rPr/>
+                      </w:pPr>
+                      <w:r>
+                        <w:rPr/>
+                        <w:drawing>
+                          <wp:inline distT="0" distB="0" distL="0" distR="0">
+                            <wp:extent cx="6120130" cy="5201920"/>
+                            <wp:effectExtent l="0" t="0" r="0" b="0"/>
+                            <wp:docPr id="32" name="Image11" descr=""/>
+                            <wp:cNvGraphicFramePr>
+                              <a:graphicFrameLocks xmlns:a="http://schemas.openxmlformats.org/drawingml/2006/main" noChangeAspect="1"/>
+                            </wp:cNvGraphicFramePr>
+                            <a:graphic xmlns:a="http://schemas.openxmlformats.org/drawingml/2006/main">
+                              <a:graphicData uri="http://schemas.openxmlformats.org/drawingml/2006/picture">
+                                <pic:pic xmlns:pic="http://schemas.openxmlformats.org/drawingml/2006/picture">
+                                  <pic:nvPicPr>
+                                    <pic:cNvPr id="32" name="Image11" descr=""/>
+                                    <pic:cNvPicPr>
+                                      <a:picLocks noChangeAspect="1" noChangeArrowheads="1"/>
+                                    </pic:cNvPicPr>
+                                  </pic:nvPicPr>
+                                  <pic:blipFill>
+                                    <a:blip r:embed="rId23"/>
+                                    <a:stretch>
+                                      <a:fillRect/>
+                                    </a:stretch>
+                                  </pic:blipFill>
+                                  <pic:spPr bwMode="auto">
+                                    <a:xfrm>
+                                      <a:off x="0" y="0"/>
+                                      <a:ext cx="6120130" cy="5201920"/>
+                                    </a:xfrm>
+                                    <a:prstGeom prst="rect">
+                                      <a:avLst/>
+                                    </a:prstGeom>
+                                  </pic:spPr>
+                                </pic:pic>
+                              </a:graphicData>
+                            </a:graphic>
+                          </wp:inline>
+                        </w:drawing>
+                        <w:t xml:space="preserve">Figure </w:t>
+                      </w:r>
+                      <w:r>
+                        <w:rPr/>
+                        <w:fldChar w:fldCharType="begin"/>
+                      </w:r>
+                      <w:r>
+                        <w:rPr/>
+                        <w:instrText xml:space="preserve"> SEQ Figure \* ARABIC </w:instrText>
+                      </w:r>
+                      <w:r>
+                        <w:rPr/>
+                        <w:fldChar w:fldCharType="separate"/>
+                      </w:r>
+                      <w:r>
+                        <w:rPr/>
+                        <w:t>10</w:t>
+                      </w:r>
+                      <w:r>
+                        <w:rPr/>
+                        <w:fldChar w:fldCharType="end"/>
+                      </w:r>
+                      <w:r>
+                        <w:rPr/>
+                        <w:t>: Linux Kernel 6.1-rc3 compiling on Debian Virtual Machine.</w:t>
+                      </w:r>
+                    </w:p>
+                  </w:txbxContent>
+                </v:textbox>
+                <w10:wrap type="square" side="largest"/>
+              </v:rect>
+            </w:pict>
+          </mc:Fallback>
+        </mc:AlternateContent>
       </w:r>
     </w:p>
     <w:p>
@@ -2288,51 +3961,206 @@
       </w:pPr>
       <w:r>
         <w:rPr/>
-        <w:drawing>
-          <wp:anchor behindDoc="0" distT="0" distB="0" distL="0" distR="0" simplePos="0" locked="0" layoutInCell="0" allowOverlap="1" relativeHeight="13">
-            <wp:simplePos x="0" y="0"/>
-            <wp:positionH relativeFrom="column">
-              <wp:align>center</wp:align>
-            </wp:positionH>
-            <wp:positionV relativeFrom="paragraph">
-              <wp:posOffset>635</wp:posOffset>
-            </wp:positionV>
-            <wp:extent cx="6120130" cy="5201920"/>
-            <wp:effectExtent l="0" t="0" r="0" b="0"/>
-            <wp:wrapSquare wrapText="largest"/>
-            <wp:docPr id="12" name="Image12" descr=""/>
-            <wp:cNvGraphicFramePr>
-              <a:graphicFrameLocks xmlns:a="http://schemas.openxmlformats.org/drawingml/2006/main" noChangeAspect="1"/>
-            </wp:cNvGraphicFramePr>
-            <a:graphic xmlns:a="http://schemas.openxmlformats.org/drawingml/2006/main">
-              <a:graphicData uri="http://schemas.openxmlformats.org/drawingml/2006/picture">
-                <pic:pic xmlns:pic="http://schemas.openxmlformats.org/drawingml/2006/picture">
-                  <pic:nvPicPr>
-                    <pic:cNvPr id="12" name="Image12" descr=""/>
-                    <pic:cNvPicPr>
-                      <a:picLocks noChangeAspect="1" noChangeArrowheads="1"/>
-                    </pic:cNvPicPr>
-                  </pic:nvPicPr>
-                  <pic:blipFill>
-                    <a:blip r:embed="rId13"/>
-                    <a:stretch>
-                      <a:fillRect/>
-                    </a:stretch>
-                  </pic:blipFill>
-                  <pic:spPr bwMode="auto">
-                    <a:xfrm>
-                      <a:off x="0" y="0"/>
-                      <a:ext cx="6120130" cy="5201920"/>
-                    </a:xfrm>
-                    <a:prstGeom prst="rect">
-                      <a:avLst/>
-                    </a:prstGeom>
-                  </pic:spPr>
-                </pic:pic>
-              </a:graphicData>
-            </a:graphic>
-          </wp:anchor>
-        </w:drawing>
+      </w:r>
+      <w:r>
+        <mc:AlternateContent>
+          <mc:Choice Requires="wps">
+            <w:drawing>
+              <wp:anchor behindDoc="0" distT="0" distB="0" distL="0" distR="0" simplePos="0" locked="0" layoutInCell="0" allowOverlap="1" relativeHeight="22">
+                <wp:simplePos x="0" y="0"/>
+                <wp:positionH relativeFrom="column">
+                  <wp:align>center</wp:align>
+                </wp:positionH>
+                <wp:positionV relativeFrom="paragraph">
+                  <wp:posOffset>635</wp:posOffset>
+                </wp:positionV>
+                <wp:extent cx="6120130" cy="5529580"/>
+                <wp:effectExtent l="0" t="0" r="0" b="0"/>
+                <wp:wrapSquare wrapText="largest"/>
+                <wp:docPr id="33" name="Frame7"/>
+                <a:graphic xmlns:a="http://schemas.openxmlformats.org/drawingml/2006/main">
+                  <a:graphicData uri="http://schemas.microsoft.com/office/word/2010/wordprocessingShape">
+                    <wps:wsp>
+                      <wps:cNvSpPr txBox="1"/>
+                      <wps:spPr>
+                        <a:xfrm>
+                          <a:off x="0" y="0"/>
+                          <a:ext cx="6120130" cy="5529580"/>
+                        </a:xfrm>
+                        <a:prstGeom prst="rect"/>
+                        <a:solidFill>
+                          <a:srgbClr val="FFFFFF"/>
+                        </a:solidFill>
+                      </wps:spPr>
+                      <wps:txbx>
+                        <w:txbxContent>
+                          <w:p>
+                            <w:pPr>
+                              <w:pStyle w:val="Figure"/>
+                              <w:spacing w:before="120" w:after="120"/>
+                              <w:rPr/>
+                            </w:pPr>
+                            <w:r>
+                              <w:rPr/>
+                              <w:drawing>
+                                <wp:inline distT="0" distB="0" distL="0" distR="0">
+                                  <wp:extent cx="6120130" cy="5201920"/>
+                                  <wp:effectExtent l="0" t="0" r="0" b="0"/>
+                                  <wp:docPr id="34" name="Image12" descr=""/>
+                                  <wp:cNvGraphicFramePr>
+                                    <a:graphicFrameLocks xmlns:a="http://schemas.openxmlformats.org/drawingml/2006/main" noChangeAspect="1"/>
+                                  </wp:cNvGraphicFramePr>
+                                  <a:graphic xmlns:a="http://schemas.openxmlformats.org/drawingml/2006/main">
+                                    <a:graphicData uri="http://schemas.openxmlformats.org/drawingml/2006/picture">
+                                      <pic:pic xmlns:pic="http://schemas.openxmlformats.org/drawingml/2006/picture">
+                                        <pic:nvPicPr>
+                                          <pic:cNvPr id="34" name="Image12" descr=""/>
+                                          <pic:cNvPicPr>
+                                            <a:picLocks noChangeAspect="1" noChangeArrowheads="1"/>
+                                          </pic:cNvPicPr>
+                                        </pic:nvPicPr>
+                                        <pic:blipFill>
+                                          <a:blip r:embed="rId24"/>
+                                          <a:stretch>
+                                            <a:fillRect/>
+                                          </a:stretch>
+                                        </pic:blipFill>
+                                        <pic:spPr bwMode="auto">
+                                          <a:xfrm>
+                                            <a:off x="0" y="0"/>
+                                            <a:ext cx="6120130" cy="5201920"/>
+                                          </a:xfrm>
+                                          <a:prstGeom prst="rect">
+                                            <a:avLst/>
+                                          </a:prstGeom>
+                                        </pic:spPr>
+                                      </pic:pic>
+                                    </a:graphicData>
+                                  </a:graphic>
+                                </wp:inline>
+                              </w:drawing>
+                              <w:t xml:space="preserve">Figure </w:t>
+                            </w:r>
+                            <w:r>
+                              <w:rPr/>
+                              <w:fldChar w:fldCharType="begin"/>
+                            </w:r>
+                            <w:r>
+                              <w:rPr/>
+                              <w:instrText xml:space="preserve"> SEQ Figure \* ARABIC </w:instrText>
+                            </w:r>
+                            <w:r>
+                              <w:rPr/>
+                              <w:fldChar w:fldCharType="separate"/>
+                            </w:r>
+                            <w:r>
+                              <w:rPr/>
+                              <w:t>11</w:t>
+                            </w:r>
+                            <w:r>
+                              <w:rPr/>
+                              <w:fldChar w:fldCharType="end"/>
+                            </w:r>
+                            <w:r>
+                              <w:rPr/>
+                              <w:t>: Dmesg utility showing Hello World C driver running on Debian test machine.</w:t>
+                            </w:r>
+                          </w:p>
+                        </w:txbxContent>
+                      </wps:txbx>
+                      <wps:bodyPr anchor="t" lIns="0" tIns="0" rIns="0" bIns="0">
+                        <a:noAutofit/>
+                      </wps:bodyPr>
+                    </wps:wsp>
+                  </a:graphicData>
+                </a:graphic>
+              </wp:anchor>
+            </w:drawing>
+          </mc:Choice>
+          <mc:Fallback>
+            <w:pict>
+              <v:rect style="position:absolute;rotation:-0;width:481.9pt;height:435.4pt;mso-wrap-distance-left:0pt;mso-wrap-distance-right:0pt;mso-wrap-distance-top:0pt;mso-wrap-distance-bottom:0pt;margin-top:0.05pt;mso-position-vertical-relative:text;margin-left:0pt;mso-position-horizontal:center;mso-position-horizontal-relative:text">
+                <v:textbox inset="0in,0in,0in,0in">
+                  <w:txbxContent>
+                    <w:p>
+                      <w:pPr>
+                        <w:pStyle w:val="Figure"/>
+                        <w:spacing w:before="120" w:after="120"/>
+                        <w:rPr/>
+                      </w:pPr>
+                      <w:r>
+                        <w:rPr/>
+                        <w:drawing>
+                          <wp:inline distT="0" distB="0" distL="0" distR="0">
+                            <wp:extent cx="6120130" cy="5201920"/>
+                            <wp:effectExtent l="0" t="0" r="0" b="0"/>
+                            <wp:docPr id="35" name="Image12" descr=""/>
+                            <wp:cNvGraphicFramePr>
+                              <a:graphicFrameLocks xmlns:a="http://schemas.openxmlformats.org/drawingml/2006/main" noChangeAspect="1"/>
+                            </wp:cNvGraphicFramePr>
+                            <a:graphic xmlns:a="http://schemas.openxmlformats.org/drawingml/2006/main">
+                              <a:graphicData uri="http://schemas.openxmlformats.org/drawingml/2006/picture">
+                                <pic:pic xmlns:pic="http://schemas.openxmlformats.org/drawingml/2006/picture">
+                                  <pic:nvPicPr>
+                                    <pic:cNvPr id="35" name="Image12" descr=""/>
+                                    <pic:cNvPicPr>
+                                      <a:picLocks noChangeAspect="1" noChangeArrowheads="1"/>
+                                    </pic:cNvPicPr>
+                                  </pic:nvPicPr>
+                                  <pic:blipFill>
+                                    <a:blip r:embed="rId25"/>
+                                    <a:stretch>
+                                      <a:fillRect/>
+                                    </a:stretch>
+                                  </pic:blipFill>
+                                  <pic:spPr bwMode="auto">
+                                    <a:xfrm>
+                                      <a:off x="0" y="0"/>
+                                      <a:ext cx="6120130" cy="5201920"/>
+                                    </a:xfrm>
+                                    <a:prstGeom prst="rect">
+                                      <a:avLst/>
+                                    </a:prstGeom>
+                                  </pic:spPr>
+                                </pic:pic>
+                              </a:graphicData>
+                            </a:graphic>
+                          </wp:inline>
+                        </w:drawing>
+                        <w:t xml:space="preserve">Figure </w:t>
+                      </w:r>
+                      <w:r>
+                        <w:rPr/>
+                        <w:fldChar w:fldCharType="begin"/>
+                      </w:r>
+                      <w:r>
+                        <w:rPr/>
+                        <w:instrText xml:space="preserve"> SEQ Figure \* ARABIC </w:instrText>
+                      </w:r>
+                      <w:r>
+                        <w:rPr/>
+                        <w:fldChar w:fldCharType="separate"/>
+                      </w:r>
+                      <w:r>
+                        <w:rPr/>
+                        <w:t>11</w:t>
+                      </w:r>
+                      <w:r>
+                        <w:rPr/>
+                        <w:fldChar w:fldCharType="end"/>
+                      </w:r>
+                      <w:r>
+                        <w:rPr/>
+                        <w:t>: Dmesg utility showing Hello World C driver running on Debian test machine.</w:t>
+                      </w:r>
+                    </w:p>
+                  </w:txbxContent>
+                </v:textbox>
+                <w10:wrap type="square" side="largest"/>
+              </v:rect>
+            </w:pict>
+          </mc:Fallback>
+        </mc:AlternateContent>
       </w:r>
     </w:p>
     <w:p>
@@ -2384,51 +4212,206 @@
       </w:pPr>
       <w:r>
         <w:rPr/>
-        <w:drawing>
-          <wp:anchor behindDoc="0" distT="0" distB="0" distL="0" distR="0" simplePos="0" locked="0" layoutInCell="0" allowOverlap="1" relativeHeight="14">
-            <wp:simplePos x="0" y="0"/>
-            <wp:positionH relativeFrom="column">
-              <wp:align>center</wp:align>
-            </wp:positionH>
-            <wp:positionV relativeFrom="paragraph">
-              <wp:posOffset>635</wp:posOffset>
-            </wp:positionV>
-            <wp:extent cx="6120130" cy="5201920"/>
-            <wp:effectExtent l="0" t="0" r="0" b="0"/>
-            <wp:wrapSquare wrapText="largest"/>
-            <wp:docPr id="13" name="Image13" descr=""/>
-            <wp:cNvGraphicFramePr>
-              <a:graphicFrameLocks xmlns:a="http://schemas.openxmlformats.org/drawingml/2006/main" noChangeAspect="1"/>
-            </wp:cNvGraphicFramePr>
-            <a:graphic xmlns:a="http://schemas.openxmlformats.org/drawingml/2006/main">
-              <a:graphicData uri="http://schemas.openxmlformats.org/drawingml/2006/picture">
-                <pic:pic xmlns:pic="http://schemas.openxmlformats.org/drawingml/2006/picture">
-                  <pic:nvPicPr>
-                    <pic:cNvPr id="13" name="Image13" descr=""/>
-                    <pic:cNvPicPr>
-                      <a:picLocks noChangeAspect="1" noChangeArrowheads="1"/>
-                    </pic:cNvPicPr>
-                  </pic:nvPicPr>
-                  <pic:blipFill>
-                    <a:blip r:embed="rId14"/>
-                    <a:stretch>
-                      <a:fillRect/>
-                    </a:stretch>
-                  </pic:blipFill>
-                  <pic:spPr bwMode="auto">
-                    <a:xfrm>
-                      <a:off x="0" y="0"/>
-                      <a:ext cx="6120130" cy="5201920"/>
-                    </a:xfrm>
-                    <a:prstGeom prst="rect">
-                      <a:avLst/>
-                    </a:prstGeom>
-                  </pic:spPr>
-                </pic:pic>
-              </a:graphicData>
-            </a:graphic>
-          </wp:anchor>
-        </w:drawing>
+      </w:r>
+      <w:r>
+        <mc:AlternateContent>
+          <mc:Choice Requires="wps">
+            <w:drawing>
+              <wp:anchor behindDoc="0" distT="0" distB="0" distL="0" distR="0" simplePos="0" locked="0" layoutInCell="0" allowOverlap="1" relativeHeight="24">
+                <wp:simplePos x="0" y="0"/>
+                <wp:positionH relativeFrom="column">
+                  <wp:align>center</wp:align>
+                </wp:positionH>
+                <wp:positionV relativeFrom="paragraph">
+                  <wp:posOffset>635</wp:posOffset>
+                </wp:positionV>
+                <wp:extent cx="6120130" cy="5529580"/>
+                <wp:effectExtent l="0" t="0" r="0" b="0"/>
+                <wp:wrapSquare wrapText="largest"/>
+                <wp:docPr id="36" name="Frame8"/>
+                <a:graphic xmlns:a="http://schemas.openxmlformats.org/drawingml/2006/main">
+                  <a:graphicData uri="http://schemas.microsoft.com/office/word/2010/wordprocessingShape">
+                    <wps:wsp>
+                      <wps:cNvSpPr txBox="1"/>
+                      <wps:spPr>
+                        <a:xfrm>
+                          <a:off x="0" y="0"/>
+                          <a:ext cx="6120130" cy="5529580"/>
+                        </a:xfrm>
+                        <a:prstGeom prst="rect"/>
+                        <a:solidFill>
+                          <a:srgbClr val="FFFFFF"/>
+                        </a:solidFill>
+                      </wps:spPr>
+                      <wps:txbx>
+                        <w:txbxContent>
+                          <w:p>
+                            <w:pPr>
+                              <w:pStyle w:val="Figure"/>
+                              <w:spacing w:before="120" w:after="120"/>
+                              <w:rPr/>
+                            </w:pPr>
+                            <w:r>
+                              <w:rPr/>
+                              <w:drawing>
+                                <wp:inline distT="0" distB="0" distL="0" distR="0">
+                                  <wp:extent cx="6120130" cy="5201920"/>
+                                  <wp:effectExtent l="0" t="0" r="0" b="0"/>
+                                  <wp:docPr id="37" name="Image13" descr=""/>
+                                  <wp:cNvGraphicFramePr>
+                                    <a:graphicFrameLocks xmlns:a="http://schemas.openxmlformats.org/drawingml/2006/main" noChangeAspect="1"/>
+                                  </wp:cNvGraphicFramePr>
+                                  <a:graphic xmlns:a="http://schemas.openxmlformats.org/drawingml/2006/main">
+                                    <a:graphicData uri="http://schemas.openxmlformats.org/drawingml/2006/picture">
+                                      <pic:pic xmlns:pic="http://schemas.openxmlformats.org/drawingml/2006/picture">
+                                        <pic:nvPicPr>
+                                          <pic:cNvPr id="37" name="Image13" descr=""/>
+                                          <pic:cNvPicPr>
+                                            <a:picLocks noChangeAspect="1" noChangeArrowheads="1"/>
+                                          </pic:cNvPicPr>
+                                        </pic:nvPicPr>
+                                        <pic:blipFill>
+                                          <a:blip r:embed="rId26"/>
+                                          <a:stretch>
+                                            <a:fillRect/>
+                                          </a:stretch>
+                                        </pic:blipFill>
+                                        <pic:spPr bwMode="auto">
+                                          <a:xfrm>
+                                            <a:off x="0" y="0"/>
+                                            <a:ext cx="6120130" cy="5201920"/>
+                                          </a:xfrm>
+                                          <a:prstGeom prst="rect">
+                                            <a:avLst/>
+                                          </a:prstGeom>
+                                        </pic:spPr>
+                                      </pic:pic>
+                                    </a:graphicData>
+                                  </a:graphic>
+                                </wp:inline>
+                              </w:drawing>
+                              <w:t xml:space="preserve">Figure </w:t>
+                            </w:r>
+                            <w:r>
+                              <w:rPr/>
+                              <w:fldChar w:fldCharType="begin"/>
+                            </w:r>
+                            <w:r>
+                              <w:rPr/>
+                              <w:instrText xml:space="preserve"> SEQ Figure \* ARABIC </w:instrText>
+                            </w:r>
+                            <w:r>
+                              <w:rPr/>
+                              <w:fldChar w:fldCharType="separate"/>
+                            </w:r>
+                            <w:r>
+                              <w:rPr/>
+                              <w:t>12</w:t>
+                            </w:r>
+                            <w:r>
+                              <w:rPr/>
+                              <w:fldChar w:fldCharType="end"/>
+                            </w:r>
+                            <w:r>
+                              <w:rPr/>
+                              <w:t>: Make throwing error as rust-analyzer file doesn't exist.</w:t>
+                            </w:r>
+                          </w:p>
+                        </w:txbxContent>
+                      </wps:txbx>
+                      <wps:bodyPr anchor="t" lIns="0" tIns="0" rIns="0" bIns="0">
+                        <a:noAutofit/>
+                      </wps:bodyPr>
+                    </wps:wsp>
+                  </a:graphicData>
+                </a:graphic>
+              </wp:anchor>
+            </w:drawing>
+          </mc:Choice>
+          <mc:Fallback>
+            <w:pict>
+              <v:rect style="position:absolute;rotation:-0;width:481.9pt;height:435.4pt;mso-wrap-distance-left:0pt;mso-wrap-distance-right:0pt;mso-wrap-distance-top:0pt;mso-wrap-distance-bottom:0pt;margin-top:0.05pt;mso-position-vertical-relative:text;margin-left:0pt;mso-position-horizontal:center;mso-position-horizontal-relative:text">
+                <v:textbox inset="0in,0in,0in,0in">
+                  <w:txbxContent>
+                    <w:p>
+                      <w:pPr>
+                        <w:pStyle w:val="Figure"/>
+                        <w:spacing w:before="120" w:after="120"/>
+                        <w:rPr/>
+                      </w:pPr>
+                      <w:r>
+                        <w:rPr/>
+                        <w:drawing>
+                          <wp:inline distT="0" distB="0" distL="0" distR="0">
+                            <wp:extent cx="6120130" cy="5201920"/>
+                            <wp:effectExtent l="0" t="0" r="0" b="0"/>
+                            <wp:docPr id="38" name="Image13" descr=""/>
+                            <wp:cNvGraphicFramePr>
+                              <a:graphicFrameLocks xmlns:a="http://schemas.openxmlformats.org/drawingml/2006/main" noChangeAspect="1"/>
+                            </wp:cNvGraphicFramePr>
+                            <a:graphic xmlns:a="http://schemas.openxmlformats.org/drawingml/2006/main">
+                              <a:graphicData uri="http://schemas.openxmlformats.org/drawingml/2006/picture">
+                                <pic:pic xmlns:pic="http://schemas.openxmlformats.org/drawingml/2006/picture">
+                                  <pic:nvPicPr>
+                                    <pic:cNvPr id="38" name="Image13" descr=""/>
+                                    <pic:cNvPicPr>
+                                      <a:picLocks noChangeAspect="1" noChangeArrowheads="1"/>
+                                    </pic:cNvPicPr>
+                                  </pic:nvPicPr>
+                                  <pic:blipFill>
+                                    <a:blip r:embed="rId27"/>
+                                    <a:stretch>
+                                      <a:fillRect/>
+                                    </a:stretch>
+                                  </pic:blipFill>
+                                  <pic:spPr bwMode="auto">
+                                    <a:xfrm>
+                                      <a:off x="0" y="0"/>
+                                      <a:ext cx="6120130" cy="5201920"/>
+                                    </a:xfrm>
+                                    <a:prstGeom prst="rect">
+                                      <a:avLst/>
+                                    </a:prstGeom>
+                                  </pic:spPr>
+                                </pic:pic>
+                              </a:graphicData>
+                            </a:graphic>
+                          </wp:inline>
+                        </w:drawing>
+                        <w:t xml:space="preserve">Figure </w:t>
+                      </w:r>
+                      <w:r>
+                        <w:rPr/>
+                        <w:fldChar w:fldCharType="begin"/>
+                      </w:r>
+                      <w:r>
+                        <w:rPr/>
+                        <w:instrText xml:space="preserve"> SEQ Figure \* ARABIC </w:instrText>
+                      </w:r>
+                      <w:r>
+                        <w:rPr/>
+                        <w:fldChar w:fldCharType="separate"/>
+                      </w:r>
+                      <w:r>
+                        <w:rPr/>
+                        <w:t>12</w:t>
+                      </w:r>
+                      <w:r>
+                        <w:rPr/>
+                        <w:fldChar w:fldCharType="end"/>
+                      </w:r>
+                      <w:r>
+                        <w:rPr/>
+                        <w:t>: Make throwing error as rust-analyzer file doesn't exist.</w:t>
+                      </w:r>
+                    </w:p>
+                  </w:txbxContent>
+                </v:textbox>
+                <w10:wrap type="square" side="largest"/>
+              </v:rect>
+            </w:pict>
+          </mc:Fallback>
+        </mc:AlternateContent>
       </w:r>
     </w:p>
     <w:p>
@@ -2451,33 +4434,6 @@
       <w:r>
         <w:rPr/>
         <w:t>In future, after applying a new kernel, it is planned to use the Raspberry Pi to develop a Rust driver. The specific driver has not yet been decided but there is hope that a driver for a physical device (such as a mouse, USB stick and so on) may be written. It should be noted that in the event that the Pi can't be used or Rust in the 6.1 kernel continues to be problematic, it is planned to simply use the working BusyBox Virtual Machine and develop drivers for 'virtual' devices similar to that of 'Scull' (an example contained within Linux Device Drivers 3). Regardless, as part of this work, it will be necessary to conduct research into the various libraries currently provided by the Linux kernel, and how they are utilised within a device driver.</w:t>
-      </w:r>
-    </w:p>
-    <w:p>
-      <w:pPr>
-        <w:pStyle w:val="TextBody"/>
-        <w:rPr/>
-      </w:pPr>
-      <w:r>
-        <w:rPr/>
-      </w:r>
-    </w:p>
-    <w:p>
-      <w:pPr>
-        <w:pStyle w:val="TextBody"/>
-        <w:rPr/>
-      </w:pPr>
-      <w:r>
-        <w:rPr/>
-      </w:r>
-    </w:p>
-    <w:p>
-      <w:pPr>
-        <w:pStyle w:val="TextBody"/>
-        <w:rPr/>
-      </w:pPr>
-      <w:r>
-        <w:rPr/>
       </w:r>
     </w:p>
     <w:p>
@@ -2498,6 +4454,607 @@
     </w:p>
     <w:p>
       <w:pPr>
+        <w:pStyle w:val="TextBody"/>
+        <w:jc w:val="both"/>
+        <w:rPr/>
+      </w:pPr>
+      <w:r>
+        <w:rPr>
+          <w:sz w:val="21"/>
+          <w:szCs w:val="21"/>
+        </w:rPr>
+        <w:t xml:space="preserve">Ball, T. Bounimova, E. Cook, B. Levin, V. Lichtenberg, J. McGarvey, C. Ondrusek, B. Rajamani K, S. Ustuner, A. (2006) Thorough static analysis of device drivers [Online] ACM. Available: </w:t>
+      </w:r>
+      <w:hyperlink r:id="rId28">
+        <w:r>
+          <w:rPr>
+            <w:rStyle w:val="InternetLink"/>
+            <w:sz w:val="21"/>
+            <w:szCs w:val="21"/>
+          </w:rPr>
+          <w:t>https://dl.acm.org/doi/abs/10.1145/1218063.1217943</w:t>
+        </w:r>
+      </w:hyperlink>
+      <w:hyperlink r:id="rId29">
+        <w:r>
+          <w:rPr>
+            <w:sz w:val="21"/>
+            <w:szCs w:val="21"/>
+          </w:rPr>
+          <w:t xml:space="preserve">  [Accessed 14 October 2022]</w:t>
+        </w:r>
+      </w:hyperlink>
+    </w:p>
+    <w:p>
+      <w:pPr>
+        <w:pStyle w:val="TextBody"/>
+        <w:jc w:val="both"/>
+        <w:rPr/>
+      </w:pPr>
+      <w:r>
+        <w:rPr>
+          <w:sz w:val="21"/>
+          <w:szCs w:val="21"/>
+        </w:rPr>
+        <w:t xml:space="preserve">Claburn, T. (2022) "In Rust We Trust: Microsoft Azure CTO shuns C and C++". [Online] The Register. Available: </w:t>
+      </w:r>
+      <w:hyperlink r:id="rId30">
+        <w:r>
+          <w:rPr>
+            <w:rStyle w:val="InternetLink"/>
+            <w:sz w:val="21"/>
+            <w:szCs w:val="21"/>
+          </w:rPr>
+          <w:t>https://www.theregister.com/2022/09/20/rust_microsoft_c/</w:t>
+        </w:r>
+      </w:hyperlink>
+      <w:hyperlink r:id="rId31">
+        <w:r>
+          <w:rPr>
+            <w:sz w:val="21"/>
+            <w:szCs w:val="21"/>
+          </w:rPr>
+          <w:t xml:space="preserve">  [Accessed 21 September 2022]</w:t>
+        </w:r>
+      </w:hyperlink>
+    </w:p>
+    <w:p>
+      <w:pPr>
+        <w:pStyle w:val="TextBody"/>
+        <w:jc w:val="both"/>
+        <w:rPr>
+          <w:sz w:val="21"/>
+          <w:szCs w:val="21"/>
+        </w:rPr>
+      </w:pPr>
+      <w:r>
+        <w:rPr>
+          <w:sz w:val="21"/>
+          <w:szCs w:val="21"/>
+        </w:rPr>
+        <w:t>Corbet, J. Rubini, A. Kroah-Hartman, G. (2005) "Linux Device Drivers". 3rd ed. O'Reilly Media, Inc. [Accessed 23 July 2022]</w:t>
+      </w:r>
+    </w:p>
+    <w:p>
+      <w:pPr>
+        <w:pStyle w:val="TextBody"/>
+        <w:jc w:val="both"/>
+        <w:rPr/>
+      </w:pPr>
+      <w:r>
+        <w:rPr>
+          <w:sz w:val="21"/>
+          <w:szCs w:val="21"/>
+        </w:rPr>
+        <w:t xml:space="preserve">Gaynor, A. (2019) "Introduction to Memory Unsafety for VPs of Engineering". [Online] Available: </w:t>
+      </w:r>
+      <w:hyperlink r:id="rId32">
+        <w:r>
+          <w:rPr>
+            <w:rStyle w:val="InternetLink"/>
+            <w:sz w:val="21"/>
+            <w:szCs w:val="21"/>
+          </w:rPr>
+          <w:t>https://alexgaynor.net/2019/aug/12/introduction-to-memory-unsafety-for-vps-of-engineering/</w:t>
+        </w:r>
+      </w:hyperlink>
+      <w:hyperlink r:id="rId33">
+        <w:r>
+          <w:rPr>
+            <w:sz w:val="21"/>
+            <w:szCs w:val="21"/>
+          </w:rPr>
+          <w:t xml:space="preserve"> </w:t>
+        </w:r>
+      </w:hyperlink>
+    </w:p>
+    <w:p>
+      <w:pPr>
+        <w:pStyle w:val="TextBody"/>
+        <w:jc w:val="both"/>
+        <w:rPr>
+          <w:sz w:val="21"/>
+          <w:szCs w:val="21"/>
+        </w:rPr>
+      </w:pPr>
+      <w:r>
+        <w:rPr>
+          <w:sz w:val="21"/>
+          <w:szCs w:val="21"/>
+        </w:rPr>
+        <w:t>Li, Z. Wang, J. Sun, M. Lui, C.S. J. (2019) "Securing the Device Drivers of Your Embedded Systems: Framework and Prototype" [Online] ARES '19: Proceedings of the 14th International Conference on Availability, Reliability and Security. Article 71. pg 1 to 10. Available: doi.org/10.1145/3339252.3340506  [Accessed 8 August 2022]</w:t>
+      </w:r>
+    </w:p>
+    <w:p>
+      <w:pPr>
+        <w:pStyle w:val="TextBody"/>
+        <w:jc w:val="both"/>
+        <w:rPr/>
+      </w:pPr>
+      <w:r>
+        <w:rPr>
+          <w:sz w:val="21"/>
+          <w:szCs w:val="21"/>
+        </w:rPr>
+        <w:t xml:space="preserve">Karthik M. (2014) Linux Device Drivers Training 06, Simple Character Driver 24.54 mins. [Online] Available: </w:t>
+      </w:r>
+      <w:hyperlink r:id="rId34">
+        <w:r>
+          <w:rPr>
+            <w:rStyle w:val="InternetLink"/>
+            <w:sz w:val="21"/>
+            <w:szCs w:val="21"/>
+          </w:rPr>
+          <w:t>https://www.youtube.com/watch?v=E_xrzGlHbac</w:t>
+        </w:r>
+      </w:hyperlink>
+      <w:hyperlink r:id="rId35">
+        <w:r>
+          <w:rPr>
+            <w:sz w:val="21"/>
+            <w:szCs w:val="21"/>
+          </w:rPr>
+          <w:t xml:space="preserve">  [Accessed 30 August 2022] </w:t>
+        </w:r>
+      </w:hyperlink>
+    </w:p>
+    <w:p>
+      <w:pPr>
+        <w:pStyle w:val="TextBody"/>
+        <w:jc w:val="both"/>
+        <w:rPr/>
+      </w:pPr>
+      <w:r>
+        <w:rPr>
+          <w:sz w:val="21"/>
+          <w:szCs w:val="21"/>
+        </w:rPr>
+        <w:t xml:space="preserve">Klabnik, S. (2016) "The History of Rust". ACM. [Online] Available: </w:t>
+      </w:r>
+      <w:hyperlink r:id="rId36">
+        <w:r>
+          <w:rPr>
+            <w:rStyle w:val="InternetLink"/>
+            <w:sz w:val="21"/>
+            <w:szCs w:val="21"/>
+          </w:rPr>
+          <w:t>https://youtu.be/79PSagCD_AY</w:t>
+        </w:r>
+      </w:hyperlink>
+      <w:hyperlink r:id="rId37">
+        <w:r>
+          <w:rPr>
+            <w:sz w:val="21"/>
+            <w:szCs w:val="21"/>
+          </w:rPr>
+          <w:t xml:space="preserve">  [Accessed 23 October 2022]</w:t>
+        </w:r>
+      </w:hyperlink>
+    </w:p>
+    <w:p>
+      <w:pPr>
+        <w:pStyle w:val="TextBody"/>
+        <w:jc w:val="both"/>
+        <w:rPr/>
+      </w:pPr>
+      <w:r>
+        <w:rPr>
+          <w:sz w:val="21"/>
+          <w:szCs w:val="21"/>
+        </w:rPr>
+        <w:t xml:space="preserve">Klabnik, S. Nichols C. and Rust Community. (2022) "The Rust Programming Language" [Online] Available: </w:t>
+      </w:r>
+      <w:hyperlink r:id="rId38">
+        <w:r>
+          <w:rPr>
+            <w:rStyle w:val="InternetLink"/>
+            <w:sz w:val="21"/>
+            <w:szCs w:val="21"/>
+          </w:rPr>
+          <w:t>https://doc.rust-lang.org/book/</w:t>
+        </w:r>
+      </w:hyperlink>
+      <w:r>
+        <w:rPr>
+          <w:sz w:val="21"/>
+          <w:szCs w:val="21"/>
+        </w:rPr>
+        <w:t xml:space="preserve">  [Accessed 3 August 2022]</w:t>
+      </w:r>
+    </w:p>
+    <w:p>
+      <w:pPr>
+        <w:pStyle w:val="TextBody"/>
+        <w:jc w:val="both"/>
+        <w:rPr>
+          <w:sz w:val="21"/>
+          <w:szCs w:val="21"/>
+        </w:rPr>
+      </w:pPr>
+      <w:r>
+        <w:rPr>
+          <w:sz w:val="21"/>
+          <w:szCs w:val="21"/>
+        </w:rPr>
+        <w:t>Oatman, T. (No Boilerplate) (2022) "Stop writing Rust (and go outside and play!) [RUST-5]" 9.40mins. [Online] Available: https://youtu.be/Z3xPIYHKSoI [Accessed 3 August 2022]</w:t>
+      </w:r>
+    </w:p>
+    <w:p>
+      <w:pPr>
+        <w:pStyle w:val="TextBody"/>
+        <w:jc w:val="both"/>
+        <w:rPr/>
+      </w:pPr>
+      <w:r>
+        <w:rPr>
+          <w:sz w:val="21"/>
+          <w:szCs w:val="21"/>
+        </w:rPr>
+        <w:t xml:space="preserve">Palix, N. Thomas, G. Saha, S. Calves, C. Lawall, J. Muller, G. (2011) "Faults in Linux: Ten Years Later"[Online] ACM SIGPLAN Notices, Volume 46, Issue 3. pg 305 to 318. Available: </w:t>
+      </w:r>
+      <w:hyperlink r:id="rId39">
+        <w:r>
+          <w:rPr>
+            <w:rStyle w:val="InternetLink"/>
+            <w:sz w:val="21"/>
+            <w:szCs w:val="21"/>
+          </w:rPr>
+          <w:t>https://dl.acm.org/doi/10.1145/1961296.1950401</w:t>
+        </w:r>
+      </w:hyperlink>
+      <w:hyperlink r:id="rId40">
+        <w:r>
+          <w:rPr>
+            <w:sz w:val="21"/>
+            <w:szCs w:val="21"/>
+          </w:rPr>
+          <w:t xml:space="preserve">  [Accessed 5 October 2022]</w:t>
+        </w:r>
+      </w:hyperlink>
+    </w:p>
+    <w:p>
+      <w:pPr>
+        <w:pStyle w:val="TextBody"/>
+        <w:jc w:val="both"/>
+        <w:rPr/>
+      </w:pPr>
+      <w:r>
+        <w:rPr>
+          <w:sz w:val="21"/>
+          <w:szCs w:val="21"/>
+        </w:rPr>
+        <w:t xml:space="preserve">Prossimo  (2022) "What is memory safety and why does it matter?" [Online] Internet Security Research Group. Available: </w:t>
+      </w:r>
+      <w:hyperlink r:id="rId41">
+        <w:r>
+          <w:rPr>
+            <w:rStyle w:val="InternetLink"/>
+            <w:sz w:val="21"/>
+            <w:szCs w:val="21"/>
+          </w:rPr>
+          <w:t>https://www.memorysafety.org/docs/memory-safety/</w:t>
+        </w:r>
+      </w:hyperlink>
+      <w:r>
+        <w:rPr>
+          <w:sz w:val="21"/>
+          <w:szCs w:val="21"/>
+        </w:rPr>
+        <w:t xml:space="preserve"> [Accessed 14 October 2022]</w:t>
+      </w:r>
+    </w:p>
+    <w:p>
+      <w:pPr>
+        <w:pStyle w:val="TextBody"/>
+        <w:jc w:val="both"/>
+        <w:rPr/>
+      </w:pPr>
+      <w:r>
+        <w:rPr>
+          <w:sz w:val="21"/>
+          <w:szCs w:val="21"/>
+        </w:rPr>
+        <w:t xml:space="preserve">Renzelmann J, M. Swift M, M. (2009) Decaf: moving device drivers to a modern language [Online] University of Wisconsin-Madison. Available: </w:t>
+      </w:r>
+      <w:hyperlink r:id="rId42">
+        <w:r>
+          <w:rPr>
+            <w:rStyle w:val="InternetLink"/>
+            <w:sz w:val="21"/>
+            <w:szCs w:val="21"/>
+          </w:rPr>
+          <w:t>https://static.usenix.org/events/usenix09/tech/full_papers/renzelmann/renzelmann.pdf</w:t>
+        </w:r>
+      </w:hyperlink>
+      <w:r>
+        <w:rPr>
+          <w:sz w:val="21"/>
+          <w:szCs w:val="21"/>
+        </w:rPr>
+        <w:t xml:space="preserve"> [Accessed 23 February 2022]</w:t>
+      </w:r>
+    </w:p>
+    <w:p>
+      <w:pPr>
+        <w:pStyle w:val="TextBody"/>
+        <w:jc w:val="both"/>
+        <w:rPr/>
+      </w:pPr>
+      <w:r>
+        <w:rPr>
+          <w:sz w:val="21"/>
+          <w:szCs w:val="21"/>
+        </w:rPr>
+        <w:t xml:space="preserve">Ritchie, M. D. (1993) "The Development of the C Language" [Online] Bell Labs, Lucent Technologies. Available: </w:t>
+      </w:r>
+      <w:hyperlink r:id="rId43">
+        <w:r>
+          <w:rPr>
+            <w:rStyle w:val="InternetLink"/>
+            <w:sz w:val="21"/>
+            <w:szCs w:val="21"/>
+          </w:rPr>
+          <w:t>https://www.bell-labs.com/usr/dmr/www/chist.html</w:t>
+        </w:r>
+      </w:hyperlink>
+      <w:r>
+        <w:rPr>
+          <w:sz w:val="21"/>
+          <w:szCs w:val="21"/>
+        </w:rPr>
+        <w:t xml:space="preserve"> [Accessed 14 October 2022]</w:t>
+      </w:r>
+    </w:p>
+    <w:p>
+      <w:pPr>
+        <w:pStyle w:val="TextBody"/>
+        <w:jc w:val="both"/>
+        <w:rPr/>
+      </w:pPr>
+      <w:r>
+        <w:rPr>
+          <w:sz w:val="21"/>
+          <w:szCs w:val="21"/>
+        </w:rPr>
+        <w:t xml:space="preserve">Rust Community (n.d.) "The Cargo Book" [Online] Available: </w:t>
+      </w:r>
+      <w:hyperlink r:id="rId44">
+        <w:r>
+          <w:rPr>
+            <w:rStyle w:val="InternetLink"/>
+            <w:sz w:val="21"/>
+            <w:szCs w:val="21"/>
+          </w:rPr>
+          <w:t>https://doc.rust-lang.org/cargo/index.html</w:t>
+        </w:r>
+      </w:hyperlink>
+      <w:r>
+        <w:rPr>
+          <w:sz w:val="21"/>
+          <w:szCs w:val="21"/>
+        </w:rPr>
+        <w:t xml:space="preserve"> [Accessed 23 October 2022]</w:t>
+      </w:r>
+    </w:p>
+    <w:p>
+      <w:pPr>
+        <w:pStyle w:val="TextBody"/>
+        <w:jc w:val="both"/>
+        <w:rPr/>
+      </w:pPr>
+      <w:r>
+        <w:rPr>
+          <w:sz w:val="21"/>
+          <w:szCs w:val="21"/>
+        </w:rPr>
+        <w:t xml:space="preserve">Sasidharan, K. D. (2020) "Visualizing memory management in Rust". [Online] Technorage. Available: </w:t>
+      </w:r>
+      <w:hyperlink r:id="rId45">
+        <w:r>
+          <w:rPr>
+            <w:rStyle w:val="InternetLink"/>
+            <w:sz w:val="21"/>
+            <w:szCs w:val="21"/>
+          </w:rPr>
+          <w:t>https://deepu.tech/memory-management-in-rust/</w:t>
+        </w:r>
+      </w:hyperlink>
+      <w:hyperlink r:id="rId46">
+        <w:r>
+          <w:rPr>
+            <w:sz w:val="21"/>
+            <w:szCs w:val="21"/>
+          </w:rPr>
+          <w:t xml:space="preserve"> </w:t>
+        </w:r>
+      </w:hyperlink>
+      <w:r>
+        <w:rPr>
+          <w:sz w:val="21"/>
+          <w:szCs w:val="21"/>
+        </w:rPr>
+        <w:t>[Accessed 28 October 2022]</w:t>
+      </w:r>
+    </w:p>
+    <w:p>
+      <w:pPr>
+        <w:pStyle w:val="TextBody"/>
+        <w:jc w:val="both"/>
+        <w:rPr/>
+      </w:pPr>
+      <w:r>
+        <w:rPr>
+          <w:sz w:val="21"/>
+          <w:szCs w:val="21"/>
+        </w:rPr>
+        <w:t xml:space="preserve">Thomas, G. Gaynor, A. (2019) "Linux Kernel Modules in Rust".  [Online] Linux Security Summit. Available: </w:t>
+      </w:r>
+      <w:hyperlink r:id="rId47">
+        <w:r>
+          <w:rPr>
+            <w:rStyle w:val="InternetLink"/>
+            <w:sz w:val="21"/>
+            <w:szCs w:val="21"/>
+          </w:rPr>
+          <w:t>https://youtu.be/RyY01fRyGhM</w:t>
+        </w:r>
+      </w:hyperlink>
+      <w:hyperlink r:id="rId48">
+        <w:r>
+          <w:rPr>
+            <w:sz w:val="21"/>
+            <w:szCs w:val="21"/>
+          </w:rPr>
+          <w:t xml:space="preserve">  [Accessed 1 August 2022]</w:t>
+        </w:r>
+      </w:hyperlink>
+    </w:p>
+    <w:p>
+      <w:pPr>
+        <w:pStyle w:val="TextBody"/>
+        <w:jc w:val="both"/>
+        <w:rPr/>
+      </w:pPr>
+      <w:r>
+        <w:rPr>
+          <w:sz w:val="21"/>
+          <w:szCs w:val="21"/>
+        </w:rPr>
+        <w:t xml:space="preserve">University of Washington, Department of Computer Science and Engineering (2004) CSE 341: Unsafe languages (c) [Online] Available: </w:t>
+      </w:r>
+      <w:hyperlink r:id="rId49">
+        <w:r>
+          <w:rPr>
+            <w:rStyle w:val="InternetLink"/>
+            <w:sz w:val="21"/>
+            <w:szCs w:val="21"/>
+          </w:rPr>
+          <w:t>https://courses.cs.washington.edu/courses/cse341/04wi/lectures/26-unsafe-languages.html</w:t>
+        </w:r>
+      </w:hyperlink>
+      <w:r>
+        <w:rPr>
+          <w:sz w:val="21"/>
+          <w:szCs w:val="21"/>
+        </w:rPr>
+        <w:t xml:space="preserve"> [Accessed 14 October 2022]</w:t>
+      </w:r>
+    </w:p>
+    <w:p>
+      <w:pPr>
+        <w:pStyle w:val="TextBody"/>
+        <w:jc w:val="both"/>
+        <w:rPr/>
+      </w:pPr>
+      <w:r>
+        <w:rPr>
+          <w:sz w:val="21"/>
+          <w:szCs w:val="21"/>
+        </w:rPr>
+        <w:t xml:space="preserve">Wikipedia (2022) "Memory safety" [Online] Available: </w:t>
+      </w:r>
+      <w:hyperlink r:id="rId50">
+        <w:r>
+          <w:rPr>
+            <w:rStyle w:val="InternetLink"/>
+            <w:sz w:val="21"/>
+            <w:szCs w:val="21"/>
+          </w:rPr>
+          <w:t>https://en.wikipedia.org/wiki/Memory_safety</w:t>
+        </w:r>
+      </w:hyperlink>
+      <w:r>
+        <w:rPr>
+          <w:sz w:val="21"/>
+          <w:szCs w:val="21"/>
+        </w:rPr>
+        <w:t xml:space="preserve"> [Accessed 14 October 2022]</w:t>
+      </w:r>
+    </w:p>
+    <w:p>
+      <w:pPr>
+        <w:pStyle w:val="TextBody"/>
+        <w:jc w:val="both"/>
+        <w:rPr/>
+      </w:pPr>
+      <w:r>
+        <w:rPr>
+          <w:sz w:val="21"/>
+          <w:szCs w:val="21"/>
+        </w:rPr>
+        <w:t xml:space="preserve">Wikipedia (2022) "Rust for Linux" [Online] Available: </w:t>
+      </w:r>
+      <w:hyperlink r:id="rId51">
+        <w:r>
+          <w:rPr>
+            <w:rStyle w:val="InternetLink"/>
+            <w:sz w:val="21"/>
+            <w:szCs w:val="21"/>
+          </w:rPr>
+          <w:t>https://en.wikipedia.org/wiki/Rust_for_Linux</w:t>
+        </w:r>
+      </w:hyperlink>
+      <w:r>
+        <w:rPr>
+          <w:sz w:val="21"/>
+          <w:szCs w:val="21"/>
+        </w:rPr>
+        <w:t xml:space="preserve"> [Accessed 8 November 2022]</w:t>
+      </w:r>
+    </w:p>
+    <w:p>
+      <w:pPr>
+        <w:pStyle w:val="TextBody"/>
+        <w:jc w:val="both"/>
+        <w:rPr/>
+      </w:pPr>
+      <w:r>
+        <w:rPr>
+          <w:sz w:val="21"/>
+          <w:szCs w:val="21"/>
+        </w:rPr>
+        <w:t xml:space="preserve">Vaughan-Nichols, S. (2022) "Linus Torvalds: Rust will go into Linux 6.1". [Online]. zdnet. Available: </w:t>
+      </w:r>
+      <w:hyperlink r:id="rId52">
+        <w:r>
+          <w:rPr>
+            <w:rStyle w:val="InternetLink"/>
+            <w:sz w:val="21"/>
+            <w:szCs w:val="21"/>
+          </w:rPr>
+          <w:t>https://www.zdnet.com/article/linus-torvalds-rust-will-go-into-linux-6-1/</w:t>
+        </w:r>
+      </w:hyperlink>
+      <w:r>
+        <w:rPr>
+          <w:sz w:val="21"/>
+          <w:szCs w:val="21"/>
+        </w:rPr>
+        <w:t xml:space="preserve"> [Accessed 2 October 2022]</w:t>
+      </w:r>
+    </w:p>
+    <w:p>
+      <w:pPr>
         <w:pStyle w:val="Normal"/>
         <w:jc w:val="center"/>
         <w:rPr/>
@@ -2705,8 +5262,8 @@
       </w:r>
     </w:p>
     <w:sectPr>
-      <w:headerReference w:type="default" r:id="rId15"/>
-      <w:footerReference w:type="default" r:id="rId16"/>
+      <w:headerReference w:type="default" r:id="rId53"/>
+      <w:footerReference w:type="default" r:id="rId54"/>
       <w:type w:val="nextPage"/>
       <w:pgSz w:w="11906" w:h="16838"/>
       <w:pgMar w:left="1134" w:right="1134" w:gutter="0" w:header="1134" w:top="1693" w:footer="1134" w:bottom="1969"/>
@@ -2751,7 +5308,7 @@
     </w:r>
     <w:r>
       <w:rPr/>
-      <w:t>15</w:t>
+      <w:t>17</w:t>
     </w:r>
     <w:r>
       <w:rPr/>
@@ -2775,7 +5332,7 @@
     </w:r>
     <w:r>
       <w:rPr/>
-      <w:t>15</w:t>
+      <w:t>17</w:t>
     </w:r>
     <w:r>
       <w:rPr/>

</xml_diff>

<commit_message>
final additions/touches to interim report, now ready for submission as first draft
</commit_message>
<xml_diff>
--- a/Interim report/B00415210_RustDriver_InterimReport.docx
+++ b/Interim report/B00415210_RustDriver_InterimReport.docx
@@ -710,6 +710,25 @@
             </w:rPr>
             <w:fldChar w:fldCharType="separate"/>
           </w:r>
+          <w:hyperlink w:anchor="__RefHeading___Toc836_1376032028">
+            <w:r>
+              <w:rPr>
+                <w:rStyle w:val="IndexLink"/>
+              </w:rPr>
+              <w:t>Abstract</w:t>
+              <w:tab/>
+              <w:t>3</w:t>
+            </w:r>
+          </w:hyperlink>
+        </w:p>
+        <w:p>
+          <w:pPr>
+            <w:pStyle w:val="Contents1"/>
+            <w:tabs>
+              <w:tab w:val="right" w:pos="9638" w:leader="dot"/>
+            </w:tabs>
+            <w:rPr/>
+          </w:pPr>
           <w:hyperlink w:anchor="__RefHeading___Toc536_280035510">
             <w:r>
               <w:rPr>
@@ -814,7 +833,7 @@
               </w:rPr>
               <w:t>4. Current progress and Future work</w:t>
               <w:tab/>
-              <w:t>10</w:t>
+              <w:t>11</w:t>
             </w:r>
           </w:hyperlink>
         </w:p>
@@ -895,7 +914,7 @@
           </w:rPr>
           <w:t>Figure 1: Debian Virtual Machine with Linux kernel 4.19.0-17-amd64 running character driver from Karthik M tutorials.</w:t>
           <w:tab/>
-          <w:t>3</w:t>
+          <w:t>4</w:t>
         </w:r>
       </w:hyperlink>
     </w:p>
@@ -926,7 +945,7 @@
         </w:tabs>
         <w:rPr/>
       </w:pPr>
-      <w:hyperlink w:anchor="Figure!11|sequence">
+      <w:hyperlink w:anchor="Figure!2|sequence">
         <w:r>
           <w:rPr>
             <w:rStyle w:val="IndexLink"/>
@@ -945,7 +964,7 @@
         </w:tabs>
         <w:rPr/>
       </w:pPr>
-      <w:hyperlink w:anchor="Figure!10|sequence">
+      <w:hyperlink w:anchor="Figure!3|sequence">
         <w:r>
           <w:rPr>
             <w:rStyle w:val="IndexLink"/>
@@ -964,14 +983,14 @@
         </w:tabs>
         <w:rPr/>
       </w:pPr>
-      <w:hyperlink w:anchor="Figure!9|sequence">
+      <w:hyperlink w:anchor="Figure!4|sequence">
         <w:r>
           <w:rPr>
             <w:rStyle w:val="IndexLink"/>
           </w:rPr>
           <w:t>Figure 5: C Code for a 'Hello World' kernel module.</w:t>
           <w:tab/>
-          <w:t>8</w:t>
+          <w:t>9</w:t>
         </w:r>
       </w:hyperlink>
     </w:p>
@@ -983,14 +1002,14 @@
         </w:tabs>
         <w:rPr/>
       </w:pPr>
-      <w:hyperlink w:anchor="Figure!8|sequence">
+      <w:hyperlink w:anchor="Figure!5|sequence">
         <w:r>
           <w:rPr>
             <w:rStyle w:val="IndexLink"/>
           </w:rPr>
           <w:t>Figure 6: First written Diary produced for project.</w:t>
           <w:tab/>
-          <w:t>9</w:t>
+          <w:t>10</w:t>
         </w:r>
       </w:hyperlink>
     </w:p>
@@ -1002,14 +1021,14 @@
         </w:tabs>
         <w:rPr/>
       </w:pPr>
-      <w:hyperlink w:anchor="Figure!2|sequence">
+      <w:hyperlink w:anchor="Figure!6|sequence">
         <w:r>
           <w:rPr>
             <w:rStyle w:val="IndexLink"/>
           </w:rPr>
           <w:t>Figure 7: Raspberry Pi with Linux Kernel 5.15.76 v7l+ running character driver from Karthik M tutorials.</w:t>
           <w:tab/>
-          <w:t>10</w:t>
+          <w:t>11</w:t>
         </w:r>
       </w:hyperlink>
     </w:p>
@@ -1021,14 +1040,14 @@
         </w:tabs>
         <w:rPr/>
       </w:pPr>
-      <w:hyperlink w:anchor="Figure!3|sequence">
+      <w:hyperlink w:anchor="Figure!7|sequence">
         <w:r>
           <w:rPr>
             <w:rStyle w:val="IndexLink"/>
           </w:rPr>
           <w:t>Figure 8: Rust code for file operations of character driver alongside the driver running in a Virtual Machine instance.</w:t>
           <w:tab/>
-          <w:t>11</w:t>
+          <w:t>12</w:t>
         </w:r>
       </w:hyperlink>
     </w:p>
@@ -1040,7 +1059,7 @@
         </w:tabs>
         <w:rPr/>
       </w:pPr>
-      <w:hyperlink w:anchor="Figure!4|sequence">
+      <w:hyperlink w:anchor="Figure!8|sequence">
         <w:r>
           <w:rPr>
             <w:rStyle w:val="IndexLink"/>
@@ -1059,7 +1078,7 @@
         </w:tabs>
         <w:rPr/>
       </w:pPr>
-      <w:hyperlink w:anchor="Figure!5|sequence">
+      <w:hyperlink w:anchor="Figure!9|sequence">
         <w:r>
           <w:rPr>
             <w:rStyle w:val="IndexLink"/>
@@ -1078,7 +1097,7 @@
         </w:tabs>
         <w:rPr/>
       </w:pPr>
-      <w:hyperlink w:anchor="Figure!6|sequence">
+      <w:hyperlink w:anchor="Figure!10|sequence">
         <w:r>
           <w:rPr>
             <w:rStyle w:val="IndexLink"/>
@@ -1097,7 +1116,7 @@
         </w:tabs>
         <w:rPr/>
       </w:pPr>
-      <w:hyperlink w:anchor="Figure!7|sequence">
+      <w:hyperlink w:anchor="Figure!11|sequence">
         <w:r>
           <w:rPr>
             <w:rStyle w:val="IndexLink"/>
@@ -1283,10 +1302,36 @@
         </w:numPr>
         <w:rPr/>
       </w:pPr>
-      <w:bookmarkStart w:id="0" w:name="__RefHeading___Toc536_280035510"/>
+      <w:bookmarkStart w:id="0" w:name="__RefHeading___Toc836_1376032028"/>
       <w:bookmarkEnd w:id="0"/>
       <w:r>
         <w:rPr/>
+        <w:t>Abstract</w:t>
+      </w:r>
+    </w:p>
+    <w:p>
+      <w:pPr>
+        <w:pStyle w:val="TextBody"/>
+        <w:rPr/>
+      </w:pPr>
+      <w:r>
+        <w:rPr/>
+        <w:t>Device drivers face several problems and one of the ways forward is Rust! This interim report expands on the problems faced by device drivers and the resulting consequences.  An introduction to the Rust programming language is provided alongside the importance of memory safety. Insight is also given into work that preceded the project as well as a report on current progress and work that lies in the future.</w:t>
+      </w:r>
+    </w:p>
+    <w:p>
+      <w:pPr>
+        <w:pStyle w:val="Heading1"/>
+        <w:numPr>
+          <w:ilvl w:val="0"/>
+          <w:numId w:val="2"/>
+        </w:numPr>
+        <w:rPr/>
+      </w:pPr>
+      <w:bookmarkStart w:id="1" w:name="__RefHeading___Toc536_280035510"/>
+      <w:bookmarkEnd w:id="1"/>
+      <w:r>
+        <w:rPr/>
         <w:t>1. Overview</w:t>
       </w:r>
     </w:p>
@@ -1353,9 +1398,6 @@
       </w:pPr>
       <w:r>
         <w:rPr/>
-        <w:t xml:space="preserve"> </w:t>
-      </w:r>
-      <w:r>
         <mc:AlternateContent>
           <mc:Choice Requires="wps">
             <w:drawing>
@@ -1374,17 +1416,28 @@
                 <a:graphic xmlns:a="http://schemas.openxmlformats.org/drawingml/2006/main">
                   <a:graphicData uri="http://schemas.microsoft.com/office/word/2010/wordprocessingShape">
                     <wps:wsp>
-                      <wps:cNvSpPr txBox="1"/>
+                      <wps:cNvSpPr/>
                       <wps:spPr>
                         <a:xfrm>
                           <a:off x="0" y="0"/>
-                          <a:ext cx="6120130" cy="1572260"/>
+                          <a:ext cx="6120000" cy="1572120"/>
                         </a:xfrm>
-                        <a:prstGeom prst="rect"/>
+                        <a:prstGeom prst="rect">
+                          <a:avLst/>
+                        </a:prstGeom>
                         <a:solidFill>
-                          <a:srgbClr val="FFFFFF"/>
+                          <a:srgbClr val="ffffff"/>
                         </a:solidFill>
+                        <a:ln w="0">
+                          <a:noFill/>
+                        </a:ln>
                       </wps:spPr>
+                      <wps:style>
+                        <a:lnRef idx="0"/>
+                        <a:fillRef idx="0"/>
+                        <a:effectRef idx="0"/>
+                        <a:fontRef idx="minor"/>
+                      </wps:style>
                       <wps:txbx>
                         <w:txbxContent>
                           <w:p>
@@ -1399,7 +1452,7 @@
                                 <wp:inline distT="0" distB="0" distL="0" distR="0">
                                   <wp:extent cx="6120130" cy="1069340"/>
                                   <wp:effectExtent l="0" t="0" r="0" b="0"/>
-                                  <wp:docPr id="3" name="Image2" descr=""/>
+                                  <wp:docPr id="4" name="Image2" descr=""/>
                                   <wp:cNvGraphicFramePr>
                                     <a:graphicFrameLocks xmlns:a="http://schemas.openxmlformats.org/drawingml/2006/main" noChangeAspect="1"/>
                                   </wp:cNvGraphicFramePr>
@@ -1407,7 +1460,7 @@
                                     <a:graphicData uri="http://schemas.openxmlformats.org/drawingml/2006/picture">
                                       <pic:pic xmlns:pic="http://schemas.openxmlformats.org/drawingml/2006/picture">
                                         <pic:nvPicPr>
-                                          <pic:cNvPr id="3" name="Image2" descr=""/>
+                                          <pic:cNvPr id="4" name="Image2" descr=""/>
                                           <pic:cNvPicPr>
                                             <a:picLocks noChangeAspect="1" noChangeArrowheads="1"/>
                                           </pic:cNvPicPr>
@@ -1432,6 +1485,9 @@
                                   </a:graphic>
                                 </wp:inline>
                               </w:drawing>
+                            </w:r>
+                            <w:r>
+                              <w:rPr/>
                               <w:t xml:space="preserve">Figure </w:t>
                             </w:r>
                             <w:r>
@@ -1461,7 +1517,7 @@
                           </w:p>
                         </w:txbxContent>
                       </wps:txbx>
-                      <wps:bodyPr anchor="t" lIns="0" tIns="0" rIns="0" bIns="0">
+                      <wps:bodyPr lIns="0" rIns="0" tIns="0" bIns="0" anchor="t">
                         <a:noAutofit/>
                       </wps:bodyPr>
                     </wps:wsp>
@@ -1472,8 +1528,10 @@
           </mc:Choice>
           <mc:Fallback>
             <w:pict>
-              <v:rect style="position:absolute;rotation:-0;width:481.9pt;height:123.8pt;mso-wrap-distance-left:0pt;mso-wrap-distance-right:0pt;mso-wrap-distance-top:0pt;mso-wrap-distance-bottom:0pt;margin-top:0.05pt;mso-position-vertical-relative:text;margin-left:0pt;mso-position-horizontal:center;mso-position-horizontal-relative:text">
-                <v:textbox inset="0in,0in,0in,0in">
+              <v:rect id="shape_0" ID="Frame1" path="m0,0l-2147483645,0l-2147483645,-2147483646l0,-2147483646xe" fillcolor="white" stroked="f" o:allowincell="f" style="position:absolute;margin-left:0pt;margin-top:0.05pt;width:481.85pt;height:123.75pt;mso-wrap-style:square;v-text-anchor:top;mso-position-horizontal:center">
+                <v:fill o:detectmouseclick="t" type="solid" color2="black"/>
+                <v:stroke color="#3465a4" joinstyle="round" endcap="flat"/>
+                <v:textbox>
                   <w:txbxContent>
                     <w:p>
                       <w:pPr>
@@ -1487,7 +1545,7 @@
                           <wp:inline distT="0" distB="0" distL="0" distR="0">
                             <wp:extent cx="6120130" cy="1069340"/>
                             <wp:effectExtent l="0" t="0" r="0" b="0"/>
-                            <wp:docPr id="4" name="Image2" descr=""/>
+                            <wp:docPr id="5" name="Image2" descr=""/>
                             <wp:cNvGraphicFramePr>
                               <a:graphicFrameLocks xmlns:a="http://schemas.openxmlformats.org/drawingml/2006/main" noChangeAspect="1"/>
                             </wp:cNvGraphicFramePr>
@@ -1495,7 +1553,7 @@
                               <a:graphicData uri="http://schemas.openxmlformats.org/drawingml/2006/picture">
                                 <pic:pic xmlns:pic="http://schemas.openxmlformats.org/drawingml/2006/picture">
                                   <pic:nvPicPr>
-                                    <pic:cNvPr id="4" name="Image2" descr=""/>
+                                    <pic:cNvPr id="5" name="Image2" descr=""/>
                                     <pic:cNvPicPr>
                                       <a:picLocks noChangeAspect="1" noChangeArrowheads="1"/>
                                     </pic:cNvPicPr>
@@ -1520,6 +1578,9 @@
                             </a:graphic>
                           </wp:inline>
                         </w:drawing>
+                      </w:r>
+                      <w:r>
+                        <w:rPr/>
                         <w:t xml:space="preserve">Figure </w:t>
                       </w:r>
                       <w:r>
@@ -1555,17 +1616,19 @@
           </mc:Fallback>
         </mc:AlternateContent>
       </w:r>
-    </w:p>
-    <w:p>
-      <w:pPr>
-        <w:pStyle w:val="TextBody"/>
-        <w:jc w:val="both"/>
-        <w:rPr/>
-      </w:pPr>
-      <w:r>
-        <w:rPr/>
-      </w:r>
-      <w:r>
+      <w:r>
+        <w:rPr/>
+        <w:t xml:space="preserve"> </w:t>
+      </w:r>
+    </w:p>
+    <w:p>
+      <w:pPr>
+        <w:pStyle w:val="TextBody"/>
+        <w:jc w:val="both"/>
+        <w:rPr/>
+      </w:pPr>
+      <w:r>
+        <w:rPr/>
         <mc:AlternateContent>
           <mc:Choice Requires="wps">
             <w:drawing>
@@ -1580,21 +1643,32 @@
                 <wp:extent cx="6120130" cy="1771650"/>
                 <wp:effectExtent l="0" t="0" r="0" b="0"/>
                 <wp:wrapSquare wrapText="largest"/>
-                <wp:docPr id="5" name="Frame2"/>
+                <wp:docPr id="6" name="Frame2"/>
                 <a:graphic xmlns:a="http://schemas.openxmlformats.org/drawingml/2006/main">
                   <a:graphicData uri="http://schemas.microsoft.com/office/word/2010/wordprocessingShape">
                     <wps:wsp>
-                      <wps:cNvSpPr txBox="1"/>
+                      <wps:cNvSpPr/>
                       <wps:spPr>
                         <a:xfrm>
                           <a:off x="0" y="0"/>
-                          <a:ext cx="6120130" cy="1771650"/>
+                          <a:ext cx="6120000" cy="1771560"/>
                         </a:xfrm>
-                        <a:prstGeom prst="rect"/>
+                        <a:prstGeom prst="rect">
+                          <a:avLst/>
+                        </a:prstGeom>
                         <a:solidFill>
-                          <a:srgbClr val="FFFFFF"/>
+                          <a:srgbClr val="ffffff"/>
                         </a:solidFill>
+                        <a:ln w="0">
+                          <a:noFill/>
+                        </a:ln>
                       </wps:spPr>
+                      <wps:style>
+                        <a:lnRef idx="0"/>
+                        <a:fillRef idx="0"/>
+                        <a:effectRef idx="0"/>
+                        <a:fontRef idx="minor"/>
+                      </wps:style>
                       <wps:txbx>
                         <w:txbxContent>
                           <w:p>
@@ -1609,7 +1683,7 @@
                                 <wp:inline distT="0" distB="0" distL="0" distR="0">
                                   <wp:extent cx="6120130" cy="1268730"/>
                                   <wp:effectExtent l="0" t="0" r="0" b="0"/>
-                                  <wp:docPr id="6" name="Image3" descr=""/>
+                                  <wp:docPr id="8" name="Image3" descr=""/>
                                   <wp:cNvGraphicFramePr>
                                     <a:graphicFrameLocks xmlns:a="http://schemas.openxmlformats.org/drawingml/2006/main" noChangeAspect="1"/>
                                   </wp:cNvGraphicFramePr>
@@ -1617,7 +1691,7 @@
                                     <a:graphicData uri="http://schemas.openxmlformats.org/drawingml/2006/picture">
                                       <pic:pic xmlns:pic="http://schemas.openxmlformats.org/drawingml/2006/picture">
                                         <pic:nvPicPr>
-                                          <pic:cNvPr id="6" name="Image3" descr=""/>
+                                          <pic:cNvPr id="8" name="Image3" descr=""/>
                                           <pic:cNvPicPr>
                                             <a:picLocks noChangeAspect="1" noChangeArrowheads="1"/>
                                           </pic:cNvPicPr>
@@ -1642,6 +1716,9 @@
                                   </a:graphic>
                                 </wp:inline>
                               </w:drawing>
+                            </w:r>
+                            <w:r>
+                              <w:rPr/>
                               <w:t xml:space="preserve">Figure </w:t>
                             </w:r>
                             <w:r>
@@ -1671,7 +1748,7 @@
                           </w:p>
                         </w:txbxContent>
                       </wps:txbx>
-                      <wps:bodyPr anchor="t" lIns="0" tIns="0" rIns="0" bIns="0">
+                      <wps:bodyPr lIns="0" rIns="0" tIns="0" bIns="0" anchor="t">
                         <a:noAutofit/>
                       </wps:bodyPr>
                     </wps:wsp>
@@ -1682,8 +1759,10 @@
           </mc:Choice>
           <mc:Fallback>
             <w:pict>
-              <v:rect style="position:absolute;rotation:-0;width:481.9pt;height:139.5pt;mso-wrap-distance-left:0pt;mso-wrap-distance-right:0pt;mso-wrap-distance-top:0pt;mso-wrap-distance-bottom:0pt;margin-top:0.05pt;mso-position-vertical-relative:text;margin-left:0pt;mso-position-horizontal:center;mso-position-horizontal-relative:text">
-                <v:textbox inset="0in,0in,0in,0in">
+              <v:rect id="shape_0" ID="Frame2" path="m0,0l-2147483645,0l-2147483645,-2147483646l0,-2147483646xe" fillcolor="white" stroked="f" o:allowincell="f" style="position:absolute;margin-left:0pt;margin-top:0.05pt;width:481.85pt;height:139.45pt;mso-wrap-style:square;v-text-anchor:top;mso-position-horizontal:center">
+                <v:fill o:detectmouseclick="t" type="solid" color2="black"/>
+                <v:stroke color="#3465a4" joinstyle="round" endcap="flat"/>
+                <v:textbox>
                   <w:txbxContent>
                     <w:p>
                       <w:pPr>
@@ -1697,7 +1776,7 @@
                           <wp:inline distT="0" distB="0" distL="0" distR="0">
                             <wp:extent cx="6120130" cy="1268730"/>
                             <wp:effectExtent l="0" t="0" r="0" b="0"/>
-                            <wp:docPr id="7" name="Image3" descr=""/>
+                            <wp:docPr id="9" name="Image3" descr=""/>
                             <wp:cNvGraphicFramePr>
                               <a:graphicFrameLocks xmlns:a="http://schemas.openxmlformats.org/drawingml/2006/main" noChangeAspect="1"/>
                             </wp:cNvGraphicFramePr>
@@ -1705,7 +1784,7 @@
                               <a:graphicData uri="http://schemas.openxmlformats.org/drawingml/2006/picture">
                                 <pic:pic xmlns:pic="http://schemas.openxmlformats.org/drawingml/2006/picture">
                                   <pic:nvPicPr>
-                                    <pic:cNvPr id="7" name="Image3" descr=""/>
+                                    <pic:cNvPr id="9" name="Image3" descr=""/>
                                     <pic:cNvPicPr>
                                       <a:picLocks noChangeAspect="1" noChangeArrowheads="1"/>
                                     </pic:cNvPicPr>
@@ -1730,6 +1809,9 @@
                             </a:graphic>
                           </wp:inline>
                         </w:drawing>
+                      </w:r>
+                      <w:r>
+                        <w:rPr/>
                         <w:t xml:space="preserve">Figure </w:t>
                       </w:r>
                       <w:r>
@@ -1774,23 +1856,7 @@
       </w:pPr>
       <w:r>
         <w:rPr/>
-        <w:t>Figure 1 demonstrate</w:t>
-      </w:r>
-      <w:r>
-        <w:rPr/>
-        <w:t>s</w:t>
-      </w:r>
-      <w:r>
-        <w:rPr/>
-        <w:t xml:space="preserve"> execution of a character driver from the Linux Device Drivers Training series by YouTube Channel 'Karthik M' (Karthik M, 2014). Figure </w:t>
-      </w:r>
-      <w:r>
-        <w:rPr/>
-        <w:t>2</w:t>
-      </w:r>
-      <w:r>
-        <w:rPr/>
-        <w:t xml:space="preserve"> demonstrates the compilation of a Hello World example available in Linux Device Drivers 3 (Corbet et al, 2005). It is clear that Drivers, especially Linux Kernel Modules, have not evolved in any major way as code which targets Linux Kernel versions from over a decade ago continues to run on more recent versions.</w:t>
+        <w:t>Figure 1 demonstrates execution of a character driver from the Linux Device Drivers Training series by YouTube Channel 'Karthik M' (Karthik M, 2014). Figure 2 demonstrates the compilation of a Hello World example available in Linux Device Drivers 3 (Corbet et al, 2005). It is clear that Drivers, especially Linux Kernel Modules, have not evolved in any major way as code which targets Linux Kernel versions from over a decade ago continues to run on more recent versions.</w:t>
       </w:r>
     </w:p>
     <w:p>
@@ -1813,8 +1879,8 @@
         </w:numPr>
         <w:rPr/>
       </w:pPr>
-      <w:bookmarkStart w:id="1" w:name="__RefHeading___Toc538_280035510"/>
-      <w:bookmarkEnd w:id="1"/>
+      <w:bookmarkStart w:id="2" w:name="__RefHeading___Toc538_280035510"/>
+      <w:bookmarkEnd w:id="2"/>
       <w:r>
         <w:rPr/>
         <w:t>2. Literature Review</w:t>
@@ -1829,8 +1895,8 @@
         </w:numPr>
         <w:rPr/>
       </w:pPr>
-      <w:bookmarkStart w:id="2" w:name="__RefHeading___Toc540_280035510"/>
-      <w:bookmarkEnd w:id="2"/>
+      <w:bookmarkStart w:id="3" w:name="__RefHeading___Toc540_280035510"/>
+      <w:bookmarkEnd w:id="3"/>
       <w:r>
         <w:rPr/>
         <w:t>2.1 Rust</w:t>
@@ -1855,12 +1921,10 @@
       </w:pPr>
       <w:r>
         <w:rPr/>
-      </w:r>
-      <w:r>
         <mc:AlternateContent>
           <mc:Choice Requires="wps">
             <w:drawing>
-              <wp:anchor behindDoc="0" distT="0" distB="0" distL="0" distR="0" simplePos="0" locked="0" layoutInCell="0" allowOverlap="1" relativeHeight="26">
+              <wp:anchor behindDoc="0" distT="0" distB="0" distL="0" distR="0" simplePos="0" locked="0" layoutInCell="0" allowOverlap="1" relativeHeight="27">
                 <wp:simplePos x="0" y="0"/>
                 <wp:positionH relativeFrom="column">
                   <wp:align>center</wp:align>
@@ -1871,21 +1935,32 @@
                 <wp:extent cx="6120130" cy="3387725"/>
                 <wp:effectExtent l="0" t="0" r="0" b="0"/>
                 <wp:wrapSquare wrapText="largest"/>
-                <wp:docPr id="8" name="Frame12"/>
+                <wp:docPr id="10" name="Frame12"/>
                 <a:graphic xmlns:a="http://schemas.openxmlformats.org/drawingml/2006/main">
                   <a:graphicData uri="http://schemas.microsoft.com/office/word/2010/wordprocessingShape">
                     <wps:wsp>
-                      <wps:cNvSpPr txBox="1"/>
+                      <wps:cNvSpPr/>
                       <wps:spPr>
                         <a:xfrm>
                           <a:off x="0" y="0"/>
-                          <a:ext cx="6120130" cy="3387725"/>
+                          <a:ext cx="6120000" cy="3387600"/>
                         </a:xfrm>
-                        <a:prstGeom prst="rect"/>
+                        <a:prstGeom prst="rect">
+                          <a:avLst/>
+                        </a:prstGeom>
                         <a:solidFill>
-                          <a:srgbClr val="FFFFFF"/>
+                          <a:srgbClr val="ffffff"/>
                         </a:solidFill>
+                        <a:ln w="0">
+                          <a:noFill/>
+                        </a:ln>
                       </wps:spPr>
+                      <wps:style>
+                        <a:lnRef idx="0"/>
+                        <a:fillRef idx="0"/>
+                        <a:effectRef idx="0"/>
+                        <a:fontRef idx="minor"/>
+                      </wps:style>
                       <wps:txbx>
                         <w:txbxContent>
                           <w:p>
@@ -1900,7 +1975,7 @@
                                 <wp:inline distT="0" distB="0" distL="0" distR="0">
                                   <wp:extent cx="6120130" cy="3060065"/>
                                   <wp:effectExtent l="0" t="0" r="0" b="0"/>
-                                  <wp:docPr id="9" name="Image14" descr=""/>
+                                  <wp:docPr id="12" name="Image14" descr=""/>
                                   <wp:cNvGraphicFramePr>
                                     <a:graphicFrameLocks xmlns:a="http://schemas.openxmlformats.org/drawingml/2006/main" noChangeAspect="1"/>
                                   </wp:cNvGraphicFramePr>
@@ -1908,7 +1983,7 @@
                                     <a:graphicData uri="http://schemas.openxmlformats.org/drawingml/2006/picture">
                                       <pic:pic xmlns:pic="http://schemas.openxmlformats.org/drawingml/2006/picture">
                                         <pic:nvPicPr>
-                                          <pic:cNvPr id="9" name="Image14" descr=""/>
+                                          <pic:cNvPr id="12" name="Image14" descr=""/>
                                           <pic:cNvPicPr>
                                             <a:picLocks noChangeAspect="1" noChangeArrowheads="1"/>
                                           </pic:cNvPicPr>
@@ -1933,6 +2008,9 @@
                                   </a:graphic>
                                 </wp:inline>
                               </w:drawing>
+                            </w:r>
+                            <w:r>
+                              <w:rPr/>
                               <w:t xml:space="preserve">Figure </w:t>
                             </w:r>
                             <w:r>
@@ -1962,7 +2040,7 @@
                           </w:p>
                         </w:txbxContent>
                       </wps:txbx>
-                      <wps:bodyPr anchor="t" lIns="0" tIns="0" rIns="0" bIns="0">
+                      <wps:bodyPr lIns="0" rIns="0" tIns="0" bIns="0" anchor="t">
                         <a:noAutofit/>
                       </wps:bodyPr>
                     </wps:wsp>
@@ -1973,8 +2051,10 @@
           </mc:Choice>
           <mc:Fallback>
             <w:pict>
-              <v:rect style="position:absolute;rotation:-0;width:481.9pt;height:266.75pt;mso-wrap-distance-left:0pt;mso-wrap-distance-right:0pt;mso-wrap-distance-top:0pt;mso-wrap-distance-bottom:0pt;margin-top:0pt;mso-position-vertical:top;mso-position-vertical-relative:text;margin-left:0pt;mso-position-horizontal:center;mso-position-horizontal-relative:text">
-                <v:textbox inset="0in,0in,0in,0in">
+              <v:rect id="shape_0" ID="Frame12" path="m0,0l-2147483645,0l-2147483645,-2147483646l0,-2147483646xe" fillcolor="white" stroked="f" o:allowincell="f" style="position:absolute;margin-left:0pt;margin-top:0.05pt;width:481.85pt;height:266.7pt;mso-wrap-style:square;v-text-anchor:top;mso-position-horizontal:center">
+                <v:fill o:detectmouseclick="t" type="solid" color2="black"/>
+                <v:stroke color="#3465a4" joinstyle="round" endcap="flat"/>
+                <v:textbox>
                   <w:txbxContent>
                     <w:p>
                       <w:pPr>
@@ -1988,7 +2068,7 @@
                           <wp:inline distT="0" distB="0" distL="0" distR="0">
                             <wp:extent cx="6120130" cy="3060065"/>
                             <wp:effectExtent l="0" t="0" r="0" b="0"/>
-                            <wp:docPr id="10" name="Image14" descr=""/>
+                            <wp:docPr id="13" name="Image14" descr=""/>
                             <wp:cNvGraphicFramePr>
                               <a:graphicFrameLocks xmlns:a="http://schemas.openxmlformats.org/drawingml/2006/main" noChangeAspect="1"/>
                             </wp:cNvGraphicFramePr>
@@ -1996,7 +2076,7 @@
                               <a:graphicData uri="http://schemas.openxmlformats.org/drawingml/2006/picture">
                                 <pic:pic xmlns:pic="http://schemas.openxmlformats.org/drawingml/2006/picture">
                                   <pic:nvPicPr>
-                                    <pic:cNvPr id="10" name="Image14" descr=""/>
+                                    <pic:cNvPr id="13" name="Image14" descr=""/>
                                     <pic:cNvPicPr>
                                       <a:picLocks noChangeAspect="1" noChangeArrowheads="1"/>
                                     </pic:cNvPicPr>
@@ -2021,6 +2101,9 @@
                             </a:graphic>
                           </wp:inline>
                         </w:drawing>
+                      </w:r>
+                      <w:r>
+                        <w:rPr/>
                         <w:t xml:space="preserve">Figure </w:t>
                       </w:r>
                       <w:r>
@@ -2109,12 +2192,10 @@
       </w:pPr>
       <w:r>
         <w:rPr/>
-      </w:r>
-      <w:r>
         <mc:AlternateContent>
           <mc:Choice Requires="wps">
             <w:drawing>
-              <wp:anchor behindDoc="0" distT="0" distB="0" distL="0" distR="0" simplePos="0" locked="0" layoutInCell="0" allowOverlap="1" relativeHeight="8">
+              <wp:anchor behindDoc="0" distT="0" distB="0" distL="0" distR="0" simplePos="0" locked="0" layoutInCell="0" allowOverlap="1" relativeHeight="9">
                 <wp:simplePos x="0" y="0"/>
                 <wp:positionH relativeFrom="column">
                   <wp:align>center</wp:align>
@@ -2125,21 +2206,32 @@
                 <wp:extent cx="6120130" cy="3465830"/>
                 <wp:effectExtent l="0" t="0" r="0" b="0"/>
                 <wp:wrapSquare wrapText="largest"/>
-                <wp:docPr id="11" name="Frame11"/>
+                <wp:docPr id="14" name="Frame11"/>
                 <a:graphic xmlns:a="http://schemas.openxmlformats.org/drawingml/2006/main">
                   <a:graphicData uri="http://schemas.microsoft.com/office/word/2010/wordprocessingShape">
                     <wps:wsp>
-                      <wps:cNvSpPr txBox="1"/>
+                      <wps:cNvSpPr/>
                       <wps:spPr>
                         <a:xfrm>
                           <a:off x="0" y="0"/>
-                          <a:ext cx="6120130" cy="3465830"/>
+                          <a:ext cx="6120000" cy="3465720"/>
                         </a:xfrm>
-                        <a:prstGeom prst="rect"/>
+                        <a:prstGeom prst="rect">
+                          <a:avLst/>
+                        </a:prstGeom>
                         <a:solidFill>
-                          <a:srgbClr val="FFFFFF"/>
+                          <a:srgbClr val="ffffff"/>
                         </a:solidFill>
+                        <a:ln w="0">
+                          <a:noFill/>
+                        </a:ln>
                       </wps:spPr>
+                      <wps:style>
+                        <a:lnRef idx="0"/>
+                        <a:fillRef idx="0"/>
+                        <a:effectRef idx="0"/>
+                        <a:fontRef idx="minor"/>
+                      </wps:style>
                       <wps:txbx>
                         <w:txbxContent>
                           <w:p>
@@ -2154,7 +2246,7 @@
                                 <wp:inline distT="0" distB="0" distL="0" distR="0">
                                   <wp:extent cx="6120130" cy="3138170"/>
                                   <wp:effectExtent l="0" t="0" r="0" b="0"/>
-                                  <wp:docPr id="12" name="Image4" descr=""/>
+                                  <wp:docPr id="16" name="Image4" descr=""/>
                                   <wp:cNvGraphicFramePr>
                                     <a:graphicFrameLocks xmlns:a="http://schemas.openxmlformats.org/drawingml/2006/main" noChangeAspect="1"/>
                                   </wp:cNvGraphicFramePr>
@@ -2162,7 +2254,7 @@
                                     <a:graphicData uri="http://schemas.openxmlformats.org/drawingml/2006/picture">
                                       <pic:pic xmlns:pic="http://schemas.openxmlformats.org/drawingml/2006/picture">
                                         <pic:nvPicPr>
-                                          <pic:cNvPr id="12" name="Image4" descr=""/>
+                                          <pic:cNvPr id="16" name="Image4" descr=""/>
                                           <pic:cNvPicPr>
                                             <a:picLocks noChangeAspect="1" noChangeArrowheads="1"/>
                                           </pic:cNvPicPr>
@@ -2187,6 +2279,9 @@
                                   </a:graphic>
                                 </wp:inline>
                               </w:drawing>
+                            </w:r>
+                            <w:r>
+                              <w:rPr/>
                               <w:t xml:space="preserve">Figure </w:t>
                             </w:r>
                             <w:r>
@@ -2216,7 +2311,7 @@
                           </w:p>
                         </w:txbxContent>
                       </wps:txbx>
-                      <wps:bodyPr anchor="t" lIns="0" tIns="0" rIns="0" bIns="0">
+                      <wps:bodyPr lIns="0" rIns="0" tIns="0" bIns="0" anchor="t">
                         <a:noAutofit/>
                       </wps:bodyPr>
                     </wps:wsp>
@@ -2227,8 +2322,10 @@
           </mc:Choice>
           <mc:Fallback>
             <w:pict>
-              <v:rect style="position:absolute;rotation:-0;width:481.9pt;height:272.9pt;mso-wrap-distance-left:0pt;mso-wrap-distance-right:0pt;mso-wrap-distance-top:0pt;mso-wrap-distance-bottom:0pt;margin-top:0.05pt;mso-position-vertical-relative:text;margin-left:0pt;mso-position-horizontal:center;mso-position-horizontal-relative:text">
-                <v:textbox inset="0in,0in,0in,0in">
+              <v:rect id="shape_0" ID="Frame11" path="m0,0l-2147483645,0l-2147483645,-2147483646l0,-2147483646xe" fillcolor="white" stroked="f" o:allowincell="f" style="position:absolute;margin-left:0pt;margin-top:0.05pt;width:481.85pt;height:272.85pt;mso-wrap-style:square;v-text-anchor:top;mso-position-horizontal:center">
+                <v:fill o:detectmouseclick="t" type="solid" color2="black"/>
+                <v:stroke color="#3465a4" joinstyle="round" endcap="flat"/>
+                <v:textbox>
                   <w:txbxContent>
                     <w:p>
                       <w:pPr>
@@ -2242,7 +2339,7 @@
                           <wp:inline distT="0" distB="0" distL="0" distR="0">
                             <wp:extent cx="6120130" cy="3138170"/>
                             <wp:effectExtent l="0" t="0" r="0" b="0"/>
-                            <wp:docPr id="13" name="Image4" descr=""/>
+                            <wp:docPr id="17" name="Image4" descr=""/>
                             <wp:cNvGraphicFramePr>
                               <a:graphicFrameLocks xmlns:a="http://schemas.openxmlformats.org/drawingml/2006/main" noChangeAspect="1"/>
                             </wp:cNvGraphicFramePr>
@@ -2250,7 +2347,7 @@
                               <a:graphicData uri="http://schemas.openxmlformats.org/drawingml/2006/picture">
                                 <pic:pic xmlns:pic="http://schemas.openxmlformats.org/drawingml/2006/picture">
                                   <pic:nvPicPr>
-                                    <pic:cNvPr id="13" name="Image4" descr=""/>
+                                    <pic:cNvPr id="17" name="Image4" descr=""/>
                                     <pic:cNvPicPr>
                                       <a:picLocks noChangeAspect="1" noChangeArrowheads="1"/>
                                     </pic:cNvPicPr>
@@ -2275,6 +2372,9 @@
                             </a:graphic>
                           </wp:inline>
                         </w:drawing>
+                      </w:r>
+                      <w:r>
+                        <w:rPr/>
                         <w:t xml:space="preserve">Figure </w:t>
                       </w:r>
                       <w:r>
@@ -2398,8 +2498,8 @@
         </w:numPr>
         <w:rPr/>
       </w:pPr>
-      <w:bookmarkStart w:id="3" w:name="__RefHeading___Toc542_280035510"/>
-      <w:bookmarkEnd w:id="3"/>
+      <w:bookmarkStart w:id="4" w:name="__RefHeading___Toc542_280035510"/>
+      <w:bookmarkEnd w:id="4"/>
       <w:r>
         <w:rPr/>
         <w:t>2.2 Memory Safety and Vulnerabilities</w:t>
@@ -2436,8 +2536,8 @@
         </w:numPr>
         <w:rPr/>
       </w:pPr>
-      <w:bookmarkStart w:id="4" w:name="__RefHeading___Toc550_280035510"/>
-      <w:bookmarkEnd w:id="4"/>
+      <w:bookmarkStart w:id="5" w:name="__RefHeading___Toc550_280035510"/>
+      <w:bookmarkEnd w:id="5"/>
       <w:r>
         <w:rPr/>
         <w:t>3. Preliminary Work</w:t>
@@ -2476,7 +2576,7 @@
           <wp:inline distT="0" distB="0" distL="0" distR="0">
             <wp:extent cx="4956175" cy="7529830"/>
             <wp:effectExtent l="0" t="0" r="0" b="0"/>
-            <wp:docPr id="14" name="Image5" descr=""/>
+            <wp:docPr id="18" name="Image5" descr=""/>
             <wp:cNvGraphicFramePr>
               <a:graphicFrameLocks xmlns:a="http://schemas.openxmlformats.org/drawingml/2006/main" noChangeAspect="1"/>
             </wp:cNvGraphicFramePr>
@@ -2484,7 +2584,7 @@
               <a:graphicData uri="http://schemas.openxmlformats.org/drawingml/2006/picture">
                 <pic:pic xmlns:pic="http://schemas.openxmlformats.org/drawingml/2006/picture">
                   <pic:nvPicPr>
-                    <pic:cNvPr id="14" name="Image5" descr=""/>
+                    <pic:cNvPr id="18" name="Image5" descr=""/>
                     <pic:cNvPicPr>
                       <a:picLocks noChangeAspect="1" noChangeArrowheads="1"/>
                     </pic:cNvPicPr>
@@ -2540,12 +2640,10 @@
       </w:pPr>
       <w:r>
         <w:rPr/>
-      </w:r>
-      <w:r>
         <mc:AlternateContent>
           <mc:Choice Requires="wps">
             <w:drawing>
-              <wp:anchor behindDoc="0" distT="0" distB="0" distL="0" distR="0" simplePos="0" locked="0" layoutInCell="0" allowOverlap="1" relativeHeight="10">
+              <wp:anchor behindDoc="0" distT="0" distB="0" distL="0" distR="0" simplePos="0" locked="0" layoutInCell="0" allowOverlap="1" relativeHeight="11">
                 <wp:simplePos x="0" y="0"/>
                 <wp:positionH relativeFrom="column">
                   <wp:align>center</wp:align>
@@ -2556,21 +2654,32 @@
                 <wp:extent cx="6120130" cy="3914140"/>
                 <wp:effectExtent l="0" t="0" r="0" b="0"/>
                 <wp:wrapSquare wrapText="largest"/>
-                <wp:docPr id="15" name="Frame10"/>
+                <wp:docPr id="19" name="Frame10"/>
                 <a:graphic xmlns:a="http://schemas.openxmlformats.org/drawingml/2006/main">
                   <a:graphicData uri="http://schemas.microsoft.com/office/word/2010/wordprocessingShape">
                     <wps:wsp>
-                      <wps:cNvSpPr txBox="1"/>
+                      <wps:cNvSpPr/>
                       <wps:spPr>
                         <a:xfrm>
                           <a:off x="0" y="0"/>
-                          <a:ext cx="6120130" cy="3914140"/>
+                          <a:ext cx="6120000" cy="3914280"/>
                         </a:xfrm>
-                        <a:prstGeom prst="rect"/>
+                        <a:prstGeom prst="rect">
+                          <a:avLst/>
+                        </a:prstGeom>
                         <a:solidFill>
-                          <a:srgbClr val="FFFFFF"/>
+                          <a:srgbClr val="ffffff"/>
                         </a:solidFill>
+                        <a:ln w="0">
+                          <a:noFill/>
+                        </a:ln>
                       </wps:spPr>
+                      <wps:style>
+                        <a:lnRef idx="0"/>
+                        <a:fillRef idx="0"/>
+                        <a:effectRef idx="0"/>
+                        <a:fontRef idx="minor"/>
+                      </wps:style>
                       <wps:txbx>
                         <w:txbxContent>
                           <w:p>
@@ -2585,7 +2694,7 @@
                                 <wp:inline distT="0" distB="0" distL="0" distR="0">
                                   <wp:extent cx="6120130" cy="3586480"/>
                                   <wp:effectExtent l="0" t="0" r="0" b="0"/>
-                                  <wp:docPr id="16" name="Image6" descr=""/>
+                                  <wp:docPr id="21" name="Image6" descr=""/>
                                   <wp:cNvGraphicFramePr>
                                     <a:graphicFrameLocks xmlns:a="http://schemas.openxmlformats.org/drawingml/2006/main" noChangeAspect="1"/>
                                   </wp:cNvGraphicFramePr>
@@ -2593,7 +2702,7 @@
                                     <a:graphicData uri="http://schemas.openxmlformats.org/drawingml/2006/picture">
                                       <pic:pic xmlns:pic="http://schemas.openxmlformats.org/drawingml/2006/picture">
                                         <pic:nvPicPr>
-                                          <pic:cNvPr id="16" name="Image6" descr=""/>
+                                          <pic:cNvPr id="21" name="Image6" descr=""/>
                                           <pic:cNvPicPr>
                                             <a:picLocks noChangeAspect="1" noChangeArrowheads="1"/>
                                           </pic:cNvPicPr>
@@ -2618,6 +2727,9 @@
                                   </a:graphic>
                                 </wp:inline>
                               </w:drawing>
+                            </w:r>
+                            <w:r>
+                              <w:rPr/>
                               <w:t xml:space="preserve">Figure </w:t>
                             </w:r>
                             <w:r>
@@ -2647,7 +2759,7 @@
                           </w:p>
                         </w:txbxContent>
                       </wps:txbx>
-                      <wps:bodyPr anchor="t" lIns="0" tIns="0" rIns="0" bIns="0">
+                      <wps:bodyPr lIns="0" rIns="0" tIns="0" bIns="0" anchor="t">
                         <a:noAutofit/>
                       </wps:bodyPr>
                     </wps:wsp>
@@ -2658,8 +2770,10 @@
           </mc:Choice>
           <mc:Fallback>
             <w:pict>
-              <v:rect style="position:absolute;rotation:-0;width:481.9pt;height:308.2pt;mso-wrap-distance-left:0pt;mso-wrap-distance-right:0pt;mso-wrap-distance-top:0pt;mso-wrap-distance-bottom:0pt;margin-top:0.05pt;mso-position-vertical-relative:text;margin-left:0pt;mso-position-horizontal:center;mso-position-horizontal-relative:text">
-                <v:textbox inset="0in,0in,0in,0in">
+              <v:rect id="shape_0" ID="Frame10" path="m0,0l-2147483645,0l-2147483645,-2147483646l0,-2147483646xe" fillcolor="white" stroked="f" o:allowincell="f" style="position:absolute;margin-left:0pt;margin-top:0.05pt;width:481.85pt;height:308.15pt;mso-wrap-style:square;v-text-anchor:top;mso-position-horizontal:center">
+                <v:fill o:detectmouseclick="t" type="solid" color2="black"/>
+                <v:stroke color="#3465a4" joinstyle="round" endcap="flat"/>
+                <v:textbox>
                   <w:txbxContent>
                     <w:p>
                       <w:pPr>
@@ -2673,7 +2787,7 @@
                           <wp:inline distT="0" distB="0" distL="0" distR="0">
                             <wp:extent cx="6120130" cy="3586480"/>
                             <wp:effectExtent l="0" t="0" r="0" b="0"/>
-                            <wp:docPr id="17" name="Image6" descr=""/>
+                            <wp:docPr id="22" name="Image6" descr=""/>
                             <wp:cNvGraphicFramePr>
                               <a:graphicFrameLocks xmlns:a="http://schemas.openxmlformats.org/drawingml/2006/main" noChangeAspect="1"/>
                             </wp:cNvGraphicFramePr>
@@ -2681,7 +2795,7 @@
                               <a:graphicData uri="http://schemas.openxmlformats.org/drawingml/2006/picture">
                                 <pic:pic xmlns:pic="http://schemas.openxmlformats.org/drawingml/2006/picture">
                                   <pic:nvPicPr>
-                                    <pic:cNvPr id="17" name="Image6" descr=""/>
+                                    <pic:cNvPr id="22" name="Image6" descr=""/>
                                     <pic:cNvPicPr>
                                       <a:picLocks noChangeAspect="1" noChangeArrowheads="1"/>
                                     </pic:cNvPicPr>
@@ -2706,6 +2820,9 @@
                             </a:graphic>
                           </wp:inline>
                         </w:drawing>
+                      </w:r>
+                      <w:r>
+                        <w:rPr/>
                         <w:t xml:space="preserve">Figure </w:t>
                       </w:r>
                       <w:r>
@@ -2791,22 +2908,10 @@
       </w:pPr>
       <w:r>
         <w:rPr/>
-      </w:r>
-    </w:p>
-    <w:p>
-      <w:pPr>
-        <w:pStyle w:val="TextBody"/>
-        <w:jc w:val="both"/>
-        <w:rPr/>
-      </w:pPr>
-      <w:r>
-        <w:rPr/>
-      </w:r>
-      <w:r>
         <mc:AlternateContent>
           <mc:Choice Requires="wps">
             <w:drawing>
-              <wp:anchor behindDoc="0" distT="0" distB="0" distL="0" distR="0" simplePos="0" locked="0" layoutInCell="0" allowOverlap="1" relativeHeight="12">
+              <wp:anchor behindDoc="0" distT="0" distB="0" distL="0" distR="0" simplePos="0" locked="0" layoutInCell="0" allowOverlap="1" relativeHeight="13">
                 <wp:simplePos x="0" y="0"/>
                 <wp:positionH relativeFrom="column">
                   <wp:align>center</wp:align>
@@ -2817,21 +2922,32 @@
                 <wp:extent cx="6120130" cy="6629400"/>
                 <wp:effectExtent l="0" t="0" r="0" b="0"/>
                 <wp:wrapSquare wrapText="largest"/>
-                <wp:docPr id="18" name="Frame9"/>
+                <wp:docPr id="23" name="Frame9"/>
                 <a:graphic xmlns:a="http://schemas.openxmlformats.org/drawingml/2006/main">
                   <a:graphicData uri="http://schemas.microsoft.com/office/word/2010/wordprocessingShape">
                     <wps:wsp>
-                      <wps:cNvSpPr txBox="1"/>
+                      <wps:cNvSpPr/>
                       <wps:spPr>
                         <a:xfrm>
                           <a:off x="0" y="0"/>
-                          <a:ext cx="6120130" cy="6629400"/>
+                          <a:ext cx="6120000" cy="6629400"/>
                         </a:xfrm>
-                        <a:prstGeom prst="rect"/>
+                        <a:prstGeom prst="rect">
+                          <a:avLst/>
+                        </a:prstGeom>
                         <a:solidFill>
-                          <a:srgbClr val="FFFFFF"/>
+                          <a:srgbClr val="ffffff"/>
                         </a:solidFill>
+                        <a:ln w="0">
+                          <a:noFill/>
+                        </a:ln>
                       </wps:spPr>
+                      <wps:style>
+                        <a:lnRef idx="0"/>
+                        <a:fillRef idx="0"/>
+                        <a:effectRef idx="0"/>
+                        <a:fontRef idx="minor"/>
+                      </wps:style>
                       <wps:txbx>
                         <w:txbxContent>
                           <w:p>
@@ -2846,7 +2962,7 @@
                                 <wp:inline distT="0" distB="0" distL="0" distR="0">
                                   <wp:extent cx="6120130" cy="6301740"/>
                                   <wp:effectExtent l="0" t="0" r="0" b="0"/>
-                                  <wp:docPr id="19" name="Image7" descr=""/>
+                                  <wp:docPr id="25" name="Image7" descr=""/>
                                   <wp:cNvGraphicFramePr>
                                     <a:graphicFrameLocks xmlns:a="http://schemas.openxmlformats.org/drawingml/2006/main" noChangeAspect="1"/>
                                   </wp:cNvGraphicFramePr>
@@ -2854,7 +2970,7 @@
                                     <a:graphicData uri="http://schemas.openxmlformats.org/drawingml/2006/picture">
                                       <pic:pic xmlns:pic="http://schemas.openxmlformats.org/drawingml/2006/picture">
                                         <pic:nvPicPr>
-                                          <pic:cNvPr id="19" name="Image7" descr=""/>
+                                          <pic:cNvPr id="25" name="Image7" descr=""/>
                                           <pic:cNvPicPr>
                                             <a:picLocks noChangeAspect="1" noChangeArrowheads="1"/>
                                           </pic:cNvPicPr>
@@ -2879,6 +2995,9 @@
                                   </a:graphic>
                                 </wp:inline>
                               </w:drawing>
+                            </w:r>
+                            <w:r>
+                              <w:rPr/>
                               <w:t xml:space="preserve">Figure </w:t>
                             </w:r>
                             <w:r>
@@ -2908,7 +3027,7 @@
                           </w:p>
                         </w:txbxContent>
                       </wps:txbx>
-                      <wps:bodyPr anchor="t" lIns="0" tIns="0" rIns="0" bIns="0">
+                      <wps:bodyPr lIns="0" rIns="0" tIns="0" bIns="0" anchor="t">
                         <a:noAutofit/>
                       </wps:bodyPr>
                     </wps:wsp>
@@ -2919,8 +3038,10 @@
           </mc:Choice>
           <mc:Fallback>
             <w:pict>
-              <v:rect style="position:absolute;rotation:-0;width:481.9pt;height:522pt;mso-wrap-distance-left:0pt;mso-wrap-distance-right:0pt;mso-wrap-distance-top:0pt;mso-wrap-distance-bottom:0pt;margin-top:0.05pt;mso-position-vertical-relative:text;margin-left:0pt;mso-position-horizontal:center;mso-position-horizontal-relative:text">
-                <v:textbox inset="0in,0in,0in,0in">
+              <v:rect id="shape_0" ID="Frame9" path="m0,0l-2147483645,0l-2147483645,-2147483646l0,-2147483646xe" fillcolor="white" stroked="f" o:allowincell="f" style="position:absolute;margin-left:0pt;margin-top:0.05pt;width:481.85pt;height:521.95pt;mso-wrap-style:square;v-text-anchor:top;mso-position-horizontal:center">
+                <v:fill o:detectmouseclick="t" type="solid" color2="black"/>
+                <v:stroke color="#3465a4" joinstyle="round" endcap="flat"/>
+                <v:textbox>
                   <w:txbxContent>
                     <w:p>
                       <w:pPr>
@@ -2934,7 +3055,7 @@
                           <wp:inline distT="0" distB="0" distL="0" distR="0">
                             <wp:extent cx="6120130" cy="6301740"/>
                             <wp:effectExtent l="0" t="0" r="0" b="0"/>
-                            <wp:docPr id="20" name="Image7" descr=""/>
+                            <wp:docPr id="26" name="Image7" descr=""/>
                             <wp:cNvGraphicFramePr>
                               <a:graphicFrameLocks xmlns:a="http://schemas.openxmlformats.org/drawingml/2006/main" noChangeAspect="1"/>
                             </wp:cNvGraphicFramePr>
@@ -2942,7 +3063,7 @@
                               <a:graphicData uri="http://schemas.openxmlformats.org/drawingml/2006/picture">
                                 <pic:pic xmlns:pic="http://schemas.openxmlformats.org/drawingml/2006/picture">
                                   <pic:nvPicPr>
-                                    <pic:cNvPr id="20" name="Image7" descr=""/>
+                                    <pic:cNvPr id="26" name="Image7" descr=""/>
                                     <pic:cNvPicPr>
                                       <a:picLocks noChangeAspect="1" noChangeArrowheads="1"/>
                                     </pic:cNvPicPr>
@@ -2967,6 +3088,9 @@
                             </a:graphic>
                           </wp:inline>
                         </w:drawing>
+                      </w:r>
+                      <w:r>
+                        <w:rPr/>
                         <w:t xml:space="preserve">Figure </w:t>
                       </w:r>
                       <w:r>
@@ -3032,8 +3156,8 @@
         </w:numPr>
         <w:rPr/>
       </w:pPr>
-      <w:bookmarkStart w:id="5" w:name="__RefHeading___Toc552_280035510"/>
-      <w:bookmarkEnd w:id="5"/>
+      <w:bookmarkStart w:id="6" w:name="__RefHeading___Toc552_280035510"/>
+      <w:bookmarkEnd w:id="6"/>
       <w:r>
         <w:rPr/>
         <w:t>4. Current progress and Future work</w:t>
@@ -3058,12 +3182,10 @@
       </w:pPr>
       <w:r>
         <w:rPr/>
-      </w:r>
-      <w:r>
         <mc:AlternateContent>
           <mc:Choice Requires="wps">
             <w:drawing>
-              <wp:anchor behindDoc="0" distT="0" distB="0" distL="0" distR="0" simplePos="0" locked="0" layoutInCell="0" allowOverlap="1" relativeHeight="14">
+              <wp:anchor behindDoc="0" distT="0" distB="0" distL="0" distR="0" simplePos="0" locked="0" layoutInCell="0" allowOverlap="1" relativeHeight="15">
                 <wp:simplePos x="0" y="0"/>
                 <wp:positionH relativeFrom="column">
                   <wp:align>center</wp:align>
@@ -3074,21 +3196,32 @@
                 <wp:extent cx="6120130" cy="3945255"/>
                 <wp:effectExtent l="0" t="0" r="0" b="0"/>
                 <wp:wrapSquare wrapText="largest"/>
-                <wp:docPr id="21" name="Frame3"/>
+                <wp:docPr id="27" name="Frame3"/>
                 <a:graphic xmlns:a="http://schemas.openxmlformats.org/drawingml/2006/main">
                   <a:graphicData uri="http://schemas.microsoft.com/office/word/2010/wordprocessingShape">
                     <wps:wsp>
-                      <wps:cNvSpPr txBox="1"/>
+                      <wps:cNvSpPr/>
                       <wps:spPr>
                         <a:xfrm>
                           <a:off x="0" y="0"/>
-                          <a:ext cx="6120130" cy="3945255"/>
+                          <a:ext cx="6120000" cy="3945240"/>
                         </a:xfrm>
-                        <a:prstGeom prst="rect"/>
+                        <a:prstGeom prst="rect">
+                          <a:avLst/>
+                        </a:prstGeom>
                         <a:solidFill>
-                          <a:srgbClr val="FFFFFF"/>
+                          <a:srgbClr val="ffffff"/>
                         </a:solidFill>
+                        <a:ln w="0">
+                          <a:noFill/>
+                        </a:ln>
                       </wps:spPr>
+                      <wps:style>
+                        <a:lnRef idx="0"/>
+                        <a:fillRef idx="0"/>
+                        <a:effectRef idx="0"/>
+                        <a:fontRef idx="minor"/>
+                      </wps:style>
                       <wps:txbx>
                         <w:txbxContent>
                           <w:p>
@@ -3103,7 +3236,7 @@
                                 <wp:inline distT="0" distB="0" distL="0" distR="0">
                                   <wp:extent cx="6120130" cy="3442335"/>
                                   <wp:effectExtent l="0" t="0" r="0" b="0"/>
-                                  <wp:docPr id="22" name="Image8" descr=""/>
+                                  <wp:docPr id="29" name="Image8" descr=""/>
                                   <wp:cNvGraphicFramePr>
                                     <a:graphicFrameLocks xmlns:a="http://schemas.openxmlformats.org/drawingml/2006/main" noChangeAspect="1"/>
                                   </wp:cNvGraphicFramePr>
@@ -3111,7 +3244,7 @@
                                     <a:graphicData uri="http://schemas.openxmlformats.org/drawingml/2006/picture">
                                       <pic:pic xmlns:pic="http://schemas.openxmlformats.org/drawingml/2006/picture">
                                         <pic:nvPicPr>
-                                          <pic:cNvPr id="22" name="Image8" descr=""/>
+                                          <pic:cNvPr id="29" name="Image8" descr=""/>
                                           <pic:cNvPicPr>
                                             <a:picLocks noChangeAspect="1" noChangeArrowheads="1"/>
                                           </pic:cNvPicPr>
@@ -3136,6 +3269,9 @@
                                   </a:graphic>
                                 </wp:inline>
                               </w:drawing>
+                            </w:r>
+                            <w:r>
+                              <w:rPr/>
                               <w:t xml:space="preserve">Figure </w:t>
                             </w:r>
                             <w:r>
@@ -3165,7 +3301,7 @@
                           </w:p>
                         </w:txbxContent>
                       </wps:txbx>
-                      <wps:bodyPr anchor="t" lIns="0" tIns="0" rIns="0" bIns="0">
+                      <wps:bodyPr lIns="0" rIns="0" tIns="0" bIns="0" anchor="t">
                         <a:noAutofit/>
                       </wps:bodyPr>
                     </wps:wsp>
@@ -3176,8 +3312,10 @@
           </mc:Choice>
           <mc:Fallback>
             <w:pict>
-              <v:rect style="position:absolute;rotation:-0;width:481.9pt;height:310.65pt;mso-wrap-distance-left:0pt;mso-wrap-distance-right:0pt;mso-wrap-distance-top:0pt;mso-wrap-distance-bottom:0pt;margin-top:0.05pt;mso-position-vertical-relative:text;margin-left:0pt;mso-position-horizontal:center;mso-position-horizontal-relative:text">
-                <v:textbox inset="0in,0in,0in,0in">
+              <v:rect id="shape_0" ID="Frame3" path="m0,0l-2147483645,0l-2147483645,-2147483646l0,-2147483646xe" fillcolor="white" stroked="f" o:allowincell="f" style="position:absolute;margin-left:0pt;margin-top:0.05pt;width:481.85pt;height:310.6pt;mso-wrap-style:square;v-text-anchor:top;mso-position-horizontal:center">
+                <v:fill o:detectmouseclick="t" type="solid" color2="black"/>
+                <v:stroke color="#3465a4" joinstyle="round" endcap="flat"/>
+                <v:textbox>
                   <w:txbxContent>
                     <w:p>
                       <w:pPr>
@@ -3191,7 +3329,7 @@
                           <wp:inline distT="0" distB="0" distL="0" distR="0">
                             <wp:extent cx="6120130" cy="3442335"/>
                             <wp:effectExtent l="0" t="0" r="0" b="0"/>
-                            <wp:docPr id="23" name="Image8" descr=""/>
+                            <wp:docPr id="30" name="Image8" descr=""/>
                             <wp:cNvGraphicFramePr>
                               <a:graphicFrameLocks xmlns:a="http://schemas.openxmlformats.org/drawingml/2006/main" noChangeAspect="1"/>
                             </wp:cNvGraphicFramePr>
@@ -3199,7 +3337,7 @@
                               <a:graphicData uri="http://schemas.openxmlformats.org/drawingml/2006/picture">
                                 <pic:pic xmlns:pic="http://schemas.openxmlformats.org/drawingml/2006/picture">
                                   <pic:nvPicPr>
-                                    <pic:cNvPr id="23" name="Image8" descr=""/>
+                                    <pic:cNvPr id="30" name="Image8" descr=""/>
                                     <pic:cNvPicPr>
                                       <a:picLocks noChangeAspect="1" noChangeArrowheads="1"/>
                                     </pic:cNvPicPr>
@@ -3224,6 +3362,9 @@
                             </a:graphic>
                           </wp:inline>
                         </w:drawing>
+                      </w:r>
+                      <w:r>
+                        <w:rPr/>
                         <w:t xml:space="preserve">Figure </w:t>
                       </w:r>
                       <w:r>
@@ -3279,12 +3420,10 @@
       </w:pPr>
       <w:r>
         <w:rPr/>
-      </w:r>
-      <w:r>
         <mc:AlternateContent>
           <mc:Choice Requires="wps">
             <w:drawing>
-              <wp:anchor behindDoc="0" distT="0" distB="0" distL="0" distR="0" simplePos="0" locked="0" layoutInCell="0" allowOverlap="1" relativeHeight="16">
+              <wp:anchor behindDoc="0" distT="0" distB="0" distL="0" distR="0" simplePos="0" locked="0" layoutInCell="0" allowOverlap="1" relativeHeight="17">
                 <wp:simplePos x="0" y="0"/>
                 <wp:positionH relativeFrom="column">
                   <wp:align>center</wp:align>
@@ -3295,21 +3434,32 @@
                 <wp:extent cx="6120130" cy="3493770"/>
                 <wp:effectExtent l="0" t="0" r="0" b="0"/>
                 <wp:wrapSquare wrapText="largest"/>
-                <wp:docPr id="24" name="Frame4"/>
+                <wp:docPr id="31" name="Frame4"/>
                 <a:graphic xmlns:a="http://schemas.openxmlformats.org/drawingml/2006/main">
                   <a:graphicData uri="http://schemas.microsoft.com/office/word/2010/wordprocessingShape">
                     <wps:wsp>
-                      <wps:cNvSpPr txBox="1"/>
+                      <wps:cNvSpPr/>
                       <wps:spPr>
                         <a:xfrm>
                           <a:off x="0" y="0"/>
-                          <a:ext cx="6120130" cy="3493770"/>
+                          <a:ext cx="6120000" cy="3493800"/>
                         </a:xfrm>
-                        <a:prstGeom prst="rect"/>
+                        <a:prstGeom prst="rect">
+                          <a:avLst/>
+                        </a:prstGeom>
                         <a:solidFill>
-                          <a:srgbClr val="FFFFFF"/>
+                          <a:srgbClr val="ffffff"/>
                         </a:solidFill>
+                        <a:ln w="0">
+                          <a:noFill/>
+                        </a:ln>
                       </wps:spPr>
+                      <wps:style>
+                        <a:lnRef idx="0"/>
+                        <a:fillRef idx="0"/>
+                        <a:effectRef idx="0"/>
+                        <a:fontRef idx="minor"/>
+                      </wps:style>
                       <wps:txbx>
                         <w:txbxContent>
                           <w:p>
@@ -3324,7 +3474,7 @@
                                 <wp:inline distT="0" distB="0" distL="0" distR="0">
                                   <wp:extent cx="6120130" cy="2990850"/>
                                   <wp:effectExtent l="0" t="0" r="0" b="0"/>
-                                  <wp:docPr id="25" name="Image9" descr=""/>
+                                  <wp:docPr id="33" name="Image9" descr=""/>
                                   <wp:cNvGraphicFramePr>
                                     <a:graphicFrameLocks xmlns:a="http://schemas.openxmlformats.org/drawingml/2006/main" noChangeAspect="1"/>
                                   </wp:cNvGraphicFramePr>
@@ -3332,7 +3482,7 @@
                                     <a:graphicData uri="http://schemas.openxmlformats.org/drawingml/2006/picture">
                                       <pic:pic xmlns:pic="http://schemas.openxmlformats.org/drawingml/2006/picture">
                                         <pic:nvPicPr>
-                                          <pic:cNvPr id="25" name="Image9" descr=""/>
+                                          <pic:cNvPr id="33" name="Image9" descr=""/>
                                           <pic:cNvPicPr>
                                             <a:picLocks noChangeAspect="1" noChangeArrowheads="1"/>
                                           </pic:cNvPicPr>
@@ -3357,6 +3507,9 @@
                                   </a:graphic>
                                 </wp:inline>
                               </w:drawing>
+                            </w:r>
+                            <w:r>
+                              <w:rPr/>
                               <w:t xml:space="preserve">Figure </w:t>
                             </w:r>
                             <w:r>
@@ -3386,7 +3539,7 @@
                           </w:p>
                         </w:txbxContent>
                       </wps:txbx>
-                      <wps:bodyPr anchor="t" lIns="0" tIns="0" rIns="0" bIns="0">
+                      <wps:bodyPr lIns="0" rIns="0" tIns="0" bIns="0" anchor="t">
                         <a:noAutofit/>
                       </wps:bodyPr>
                     </wps:wsp>
@@ -3397,8 +3550,10 @@
           </mc:Choice>
           <mc:Fallback>
             <w:pict>
-              <v:rect style="position:absolute;rotation:-0;width:481.9pt;height:275.1pt;mso-wrap-distance-left:0pt;mso-wrap-distance-right:0pt;mso-wrap-distance-top:0pt;mso-wrap-distance-bottom:0pt;margin-top:0.05pt;mso-position-vertical-relative:text;margin-left:0pt;mso-position-horizontal:center;mso-position-horizontal-relative:text">
-                <v:textbox inset="0in,0in,0in,0in">
+              <v:rect id="shape_0" ID="Frame4" path="m0,0l-2147483645,0l-2147483645,-2147483646l0,-2147483646xe" fillcolor="white" stroked="f" o:allowincell="f" style="position:absolute;margin-left:0pt;margin-top:0.05pt;width:481.85pt;height:275.05pt;mso-wrap-style:square;v-text-anchor:top;mso-position-horizontal:center">
+                <v:fill o:detectmouseclick="t" type="solid" color2="black"/>
+                <v:stroke color="#3465a4" joinstyle="round" endcap="flat"/>
+                <v:textbox>
                   <w:txbxContent>
                     <w:p>
                       <w:pPr>
@@ -3412,7 +3567,7 @@
                           <wp:inline distT="0" distB="0" distL="0" distR="0">
                             <wp:extent cx="6120130" cy="2990850"/>
                             <wp:effectExtent l="0" t="0" r="0" b="0"/>
-                            <wp:docPr id="26" name="Image9" descr=""/>
+                            <wp:docPr id="34" name="Image9" descr=""/>
                             <wp:cNvGraphicFramePr>
                               <a:graphicFrameLocks xmlns:a="http://schemas.openxmlformats.org/drawingml/2006/main" noChangeAspect="1"/>
                             </wp:cNvGraphicFramePr>
@@ -3420,7 +3575,7 @@
                               <a:graphicData uri="http://schemas.openxmlformats.org/drawingml/2006/picture">
                                 <pic:pic xmlns:pic="http://schemas.openxmlformats.org/drawingml/2006/picture">
                                   <pic:nvPicPr>
-                                    <pic:cNvPr id="26" name="Image9" descr=""/>
+                                    <pic:cNvPr id="34" name="Image9" descr=""/>
                                     <pic:cNvPicPr>
                                       <a:picLocks noChangeAspect="1" noChangeArrowheads="1"/>
                                     </pic:cNvPicPr>
@@ -3445,6 +3600,9 @@
                             </a:graphic>
                           </wp:inline>
                         </w:drawing>
+                      </w:r>
+                      <w:r>
+                        <w:rPr/>
                         <w:t xml:space="preserve">Figure </w:t>
                       </w:r>
                       <w:r>
@@ -3509,12 +3667,10 @@
       </w:pPr>
       <w:r>
         <w:rPr/>
-      </w:r>
-      <w:r>
         <mc:AlternateContent>
           <mc:Choice Requires="wps">
             <w:drawing>
-              <wp:anchor behindDoc="0" distT="0" distB="0" distL="0" distR="0" simplePos="0" locked="0" layoutInCell="0" allowOverlap="1" relativeHeight="18">
+              <wp:anchor behindDoc="0" distT="0" distB="0" distL="0" distR="0" simplePos="0" locked="0" layoutInCell="0" allowOverlap="1" relativeHeight="19">
                 <wp:simplePos x="0" y="0"/>
                 <wp:positionH relativeFrom="column">
                   <wp:align>center</wp:align>
@@ -3525,21 +3681,32 @@
                 <wp:extent cx="6120130" cy="3729990"/>
                 <wp:effectExtent l="0" t="0" r="0" b="0"/>
                 <wp:wrapSquare wrapText="largest"/>
-                <wp:docPr id="27" name="Frame5"/>
+                <wp:docPr id="35" name="Frame5"/>
                 <a:graphic xmlns:a="http://schemas.openxmlformats.org/drawingml/2006/main">
                   <a:graphicData uri="http://schemas.microsoft.com/office/word/2010/wordprocessingShape">
                     <wps:wsp>
-                      <wps:cNvSpPr txBox="1"/>
+                      <wps:cNvSpPr/>
                       <wps:spPr>
                         <a:xfrm>
                           <a:off x="0" y="0"/>
-                          <a:ext cx="6120130" cy="3729990"/>
+                          <a:ext cx="6120000" cy="3729960"/>
                         </a:xfrm>
-                        <a:prstGeom prst="rect"/>
+                        <a:prstGeom prst="rect">
+                          <a:avLst/>
+                        </a:prstGeom>
                         <a:solidFill>
-                          <a:srgbClr val="FFFFFF"/>
+                          <a:srgbClr val="ffffff"/>
                         </a:solidFill>
+                        <a:ln w="0">
+                          <a:noFill/>
+                        </a:ln>
                       </wps:spPr>
+                      <wps:style>
+                        <a:lnRef idx="0"/>
+                        <a:fillRef idx="0"/>
+                        <a:effectRef idx="0"/>
+                        <a:fontRef idx="minor"/>
+                      </wps:style>
                       <wps:txbx>
                         <w:txbxContent>
                           <w:p>
@@ -3554,7 +3721,7 @@
                                 <wp:inline distT="0" distB="0" distL="0" distR="0">
                                   <wp:extent cx="6120130" cy="3402330"/>
                                   <wp:effectExtent l="0" t="0" r="0" b="0"/>
-                                  <wp:docPr id="28" name="Image10" descr=""/>
+                                  <wp:docPr id="37" name="Image10" descr=""/>
                                   <wp:cNvGraphicFramePr>
                                     <a:graphicFrameLocks xmlns:a="http://schemas.openxmlformats.org/drawingml/2006/main" noChangeAspect="1"/>
                                   </wp:cNvGraphicFramePr>
@@ -3562,7 +3729,7 @@
                                     <a:graphicData uri="http://schemas.openxmlformats.org/drawingml/2006/picture">
                                       <pic:pic xmlns:pic="http://schemas.openxmlformats.org/drawingml/2006/picture">
                                         <pic:nvPicPr>
-                                          <pic:cNvPr id="28" name="Image10" descr=""/>
+                                          <pic:cNvPr id="37" name="Image10" descr=""/>
                                           <pic:cNvPicPr>
                                             <a:picLocks noChangeAspect="1" noChangeArrowheads="1"/>
                                           </pic:cNvPicPr>
@@ -3587,6 +3754,9 @@
                                   </a:graphic>
                                 </wp:inline>
                               </w:drawing>
+                            </w:r>
+                            <w:r>
+                              <w:rPr/>
                               <w:t xml:space="preserve">Figure </w:t>
                             </w:r>
                             <w:r>
@@ -3616,7 +3786,7 @@
                           </w:p>
                         </w:txbxContent>
                       </wps:txbx>
-                      <wps:bodyPr anchor="t" lIns="0" tIns="0" rIns="0" bIns="0">
+                      <wps:bodyPr lIns="0" rIns="0" tIns="0" bIns="0" anchor="t">
                         <a:noAutofit/>
                       </wps:bodyPr>
                     </wps:wsp>
@@ -3627,8 +3797,10 @@
           </mc:Choice>
           <mc:Fallback>
             <w:pict>
-              <v:rect style="position:absolute;rotation:-0;width:481.9pt;height:293.7pt;mso-wrap-distance-left:0pt;mso-wrap-distance-right:0pt;mso-wrap-distance-top:0pt;mso-wrap-distance-bottom:0pt;margin-top:-7.05pt;mso-position-vertical-relative:text;margin-left:0pt;mso-position-horizontal:center;mso-position-horizontal-relative:text">
-                <v:textbox inset="0in,0in,0in,0in">
+              <v:rect id="shape_0" ID="Frame5" path="m0,0l-2147483645,0l-2147483645,-2147483646l0,-2147483646xe" fillcolor="white" stroked="f" o:allowincell="f" style="position:absolute;margin-left:0pt;margin-top:-7.05pt;width:481.85pt;height:293.65pt;mso-wrap-style:square;v-text-anchor:top;mso-position-horizontal:center">
+                <v:fill o:detectmouseclick="t" type="solid" color2="black"/>
+                <v:stroke color="#3465a4" joinstyle="round" endcap="flat"/>
+                <v:textbox>
                   <w:txbxContent>
                     <w:p>
                       <w:pPr>
@@ -3642,7 +3814,7 @@
                           <wp:inline distT="0" distB="0" distL="0" distR="0">
                             <wp:extent cx="6120130" cy="3402330"/>
                             <wp:effectExtent l="0" t="0" r="0" b="0"/>
-                            <wp:docPr id="29" name="Image10" descr=""/>
+                            <wp:docPr id="38" name="Image10" descr=""/>
                             <wp:cNvGraphicFramePr>
                               <a:graphicFrameLocks xmlns:a="http://schemas.openxmlformats.org/drawingml/2006/main" noChangeAspect="1"/>
                             </wp:cNvGraphicFramePr>
@@ -3650,7 +3822,7 @@
                               <a:graphicData uri="http://schemas.openxmlformats.org/drawingml/2006/picture">
                                 <pic:pic xmlns:pic="http://schemas.openxmlformats.org/drawingml/2006/picture">
                                   <pic:nvPicPr>
-                                    <pic:cNvPr id="29" name="Image10" descr=""/>
+                                    <pic:cNvPr id="38" name="Image10" descr=""/>
                                     <pic:cNvPicPr>
                                       <a:picLocks noChangeAspect="1" noChangeArrowheads="1"/>
                                     </pic:cNvPicPr>
@@ -3675,6 +3847,9 @@
                             </a:graphic>
                           </wp:inline>
                         </w:drawing>
+                      </w:r>
+                      <w:r>
+                        <w:rPr/>
                         <w:t xml:space="preserve">Figure </w:t>
                       </w:r>
                       <w:r>
@@ -3730,12 +3905,10 @@
       </w:pPr>
       <w:r>
         <w:rPr/>
-      </w:r>
-      <w:r>
         <mc:AlternateContent>
           <mc:Choice Requires="wps">
             <w:drawing>
-              <wp:anchor behindDoc="0" distT="0" distB="0" distL="0" distR="0" simplePos="0" locked="0" layoutInCell="0" allowOverlap="1" relativeHeight="20">
+              <wp:anchor behindDoc="0" distT="0" distB="0" distL="0" distR="0" simplePos="0" locked="0" layoutInCell="0" allowOverlap="1" relativeHeight="21">
                 <wp:simplePos x="0" y="0"/>
                 <wp:positionH relativeFrom="column">
                   <wp:align>center</wp:align>
@@ -3746,21 +3919,32 @@
                 <wp:extent cx="6120130" cy="5529580"/>
                 <wp:effectExtent l="0" t="0" r="0" b="0"/>
                 <wp:wrapSquare wrapText="largest"/>
-                <wp:docPr id="30" name="Frame6"/>
+                <wp:docPr id="39" name="Frame6"/>
                 <a:graphic xmlns:a="http://schemas.openxmlformats.org/drawingml/2006/main">
                   <a:graphicData uri="http://schemas.microsoft.com/office/word/2010/wordprocessingShape">
                     <wps:wsp>
-                      <wps:cNvSpPr txBox="1"/>
+                      <wps:cNvSpPr/>
                       <wps:spPr>
                         <a:xfrm>
                           <a:off x="0" y="0"/>
-                          <a:ext cx="6120130" cy="5529580"/>
+                          <a:ext cx="6120000" cy="5529600"/>
                         </a:xfrm>
-                        <a:prstGeom prst="rect"/>
+                        <a:prstGeom prst="rect">
+                          <a:avLst/>
+                        </a:prstGeom>
                         <a:solidFill>
-                          <a:srgbClr val="FFFFFF"/>
+                          <a:srgbClr val="ffffff"/>
                         </a:solidFill>
+                        <a:ln w="0">
+                          <a:noFill/>
+                        </a:ln>
                       </wps:spPr>
+                      <wps:style>
+                        <a:lnRef idx="0"/>
+                        <a:fillRef idx="0"/>
+                        <a:effectRef idx="0"/>
+                        <a:fontRef idx="minor"/>
+                      </wps:style>
                       <wps:txbx>
                         <w:txbxContent>
                           <w:p>
@@ -3775,7 +3959,7 @@
                                 <wp:inline distT="0" distB="0" distL="0" distR="0">
                                   <wp:extent cx="6120130" cy="5201920"/>
                                   <wp:effectExtent l="0" t="0" r="0" b="0"/>
-                                  <wp:docPr id="31" name="Image11" descr=""/>
+                                  <wp:docPr id="41" name="Image11" descr=""/>
                                   <wp:cNvGraphicFramePr>
                                     <a:graphicFrameLocks xmlns:a="http://schemas.openxmlformats.org/drawingml/2006/main" noChangeAspect="1"/>
                                   </wp:cNvGraphicFramePr>
@@ -3783,7 +3967,7 @@
                                     <a:graphicData uri="http://schemas.openxmlformats.org/drawingml/2006/picture">
                                       <pic:pic xmlns:pic="http://schemas.openxmlformats.org/drawingml/2006/picture">
                                         <pic:nvPicPr>
-                                          <pic:cNvPr id="31" name="Image11" descr=""/>
+                                          <pic:cNvPr id="41" name="Image11" descr=""/>
                                           <pic:cNvPicPr>
                                             <a:picLocks noChangeAspect="1" noChangeArrowheads="1"/>
                                           </pic:cNvPicPr>
@@ -3808,6 +3992,9 @@
                                   </a:graphic>
                                 </wp:inline>
                               </w:drawing>
+                            </w:r>
+                            <w:r>
+                              <w:rPr/>
                               <w:t xml:space="preserve">Figure </w:t>
                             </w:r>
                             <w:r>
@@ -3837,7 +4024,7 @@
                           </w:p>
                         </w:txbxContent>
                       </wps:txbx>
-                      <wps:bodyPr anchor="t" lIns="0" tIns="0" rIns="0" bIns="0">
+                      <wps:bodyPr lIns="0" rIns="0" tIns="0" bIns="0" anchor="t">
                         <a:noAutofit/>
                       </wps:bodyPr>
                     </wps:wsp>
@@ -3848,8 +4035,10 @@
           </mc:Choice>
           <mc:Fallback>
             <w:pict>
-              <v:rect style="position:absolute;rotation:-0;width:481.9pt;height:435.4pt;mso-wrap-distance-left:0pt;mso-wrap-distance-right:0pt;mso-wrap-distance-top:0pt;mso-wrap-distance-bottom:0pt;margin-top:0.05pt;mso-position-vertical-relative:text;margin-left:0pt;mso-position-horizontal:center;mso-position-horizontal-relative:text">
-                <v:textbox inset="0in,0in,0in,0in">
+              <v:rect id="shape_0" ID="Frame6" path="m0,0l-2147483645,0l-2147483645,-2147483646l0,-2147483646xe" fillcolor="white" stroked="f" o:allowincell="f" style="position:absolute;margin-left:0pt;margin-top:0.05pt;width:481.85pt;height:435.35pt;mso-wrap-style:square;v-text-anchor:top;mso-position-horizontal:center">
+                <v:fill o:detectmouseclick="t" type="solid" color2="black"/>
+                <v:stroke color="#3465a4" joinstyle="round" endcap="flat"/>
+                <v:textbox>
                   <w:txbxContent>
                     <w:p>
                       <w:pPr>
@@ -3863,7 +4052,7 @@
                           <wp:inline distT="0" distB="0" distL="0" distR="0">
                             <wp:extent cx="6120130" cy="5201920"/>
                             <wp:effectExtent l="0" t="0" r="0" b="0"/>
-                            <wp:docPr id="32" name="Image11" descr=""/>
+                            <wp:docPr id="42" name="Image11" descr=""/>
                             <wp:cNvGraphicFramePr>
                               <a:graphicFrameLocks xmlns:a="http://schemas.openxmlformats.org/drawingml/2006/main" noChangeAspect="1"/>
                             </wp:cNvGraphicFramePr>
@@ -3871,7 +4060,7 @@
                               <a:graphicData uri="http://schemas.openxmlformats.org/drawingml/2006/picture">
                                 <pic:pic xmlns:pic="http://schemas.openxmlformats.org/drawingml/2006/picture">
                                   <pic:nvPicPr>
-                                    <pic:cNvPr id="32" name="Image11" descr=""/>
+                                    <pic:cNvPr id="42" name="Image11" descr=""/>
                                     <pic:cNvPicPr>
                                       <a:picLocks noChangeAspect="1" noChangeArrowheads="1"/>
                                     </pic:cNvPicPr>
@@ -3896,6 +4085,9 @@
                             </a:graphic>
                           </wp:inline>
                         </w:drawing>
+                      </w:r>
+                      <w:r>
+                        <w:rPr/>
                         <w:t xml:space="preserve">Figure </w:t>
                       </w:r>
                       <w:r>
@@ -3961,12 +4153,10 @@
       </w:pPr>
       <w:r>
         <w:rPr/>
-      </w:r>
-      <w:r>
         <mc:AlternateContent>
           <mc:Choice Requires="wps">
             <w:drawing>
-              <wp:anchor behindDoc="0" distT="0" distB="0" distL="0" distR="0" simplePos="0" locked="0" layoutInCell="0" allowOverlap="1" relativeHeight="22">
+              <wp:anchor behindDoc="0" distT="0" distB="0" distL="0" distR="0" simplePos="0" locked="0" layoutInCell="0" allowOverlap="1" relativeHeight="23">
                 <wp:simplePos x="0" y="0"/>
                 <wp:positionH relativeFrom="column">
                   <wp:align>center</wp:align>
@@ -3977,21 +4167,32 @@
                 <wp:extent cx="6120130" cy="5529580"/>
                 <wp:effectExtent l="0" t="0" r="0" b="0"/>
                 <wp:wrapSquare wrapText="largest"/>
-                <wp:docPr id="33" name="Frame7"/>
+                <wp:docPr id="43" name="Frame7"/>
                 <a:graphic xmlns:a="http://schemas.openxmlformats.org/drawingml/2006/main">
                   <a:graphicData uri="http://schemas.microsoft.com/office/word/2010/wordprocessingShape">
                     <wps:wsp>
-                      <wps:cNvSpPr txBox="1"/>
+                      <wps:cNvSpPr/>
                       <wps:spPr>
                         <a:xfrm>
                           <a:off x="0" y="0"/>
-                          <a:ext cx="6120130" cy="5529580"/>
+                          <a:ext cx="6120000" cy="5529600"/>
                         </a:xfrm>
-                        <a:prstGeom prst="rect"/>
+                        <a:prstGeom prst="rect">
+                          <a:avLst/>
+                        </a:prstGeom>
                         <a:solidFill>
-                          <a:srgbClr val="FFFFFF"/>
+                          <a:srgbClr val="ffffff"/>
                         </a:solidFill>
+                        <a:ln w="0">
+                          <a:noFill/>
+                        </a:ln>
                       </wps:spPr>
+                      <wps:style>
+                        <a:lnRef idx="0"/>
+                        <a:fillRef idx="0"/>
+                        <a:effectRef idx="0"/>
+                        <a:fontRef idx="minor"/>
+                      </wps:style>
                       <wps:txbx>
                         <w:txbxContent>
                           <w:p>
@@ -4006,7 +4207,7 @@
                                 <wp:inline distT="0" distB="0" distL="0" distR="0">
                                   <wp:extent cx="6120130" cy="5201920"/>
                                   <wp:effectExtent l="0" t="0" r="0" b="0"/>
-                                  <wp:docPr id="34" name="Image12" descr=""/>
+                                  <wp:docPr id="45" name="Image12" descr=""/>
                                   <wp:cNvGraphicFramePr>
                                     <a:graphicFrameLocks xmlns:a="http://schemas.openxmlformats.org/drawingml/2006/main" noChangeAspect="1"/>
                                   </wp:cNvGraphicFramePr>
@@ -4014,7 +4215,7 @@
                                     <a:graphicData uri="http://schemas.openxmlformats.org/drawingml/2006/picture">
                                       <pic:pic xmlns:pic="http://schemas.openxmlformats.org/drawingml/2006/picture">
                                         <pic:nvPicPr>
-                                          <pic:cNvPr id="34" name="Image12" descr=""/>
+                                          <pic:cNvPr id="45" name="Image12" descr=""/>
                                           <pic:cNvPicPr>
                                             <a:picLocks noChangeAspect="1" noChangeArrowheads="1"/>
                                           </pic:cNvPicPr>
@@ -4039,6 +4240,9 @@
                                   </a:graphic>
                                 </wp:inline>
                               </w:drawing>
+                            </w:r>
+                            <w:r>
+                              <w:rPr/>
                               <w:t xml:space="preserve">Figure </w:t>
                             </w:r>
                             <w:r>
@@ -4068,7 +4272,7 @@
                           </w:p>
                         </w:txbxContent>
                       </wps:txbx>
-                      <wps:bodyPr anchor="t" lIns="0" tIns="0" rIns="0" bIns="0">
+                      <wps:bodyPr lIns="0" rIns="0" tIns="0" bIns="0" anchor="t">
                         <a:noAutofit/>
                       </wps:bodyPr>
                     </wps:wsp>
@@ -4079,8 +4283,10 @@
           </mc:Choice>
           <mc:Fallback>
             <w:pict>
-              <v:rect style="position:absolute;rotation:-0;width:481.9pt;height:435.4pt;mso-wrap-distance-left:0pt;mso-wrap-distance-right:0pt;mso-wrap-distance-top:0pt;mso-wrap-distance-bottom:0pt;margin-top:0.05pt;mso-position-vertical-relative:text;margin-left:0pt;mso-position-horizontal:center;mso-position-horizontal-relative:text">
-                <v:textbox inset="0in,0in,0in,0in">
+              <v:rect id="shape_0" ID="Frame7" path="m0,0l-2147483645,0l-2147483645,-2147483646l0,-2147483646xe" fillcolor="white" stroked="f" o:allowincell="f" style="position:absolute;margin-left:0pt;margin-top:0.05pt;width:481.85pt;height:435.35pt;mso-wrap-style:square;v-text-anchor:top;mso-position-horizontal:center">
+                <v:fill o:detectmouseclick="t" type="solid" color2="black"/>
+                <v:stroke color="#3465a4" joinstyle="round" endcap="flat"/>
+                <v:textbox>
                   <w:txbxContent>
                     <w:p>
                       <w:pPr>
@@ -4094,7 +4300,7 @@
                           <wp:inline distT="0" distB="0" distL="0" distR="0">
                             <wp:extent cx="6120130" cy="5201920"/>
                             <wp:effectExtent l="0" t="0" r="0" b="0"/>
-                            <wp:docPr id="35" name="Image12" descr=""/>
+                            <wp:docPr id="46" name="Image12" descr=""/>
                             <wp:cNvGraphicFramePr>
                               <a:graphicFrameLocks xmlns:a="http://schemas.openxmlformats.org/drawingml/2006/main" noChangeAspect="1"/>
                             </wp:cNvGraphicFramePr>
@@ -4102,7 +4308,7 @@
                               <a:graphicData uri="http://schemas.openxmlformats.org/drawingml/2006/picture">
                                 <pic:pic xmlns:pic="http://schemas.openxmlformats.org/drawingml/2006/picture">
                                   <pic:nvPicPr>
-                                    <pic:cNvPr id="35" name="Image12" descr=""/>
+                                    <pic:cNvPr id="46" name="Image12" descr=""/>
                                     <pic:cNvPicPr>
                                       <a:picLocks noChangeAspect="1" noChangeArrowheads="1"/>
                                     </pic:cNvPicPr>
@@ -4127,6 +4333,9 @@
                             </a:graphic>
                           </wp:inline>
                         </w:drawing>
+                      </w:r>
+                      <w:r>
+                        <w:rPr/>
                         <w:t xml:space="preserve">Figure </w:t>
                       </w:r>
                       <w:r>
@@ -4212,12 +4421,10 @@
       </w:pPr>
       <w:r>
         <w:rPr/>
-      </w:r>
-      <w:r>
         <mc:AlternateContent>
           <mc:Choice Requires="wps">
             <w:drawing>
-              <wp:anchor behindDoc="0" distT="0" distB="0" distL="0" distR="0" simplePos="0" locked="0" layoutInCell="0" allowOverlap="1" relativeHeight="24">
+              <wp:anchor behindDoc="0" distT="0" distB="0" distL="0" distR="0" simplePos="0" locked="0" layoutInCell="0" allowOverlap="1" relativeHeight="25">
                 <wp:simplePos x="0" y="0"/>
                 <wp:positionH relativeFrom="column">
                   <wp:align>center</wp:align>
@@ -4228,21 +4435,32 @@
                 <wp:extent cx="6120130" cy="5529580"/>
                 <wp:effectExtent l="0" t="0" r="0" b="0"/>
                 <wp:wrapSquare wrapText="largest"/>
-                <wp:docPr id="36" name="Frame8"/>
+                <wp:docPr id="47" name="Frame8"/>
                 <a:graphic xmlns:a="http://schemas.openxmlformats.org/drawingml/2006/main">
                   <a:graphicData uri="http://schemas.microsoft.com/office/word/2010/wordprocessingShape">
                     <wps:wsp>
-                      <wps:cNvSpPr txBox="1"/>
+                      <wps:cNvSpPr/>
                       <wps:spPr>
                         <a:xfrm>
                           <a:off x="0" y="0"/>
-                          <a:ext cx="6120130" cy="5529580"/>
+                          <a:ext cx="6120000" cy="5529600"/>
                         </a:xfrm>
-                        <a:prstGeom prst="rect"/>
+                        <a:prstGeom prst="rect">
+                          <a:avLst/>
+                        </a:prstGeom>
                         <a:solidFill>
-                          <a:srgbClr val="FFFFFF"/>
+                          <a:srgbClr val="ffffff"/>
                         </a:solidFill>
+                        <a:ln w="0">
+                          <a:noFill/>
+                        </a:ln>
                       </wps:spPr>
+                      <wps:style>
+                        <a:lnRef idx="0"/>
+                        <a:fillRef idx="0"/>
+                        <a:effectRef idx="0"/>
+                        <a:fontRef idx="minor"/>
+                      </wps:style>
                       <wps:txbx>
                         <w:txbxContent>
                           <w:p>
@@ -4257,7 +4475,7 @@
                                 <wp:inline distT="0" distB="0" distL="0" distR="0">
                                   <wp:extent cx="6120130" cy="5201920"/>
                                   <wp:effectExtent l="0" t="0" r="0" b="0"/>
-                                  <wp:docPr id="37" name="Image13" descr=""/>
+                                  <wp:docPr id="49" name="Image13" descr=""/>
                                   <wp:cNvGraphicFramePr>
                                     <a:graphicFrameLocks xmlns:a="http://schemas.openxmlformats.org/drawingml/2006/main" noChangeAspect="1"/>
                                   </wp:cNvGraphicFramePr>
@@ -4265,7 +4483,7 @@
                                     <a:graphicData uri="http://schemas.openxmlformats.org/drawingml/2006/picture">
                                       <pic:pic xmlns:pic="http://schemas.openxmlformats.org/drawingml/2006/picture">
                                         <pic:nvPicPr>
-                                          <pic:cNvPr id="37" name="Image13" descr=""/>
+                                          <pic:cNvPr id="49" name="Image13" descr=""/>
                                           <pic:cNvPicPr>
                                             <a:picLocks noChangeAspect="1" noChangeArrowheads="1"/>
                                           </pic:cNvPicPr>
@@ -4290,6 +4508,9 @@
                                   </a:graphic>
                                 </wp:inline>
                               </w:drawing>
+                            </w:r>
+                            <w:r>
+                              <w:rPr/>
                               <w:t xml:space="preserve">Figure </w:t>
                             </w:r>
                             <w:r>
@@ -4319,7 +4540,7 @@
                           </w:p>
                         </w:txbxContent>
                       </wps:txbx>
-                      <wps:bodyPr anchor="t" lIns="0" tIns="0" rIns="0" bIns="0">
+                      <wps:bodyPr lIns="0" rIns="0" tIns="0" bIns="0" anchor="t">
                         <a:noAutofit/>
                       </wps:bodyPr>
                     </wps:wsp>
@@ -4330,8 +4551,10 @@
           </mc:Choice>
           <mc:Fallback>
             <w:pict>
-              <v:rect style="position:absolute;rotation:-0;width:481.9pt;height:435.4pt;mso-wrap-distance-left:0pt;mso-wrap-distance-right:0pt;mso-wrap-distance-top:0pt;mso-wrap-distance-bottom:0pt;margin-top:0.05pt;mso-position-vertical-relative:text;margin-left:0pt;mso-position-horizontal:center;mso-position-horizontal-relative:text">
-                <v:textbox inset="0in,0in,0in,0in">
+              <v:rect id="shape_0" ID="Frame8" path="m0,0l-2147483645,0l-2147483645,-2147483646l0,-2147483646xe" fillcolor="white" stroked="f" o:allowincell="f" style="position:absolute;margin-left:0pt;margin-top:0.05pt;width:481.85pt;height:435.35pt;mso-wrap-style:square;v-text-anchor:top;mso-position-horizontal:center">
+                <v:fill o:detectmouseclick="t" type="solid" color2="black"/>
+                <v:stroke color="#3465a4" joinstyle="round" endcap="flat"/>
+                <v:textbox>
                   <w:txbxContent>
                     <w:p>
                       <w:pPr>
@@ -4345,7 +4568,7 @@
                           <wp:inline distT="0" distB="0" distL="0" distR="0">
                             <wp:extent cx="6120130" cy="5201920"/>
                             <wp:effectExtent l="0" t="0" r="0" b="0"/>
-                            <wp:docPr id="38" name="Image13" descr=""/>
+                            <wp:docPr id="50" name="Image13" descr=""/>
                             <wp:cNvGraphicFramePr>
                               <a:graphicFrameLocks xmlns:a="http://schemas.openxmlformats.org/drawingml/2006/main" noChangeAspect="1"/>
                             </wp:cNvGraphicFramePr>
@@ -4353,7 +4576,7 @@
                               <a:graphicData uri="http://schemas.openxmlformats.org/drawingml/2006/picture">
                                 <pic:pic xmlns:pic="http://schemas.openxmlformats.org/drawingml/2006/picture">
                                   <pic:nvPicPr>
-                                    <pic:cNvPr id="38" name="Image13" descr=""/>
+                                    <pic:cNvPr id="50" name="Image13" descr=""/>
                                     <pic:cNvPicPr>
                                       <a:picLocks noChangeAspect="1" noChangeArrowheads="1"/>
                                     </pic:cNvPicPr>
@@ -4378,6 +4601,9 @@
                             </a:graphic>
                           </wp:inline>
                         </w:drawing>
+                      </w:r>
+                      <w:r>
+                        <w:rPr/>
                         <w:t xml:space="preserve">Figure </w:t>
                       </w:r>
                       <w:r>
@@ -4445,8 +4671,8 @@
         </w:numPr>
         <w:rPr/>
       </w:pPr>
-      <w:bookmarkStart w:id="6" w:name="__RefHeading___Toc554_280035510"/>
-      <w:bookmarkEnd w:id="6"/>
+      <w:bookmarkStart w:id="7" w:name="__RefHeading___Toc554_280035510"/>
+      <w:bookmarkEnd w:id="7"/>
       <w:r>
         <w:rPr/>
         <w:t>References</w:t>
@@ -4475,30 +4701,28 @@
           <w:t>https://dl.acm.org/doi/abs/10.1145/1218063.1217943</w:t>
         </w:r>
       </w:hyperlink>
-      <w:hyperlink r:id="rId29">
-        <w:r>
-          <w:rPr>
-            <w:sz w:val="21"/>
-            <w:szCs w:val="21"/>
-          </w:rPr>
-          <w:t xml:space="preserve">  [Accessed 14 October 2022]</w:t>
-        </w:r>
-      </w:hyperlink>
-    </w:p>
-    <w:p>
-      <w:pPr>
-        <w:pStyle w:val="TextBody"/>
-        <w:jc w:val="both"/>
-        <w:rPr/>
-      </w:pPr>
       <w:r>
         <w:rPr>
           <w:sz w:val="21"/>
           <w:szCs w:val="21"/>
         </w:rPr>
+        <w:t xml:space="preserve">  [Accessed 14 October 2022]</w:t>
+      </w:r>
+    </w:p>
+    <w:p>
+      <w:pPr>
+        <w:pStyle w:val="TextBody"/>
+        <w:jc w:val="both"/>
+        <w:rPr/>
+      </w:pPr>
+      <w:r>
+        <w:rPr>
+          <w:sz w:val="21"/>
+          <w:szCs w:val="21"/>
+        </w:rPr>
         <w:t xml:space="preserve">Claburn, T. (2022) "In Rust We Trust: Microsoft Azure CTO shuns C and C++". [Online] The Register. Available: </w:t>
       </w:r>
-      <w:hyperlink r:id="rId30">
+      <w:hyperlink r:id="rId29">
         <w:r>
           <w:rPr>
             <w:rStyle w:val="InternetLink"/>
@@ -4508,47 +4732,45 @@
           <w:t>https://www.theregister.com/2022/09/20/rust_microsoft_c/</w:t>
         </w:r>
       </w:hyperlink>
-      <w:hyperlink r:id="rId31">
-        <w:r>
-          <w:rPr>
-            <w:sz w:val="21"/>
-            <w:szCs w:val="21"/>
-          </w:rPr>
-          <w:t xml:space="preserve">  [Accessed 21 September 2022]</w:t>
-        </w:r>
-      </w:hyperlink>
-    </w:p>
-    <w:p>
-      <w:pPr>
-        <w:pStyle w:val="TextBody"/>
-        <w:jc w:val="both"/>
+      <w:r>
         <w:rPr>
           <w:sz w:val="21"/>
           <w:szCs w:val="21"/>
         </w:rPr>
-      </w:pPr>
-      <w:r>
+        <w:t xml:space="preserve">  [Accessed 21 September 2022]</w:t>
+      </w:r>
+    </w:p>
+    <w:p>
+      <w:pPr>
+        <w:pStyle w:val="TextBody"/>
+        <w:jc w:val="both"/>
         <w:rPr>
           <w:sz w:val="21"/>
           <w:szCs w:val="21"/>
         </w:rPr>
-        <w:t>Corbet, J. Rubini, A. Kroah-Hartman, G. (2005) "Linux Device Drivers". 3rd ed. O'Reilly Media, Inc. [Accessed 23 July 2022]</w:t>
-      </w:r>
-    </w:p>
-    <w:p>
-      <w:pPr>
-        <w:pStyle w:val="TextBody"/>
-        <w:jc w:val="both"/>
-        <w:rPr/>
       </w:pPr>
       <w:r>
         <w:rPr>
           <w:sz w:val="21"/>
           <w:szCs w:val="21"/>
         </w:rPr>
+        <w:t>Corbet, J. Rubini, A. Kroah-Hartman, G. (2005) "Linux Device Drivers". 3rd ed. O'Reilly Media, Inc. [Accessed 23 July 2022]</w:t>
+      </w:r>
+    </w:p>
+    <w:p>
+      <w:pPr>
+        <w:pStyle w:val="TextBody"/>
+        <w:jc w:val="both"/>
+        <w:rPr/>
+      </w:pPr>
+      <w:r>
+        <w:rPr>
+          <w:sz w:val="21"/>
+          <w:szCs w:val="21"/>
+        </w:rPr>
         <w:t xml:space="preserve">Gaynor, A. (2019) "Introduction to Memory Unsafety for VPs of Engineering". [Online] Available: </w:t>
       </w:r>
-      <w:hyperlink r:id="rId32">
+      <w:hyperlink r:id="rId30">
         <w:r>
           <w:rPr>
             <w:rStyle w:val="InternetLink"/>
@@ -4558,47 +4780,45 @@
           <w:t>https://alexgaynor.net/2019/aug/12/introduction-to-memory-unsafety-for-vps-of-engineering/</w:t>
         </w:r>
       </w:hyperlink>
-      <w:hyperlink r:id="rId33">
-        <w:r>
-          <w:rPr>
-            <w:sz w:val="21"/>
-            <w:szCs w:val="21"/>
-          </w:rPr>
-          <w:t xml:space="preserve"> </w:t>
-        </w:r>
-      </w:hyperlink>
-    </w:p>
-    <w:p>
-      <w:pPr>
-        <w:pStyle w:val="TextBody"/>
-        <w:jc w:val="both"/>
+      <w:r>
         <w:rPr>
           <w:sz w:val="21"/>
           <w:szCs w:val="21"/>
         </w:rPr>
-      </w:pPr>
-      <w:r>
+        <w:t xml:space="preserve"> </w:t>
+      </w:r>
+    </w:p>
+    <w:p>
+      <w:pPr>
+        <w:pStyle w:val="TextBody"/>
+        <w:jc w:val="both"/>
         <w:rPr>
           <w:sz w:val="21"/>
           <w:szCs w:val="21"/>
         </w:rPr>
-        <w:t>Li, Z. Wang, J. Sun, M. Lui, C.S. J. (2019) "Securing the Device Drivers of Your Embedded Systems: Framework and Prototype" [Online] ARES '19: Proceedings of the 14th International Conference on Availability, Reliability and Security. Article 71. pg 1 to 10. Available: doi.org/10.1145/3339252.3340506  [Accessed 8 August 2022]</w:t>
-      </w:r>
-    </w:p>
-    <w:p>
-      <w:pPr>
-        <w:pStyle w:val="TextBody"/>
-        <w:jc w:val="both"/>
-        <w:rPr/>
       </w:pPr>
       <w:r>
         <w:rPr>
           <w:sz w:val="21"/>
           <w:szCs w:val="21"/>
         </w:rPr>
+        <w:t>Li, Z. Wang, J. Sun, M. Lui, C.S. J. (2019) "Securing the Device Drivers of Your Embedded Systems: Framework and Prototype" [Online] ARES '19: Proceedings of the 14th International Conference on Availability, Reliability and Security. Article 71. pg 1 to 10. Available: doi.org/10.1145/3339252.3340506  [Accessed 8 August 2022]</w:t>
+      </w:r>
+    </w:p>
+    <w:p>
+      <w:pPr>
+        <w:pStyle w:val="TextBody"/>
+        <w:jc w:val="both"/>
+        <w:rPr/>
+      </w:pPr>
+      <w:r>
+        <w:rPr>
+          <w:sz w:val="21"/>
+          <w:szCs w:val="21"/>
+        </w:rPr>
         <w:t xml:space="preserve">Karthik M. (2014) Linux Device Drivers Training 06, Simple Character Driver 24.54 mins. [Online] Available: </w:t>
       </w:r>
-      <w:hyperlink r:id="rId34">
+      <w:hyperlink r:id="rId31">
         <w:r>
           <w:rPr>
             <w:rStyle w:val="InternetLink"/>
@@ -4608,30 +4828,28 @@
           <w:t>https://www.youtube.com/watch?v=E_xrzGlHbac</w:t>
         </w:r>
       </w:hyperlink>
-      <w:hyperlink r:id="rId35">
-        <w:r>
-          <w:rPr>
-            <w:sz w:val="21"/>
-            <w:szCs w:val="21"/>
-          </w:rPr>
-          <w:t xml:space="preserve">  [Accessed 30 August 2022] </w:t>
-        </w:r>
-      </w:hyperlink>
-    </w:p>
-    <w:p>
-      <w:pPr>
-        <w:pStyle w:val="TextBody"/>
-        <w:jc w:val="both"/>
-        <w:rPr/>
-      </w:pPr>
       <w:r>
         <w:rPr>
           <w:sz w:val="21"/>
           <w:szCs w:val="21"/>
         </w:rPr>
+        <w:t xml:space="preserve">  [Accessed 30 August 2022] </w:t>
+      </w:r>
+    </w:p>
+    <w:p>
+      <w:pPr>
+        <w:pStyle w:val="TextBody"/>
+        <w:jc w:val="both"/>
+        <w:rPr/>
+      </w:pPr>
+      <w:r>
+        <w:rPr>
+          <w:sz w:val="21"/>
+          <w:szCs w:val="21"/>
+        </w:rPr>
         <w:t xml:space="preserve">Klabnik, S. (2016) "The History of Rust". ACM. [Online] Available: </w:t>
       </w:r>
-      <w:hyperlink r:id="rId36">
+      <w:hyperlink r:id="rId32">
         <w:r>
           <w:rPr>
             <w:rStyle w:val="InternetLink"/>
@@ -4641,30 +4859,28 @@
           <w:t>https://youtu.be/79PSagCD_AY</w:t>
         </w:r>
       </w:hyperlink>
-      <w:hyperlink r:id="rId37">
-        <w:r>
-          <w:rPr>
-            <w:sz w:val="21"/>
-            <w:szCs w:val="21"/>
-          </w:rPr>
-          <w:t xml:space="preserve">  [Accessed 23 October 2022]</w:t>
-        </w:r>
-      </w:hyperlink>
-    </w:p>
-    <w:p>
-      <w:pPr>
-        <w:pStyle w:val="TextBody"/>
-        <w:jc w:val="both"/>
-        <w:rPr/>
-      </w:pPr>
       <w:r>
         <w:rPr>
           <w:sz w:val="21"/>
           <w:szCs w:val="21"/>
         </w:rPr>
+        <w:t xml:space="preserve">  [Accessed 23 October 2022]</w:t>
+      </w:r>
+    </w:p>
+    <w:p>
+      <w:pPr>
+        <w:pStyle w:val="TextBody"/>
+        <w:jc w:val="both"/>
+        <w:rPr/>
+      </w:pPr>
+      <w:r>
+        <w:rPr>
+          <w:sz w:val="21"/>
+          <w:szCs w:val="21"/>
+        </w:rPr>
         <w:t xml:space="preserve">Klabnik, S. Nichols C. and Rust Community. (2022) "The Rust Programming Language" [Online] Available: </w:t>
       </w:r>
-      <w:hyperlink r:id="rId38">
+      <w:hyperlink r:id="rId33">
         <w:r>
           <w:rPr>
             <w:rStyle w:val="InternetLink"/>
@@ -4712,7 +4928,7 @@
         </w:rPr>
         <w:t xml:space="preserve">Palix, N. Thomas, G. Saha, S. Calves, C. Lawall, J. Muller, G. (2011) "Faults in Linux: Ten Years Later"[Online] ACM SIGPLAN Notices, Volume 46, Issue 3. pg 305 to 318. Available: </w:t>
       </w:r>
-      <w:hyperlink r:id="rId39">
+      <w:hyperlink r:id="rId34">
         <w:r>
           <w:rPr>
             <w:rStyle w:val="InternetLink"/>
@@ -4722,30 +4938,28 @@
           <w:t>https://dl.acm.org/doi/10.1145/1961296.1950401</w:t>
         </w:r>
       </w:hyperlink>
-      <w:hyperlink r:id="rId40">
-        <w:r>
-          <w:rPr>
-            <w:sz w:val="21"/>
-            <w:szCs w:val="21"/>
-          </w:rPr>
-          <w:t xml:space="preserve">  [Accessed 5 October 2022]</w:t>
-        </w:r>
-      </w:hyperlink>
-    </w:p>
-    <w:p>
-      <w:pPr>
-        <w:pStyle w:val="TextBody"/>
-        <w:jc w:val="both"/>
-        <w:rPr/>
-      </w:pPr>
       <w:r>
         <w:rPr>
           <w:sz w:val="21"/>
           <w:szCs w:val="21"/>
         </w:rPr>
+        <w:t xml:space="preserve">  [Accessed 5 October 2022]</w:t>
+      </w:r>
+    </w:p>
+    <w:p>
+      <w:pPr>
+        <w:pStyle w:val="TextBody"/>
+        <w:jc w:val="both"/>
+        <w:rPr/>
+      </w:pPr>
+      <w:r>
+        <w:rPr>
+          <w:sz w:val="21"/>
+          <w:szCs w:val="21"/>
+        </w:rPr>
         <w:t xml:space="preserve">Prossimo  (2022) "What is memory safety and why does it matter?" [Online] Internet Security Research Group. Available: </w:t>
       </w:r>
-      <w:hyperlink r:id="rId41">
+      <w:hyperlink r:id="rId35">
         <w:r>
           <w:rPr>
             <w:rStyle w:val="InternetLink"/>
@@ -4776,7 +4990,7 @@
         </w:rPr>
         <w:t xml:space="preserve">Renzelmann J, M. Swift M, M. (2009) Decaf: moving device drivers to a modern language [Online] University of Wisconsin-Madison. Available: </w:t>
       </w:r>
-      <w:hyperlink r:id="rId42">
+      <w:hyperlink r:id="rId36">
         <w:r>
           <w:rPr>
             <w:rStyle w:val="InternetLink"/>
@@ -4807,7 +5021,7 @@
         </w:rPr>
         <w:t xml:space="preserve">Ritchie, M. D. (1993) "The Development of the C Language" [Online] Bell Labs, Lucent Technologies. Available: </w:t>
       </w:r>
-      <w:hyperlink r:id="rId43">
+      <w:hyperlink r:id="rId37">
         <w:r>
           <w:rPr>
             <w:rStyle w:val="InternetLink"/>
@@ -4838,7 +5052,7 @@
         </w:rPr>
         <w:t xml:space="preserve">Rust Community (n.d.) "The Cargo Book" [Online] Available: </w:t>
       </w:r>
-      <w:hyperlink r:id="rId44">
+      <w:hyperlink r:id="rId38">
         <w:r>
           <w:rPr>
             <w:rStyle w:val="InternetLink"/>
@@ -4869,7 +5083,7 @@
         </w:rPr>
         <w:t xml:space="preserve">Sasidharan, K. D. (2020) "Visualizing memory management in Rust". [Online] Technorage. Available: </w:t>
       </w:r>
-      <w:hyperlink r:id="rId45">
+      <w:hyperlink r:id="rId39">
         <w:r>
           <w:rPr>
             <w:rStyle w:val="InternetLink"/>
@@ -4879,21 +5093,12 @@
           <w:t>https://deepu.tech/memory-management-in-rust/</w:t>
         </w:r>
       </w:hyperlink>
-      <w:hyperlink r:id="rId46">
-        <w:r>
-          <w:rPr>
-            <w:sz w:val="21"/>
-            <w:szCs w:val="21"/>
-          </w:rPr>
-          <w:t xml:space="preserve"> </w:t>
-        </w:r>
-      </w:hyperlink>
       <w:r>
         <w:rPr>
           <w:sz w:val="21"/>
           <w:szCs w:val="21"/>
         </w:rPr>
-        <w:t>[Accessed 28 October 2022]</w:t>
+        <w:t xml:space="preserve"> [Accessed 28 October 2022]</w:t>
       </w:r>
     </w:p>
     <w:p>
@@ -4909,7 +5114,7 @@
         </w:rPr>
         <w:t xml:space="preserve">Thomas, G. Gaynor, A. (2019) "Linux Kernel Modules in Rust".  [Online] Linux Security Summit. Available: </w:t>
       </w:r>
-      <w:hyperlink r:id="rId47">
+      <w:hyperlink r:id="rId40">
         <w:r>
           <w:rPr>
             <w:rStyle w:val="InternetLink"/>
@@ -4919,30 +5124,28 @@
           <w:t>https://youtu.be/RyY01fRyGhM</w:t>
         </w:r>
       </w:hyperlink>
-      <w:hyperlink r:id="rId48">
-        <w:r>
-          <w:rPr>
-            <w:sz w:val="21"/>
-            <w:szCs w:val="21"/>
-          </w:rPr>
-          <w:t xml:space="preserve">  [Accessed 1 August 2022]</w:t>
-        </w:r>
-      </w:hyperlink>
-    </w:p>
-    <w:p>
-      <w:pPr>
-        <w:pStyle w:val="TextBody"/>
-        <w:jc w:val="both"/>
-        <w:rPr/>
-      </w:pPr>
       <w:r>
         <w:rPr>
           <w:sz w:val="21"/>
           <w:szCs w:val="21"/>
         </w:rPr>
+        <w:t xml:space="preserve">  [Accessed 1 August 2022]</w:t>
+      </w:r>
+    </w:p>
+    <w:p>
+      <w:pPr>
+        <w:pStyle w:val="TextBody"/>
+        <w:jc w:val="both"/>
+        <w:rPr/>
+      </w:pPr>
+      <w:r>
+        <w:rPr>
+          <w:sz w:val="21"/>
+          <w:szCs w:val="21"/>
+        </w:rPr>
         <w:t xml:space="preserve">University of Washington, Department of Computer Science and Engineering (2004) CSE 341: Unsafe languages (c) [Online] Available: </w:t>
       </w:r>
-      <w:hyperlink r:id="rId49">
+      <w:hyperlink r:id="rId41">
         <w:r>
           <w:rPr>
             <w:rStyle w:val="InternetLink"/>
@@ -4973,7 +5176,7 @@
         </w:rPr>
         <w:t xml:space="preserve">Wikipedia (2022) "Memory safety" [Online] Available: </w:t>
       </w:r>
-      <w:hyperlink r:id="rId50">
+      <w:hyperlink r:id="rId42">
         <w:r>
           <w:rPr>
             <w:rStyle w:val="InternetLink"/>
@@ -5004,7 +5207,7 @@
         </w:rPr>
         <w:t xml:space="preserve">Wikipedia (2022) "Rust for Linux" [Online] Available: </w:t>
       </w:r>
-      <w:hyperlink r:id="rId51">
+      <w:hyperlink r:id="rId43">
         <w:r>
           <w:rPr>
             <w:rStyle w:val="InternetLink"/>
@@ -5035,7 +5238,7 @@
         </w:rPr>
         <w:t xml:space="preserve">Vaughan-Nichols, S. (2022) "Linus Torvalds: Rust will go into Linux 6.1". [Online]. zdnet. Available: </w:t>
       </w:r>
-      <w:hyperlink r:id="rId52">
+      <w:hyperlink r:id="rId44">
         <w:r>
           <w:rPr>
             <w:rStyle w:val="InternetLink"/>
@@ -5262,8 +5465,8 @@
       </w:r>
     </w:p>
     <w:sectPr>
-      <w:headerReference w:type="default" r:id="rId53"/>
-      <w:footerReference w:type="default" r:id="rId54"/>
+      <w:headerReference w:type="default" r:id="rId45"/>
+      <w:footerReference w:type="default" r:id="rId46"/>
       <w:type w:val="nextPage"/>
       <w:pgSz w:w="11906" w:h="16838"/>
       <w:pgMar w:left="1134" w:right="1134" w:gutter="0" w:header="1134" w:top="1693" w:footer="1134" w:bottom="1969"/>

</xml_diff>

<commit_message>
fix project spec appendice in interim report draft 2
</commit_message>
<xml_diff>
--- a/Interim report/B00415210_RustDriver_InterimReport.docx
+++ b/Interim report/B00415210_RustDriver_InterimReport.docx
@@ -676,9 +676,6 @@
         <w:p>
           <w:pPr>
             <w:pStyle w:val="Contents1"/>
-            <w:tabs>
-              <w:tab w:val="right" w:pos="9638" w:leader="dot"/>
-            </w:tabs>
             <w:rPr/>
           </w:pPr>
           <w:r>
@@ -710,9 +707,6 @@
         <w:p>
           <w:pPr>
             <w:pStyle w:val="Contents1"/>
-            <w:tabs>
-              <w:tab w:val="right" w:pos="9638" w:leader="dot"/>
-            </w:tabs>
             <w:rPr/>
           </w:pPr>
           <w:hyperlink w:anchor="__RefHeading___Toc536_280035510">
@@ -729,9 +723,6 @@
         <w:p>
           <w:pPr>
             <w:pStyle w:val="Contents1"/>
-            <w:tabs>
-              <w:tab w:val="right" w:pos="9638" w:leader="dot"/>
-            </w:tabs>
             <w:rPr/>
           </w:pPr>
           <w:hyperlink w:anchor="__RefHeading___Toc538_280035510">
@@ -788,9 +779,6 @@
         <w:p>
           <w:pPr>
             <w:pStyle w:val="Contents1"/>
-            <w:tabs>
-              <w:tab w:val="right" w:pos="9638" w:leader="dot"/>
-            </w:tabs>
             <w:rPr/>
           </w:pPr>
           <w:hyperlink w:anchor="__RefHeading___Toc550_280035510">
@@ -807,9 +795,6 @@
         <w:p>
           <w:pPr>
             <w:pStyle w:val="Contents1"/>
-            <w:tabs>
-              <w:tab w:val="right" w:pos="9638" w:leader="dot"/>
-            </w:tabs>
             <w:rPr/>
           </w:pPr>
           <w:hyperlink w:anchor="__RefHeading___Toc552_280035510">
@@ -826,9 +811,6 @@
         <w:p>
           <w:pPr>
             <w:pStyle w:val="Contents1"/>
-            <w:tabs>
-              <w:tab w:val="right" w:pos="9638" w:leader="dot"/>
-            </w:tabs>
             <w:rPr/>
           </w:pPr>
           <w:hyperlink w:anchor="__RefHeading___Toc554_280035510">
@@ -845,9 +827,6 @@
         <w:p>
           <w:pPr>
             <w:pStyle w:val="Contents1"/>
-            <w:tabs>
-              <w:tab w:val="right" w:pos="9638" w:leader="dot"/>
-            </w:tabs>
             <w:rPr/>
           </w:pPr>
           <w:hyperlink w:anchor="__RefHeading___Toc1967_130608124">
@@ -904,9 +883,6 @@
     <w:p>
       <w:pPr>
         <w:pStyle w:val="FigureIndex1"/>
-        <w:tabs>
-          <w:tab w:val="right" w:pos="9638" w:leader="dot"/>
-        </w:tabs>
         <w:rPr/>
       </w:pPr>
       <w:r>
@@ -938,9 +914,6 @@
     <w:p>
       <w:pPr>
         <w:pStyle w:val="FigureIndex1"/>
-        <w:tabs>
-          <w:tab w:val="right" w:pos="9638" w:leader="dot"/>
-        </w:tabs>
         <w:rPr/>
       </w:pPr>
       <w:hyperlink w:anchor="Figure!1|sequence">
@@ -957,9 +930,6 @@
     <w:p>
       <w:pPr>
         <w:pStyle w:val="FigureIndex1"/>
-        <w:tabs>
-          <w:tab w:val="right" w:pos="9638" w:leader="dot"/>
-        </w:tabs>
         <w:rPr/>
       </w:pPr>
       <w:hyperlink w:anchor="Figure!2|sequence">
@@ -976,9 +946,6 @@
     <w:p>
       <w:pPr>
         <w:pStyle w:val="FigureIndex1"/>
-        <w:tabs>
-          <w:tab w:val="right" w:pos="9638" w:leader="dot"/>
-        </w:tabs>
         <w:rPr/>
       </w:pPr>
       <w:hyperlink w:anchor="Figure!3|sequence">
@@ -995,9 +962,6 @@
     <w:p>
       <w:pPr>
         <w:pStyle w:val="FigureIndex1"/>
-        <w:tabs>
-          <w:tab w:val="right" w:pos="9638" w:leader="dot"/>
-        </w:tabs>
         <w:rPr/>
       </w:pPr>
       <w:hyperlink w:anchor="Figure!4|sequence">
@@ -1014,9 +978,6 @@
     <w:p>
       <w:pPr>
         <w:pStyle w:val="FigureIndex1"/>
-        <w:tabs>
-          <w:tab w:val="right" w:pos="9638" w:leader="dot"/>
-        </w:tabs>
         <w:rPr/>
       </w:pPr>
       <w:hyperlink w:anchor="Figure!5|sequence">
@@ -1033,9 +994,6 @@
     <w:p>
       <w:pPr>
         <w:pStyle w:val="FigureIndex1"/>
-        <w:tabs>
-          <w:tab w:val="right" w:pos="9638" w:leader="dot"/>
-        </w:tabs>
         <w:rPr/>
       </w:pPr>
       <w:hyperlink w:anchor="Figure!6|sequence">
@@ -1052,9 +1010,6 @@
     <w:p>
       <w:pPr>
         <w:pStyle w:val="FigureIndex1"/>
-        <w:tabs>
-          <w:tab w:val="right" w:pos="9638" w:leader="dot"/>
-        </w:tabs>
         <w:rPr/>
       </w:pPr>
       <w:hyperlink w:anchor="Figure!7|sequence">
@@ -1071,9 +1026,6 @@
     <w:p>
       <w:pPr>
         <w:pStyle w:val="FigureIndex1"/>
-        <w:tabs>
-          <w:tab w:val="right" w:pos="9638" w:leader="dot"/>
-        </w:tabs>
         <w:rPr/>
       </w:pPr>
       <w:hyperlink w:anchor="Figure!8|sequence">
@@ -1090,9 +1042,6 @@
     <w:p>
       <w:pPr>
         <w:pStyle w:val="FigureIndex1"/>
-        <w:tabs>
-          <w:tab w:val="right" w:pos="9638" w:leader="dot"/>
-        </w:tabs>
         <w:rPr/>
       </w:pPr>
       <w:hyperlink w:anchor="Figure!9|sequence">
@@ -1109,9 +1058,6 @@
     <w:p>
       <w:pPr>
         <w:pStyle w:val="FigureIndex1"/>
-        <w:tabs>
-          <w:tab w:val="right" w:pos="9638" w:leader="dot"/>
-        </w:tabs>
         <w:rPr/>
       </w:pPr>
       <w:hyperlink w:anchor="Figure!10|sequence">
@@ -1128,9 +1074,6 @@
     <w:p>
       <w:pPr>
         <w:pStyle w:val="FigureIndex1"/>
-        <w:tabs>
-          <w:tab w:val="right" w:pos="9638" w:leader="dot"/>
-        </w:tabs>
         <w:rPr/>
       </w:pPr>
       <w:hyperlink w:anchor="Figure!11|sequence">
@@ -1319,6 +1262,7 @@
           <w:numId w:val="0"/>
         </w:numPr>
         <w:suppressAutoHyphens w:val="true"/>
+        <w:ind w:left="0" w:hanging="0"/>
         <w:jc w:val="left"/>
         <w:rPr/>
       </w:pPr>
@@ -1365,6 +1309,7 @@
           <w:numId w:val="0"/>
         </w:numPr>
         <w:suppressAutoHyphens w:val="true"/>
+        <w:ind w:left="0" w:hanging="0"/>
         <w:jc w:val="left"/>
         <w:rPr/>
       </w:pPr>
@@ -1504,9 +1449,7 @@
                               </w:rPr>
                             </w:pPr>
                             <w:r>
-                              <w:rPr>
-                                <w:color w:val="000000"/>
-                              </w:rPr>
+                              <w:rPr/>
                               <w:drawing>
                                 <wp:inline distT="0" distB="0" distL="0" distR="0">
                                   <wp:extent cx="6120130" cy="1069340"/>
@@ -1615,9 +1558,7 @@
                         </w:rPr>
                       </w:pPr>
                       <w:r>
-                        <w:rPr>
-                          <w:color w:val="000000"/>
-                        </w:rPr>
+                        <w:rPr/>
                         <w:drawing>
                           <wp:inline distT="0" distB="0" distL="0" distR="0">
                             <wp:extent cx="6120130" cy="1069340"/>
@@ -1771,9 +1712,7 @@
                               </w:rPr>
                             </w:pPr>
                             <w:r>
-                              <w:rPr>
-                                <w:color w:val="000000"/>
-                              </w:rPr>
+                              <w:rPr/>
                               <w:drawing>
                                 <wp:inline distT="0" distB="0" distL="0" distR="0">
                                   <wp:extent cx="6120130" cy="1268730"/>
@@ -1882,9 +1821,7 @@
                         </w:rPr>
                       </w:pPr>
                       <w:r>
-                        <w:rPr>
-                          <w:color w:val="000000"/>
-                        </w:rPr>
+                        <w:rPr/>
                         <w:drawing>
                           <wp:inline distT="0" distB="0" distL="0" distR="0">
                             <wp:extent cx="6120130" cy="1268730"/>
@@ -2006,6 +1943,7 @@
           <w:numId w:val="0"/>
         </w:numPr>
         <w:suppressAutoHyphens w:val="true"/>
+        <w:ind w:left="0" w:hanging="0"/>
         <w:jc w:val="left"/>
         <w:rPr/>
       </w:pPr>
@@ -2118,9 +2056,7 @@
                               </w:rPr>
                             </w:pPr>
                             <w:r>
-                              <w:rPr>
-                                <w:color w:val="000000"/>
-                              </w:rPr>
+                              <w:rPr/>
                               <w:drawing>
                                 <wp:inline distT="0" distB="0" distL="0" distR="0">
                                   <wp:extent cx="6120130" cy="3060065"/>
@@ -2229,9 +2165,7 @@
                         </w:rPr>
                       </w:pPr>
                       <w:r>
-                        <w:rPr>
-                          <w:color w:val="000000"/>
-                        </w:rPr>
+                        <w:rPr/>
                         <w:drawing>
                           <wp:inline distT="0" distB="0" distL="0" distR="0">
                             <wp:extent cx="6120130" cy="3060065"/>
@@ -2425,9 +2359,7 @@
                               </w:rPr>
                             </w:pPr>
                             <w:r>
-                              <w:rPr>
-                                <w:color w:val="000000"/>
-                              </w:rPr>
+                              <w:rPr/>
                               <w:drawing>
                                 <wp:inline distT="0" distB="0" distL="0" distR="0">
                                   <wp:extent cx="6120130" cy="3138170"/>
@@ -2536,9 +2468,7 @@
                         </w:rPr>
                       </w:pPr>
                       <w:r>
-                        <w:rPr>
-                          <w:color w:val="000000"/>
-                        </w:rPr>
+                        <w:rPr/>
                         <w:drawing>
                           <wp:inline distT="0" distB="0" distL="0" distR="0">
                             <wp:extent cx="6120130" cy="3138170"/>
@@ -2909,9 +2839,7 @@
                               </w:rPr>
                             </w:pPr>
                             <w:r>
-                              <w:rPr>
-                                <w:color w:val="000000"/>
-                              </w:rPr>
+                              <w:rPr/>
                               <w:drawing>
                                 <wp:inline distT="0" distB="0" distL="0" distR="0">
                                   <wp:extent cx="6120130" cy="3586480"/>
@@ -3020,9 +2948,7 @@
                         </w:rPr>
                       </w:pPr>
                       <w:r>
-                        <w:rPr>
-                          <w:color w:val="000000"/>
-                        </w:rPr>
+                        <w:rPr/>
                         <w:drawing>
                           <wp:inline distT="0" distB="0" distL="0" distR="0">
                             <wp:extent cx="6120130" cy="3586480"/>
@@ -3213,9 +3139,7 @@
                               </w:rPr>
                             </w:pPr>
                             <w:r>
-                              <w:rPr>
-                                <w:color w:val="000000"/>
-                              </w:rPr>
+                              <w:rPr/>
                               <w:drawing>
                                 <wp:inline distT="0" distB="0" distL="0" distR="0">
                                   <wp:extent cx="6120130" cy="6301740"/>
@@ -3324,9 +3248,7 @@
                         </w:rPr>
                       </w:pPr>
                       <w:r>
-                        <w:rPr>
-                          <w:color w:val="000000"/>
-                        </w:rPr>
+                        <w:rPr/>
                         <w:drawing>
                           <wp:inline distT="0" distB="0" distL="0" distR="0">
                             <wp:extent cx="6120130" cy="6301740"/>
@@ -3446,6 +3368,7 @@
           <w:numId w:val="0"/>
         </w:numPr>
         <w:suppressAutoHyphens w:val="true"/>
+        <w:ind w:left="0" w:hanging="0"/>
         <w:jc w:val="left"/>
         <w:rPr/>
       </w:pPr>
@@ -3542,9 +3465,7 @@
                               </w:rPr>
                             </w:pPr>
                             <w:r>
-                              <w:rPr>
-                                <w:color w:val="000000"/>
-                              </w:rPr>
+                              <w:rPr/>
                               <w:drawing>
                                 <wp:inline distT="0" distB="0" distL="0" distR="0">
                                   <wp:extent cx="6120130" cy="3442335"/>
@@ -3653,9 +3574,7 @@
                         </w:rPr>
                       </w:pPr>
                       <w:r>
-                        <w:rPr>
-                          <w:color w:val="000000"/>
-                        </w:rPr>
+                        <w:rPr/>
                         <w:drawing>
                           <wp:inline distT="0" distB="0" distL="0" distR="0">
                             <wp:extent cx="6120130" cy="3442335"/>
@@ -3816,9 +3735,7 @@
                               </w:rPr>
                             </w:pPr>
                             <w:r>
-                              <w:rPr>
-                                <w:color w:val="000000"/>
-                              </w:rPr>
+                              <w:rPr/>
                               <w:drawing>
                                 <wp:inline distT="0" distB="0" distL="0" distR="0">
                                   <wp:extent cx="6120130" cy="2990850"/>
@@ -3897,13 +3814,7 @@
                               <w:rPr>
                                 <w:color w:val="000000"/>
                               </w:rPr>
-                              <w:t xml:space="preserve">: Rust code for file operations of character driver alongside the driver running in a Virtual Machine instance. </w:t>
-                            </w:r>
-                            <w:r>
-                              <w:rPr>
-                                <w:color w:val="000000"/>
-                              </w:rPr>
-                              <w:t>MAY NEED REPLACED</w:t>
+                              <w:t>: Rust code for file operations of character driver alongside the driver running in a Virtual Machine instance. MAY NEED REPLACED</w:t>
                             </w:r>
                           </w:p>
                         </w:txbxContent>
@@ -3933,9 +3844,7 @@
                         </w:rPr>
                       </w:pPr>
                       <w:r>
-                        <w:rPr>
-                          <w:color w:val="000000"/>
-                        </w:rPr>
+                        <w:rPr/>
                         <w:drawing>
                           <wp:inline distT="0" distB="0" distL="0" distR="0">
                             <wp:extent cx="6120130" cy="2990850"/>
@@ -4014,13 +3923,7 @@
                         <w:rPr>
                           <w:color w:val="000000"/>
                         </w:rPr>
-                        <w:t xml:space="preserve">: Rust code for file operations of character driver alongside the driver running in a Virtual Machine instance. </w:t>
-                      </w:r>
-                      <w:r>
-                        <w:rPr>
-                          <w:color w:val="000000"/>
-                        </w:rPr>
-                        <w:t>MAY NEED REPLACED</w:t>
+                        <w:t>: Rust code for file operations of character driver alongside the driver running in a Virtual Machine instance. MAY NEED REPLACED</w:t>
                       </w:r>
                     </w:p>
                   </w:txbxContent>
@@ -4111,9 +4014,7 @@
                               </w:rPr>
                             </w:pPr>
                             <w:r>
-                              <w:rPr>
-                                <w:color w:val="000000"/>
-                              </w:rPr>
+                              <w:rPr/>
                               <w:drawing>
                                 <wp:inline distT="0" distB="0" distL="0" distR="0">
                                   <wp:extent cx="6120130" cy="3402330"/>
@@ -4192,13 +4093,7 @@
                               <w:rPr>
                                 <w:color w:val="000000"/>
                               </w:rPr>
-                              <w:t xml:space="preserve">: Rust Hello World kernel module. </w:t>
-                            </w:r>
-                            <w:r>
-                              <w:rPr>
-                                <w:color w:val="000000"/>
-                              </w:rPr>
-                              <w:t>NEEDS REPLACED</w:t>
+                              <w:t>: Rust Hello World kernel module. NEEDS REPLACED</w:t>
                             </w:r>
                           </w:p>
                         </w:txbxContent>
@@ -4228,9 +4123,7 @@
                         </w:rPr>
                       </w:pPr>
                       <w:r>
-                        <w:rPr>
-                          <w:color w:val="000000"/>
-                        </w:rPr>
+                        <w:rPr/>
                         <w:drawing>
                           <wp:inline distT="0" distB="0" distL="0" distR="0">
                             <wp:extent cx="6120130" cy="3402330"/>
@@ -4309,13 +4202,7 @@
                         <w:rPr>
                           <w:color w:val="000000"/>
                         </w:rPr>
-                        <w:t xml:space="preserve">: Rust Hello World kernel module. </w:t>
-                      </w:r>
-                      <w:r>
-                        <w:rPr>
-                          <w:color w:val="000000"/>
-                        </w:rPr>
-                        <w:t>NEEDS REPLACED</w:t>
+                        <w:t>: Rust Hello World kernel module. NEEDS REPLACED</w:t>
                       </w:r>
                     </w:p>
                   </w:txbxContent>
@@ -4397,9 +4284,7 @@
                               </w:rPr>
                             </w:pPr>
                             <w:r>
-                              <w:rPr>
-                                <w:color w:val="000000"/>
-                              </w:rPr>
+                              <w:rPr/>
                               <w:drawing>
                                 <wp:inline distT="0" distB="0" distL="0" distR="0">
                                   <wp:extent cx="6120130" cy="5201920"/>
@@ -4508,9 +4393,7 @@
                         </w:rPr>
                       </w:pPr>
                       <w:r>
-                        <w:rPr>
-                          <w:color w:val="000000"/>
-                        </w:rPr>
+                        <w:rPr/>
                         <w:drawing>
                           <wp:inline distT="0" distB="0" distL="0" distR="0">
                             <wp:extent cx="6120130" cy="5201920"/>
@@ -4609,55 +4492,7 @@
       </w:pPr>
       <w:r>
         <w:rPr/>
-        <w:t xml:space="preserve">This test </w:t>
-      </w:r>
-      <w:r>
-        <w:rPr/>
-        <w:t>was</w:t>
-      </w:r>
-      <w:r>
-        <w:rPr/>
-        <w:t xml:space="preserve"> less successful. While the 6.1 kernel was successfully installed, this machine </w:t>
-      </w:r>
-      <w:r>
-        <w:rPr/>
-        <w:t>was not able to</w:t>
-      </w:r>
-      <w:r>
-        <w:rPr/>
-        <w:t xml:space="preserve"> successfully build and compile a Rust kernel module. The main reason behind this </w:t>
-      </w:r>
-      <w:r>
-        <w:rPr/>
-        <w:t>was</w:t>
-      </w:r>
-      <w:r>
-        <w:rPr/>
-        <w:t xml:space="preserve"> an issue with the driver build system and Rust. It </w:t>
-      </w:r>
-      <w:r>
-        <w:rPr/>
-        <w:t>was</w:t>
-      </w:r>
-      <w:r>
-        <w:rPr/>
-        <w:t xml:space="preserve"> verified that C kernel modules </w:t>
-      </w:r>
-      <w:r>
-        <w:rPr/>
-        <w:t>could</w:t>
-      </w:r>
-      <w:r>
-        <w:rPr/>
-        <w:t xml:space="preserve"> build and run with no issue but Rust kernel modules </w:t>
-      </w:r>
-      <w:r>
-        <w:rPr/>
-        <w:t>could not</w:t>
-      </w:r>
-      <w:r>
-        <w:rPr/>
-        <w:t xml:space="preserve"> build if a specific file is missing.</w:t>
+        <w:t>This test was less successful. While the 6.1 kernel was successfully installed, this machine was not able to successfully build and compile a Rust kernel module. The main reason behind this was an issue with the driver build system and Rust. It was verified that C kernel modules could build and run with no issue but Rust kernel modules could not build if a specific file is missing.</w:t>
       </w:r>
     </w:p>
     <w:p>
@@ -4729,9 +4564,7 @@
                               </w:rPr>
                             </w:pPr>
                             <w:r>
-                              <w:rPr>
-                                <w:color w:val="000000"/>
-                              </w:rPr>
+                              <w:rPr/>
                               <w:drawing>
                                 <wp:inline distT="0" distB="0" distL="0" distR="0">
                                   <wp:extent cx="6120130" cy="5201920"/>
@@ -4840,9 +4673,7 @@
                         </w:rPr>
                       </w:pPr>
                       <w:r>
-                        <w:rPr>
-                          <w:color w:val="000000"/>
-                        </w:rPr>
+                        <w:rPr/>
                         <w:drawing>
                           <wp:inline distT="0" distB="0" distL="0" distR="0">
                             <wp:extent cx="6120130" cy="5201920"/>
@@ -4941,39 +4772,7 @@
       </w:pPr>
       <w:r>
         <w:rPr/>
-        <w:t>To elaborate, as part of the Rust toolchain for drivers, rust-analyzer is used to act as a language server. The main use for this server lies in IDEs. In the case of visual studio code (and its open source counterpart, 'vscodium' ) it is possible to install the rust-analyzer extension. When installed, this server allows the IDE to read documentation which is inlined to the rust kernel code as comments. This means that the developer can easily read relevant documentation from within the IDE and does not need to refer to an external document or attempt to read through code comments. In order to facilitate this, rust-analyzer relies on a JSON file which is typically produced via make but on the Debian machine this JSON file c</w:t>
-      </w:r>
-      <w:r>
-        <w:rPr/>
-        <w:t>ould not</w:t>
-      </w:r>
-      <w:r>
-        <w:rPr/>
-        <w:t xml:space="preserve"> be produced. The rust-analyzer alongside 'rustdoc' and rust tests </w:t>
-      </w:r>
-      <w:r>
-        <w:rPr/>
-        <w:t>were</w:t>
-      </w:r>
-      <w:r>
-        <w:rPr/>
-        <w:t xml:space="preserve"> not able to run or build via make and attempting to do so results in errors. As a result of the rust-analyzer problem the driver build system w</w:t>
-      </w:r>
-      <w:r>
-        <w:rPr/>
-        <w:t>ould not</w:t>
-      </w:r>
-      <w:r>
-        <w:rPr/>
-        <w:t xml:space="preserve"> allow rust drivers to build as the JSON file </w:t>
-      </w:r>
-      <w:r>
-        <w:rPr/>
-        <w:t>was not present</w:t>
-      </w:r>
-      <w:r>
-        <w:rPr/>
-        <w:t>.</w:t>
+        <w:t>To elaborate, as part of the Rust toolchain for drivers, rust-analyzer is used to act as a language server. The main use for this server lies in IDEs. In the case of visual studio code (and its open source counterpart, 'vscodium' ) it is possible to install the rust-analyzer extension. When installed, this server allows the IDE to read documentation which is inlined to the rust kernel code as comments. This means that the developer can easily read relevant documentation from within the IDE and does not need to refer to an external document or attempt to read through code comments. In order to facilitate this, rust-analyzer relies on a JSON file which is typically produced via make but on the Debian machine this JSON file could not be produced. The rust-analyzer alongside 'rustdoc' and rust tests were not able to run or build via make and attempting to do so results in errors. As a result of the rust-analyzer problem the driver build system would not allow rust drivers to build as the JSON file was not present.</w:t>
       </w:r>
     </w:p>
     <w:p>
@@ -5054,9 +4853,7 @@
                               </w:rPr>
                             </w:pPr>
                             <w:r>
-                              <w:rPr>
-                                <w:color w:val="000000"/>
-                              </w:rPr>
+                              <w:rPr/>
                               <w:drawing>
                                 <wp:inline distT="0" distB="0" distL="0" distR="0">
                                   <wp:extent cx="6120130" cy="5201920"/>
@@ -5165,9 +4962,7 @@
                         </w:rPr>
                       </w:pPr>
                       <w:r>
-                        <w:rPr>
-                          <w:color w:val="000000"/>
-                        </w:rPr>
+                        <w:rPr/>
                         <w:drawing>
                           <wp:inline distT="0" distB="0" distL="0" distR="0">
                             <wp:extent cx="6120130" cy="5201920"/>
@@ -5291,15 +5086,7 @@
       </w:pPr>
       <w:r>
         <w:rPr/>
-        <w:t xml:space="preserve">In future it is planned to use the Raspberry Pi to develop a Rust driver. The specific driver has not yet been decided but there is hope that a driver for a physical device (such as a mouse, USB stick and so on) may be written. It should be noted that in the event that the Pi can't be used or </w:t>
-      </w:r>
-      <w:r>
-        <w:rPr/>
-        <w:t>there are problems with Rust in the 6.1 kernel then</w:t>
-      </w:r>
-      <w:r>
-        <w:rPr/>
-        <w:t xml:space="preserve"> it is planned to simply use the working BusyBox Virtual Machine and develop drivers for 'virtual' devices similar to that of 'Scull' (an example contained within Linux Device Drivers 3). Regardless, as part of this work, it will be necessary to conduct research into the various libraries currently provided by the Linux kernel, and how they are utilised within a device driver.</w:t>
+        <w:t>In future it is planned to use the Raspberry Pi to develop a Rust driver. The specific driver has not yet been decided but there is hope that a driver for a physical device (such as a mouse, USB stick and so on) may be written. It should be noted that in the event that the Pi can't be used or there are problems with Rust in the 6.1 kernel then it is planned to simply use the working BusyBox Virtual Machine and develop drivers for 'virtual' devices similar to that of 'Scull' (an example contained within Linux Device Drivers 3). Regardless, as part of this work, it will be necessary to conduct research into the various libraries currently provided by the Linux kernel, and how they are utilised within a device driver.</w:t>
       </w:r>
     </w:p>
     <w:p>
@@ -5311,6 +5098,7 @@
           <w:numId w:val="0"/>
         </w:numPr>
         <w:suppressAutoHyphens w:val="true"/>
+        <w:ind w:left="0" w:hanging="0"/>
         <w:jc w:val="left"/>
         <w:rPr/>
       </w:pPr>
@@ -5948,6 +5736,7 @@
           <w:numId w:val="0"/>
         </w:numPr>
         <w:suppressAutoHyphens w:val="true"/>
+        <w:ind w:left="0" w:hanging="0"/>
         <w:jc w:val="left"/>
         <w:rPr/>
       </w:pPr>
@@ -5992,12 +5781,10 @@
       </w:pPr>
       <w:r>
         <w:rPr/>
-      </w:r>
-      <w:r>
         <mc:AlternateContent>
           <mc:Choice Requires="wps">
             <w:drawing>
-              <wp:anchor behindDoc="0" distT="72390" distB="72390" distL="72390" distR="72390" simplePos="0" locked="0" layoutInCell="0" allowOverlap="1" relativeHeight="40">
+              <wp:anchor behindDoc="0" distT="71120" distB="73025" distL="71755" distR="71755" simplePos="0" locked="0" layoutInCell="0" allowOverlap="1" relativeHeight="29">
                 <wp:simplePos x="0" y="0"/>
                 <wp:positionH relativeFrom="column">
                   <wp:posOffset>300990</wp:posOffset>
@@ -6005,29 +5792,38 @@
                 <wp:positionV relativeFrom="paragraph">
                   <wp:posOffset>70485</wp:posOffset>
                 </wp:positionV>
-                <wp:extent cx="5473700" cy="7864475"/>
-                <wp:effectExtent l="0" t="0" r="0" b="0"/>
+                <wp:extent cx="5473700" cy="7861935"/>
+                <wp:effectExtent l="635" t="1270" r="635" b="0"/>
                 <wp:wrapSquare wrapText="bothSides"/>
                 <wp:docPr id="51" name="Frame13"/>
                 <a:graphic xmlns:a="http://schemas.openxmlformats.org/drawingml/2006/main">
                   <a:graphicData uri="http://schemas.microsoft.com/office/word/2010/wordprocessingShape">
                     <wps:wsp>
-                      <wps:cNvSpPr txBox="1"/>
+                      <wps:cNvSpPr/>
                       <wps:spPr>
                         <a:xfrm>
                           <a:off x="0" y="0"/>
-                          <a:ext cx="5473700" cy="7864475"/>
+                          <a:ext cx="5473800" cy="7862040"/>
                         </a:xfrm>
-                        <a:prstGeom prst="rect"/>
+                        <a:prstGeom prst="rect">
+                          <a:avLst/>
+                        </a:prstGeom>
                         <a:solidFill>
-                          <a:srgbClr val="FFFFFF"/>
+                          <a:srgbClr val="ffffff"/>
                         </a:solidFill>
                         <a:ln w="635">
                           <a:solidFill>
                             <a:srgbClr val="000000"/>
                           </a:solidFill>
+                          <a:round/>
                         </a:ln>
                       </wps:spPr>
+                      <wps:style>
+                        <a:lnRef idx="0"/>
+                        <a:fillRef idx="0"/>
+                        <a:effectRef idx="0"/>
+                        <a:fontRef idx="minor"/>
+                      </wps:style>
                       <wps:txbx>
                         <w:txbxContent>
                           <w:p>
@@ -6596,7 +6392,7 @@
                           </w:p>
                         </w:txbxContent>
                       </wps:txbx>
-                      <wps:bodyPr anchor="t" lIns="53975" tIns="53975" rIns="53975" bIns="53975">
+                      <wps:bodyPr lIns="54000" rIns="54000" tIns="54000" bIns="54000" anchor="t">
                         <a:spAutoFit/>
                       </wps:bodyPr>
                     </wps:wsp>
@@ -6607,8 +6403,10 @@
           </mc:Choice>
           <mc:Fallback>
             <w:pict>
-              <v:rect strokecolor="#000000" strokeweight="0pt" style="position:absolute;rotation:-0;width:431pt;height:619.25pt;mso-wrap-distance-left:5.7pt;mso-wrap-distance-right:5.7pt;mso-wrap-distance-top:5.7pt;mso-wrap-distance-bottom:5.7pt;margin-top:5.55pt;mso-position-vertical-relative:text;margin-left:23.7pt;mso-position-horizontal-relative:text">
-                <v:textbox inset="0.0590277777777778in,0.0590277777777778in,0.0590277777777778in,0.0590277777777778in">
+              <v:rect id="shape_0" ID="Frame13" path="m0,0l-2147483645,0l-2147483645,-2147483646l0,-2147483646xe" fillcolor="white" stroked="t" o:allowincell="f" style="position:absolute;margin-left:23.7pt;margin-top:5.55pt;width:430.95pt;height:619pt;mso-wrap-style:square;v-text-anchor:top">
+                <v:fill o:detectmouseclick="t" type="solid" color2="black"/>
+                <v:stroke color="black" weight="720" joinstyle="round" endcap="flat"/>
+                <v:textbox>
                   <w:txbxContent>
                     <w:p>
                       <w:pPr>
@@ -7358,7 +7156,12 @@
         </w:rPr>
       </w:pPr>
       <w:r>
-        <w:rPr/>
+        <w:rPr>
+          <w:b/>
+          <w:bCs/>
+          <w:sz w:val="32"/>
+          <w:szCs w:val="32"/>
+        </w:rPr>
       </w:r>
     </w:p>
     <w:p>
@@ -7374,7 +7177,12 @@
         </w:rPr>
       </w:pPr>
       <w:r>
-        <w:rPr/>
+        <w:rPr>
+          <w:b/>
+          <w:bCs/>
+          <w:sz w:val="32"/>
+          <w:szCs w:val="32"/>
+        </w:rPr>
       </w:r>
     </w:p>
     <w:p>
@@ -7390,7 +7198,12 @@
         </w:rPr>
       </w:pPr>
       <w:r>
-        <w:rPr/>
+        <w:rPr>
+          <w:b/>
+          <w:bCs/>
+          <w:sz w:val="32"/>
+          <w:szCs w:val="32"/>
+        </w:rPr>
       </w:r>
     </w:p>
     <w:p>
@@ -7406,7 +7219,12 @@
         </w:rPr>
       </w:pPr>
       <w:r>
-        <w:rPr/>
+        <w:rPr>
+          <w:b/>
+          <w:bCs/>
+          <w:sz w:val="32"/>
+          <w:szCs w:val="32"/>
+        </w:rPr>
       </w:r>
     </w:p>
     <w:p>
@@ -7422,7 +7240,12 @@
         </w:rPr>
       </w:pPr>
       <w:r>
-        <w:rPr/>
+        <w:rPr>
+          <w:b/>
+          <w:bCs/>
+          <w:sz w:val="32"/>
+          <w:szCs w:val="32"/>
+        </w:rPr>
       </w:r>
     </w:p>
     <w:p>
@@ -7438,7 +7261,12 @@
         </w:rPr>
       </w:pPr>
       <w:r>
-        <w:rPr/>
+        <w:rPr>
+          <w:b/>
+          <w:bCs/>
+          <w:sz w:val="32"/>
+          <w:szCs w:val="32"/>
+        </w:rPr>
       </w:r>
     </w:p>
     <w:p>
@@ -7454,7 +7282,12 @@
         </w:rPr>
       </w:pPr>
       <w:r>
-        <w:rPr/>
+        <w:rPr>
+          <w:b/>
+          <w:bCs/>
+          <w:sz w:val="32"/>
+          <w:szCs w:val="32"/>
+        </w:rPr>
       </w:r>
     </w:p>
     <w:p>
@@ -7470,7 +7303,12 @@
         </w:rPr>
       </w:pPr>
       <w:r>
-        <w:rPr/>
+        <w:rPr>
+          <w:b/>
+          <w:bCs/>
+          <w:sz w:val="32"/>
+          <w:szCs w:val="32"/>
+        </w:rPr>
       </w:r>
     </w:p>
     <w:p>
@@ -7486,7 +7324,12 @@
         </w:rPr>
       </w:pPr>
       <w:r>
-        <w:rPr/>
+        <w:rPr>
+          <w:b/>
+          <w:bCs/>
+          <w:sz w:val="32"/>
+          <w:szCs w:val="32"/>
+        </w:rPr>
       </w:r>
     </w:p>
     <w:p>
@@ -7502,7 +7345,12 @@
         </w:rPr>
       </w:pPr>
       <w:r>
-        <w:rPr/>
+        <w:rPr>
+          <w:b/>
+          <w:bCs/>
+          <w:sz w:val="32"/>
+          <w:szCs w:val="32"/>
+        </w:rPr>
       </w:r>
     </w:p>
     <w:p>
@@ -7518,7 +7366,12 @@
         </w:rPr>
       </w:pPr>
       <w:r>
-        <w:rPr/>
+        <w:rPr>
+          <w:b/>
+          <w:bCs/>
+          <w:sz w:val="32"/>
+          <w:szCs w:val="32"/>
+        </w:rPr>
       </w:r>
     </w:p>
     <w:p>
@@ -7534,7 +7387,12 @@
         </w:rPr>
       </w:pPr>
       <w:r>
-        <w:rPr/>
+        <w:rPr>
+          <w:b/>
+          <w:bCs/>
+          <w:sz w:val="32"/>
+          <w:szCs w:val="32"/>
+        </w:rPr>
       </w:r>
     </w:p>
     <w:p>
@@ -7550,7 +7408,12 @@
         </w:rPr>
       </w:pPr>
       <w:r>
-        <w:rPr/>
+        <w:rPr>
+          <w:b/>
+          <w:bCs/>
+          <w:sz w:val="32"/>
+          <w:szCs w:val="32"/>
+        </w:rPr>
       </w:r>
     </w:p>
     <w:p>
@@ -7566,7 +7429,12 @@
         </w:rPr>
       </w:pPr>
       <w:r>
-        <w:rPr/>
+        <w:rPr>
+          <w:b/>
+          <w:bCs/>
+          <w:sz w:val="32"/>
+          <w:szCs w:val="32"/>
+        </w:rPr>
       </w:r>
     </w:p>
     <w:p>
@@ -7582,7 +7450,12 @@
         </w:rPr>
       </w:pPr>
       <w:r>
-        <w:rPr/>
+        <w:rPr>
+          <w:b/>
+          <w:bCs/>
+          <w:sz w:val="32"/>
+          <w:szCs w:val="32"/>
+        </w:rPr>
       </w:r>
       <w:r>
         <w:br w:type="page"/>
@@ -7606,13 +7479,10 @@
       </w:pPr>
       <w:r>
         <w:rPr/>
-        <w:t xml:space="preserve"> </w:t>
-      </w:r>
-      <w:r>
         <mc:AlternateContent>
           <mc:Choice Requires="wps">
             <w:drawing>
-              <wp:anchor behindDoc="0" distT="72390" distB="72390" distL="72390" distR="72390" simplePos="0" locked="0" layoutInCell="0" allowOverlap="1" relativeHeight="41">
+              <wp:anchor behindDoc="0" distT="71755" distB="71120" distL="71755" distR="71755" simplePos="0" locked="0" layoutInCell="0" allowOverlap="1" relativeHeight="31">
                 <wp:simplePos x="0" y="0"/>
                 <wp:positionH relativeFrom="column">
                   <wp:posOffset>300990</wp:posOffset>
@@ -7620,29 +7490,38 @@
                 <wp:positionV relativeFrom="paragraph">
                   <wp:posOffset>-30480</wp:posOffset>
                 </wp:positionV>
-                <wp:extent cx="5473700" cy="8492490"/>
+                <wp:extent cx="5473700" cy="8489950"/>
                 <wp:effectExtent l="0" t="0" r="0" b="0"/>
                 <wp:wrapSquare wrapText="bothSides"/>
-                <wp:docPr id="52" name="Frame14"/>
+                <wp:docPr id="53" name="Frame14"/>
                 <a:graphic xmlns:a="http://schemas.openxmlformats.org/drawingml/2006/main">
                   <a:graphicData uri="http://schemas.microsoft.com/office/word/2010/wordprocessingShape">
                     <wps:wsp>
-                      <wps:cNvSpPr txBox="1"/>
+                      <wps:cNvSpPr/>
                       <wps:spPr>
                         <a:xfrm>
                           <a:off x="0" y="0"/>
-                          <a:ext cx="5473700" cy="8492490"/>
+                          <a:ext cx="5473800" cy="8489880"/>
                         </a:xfrm>
-                        <a:prstGeom prst="rect"/>
+                        <a:prstGeom prst="rect">
+                          <a:avLst/>
+                        </a:prstGeom>
                         <a:solidFill>
-                          <a:srgbClr val="FFFFFF"/>
+                          <a:srgbClr val="ffffff"/>
                         </a:solidFill>
                         <a:ln w="635">
                           <a:solidFill>
                             <a:srgbClr val="000000"/>
                           </a:solidFill>
+                          <a:round/>
                         </a:ln>
                       </wps:spPr>
+                      <wps:style>
+                        <a:lnRef idx="0"/>
+                        <a:fillRef idx="0"/>
+                        <a:effectRef idx="0"/>
+                        <a:fontRef idx="minor"/>
+                      </wps:style>
                       <wps:txbx>
                         <w:txbxContent>
                           <w:p>
@@ -8419,7 +8298,7 @@
                           </w:p>
                         </w:txbxContent>
                       </wps:txbx>
-                      <wps:bodyPr anchor="t" lIns="53975" tIns="53975" rIns="53975" bIns="53975">
+                      <wps:bodyPr lIns="54000" rIns="54000" tIns="54000" bIns="54000" anchor="t">
                         <a:spAutoFit/>
                       </wps:bodyPr>
                     </wps:wsp>
@@ -8430,8 +8309,10 @@
           </mc:Choice>
           <mc:Fallback>
             <w:pict>
-              <v:rect strokecolor="#000000" strokeweight="0pt" style="position:absolute;rotation:-0;width:431pt;height:668.7pt;mso-wrap-distance-left:5.7pt;mso-wrap-distance-right:5.7pt;mso-wrap-distance-top:5.7pt;mso-wrap-distance-bottom:5.7pt;margin-top:-2.4pt;mso-position-vertical-relative:text;margin-left:23.7pt;mso-position-horizontal-relative:text">
-                <v:textbox inset="0.0590277777777778in,0.0590277777777778in,0.0590277777777778in,0.0590277777777778in">
+              <v:rect id="shape_0" ID="Frame14" path="m0,0l-2147483645,0l-2147483645,-2147483646l0,-2147483646xe" fillcolor="white" stroked="t" o:allowincell="f" style="position:absolute;margin-left:23.7pt;margin-top:-2.4pt;width:430.95pt;height:668.45pt;mso-wrap-style:square;v-text-anchor:top">
+                <v:fill o:detectmouseclick="t" type="solid" color2="black"/>
+                <v:stroke color="black" weight="720" joinstyle="round" endcap="flat"/>
+                <v:textbox>
                   <w:txbxContent>
                     <w:p>
                       <w:pPr>
@@ -9213,6 +9094,10 @@
           </mc:Fallback>
         </mc:AlternateContent>
       </w:r>
+      <w:r>
+        <w:rPr/>
+        <w:t xml:space="preserve"> </w:t>
+      </w:r>
     </w:p>
     <w:p>
       <w:pPr>
@@ -9245,12 +9130,10 @@
       </w:pPr>
       <w:r>
         <w:rPr/>
-      </w:r>
-      <w:r>
         <mc:AlternateContent>
           <mc:Choice Requires="wps">
             <w:drawing>
-              <wp:anchor behindDoc="0" distT="72390" distB="72390" distL="72390" distR="72390" simplePos="0" locked="0" layoutInCell="0" allowOverlap="1" relativeHeight="42">
+              <wp:anchor behindDoc="0" distT="71755" distB="71755" distL="71755" distR="71755" simplePos="0" locked="0" layoutInCell="0" allowOverlap="1" relativeHeight="34">
                 <wp:simplePos x="0" y="0"/>
                 <wp:positionH relativeFrom="column">
                   <wp:posOffset>300990</wp:posOffset>
@@ -9258,29 +9141,38 @@
                 <wp:positionV relativeFrom="paragraph">
                   <wp:posOffset>140970</wp:posOffset>
                 </wp:positionV>
-                <wp:extent cx="5473700" cy="7119620"/>
+                <wp:extent cx="5473700" cy="6884670"/>
                 <wp:effectExtent l="0" t="0" r="0" b="0"/>
                 <wp:wrapSquare wrapText="bothSides"/>
-                <wp:docPr id="53" name="Frame15"/>
+                <wp:docPr id="55" name="Frame15"/>
                 <a:graphic xmlns:a="http://schemas.openxmlformats.org/drawingml/2006/main">
                   <a:graphicData uri="http://schemas.microsoft.com/office/word/2010/wordprocessingShape">
                     <wps:wsp>
-                      <wps:cNvSpPr txBox="1"/>
+                      <wps:cNvSpPr/>
                       <wps:spPr>
                         <a:xfrm>
                           <a:off x="0" y="0"/>
-                          <a:ext cx="5473700" cy="7119620"/>
+                          <a:ext cx="5473800" cy="6884640"/>
                         </a:xfrm>
-                        <a:prstGeom prst="rect"/>
+                        <a:prstGeom prst="rect">
+                          <a:avLst/>
+                        </a:prstGeom>
                         <a:solidFill>
-                          <a:srgbClr val="FFFFFF"/>
+                          <a:srgbClr val="ffffff"/>
                         </a:solidFill>
                         <a:ln w="635">
                           <a:solidFill>
                             <a:srgbClr val="000000"/>
                           </a:solidFill>
+                          <a:round/>
                         </a:ln>
                       </wps:spPr>
+                      <wps:style>
+                        <a:lnRef idx="0"/>
+                        <a:fillRef idx="0"/>
+                        <a:effectRef idx="0"/>
+                        <a:fontRef idx="minor"/>
+                      </wps:style>
                       <wps:txbx>
                         <w:txbxContent>
                           <w:p>
@@ -9614,17 +9506,17 @@
                               <w:pStyle w:val="Normal"/>
                               <w:ind w:left="0" w:right="0" w:hanging="0"/>
                               <w:rPr>
-                                <w:rFonts w:ascii="Arial" w:hAnsi="Arial" w:cs="Arial"/>
-                                <w:b/>
+                                <w:sz w:val="20"/>
+                                <w:szCs w:val="20"/>
+                              </w:rPr>
+                            </w:pPr>
+                            <w:r>
+                              <w:rPr>
+                                <w:rFonts w:cs="Arial" w:ascii="Arial" w:hAnsi="Arial"/>
                                 <w:b/>
                                 <w:bCs/>
-                              </w:rPr>
-                            </w:pPr>
-                            <w:r>
-                              <w:rPr>
-                                <w:rFonts w:cs="Arial" w:ascii="Arial" w:hAnsi="Arial"/>
-                                <w:b/>
-                                <w:bCs/>
+                                <w:sz w:val="20"/>
+                                <w:szCs w:val="20"/>
                               </w:rPr>
                               <w:t xml:space="preserve">Student </w:t>
                               <w:tab/>
@@ -9634,8 +9526,7 @@
                               <w:t xml:space="preserve">Supervisor </w:t>
                               <w:tab/>
                               <w:tab/>
-                              <w:tab/>
-                              <w:t xml:space="preserve">Moderator </w:t>
+                              <w:t xml:space="preserve">   Moderator </w:t>
                               <w:tab/>
                               <w:tab/>
                             </w:r>
@@ -9644,13 +9535,18 @@
                             <w:pPr>
                               <w:pStyle w:val="Normal"/>
                               <w:ind w:left="0" w:right="0" w:hanging="0"/>
-                              <w:rPr/>
+                              <w:rPr>
+                                <w:sz w:val="20"/>
+                                <w:szCs w:val="20"/>
+                              </w:rPr>
                             </w:pPr>
                             <w:r>
                               <w:rPr>
                                 <w:rFonts w:cs="Arial" w:ascii="Arial" w:hAnsi="Arial"/>
                                 <w:b/>
                                 <w:bCs/>
+                                <w:sz w:val="20"/>
+                                <w:szCs w:val="20"/>
                               </w:rPr>
                               <w:t>Name:</w:t>
                               <w:tab/>
@@ -9658,6 +9554,8 @@
                             <w:r>
                               <w:rPr>
                                 <w:rFonts w:cs="Arial" w:ascii="Arial" w:hAnsi="Arial"/>
+                                <w:sz w:val="20"/>
+                                <w:szCs w:val="20"/>
                               </w:rPr>
                               <w:t>Kyle Fraser Christie</w:t>
                               <w:tab/>
@@ -9667,6 +9565,8 @@
                                 <w:rFonts w:cs="Arial" w:ascii="Arial" w:hAnsi="Arial"/>
                                 <w:b/>
                                 <w:bCs/>
+                                <w:sz w:val="20"/>
+                                <w:szCs w:val="20"/>
                               </w:rPr>
                               <w:tab/>
                               <w:t>Name:</w:t>
@@ -9677,6 +9577,8 @@
                                 <w:rFonts w:cs="Arial" w:ascii="Arial" w:hAnsi="Arial"/>
                                 <w:bCs/>
                                 <w:i/>
+                                <w:sz w:val="20"/>
+                                <w:szCs w:val="20"/>
                               </w:rPr>
                               <w:t>Paul Keir</w:t>
                             </w:r>
@@ -9685,16 +9587,19 @@
                                 <w:rFonts w:cs="Arial" w:ascii="Arial" w:hAnsi="Arial"/>
                                 <w:b/>
                                 <w:bCs/>
+                                <w:sz w:val="20"/>
+                                <w:szCs w:val="20"/>
                               </w:rPr>
                               <w:tab/>
-                              <w:tab/>
-                              <w:t xml:space="preserve">Name: </w:t>
+                              <w:t xml:space="preserve">   Name: </w:t>
                             </w:r>
                             <w:r>
                               <w:rPr>
                                 <w:rFonts w:cs="Arial" w:ascii="Arial" w:hAnsi="Arial"/>
                                 <w:bCs/>
                                 <w:i/>
+                                <w:sz w:val="20"/>
+                                <w:szCs w:val="20"/>
                               </w:rPr>
                               <w:t>Stephen Devine</w:t>
                             </w:r>
@@ -9958,7 +9863,7 @@
                           </w:p>
                         </w:txbxContent>
                       </wps:txbx>
-                      <wps:bodyPr anchor="t" lIns="53975" tIns="53975" rIns="53975" bIns="53975">
+                      <wps:bodyPr lIns="54000" rIns="54000" tIns="54000" bIns="54000" anchor="t">
                         <a:spAutoFit/>
                       </wps:bodyPr>
                     </wps:wsp>
@@ -9969,8 +9874,10 @@
           </mc:Choice>
           <mc:Fallback>
             <w:pict>
-              <v:rect strokecolor="#000000" strokeweight="0pt" style="position:absolute;rotation:-0;width:431pt;height:560.6pt;mso-wrap-distance-left:5.7pt;mso-wrap-distance-right:5.7pt;mso-wrap-distance-top:5.7pt;mso-wrap-distance-bottom:5.7pt;margin-top:11.1pt;mso-position-vertical-relative:text;margin-left:23.7pt;mso-position-horizontal-relative:text">
-                <v:textbox inset="0.0590277777777778in,0.0590277777777778in,0.0590277777777778in,0.0590277777777778in">
+              <v:rect id="shape_0" ID="Frame15" path="m0,0l-2147483645,0l-2147483645,-2147483646l0,-2147483646xe" fillcolor="white" stroked="t" o:allowincell="f" style="position:absolute;margin-left:23.7pt;margin-top:11.1pt;width:430.95pt;height:542.05pt;mso-wrap-style:square;v-text-anchor:top">
+                <v:fill o:detectmouseclick="t" type="solid" color2="black"/>
+                <v:stroke color="black" weight="720" joinstyle="round" endcap="flat"/>
+                <v:textbox>
                   <w:txbxContent>
                     <w:p>
                       <w:pPr>
@@ -10303,17 +10210,17 @@
                         <w:pStyle w:val="Normal"/>
                         <w:ind w:left="0" w:right="0" w:hanging="0"/>
                         <w:rPr>
-                          <w:rFonts w:ascii="Arial" w:hAnsi="Arial" w:cs="Arial"/>
-                          <w:b/>
+                          <w:sz w:val="20"/>
+                          <w:szCs w:val="20"/>
+                        </w:rPr>
+                      </w:pPr>
+                      <w:r>
+                        <w:rPr>
+                          <w:rFonts w:cs="Arial" w:ascii="Arial" w:hAnsi="Arial"/>
                           <w:b/>
                           <w:bCs/>
-                        </w:rPr>
-                      </w:pPr>
-                      <w:r>
-                        <w:rPr>
-                          <w:rFonts w:cs="Arial" w:ascii="Arial" w:hAnsi="Arial"/>
-                          <w:b/>
-                          <w:bCs/>
+                          <w:sz w:val="20"/>
+                          <w:szCs w:val="20"/>
                         </w:rPr>
                         <w:t xml:space="preserve">Student </w:t>
                         <w:tab/>
@@ -10323,8 +10230,7 @@
                         <w:t xml:space="preserve">Supervisor </w:t>
                         <w:tab/>
                         <w:tab/>
-                        <w:tab/>
-                        <w:t xml:space="preserve">Moderator </w:t>
+                        <w:t xml:space="preserve">   Moderator </w:t>
                         <w:tab/>
                         <w:tab/>
                       </w:r>
@@ -10333,13 +10239,18 @@
                       <w:pPr>
                         <w:pStyle w:val="Normal"/>
                         <w:ind w:left="0" w:right="0" w:hanging="0"/>
-                        <w:rPr/>
+                        <w:rPr>
+                          <w:sz w:val="20"/>
+                          <w:szCs w:val="20"/>
+                        </w:rPr>
                       </w:pPr>
                       <w:r>
                         <w:rPr>
                           <w:rFonts w:cs="Arial" w:ascii="Arial" w:hAnsi="Arial"/>
                           <w:b/>
                           <w:bCs/>
+                          <w:sz w:val="20"/>
+                          <w:szCs w:val="20"/>
                         </w:rPr>
                         <w:t>Name:</w:t>
                         <w:tab/>
@@ -10347,6 +10258,8 @@
                       <w:r>
                         <w:rPr>
                           <w:rFonts w:cs="Arial" w:ascii="Arial" w:hAnsi="Arial"/>
+                          <w:sz w:val="20"/>
+                          <w:szCs w:val="20"/>
                         </w:rPr>
                         <w:t>Kyle Fraser Christie</w:t>
                         <w:tab/>
@@ -10356,6 +10269,8 @@
                           <w:rFonts w:cs="Arial" w:ascii="Arial" w:hAnsi="Arial"/>
                           <w:b/>
                           <w:bCs/>
+                          <w:sz w:val="20"/>
+                          <w:szCs w:val="20"/>
                         </w:rPr>
                         <w:tab/>
                         <w:t>Name:</w:t>
@@ -10366,6 +10281,8 @@
                           <w:rFonts w:cs="Arial" w:ascii="Arial" w:hAnsi="Arial"/>
                           <w:bCs/>
                           <w:i/>
+                          <w:sz w:val="20"/>
+                          <w:szCs w:val="20"/>
                         </w:rPr>
                         <w:t>Paul Keir</w:t>
                       </w:r>
@@ -10374,16 +10291,19 @@
                           <w:rFonts w:cs="Arial" w:ascii="Arial" w:hAnsi="Arial"/>
                           <w:b/>
                           <w:bCs/>
+                          <w:sz w:val="20"/>
+                          <w:szCs w:val="20"/>
                         </w:rPr>
                         <w:tab/>
-                        <w:tab/>
-                        <w:t xml:space="preserve">Name: </w:t>
+                        <w:t xml:space="preserve">   Name: </w:t>
                       </w:r>
                       <w:r>
                         <w:rPr>
                           <w:rFonts w:cs="Arial" w:ascii="Arial" w:hAnsi="Arial"/>
                           <w:bCs/>
                           <w:i/>
+                          <w:sz w:val="20"/>
+                          <w:szCs w:val="20"/>
                         </w:rPr>
                         <w:t>Stephen Devine</w:t>
                       </w:r>
@@ -10701,7 +10621,7 @@
     </w:r>
     <w:r>
       <w:rPr/>
-      <w:t>24</w:t>
+      <w:t>25</w:t>
     </w:r>
     <w:r>
       <w:rPr/>
@@ -10725,7 +10645,7 @@
     </w:r>
     <w:r>
       <w:rPr/>
-      <w:t>24</w:t>
+      <w:t>25</w:t>
     </w:r>
     <w:r>
       <w:rPr/>

</xml_diff>